<commit_message>
import_from_plexon.m for "demultiplexing" sorted data
</commit_message>
<xml_diff>
--- a/OptoPlexon_Steps.docx
+++ b/OptoPlexon_Steps.docx
@@ -575,143 +575,375 @@
       <w:r>
         <w:t xml:space="preserve"> file in OFS</w:t>
       </w:r>
+    </w:p>
+    <w:p>
+      <w:pPr>
+        <w:pStyle w:val="ListParagraph"/>
+        <w:numPr>
+          <w:ilvl w:val="0"/>
+          <w:numId w:val="2"/>
+        </w:numPr>
+      </w:pPr>
+      <w:r>
+        <w:t xml:space="preserve">export to </w:t>
+      </w:r>
+      <w:r>
+        <w:rPr>
+          <w:i/>
+          <w:iCs/>
+        </w:rPr>
+        <w:t>.</w:t>
+      </w:r>
+      <w:proofErr w:type="spellStart"/>
+      <w:r>
+        <w:rPr>
+          <w:i/>
+          <w:iCs/>
+        </w:rPr>
+        <w:t>plx</w:t>
+      </w:r>
+      <w:proofErr w:type="spellEnd"/>
+      <w:r>
+        <w:t xml:space="preserve"> in OFS</w:t>
+      </w:r>
+    </w:p>
+    <w:p>
+      <w:pPr>
+        <w:pStyle w:val="ListParagraph"/>
+        <w:numPr>
+          <w:ilvl w:val="0"/>
+          <w:numId w:val="2"/>
+        </w:numPr>
+      </w:pPr>
+      <w:r>
+        <w:t>sort in OFS</w:t>
+      </w:r>
+    </w:p>
+    <w:p>
+      <w:pPr>
+        <w:pStyle w:val="ListParagraph"/>
+        <w:numPr>
+          <w:ilvl w:val="0"/>
+          <w:numId w:val="2"/>
+        </w:numPr>
+      </w:pPr>
+      <w:r>
+        <w:t>save sorted data as .</w:t>
+      </w:r>
+      <w:proofErr w:type="spellStart"/>
+      <w:r>
+        <w:rPr>
+          <w:i/>
+          <w:iCs/>
+        </w:rPr>
+        <w:t>plx</w:t>
+      </w:r>
+      <w:proofErr w:type="spellEnd"/>
+    </w:p>
+    <w:p>
+      <w:pPr>
+        <w:pStyle w:val="ListParagraph"/>
+        <w:numPr>
+          <w:ilvl w:val="0"/>
+          <w:numId w:val="2"/>
+        </w:numPr>
+      </w:pPr>
+      <w:r>
+        <w:t xml:space="preserve">export data as </w:t>
+      </w:r>
+      <w:r>
+        <w:rPr>
+          <w:i/>
+          <w:iCs/>
+        </w:rPr>
+        <w:t>.mat</w:t>
+      </w:r>
+    </w:p>
+    <w:p>
+      <w:pPr>
+        <w:pStyle w:val="ListParagraph"/>
+        <w:numPr>
+          <w:ilvl w:val="0"/>
+          <w:numId w:val="2"/>
+        </w:numPr>
+      </w:pPr>
+      <w:r>
+        <w:t xml:space="preserve">incorporate spike times/sorted data/waveforms (?) into respective </w:t>
+      </w:r>
+      <w:r>
+        <w:rPr>
+          <w:i/>
+          <w:iCs/>
+        </w:rPr>
+        <w:t>.</w:t>
+      </w:r>
+      <w:proofErr w:type="spellStart"/>
+      <w:r>
+        <w:rPr>
+          <w:i/>
+          <w:iCs/>
+        </w:rPr>
+        <w:t>dat</w:t>
+      </w:r>
+      <w:proofErr w:type="spellEnd"/>
+      <w:r>
+        <w:t xml:space="preserve"> file.</w:t>
+      </w:r>
+    </w:p>
+    <w:p>
+      <w:pPr>
+        <w:pStyle w:val="ListParagraph"/>
+        <w:numPr>
+          <w:ilvl w:val="0"/>
+          <w:numId w:val="2"/>
+        </w:numPr>
+      </w:pPr>
+      <w:r>
+        <w:t>rework analysis program to use sorted data</w:t>
+      </w:r>
+    </w:p>
+    <w:p/>
+    <w:p>
+      <w:r>
+        <w:t>Incorporating detected spikes into analysis</w:t>
+      </w:r>
+    </w:p>
+    <w:p/>
+    <w:p>
+      <w:r>
+        <w:t>Options:</w:t>
+      </w:r>
+    </w:p>
+    <w:p>
+      <w:r>
+        <w:tab/>
+        <w:t>Output file format:</w:t>
+      </w:r>
+    </w:p>
+    <w:p>
+      <w:r>
+        <w:tab/>
+      </w:r>
+      <w:r>
+        <w:tab/>
+      </w:r>
+      <w:proofErr w:type="spellStart"/>
+      <w:r>
+        <w:t>Plx</w:t>
+      </w:r>
+      <w:proofErr w:type="spellEnd"/>
+    </w:p>
+    <w:p>
+      <w:r>
+        <w:tab/>
+      </w:r>
+      <w:r>
+        <w:tab/>
+        <w:t>Mat</w:t>
+      </w:r>
+    </w:p>
+    <w:p>
+      <w:r>
+        <w:tab/>
+        <w:t xml:space="preserve">Help to have info from </w:t>
+      </w:r>
+      <w:proofErr w:type="spellStart"/>
+      <w:r>
+        <w:t>export_for_plexon</w:t>
+      </w:r>
+      <w:proofErr w:type="spellEnd"/>
+      <w:r>
+        <w:t>() function?</w:t>
+      </w:r>
+    </w:p>
+    <w:p/>
+    <w:p>
+      <w:r>
+        <w:lastRenderedPageBreak/>
+        <w:t>One idea:</w:t>
+      </w:r>
+    </w:p>
+    <w:p>
+      <w:r>
+        <w:t xml:space="preserve">Output from OFS (as mat file) is (as noted in </w:t>
+      </w:r>
+      <w:proofErr w:type="spellStart"/>
+      <w:r>
+        <w:t>Rosenlab</w:t>
+      </w:r>
+      <w:proofErr w:type="spellEnd"/>
+      <w:r>
+        <w:t xml:space="preserve"> </w:t>
+      </w:r>
+      <w:proofErr w:type="spellStart"/>
+      <w:r>
+        <w:t>AddSpiketimesToMatFiles_InclUnsort.m</w:t>
+      </w:r>
+      <w:proofErr w:type="spellEnd"/>
+      <w:r>
+        <w:t>)</w:t>
+      </w:r>
+    </w:p>
+    <w:p>
+      <w:r>
+        <w:t xml:space="preserve">% 1) Read in .mat files exported by </w:t>
+      </w:r>
+      <w:proofErr w:type="spellStart"/>
+      <w:r>
+        <w:t>Plexon's</w:t>
+      </w:r>
+      <w:proofErr w:type="spellEnd"/>
+      <w:r>
+        <w:t xml:space="preserve"> Offline Sorter</w:t>
+      </w:r>
+    </w:p>
+    <w:p>
+      <w:r>
+        <w:t>% Column 1: unit number (where 0 is unsorted)</w:t>
+      </w:r>
+    </w:p>
+    <w:p>
+      <w:r>
+        <w:t>% Column 2: timestamp where spike crosses threshold (in seconds)</w:t>
+      </w:r>
+    </w:p>
+    <w:p>
+      <w:r>
+        <w:t>% Columns 3-34 (assuming waveform window of 1311us / 32 samples):</w:t>
+      </w:r>
+    </w:p>
+    <w:p>
+      <w:r>
+        <w:t xml:space="preserve">%   waveform snippet, with or without </w:t>
+      </w:r>
+      <w:proofErr w:type="spellStart"/>
+      <w:r>
+        <w:t>prewindow</w:t>
+      </w:r>
+      <w:proofErr w:type="spellEnd"/>
+      <w:r>
+        <w:t xml:space="preserve"> as set in Offline Sorter</w:t>
+      </w:r>
+    </w:p>
+    <w:p>
+      <w:r>
+        <w:t>%   (</w:t>
+      </w:r>
+      <w:proofErr w:type="spellStart"/>
+      <w:r>
+        <w:t>prewindow</w:t>
+      </w:r>
+      <w:proofErr w:type="spellEnd"/>
+      <w:r>
+        <w:t xml:space="preserve"> default: 494us / 12 samples)</w:t>
+      </w:r>
+    </w:p>
+    <w:p>
+      <w:r>
+        <w:t>%   (window default: 1311us / 32 samples)</w:t>
+      </w:r>
+    </w:p>
+    <w:p>
+      <w:r>
+        <w:t xml:space="preserve">%   This is in units of samples/sec of raw data file </w:t>
+      </w:r>
+    </w:p>
+    <w:p>
+      <w:r>
+        <w:t xml:space="preserve">%   (24414.063 Hz based on settings in data acquisition program </w:t>
+      </w:r>
+    </w:p>
+    <w:p>
+      <w:r>
+        <w:t xml:space="preserve">%        </w:t>
+      </w:r>
+      <w:proofErr w:type="spellStart"/>
+      <w:r>
+        <w:t>HPSearch</w:t>
+      </w:r>
+      <w:proofErr w:type="spellEnd"/>
+      <w:r>
+        <w:t xml:space="preserve"> or </w:t>
+      </w:r>
+      <w:proofErr w:type="spellStart"/>
+      <w:r>
+        <w:t>PresentStimCurve</w:t>
+      </w:r>
+      <w:proofErr w:type="spellEnd"/>
+      <w:r>
+        <w:t xml:space="preserve"> in </w:t>
+      </w:r>
+      <w:proofErr w:type="spellStart"/>
+      <w:r>
+        <w:t>RosenLab</w:t>
+      </w:r>
+      <w:proofErr w:type="spellEnd"/>
+      <w:r>
+        <w:t>)</w:t>
+      </w:r>
+    </w:p>
+    <w:p/>
+    <w:p>
+      <w:r>
+        <w:t xml:space="preserve">Note that sampling rate will be </w:t>
+      </w:r>
+      <w:proofErr w:type="gramStart"/>
+      <w:r>
+        <w:t>different</w:t>
+      </w:r>
+      <w:proofErr w:type="gramEnd"/>
+      <w:r>
+        <w:t xml:space="preserve"> and that timestamp is in seconds</w:t>
+      </w:r>
+    </w:p>
+    <w:p/>
+    <w:p>
+      <w:r>
+        <w:t xml:space="preserve">Step 1: knowing each data file’s time “window” (in </w:t>
+      </w:r>
+      <w:proofErr w:type="spellStart"/>
+      <w:r>
+        <w:t>fileStartTime</w:t>
+      </w:r>
+      <w:proofErr w:type="spellEnd"/>
+      <w:r>
+        <w:t xml:space="preserve"> and </w:t>
+      </w:r>
+      <w:proofErr w:type="spellStart"/>
+      <w:r>
+        <w:t>fileEndTime</w:t>
+      </w:r>
+      <w:proofErr w:type="spellEnd"/>
+      <w:r>
+        <w:t>), locate the timestamps within this window (column 2). These spikes can then be associated with the appropriate data file.</w:t>
+      </w:r>
+    </w:p>
+    <w:p>
+      <w:r>
+        <w:t xml:space="preserve">Step 2: associate each spike down to the appropriate sweep within that file and re-align the spike time to the start of the sweep. Use </w:t>
+      </w:r>
+      <w:proofErr w:type="spellStart"/>
+      <w:r>
+        <w:t>sweepStartBin</w:t>
+      </w:r>
+      <w:proofErr w:type="spellEnd"/>
+      <w:r>
+        <w:t xml:space="preserve"> and </w:t>
+      </w:r>
+      <w:proofErr w:type="spellStart"/>
+      <w:r>
+        <w:t>sweepEndBin</w:t>
+      </w:r>
+      <w:proofErr w:type="spellEnd"/>
+      <w:r>
+        <w:t xml:space="preserve"> cells, convert to time in seconds</w:t>
+      </w:r>
       <w:bookmarkStart w:id="0" w:name="_GoBack"/>
       <w:bookmarkEnd w:id="0"/>
-    </w:p>
-    <w:p>
-      <w:pPr>
-        <w:pStyle w:val="ListParagraph"/>
-        <w:numPr>
-          <w:ilvl w:val="0"/>
-          <w:numId w:val="2"/>
-        </w:numPr>
-      </w:pPr>
-      <w:r>
-        <w:t xml:space="preserve">export to </w:t>
-      </w:r>
-      <w:r>
-        <w:rPr>
-          <w:i/>
-          <w:iCs/>
-        </w:rPr>
-        <w:t>.</w:t>
-      </w:r>
-      <w:proofErr w:type="spellStart"/>
-      <w:r>
-        <w:rPr>
-          <w:i/>
-          <w:iCs/>
-        </w:rPr>
-        <w:t>plx</w:t>
-      </w:r>
-      <w:proofErr w:type="spellEnd"/>
-      <w:r>
-        <w:t xml:space="preserve"> in OFS</w:t>
-      </w:r>
-    </w:p>
-    <w:p>
-      <w:pPr>
-        <w:pStyle w:val="ListParagraph"/>
-        <w:numPr>
-          <w:ilvl w:val="0"/>
-          <w:numId w:val="2"/>
-        </w:numPr>
-      </w:pPr>
-      <w:r>
-        <w:t>sort in OFS</w:t>
-      </w:r>
-    </w:p>
-    <w:p>
-      <w:pPr>
-        <w:pStyle w:val="ListParagraph"/>
-        <w:numPr>
-          <w:ilvl w:val="0"/>
-          <w:numId w:val="2"/>
-        </w:numPr>
-      </w:pPr>
-      <w:r>
-        <w:t>save sorted data as .</w:t>
-      </w:r>
-      <w:proofErr w:type="spellStart"/>
-      <w:r>
-        <w:rPr>
-          <w:i/>
-          <w:iCs/>
-        </w:rPr>
-        <w:t>plx</w:t>
-      </w:r>
-      <w:proofErr w:type="spellEnd"/>
-    </w:p>
-    <w:p>
-      <w:pPr>
-        <w:pStyle w:val="ListParagraph"/>
-        <w:numPr>
-          <w:ilvl w:val="0"/>
-          <w:numId w:val="2"/>
-        </w:numPr>
-      </w:pPr>
-      <w:r>
-        <w:t xml:space="preserve">export data as </w:t>
-      </w:r>
-      <w:r>
-        <w:rPr>
-          <w:i/>
-          <w:iCs/>
-        </w:rPr>
-        <w:t>.mat</w:t>
-      </w:r>
-    </w:p>
-    <w:p>
-      <w:pPr>
-        <w:pStyle w:val="ListParagraph"/>
-        <w:numPr>
-          <w:ilvl w:val="0"/>
-          <w:numId w:val="2"/>
-        </w:numPr>
-      </w:pPr>
-      <w:r>
-        <w:t>incorporate spike times/sorted data/waveforms (?) into</w:t>
-      </w:r>
-      <w:r>
-        <w:t xml:space="preserve"> respective</w:t>
-      </w:r>
-      <w:r>
-        <w:t xml:space="preserve"> </w:t>
-      </w:r>
-      <w:r>
-        <w:rPr>
-          <w:i/>
-          <w:iCs/>
-        </w:rPr>
-        <w:t>.</w:t>
-      </w:r>
-      <w:proofErr w:type="spellStart"/>
-      <w:r>
-        <w:rPr>
-          <w:i/>
-          <w:iCs/>
-        </w:rPr>
-        <w:t>dat</w:t>
-      </w:r>
-      <w:proofErr w:type="spellEnd"/>
-      <w:r>
-        <w:t xml:space="preserve"> file.</w:t>
-      </w:r>
-    </w:p>
-    <w:p>
-      <w:pPr>
-        <w:pStyle w:val="ListParagraph"/>
-        <w:numPr>
-          <w:ilvl w:val="0"/>
-          <w:numId w:val="2"/>
-        </w:numPr>
-      </w:pPr>
-      <w:r>
-        <w:t>rework analysis program to use sorted data</w:t>
-      </w:r>
-    </w:p>
-    <w:p/>
-    <w:p/>
+      <w:r>
+        <w:t xml:space="preserve"> by subtracting 1 and dividing by sample rate</w:t>
+      </w:r>
+    </w:p>
     <w:sectPr>
       <w:pgSz w:w="12240" w:h="15840"/>
       <w:pgMar w:top="1440" w:right="1440" w:bottom="1440" w:left="1440" w:header="720" w:footer="720" w:gutter="0"/>
@@ -1343,7 +1575,6 @@
   <w:style w:type="character" w:default="1" w:styleId="DefaultParagraphFont">
     <w:name w:val="Default Paragraph Font"/>
     <w:uiPriority w:val="1"/>
-    <w:semiHidden/>
     <w:unhideWhenUsed/>
   </w:style>
   <w:style w:type="table" w:default="1" w:styleId="TableNormal">

</xml_diff>

<commit_message>
added multichannel to testThreshold
updated .gitignore to ignore temp MS Office files
</commit_message>
<xml_diff>
--- a/OptoPlexon_Steps.docx
+++ b/OptoPlexon_Steps.docx
@@ -1016,6 +1016,7 @@
       <w:r>
         <w:t xml:space="preserve"> file generated by </w:t>
       </w:r>
+      <w:bookmarkStart w:id="0" w:name="_GoBack"/>
       <w:proofErr w:type="spellStart"/>
       <w:r>
         <w:t>export_for_plexon.m</w:t>
@@ -1025,11 +1026,132 @@
         <w:t xml:space="preserve"> function</w:t>
       </w:r>
     </w:p>
-    <w:p>
-      <w:bookmarkStart w:id="0" w:name="_GoBack"/>
-      <w:bookmarkEnd w:id="0"/>
-    </w:p>
+    <w:bookmarkEnd w:id="0"/>
     <w:p/>
+    <w:p/>
+    <w:p/>
+    <w:p>
+      <w:r>
+        <w:t>10-Mar-20</w:t>
+      </w:r>
+    </w:p>
+    <w:p/>
+    <w:p>
+      <w:r>
+        <w:t>Working on quick code to get MT data ready for abstract.</w:t>
+      </w:r>
+    </w:p>
+    <w:p/>
+    <w:p>
+      <w:r>
+        <w:t>NEEDS:</w:t>
+      </w:r>
+    </w:p>
+    <w:p>
+      <w:pPr>
+        <w:pStyle w:val="ListParagraph"/>
+        <w:numPr>
+          <w:ilvl w:val="0"/>
+          <w:numId w:val="3"/>
+        </w:numPr>
+      </w:pPr>
+      <w:r>
+        <w:t>see waveforms, data (detected spikes, traces) to assess quality</w:t>
+      </w:r>
+    </w:p>
+    <w:p>
+      <w:pPr>
+        <w:pStyle w:val="ListParagraph"/>
+        <w:numPr>
+          <w:ilvl w:val="0"/>
+          <w:numId w:val="3"/>
+        </w:numPr>
+      </w:pPr>
+      <w:r>
+        <w:t>more individuated control/access to data</w:t>
+      </w:r>
+    </w:p>
+    <w:p>
+      <w:pPr>
+        <w:pStyle w:val="ListParagraph"/>
+        <w:numPr>
+          <w:ilvl w:val="0"/>
+          <w:numId w:val="3"/>
+        </w:numPr>
+      </w:pPr>
+      <w:r>
+        <w:t xml:space="preserve">ability to select channel and plot specific raster, </w:t>
+      </w:r>
+      <w:proofErr w:type="spellStart"/>
+      <w:r>
+        <w:t>psth</w:t>
+      </w:r>
+      <w:proofErr w:type="spellEnd"/>
+      <w:r>
+        <w:t xml:space="preserve"> , curve, FRA, </w:t>
+      </w:r>
+      <w:proofErr w:type="spellStart"/>
+      <w:r>
+        <w:t>etc</w:t>
+      </w:r>
+      <w:proofErr w:type="spellEnd"/>
+      <w:r>
+        <w:t xml:space="preserve"> etc.</w:t>
+      </w:r>
+    </w:p>
+    <w:p/>
+    <w:p>
+      <w:r>
+        <w:lastRenderedPageBreak/>
+        <w:t>How to do???</w:t>
+      </w:r>
+    </w:p>
+    <w:p/>
+    <w:p>
+      <w:proofErr w:type="spellStart"/>
+      <w:r>
+        <w:t>testThreshold</w:t>
+      </w:r>
+      <w:proofErr w:type="spellEnd"/>
+      <w:r>
+        <w:t xml:space="preserve"> is turning into overall routine for data specification, loading, thresholding.  Consider converting to newer (simpler?) </w:t>
+      </w:r>
+      <w:proofErr w:type="spellStart"/>
+      <w:r>
+        <w:t>optoproc</w:t>
+      </w:r>
+      <w:proofErr w:type="spellEnd"/>
+      <w:r>
+        <w:t xml:space="preserve"> </w:t>
+      </w:r>
+      <w:proofErr w:type="spellStart"/>
+      <w:r>
+        <w:t>ish</w:t>
+      </w:r>
+      <w:proofErr w:type="spellEnd"/>
+      <w:r>
+        <w:t xml:space="preserve"> thing</w:t>
+      </w:r>
+    </w:p>
+    <w:p/>
+    <w:p>
+      <w:r>
+        <w:t xml:space="preserve">incorporate with </w:t>
+      </w:r>
+      <w:proofErr w:type="spellStart"/>
+      <w:r>
+        <w:t>SpikeData</w:t>
+      </w:r>
+      <w:proofErr w:type="spellEnd"/>
+      <w:r>
+        <w:t xml:space="preserve"> class???? Probably not easily done, maybe create new class</w:t>
+      </w:r>
+    </w:p>
+    <w:p>
+      <w:pPr>
+        <w:pStyle w:val="ListParagraph"/>
+      </w:pPr>
+    </w:p>
     <w:sectPr>
       <w:pgSz w:w="12240" w:h="15840"/>
       <w:pgMar w:top="1440" w:right="1440" w:bottom="1440" w:left="1440" w:header="720" w:footer="720" w:gutter="0"/>
@@ -1214,11 +1336,127 @@
       </w:pPr>
     </w:lvl>
   </w:abstractNum>
+  <w:abstractNum w:abstractNumId="2" w15:restartNumberingAfterBreak="0">
+    <w:nsid w:val="65F648E7"/>
+    <w:multiLevelType w:val="hybridMultilevel"/>
+    <w:tmpl w:val="96385368"/>
+    <w:lvl w:ilvl="0" w:tplc="898E85C0">
+      <w:start w:val="10"/>
+      <w:numFmt w:val="bullet"/>
+      <w:lvlText w:val="-"/>
+      <w:lvlJc w:val="left"/>
+      <w:pPr>
+        <w:ind w:left="720" w:hanging="360"/>
+      </w:pPr>
+      <w:rPr>
+        <w:rFonts w:ascii="Calibri" w:eastAsiaTheme="minorHAnsi" w:hAnsi="Calibri" w:cs="Calibri" w:hint="default"/>
+      </w:rPr>
+    </w:lvl>
+    <w:lvl w:ilvl="1" w:tplc="04090003" w:tentative="1">
+      <w:start w:val="1"/>
+      <w:numFmt w:val="bullet"/>
+      <w:lvlText w:val="o"/>
+      <w:lvlJc w:val="left"/>
+      <w:pPr>
+        <w:ind w:left="1440" w:hanging="360"/>
+      </w:pPr>
+      <w:rPr>
+        <w:rFonts w:ascii="Courier New" w:hAnsi="Courier New" w:hint="default"/>
+      </w:rPr>
+    </w:lvl>
+    <w:lvl w:ilvl="2" w:tplc="04090005" w:tentative="1">
+      <w:start w:val="1"/>
+      <w:numFmt w:val="bullet"/>
+      <w:lvlText w:val=""/>
+      <w:lvlJc w:val="left"/>
+      <w:pPr>
+        <w:ind w:left="2160" w:hanging="360"/>
+      </w:pPr>
+      <w:rPr>
+        <w:rFonts w:ascii="Wingdings" w:hAnsi="Wingdings" w:hint="default"/>
+      </w:rPr>
+    </w:lvl>
+    <w:lvl w:ilvl="3" w:tplc="04090001" w:tentative="1">
+      <w:start w:val="1"/>
+      <w:numFmt w:val="bullet"/>
+      <w:lvlText w:val=""/>
+      <w:lvlJc w:val="left"/>
+      <w:pPr>
+        <w:ind w:left="2880" w:hanging="360"/>
+      </w:pPr>
+      <w:rPr>
+        <w:rFonts w:ascii="Symbol" w:hAnsi="Symbol" w:hint="default"/>
+      </w:rPr>
+    </w:lvl>
+    <w:lvl w:ilvl="4" w:tplc="04090003" w:tentative="1">
+      <w:start w:val="1"/>
+      <w:numFmt w:val="bullet"/>
+      <w:lvlText w:val="o"/>
+      <w:lvlJc w:val="left"/>
+      <w:pPr>
+        <w:ind w:left="3600" w:hanging="360"/>
+      </w:pPr>
+      <w:rPr>
+        <w:rFonts w:ascii="Courier New" w:hAnsi="Courier New" w:hint="default"/>
+      </w:rPr>
+    </w:lvl>
+    <w:lvl w:ilvl="5" w:tplc="04090005" w:tentative="1">
+      <w:start w:val="1"/>
+      <w:numFmt w:val="bullet"/>
+      <w:lvlText w:val=""/>
+      <w:lvlJc w:val="left"/>
+      <w:pPr>
+        <w:ind w:left="4320" w:hanging="360"/>
+      </w:pPr>
+      <w:rPr>
+        <w:rFonts w:ascii="Wingdings" w:hAnsi="Wingdings" w:hint="default"/>
+      </w:rPr>
+    </w:lvl>
+    <w:lvl w:ilvl="6" w:tplc="04090001" w:tentative="1">
+      <w:start w:val="1"/>
+      <w:numFmt w:val="bullet"/>
+      <w:lvlText w:val=""/>
+      <w:lvlJc w:val="left"/>
+      <w:pPr>
+        <w:ind w:left="5040" w:hanging="360"/>
+      </w:pPr>
+      <w:rPr>
+        <w:rFonts w:ascii="Symbol" w:hAnsi="Symbol" w:hint="default"/>
+      </w:rPr>
+    </w:lvl>
+    <w:lvl w:ilvl="7" w:tplc="04090003" w:tentative="1">
+      <w:start w:val="1"/>
+      <w:numFmt w:val="bullet"/>
+      <w:lvlText w:val="o"/>
+      <w:lvlJc w:val="left"/>
+      <w:pPr>
+        <w:ind w:left="5760" w:hanging="360"/>
+      </w:pPr>
+      <w:rPr>
+        <w:rFonts w:ascii="Courier New" w:hAnsi="Courier New" w:hint="default"/>
+      </w:rPr>
+    </w:lvl>
+    <w:lvl w:ilvl="8" w:tplc="04090005" w:tentative="1">
+      <w:start w:val="1"/>
+      <w:numFmt w:val="bullet"/>
+      <w:lvlText w:val=""/>
+      <w:lvlJc w:val="left"/>
+      <w:pPr>
+        <w:ind w:left="6480" w:hanging="360"/>
+      </w:pPr>
+      <w:rPr>
+        <w:rFonts w:ascii="Wingdings" w:hAnsi="Wingdings" w:hint="default"/>
+      </w:rPr>
+    </w:lvl>
+  </w:abstractNum>
   <w:num w:numId="1">
     <w:abstractNumId w:val="0"/>
   </w:num>
   <w:num w:numId="2">
     <w:abstractNumId w:val="1"/>
+  </w:num>
+  <w:num w:numId="3">
+    <w:abstractNumId w:val="2"/>
   </w:num>
 </w:numbering>
 </file>
@@ -1661,6 +1899,7 @@
   <w:style w:type="character" w:default="1" w:styleId="DefaultParagraphFont">
     <w:name w:val="Default Paragraph Font"/>
     <w:uiPriority w:val="1"/>
+    <w:semiHidden/>
     <w:unhideWhenUsed/>
   </w:style>
   <w:style w:type="table" w:default="1" w:styleId="TableNormal">

</xml_diff>

<commit_message>
some ideas for moving forward
</commit_message>
<xml_diff>
--- a/OptoPlexon_Steps.docx
+++ b/OptoPlexon_Steps.docx
@@ -37,7 +37,15 @@
       </w:r>
       <w:proofErr w:type="spellEnd"/>
       <w:r>
-        <w:t xml:space="preserve"> data (TytoLogy):</w:t>
+        <w:t xml:space="preserve"> data (</w:t>
+      </w:r>
+      <w:proofErr w:type="spellStart"/>
+      <w:r>
+        <w:t>TytoLogy</w:t>
+      </w:r>
+      <w:proofErr w:type="spellEnd"/>
+      <w:r>
+        <w:t>):</w:t>
       </w:r>
     </w:p>
     <w:p/>
@@ -885,15 +893,7 @@
     <w:p/>
     <w:p>
       <w:r>
-        <w:t xml:space="preserve">Note that sampling rate will be </w:t>
-      </w:r>
-      <w:proofErr w:type="gramStart"/>
-      <w:r>
-        <w:t>different</w:t>
-      </w:r>
-      <w:proofErr w:type="gramEnd"/>
-      <w:r>
-        <w:t xml:space="preserve"> and that timestamp is in seconds</w:t>
+        <w:t>Note that sampling rate will be different and that timestamp is in seconds</w:t>
       </w:r>
     </w:p>
     <w:p/>
@@ -1240,9 +1240,97 @@
     </w:p>
     <w:p/>
     <w:p>
+      <w:r>
+        <w:t>24 March 2020</w:t>
+      </w:r>
+    </w:p>
+    <w:p/>
+    <w:p>
+      <w:r>
+        <w:t>Need to map out path forward.</w:t>
+      </w:r>
+    </w:p>
+    <w:p/>
+    <w:p>
+      <w:r>
+        <w:t>¿</w:t>
+      </w:r>
+      <w:proofErr w:type="spellStart"/>
+      <w:r>
+        <w:t>spyKing</w:t>
+      </w:r>
+      <w:proofErr w:type="spellEnd"/>
+      <w:r>
+        <w:t xml:space="preserve"> circus – pause for now until using new probes for recording?</w:t>
+      </w:r>
+    </w:p>
+    <w:p>
+      <w:r>
+        <w:t xml:space="preserve">If so, need to push on with </w:t>
+      </w:r>
+      <w:proofErr w:type="spellStart"/>
+      <w:r>
+        <w:t>Plexon</w:t>
+      </w:r>
+      <w:proofErr w:type="spellEnd"/>
+      <w:r>
+        <w:t xml:space="preserve"> export/import and sorting</w:t>
+      </w:r>
+    </w:p>
+    <w:p>
+      <w:pPr>
+        <w:pStyle w:val="ListParagraph"/>
+        <w:numPr>
+          <w:ilvl w:val="0"/>
+          <w:numId w:val="3"/>
+        </w:numPr>
+      </w:pPr>
+      <w:r>
+        <w:t>will need multichannel, sorted data from MT in order to verify and test</w:t>
+      </w:r>
+    </w:p>
+    <w:p>
+      <w:pPr>
+        <w:pStyle w:val="ListParagraph"/>
+        <w:numPr>
+          <w:ilvl w:val="0"/>
+          <w:numId w:val="3"/>
+        </w:numPr>
+      </w:pPr>
+      <w:r>
+        <w:t xml:space="preserve">investigate use of </w:t>
+      </w:r>
+      <w:proofErr w:type="spellStart"/>
+      <w:r>
+        <w:t>matlab</w:t>
+      </w:r>
+      <w:proofErr w:type="spellEnd"/>
+      <w:r>
+        <w:t xml:space="preserve"> DATASTORE object</w:t>
+      </w:r>
+    </w:p>
+    <w:p>
+      <w:pPr>
+        <w:pStyle w:val="ListParagraph"/>
+        <w:numPr>
+          <w:ilvl w:val="1"/>
+          <w:numId w:val="3"/>
+        </w:numPr>
+      </w:pPr>
+      <w:hyperlink r:id="rId5" w:history="1">
+        <w:r>
+          <w:rPr>
+            <w:rStyle w:val="Hyperlink"/>
+          </w:rPr>
+          <w:t>https://www.mathworks.com/help/matlab/import_export/what-is-a-datastore.html</w:t>
+        </w:r>
+      </w:hyperlink>
+    </w:p>
+    <w:p>
       <w:bookmarkStart w:id="0" w:name="_GoBack"/>
       <w:bookmarkEnd w:id="0"/>
     </w:p>
+    <w:p/>
     <w:sectPr>
       <w:pgSz w:w="12240" w:h="15840"/>
       <w:pgMar w:top="1440" w:right="1440" w:bottom="1440" w:left="1440" w:header="720" w:footer="720" w:gutter="0"/>
@@ -1443,7 +1531,7 @@
         <w:rFonts w:ascii="Calibri" w:eastAsiaTheme="minorHAnsi" w:hAnsi="Calibri" w:cs="Calibri" w:hint="default"/>
       </w:rPr>
     </w:lvl>
-    <w:lvl w:ilvl="1" w:tplc="04090003" w:tentative="1">
+    <w:lvl w:ilvl="1" w:tplc="04090003">
       <w:start w:val="1"/>
       <w:numFmt w:val="bullet"/>
       <w:lvlText w:val="o"/>
@@ -1681,7 +1769,7 @@
     </w:rPrDefault>
     <w:pPrDefault/>
   </w:docDefaults>
-  <w:latentStyles w:defLockedState="0" w:defUIPriority="99" w:defSemiHidden="0" w:defUnhideWhenUsed="0" w:defQFormat="0" w:count="377">
+  <w:latentStyles w:defLockedState="0" w:defUIPriority="99" w:defSemiHidden="0" w:defUnhideWhenUsed="0" w:defQFormat="0" w:count="375">
     <w:lsdException w:name="Normal" w:uiPriority="0" w:qFormat="1"/>
     <w:lsdException w:name="heading 1" w:uiPriority="9" w:qFormat="1"/>
     <w:lsdException w:name="heading 2" w:semiHidden="1" w:uiPriority="9" w:unhideWhenUsed="1" w:qFormat="1"/>
@@ -2167,6 +2255,27 @@
       <w:contextualSpacing/>
     </w:pPr>
   </w:style>
+  <w:style w:type="character" w:styleId="Hyperlink">
+    <w:name w:val="Hyperlink"/>
+    <w:basedOn w:val="DefaultParagraphFont"/>
+    <w:uiPriority w:val="99"/>
+    <w:unhideWhenUsed/>
+    <w:rsid w:val="00B9510D"/>
+    <w:rPr>
+      <w:color w:val="0563C1" w:themeColor="hyperlink"/>
+      <w:u w:val="single"/>
+    </w:rPr>
+  </w:style>
+  <w:style w:type="character" w:styleId="UnresolvedMention">
+    <w:name w:val="Unresolved Mention"/>
+    <w:basedOn w:val="DefaultParagraphFont"/>
+    <w:uiPriority w:val="99"/>
+    <w:rsid w:val="00B9510D"/>
+    <w:rPr>
+      <w:color w:val="605E5C"/>
+      <w:shd w:val="clear" w:color="auto" w:fill="E1DFDD"/>
+    </w:rPr>
+  </w:style>
 </w:styles>
 </file>
 

</xml_diff>

<commit_message>
working on stim onset/offset info
</commit_message>
<xml_diff>
--- a/OptoPlexon_Steps.docx
+++ b/OptoPlexon_Steps.docx
@@ -1326,9 +1326,4119 @@
         </w:r>
       </w:hyperlink>
     </w:p>
-    <w:p>
+    <w:p/>
+    <w:p>
+      <w:r>
+        <w:t>1 April, 2020</w:t>
+      </w:r>
+    </w:p>
+    <w:p/>
+    <w:p>
+      <w:pPr>
+        <w:pStyle w:val="ListParagraph"/>
+        <w:numPr>
+          <w:ilvl w:val="0"/>
+          <w:numId w:val="3"/>
+        </w:numPr>
+      </w:pPr>
+      <w:r>
+        <w:t xml:space="preserve">Doesn’t seem to be easy way to have </w:t>
+      </w:r>
+      <w:proofErr w:type="spellStart"/>
+      <w:r>
+        <w:t>plexon</w:t>
+      </w:r>
+      <w:proofErr w:type="spellEnd"/>
+      <w:r>
+        <w:t xml:space="preserve"> OFS include original A/D channel in the exported .mat file</w:t>
+      </w:r>
+    </w:p>
+    <w:p>
+      <w:pPr>
+        <w:pStyle w:val="ListParagraph"/>
+        <w:numPr>
+          <w:ilvl w:val="1"/>
+          <w:numId w:val="3"/>
+        </w:numPr>
+      </w:pPr>
+      <w:r>
+        <w:t>Tried including channel name</w:t>
+      </w:r>
+      <w:r>
+        <w:t xml:space="preserve"> – no luck, just -1 even when channel name changed to integer from </w:t>
+      </w:r>
+      <w:proofErr w:type="spellStart"/>
+      <w:r>
+        <w:t>spikechan_x</w:t>
+      </w:r>
+      <w:proofErr w:type="spellEnd"/>
+    </w:p>
+    <w:p>
+      <w:pPr>
+        <w:pStyle w:val="ListParagraph"/>
+        <w:numPr>
+          <w:ilvl w:val="1"/>
+          <w:numId w:val="3"/>
+        </w:numPr>
+      </w:pPr>
+      <w:r>
+        <w:t xml:space="preserve">Emailed </w:t>
+      </w:r>
+      <w:proofErr w:type="spellStart"/>
+      <w:r>
+        <w:t>plexon</w:t>
+      </w:r>
+      <w:proofErr w:type="spellEnd"/>
+      <w:r>
+        <w:t xml:space="preserve"> for ideas</w:t>
+      </w:r>
+    </w:p>
+    <w:p>
+      <w:pPr>
+        <w:pStyle w:val="ListParagraph"/>
+        <w:numPr>
+          <w:ilvl w:val="2"/>
+          <w:numId w:val="3"/>
+        </w:numPr>
+      </w:pPr>
+      <w:r>
+        <w:t xml:space="preserve">Replies from Mike </w:t>
+      </w:r>
+      <w:proofErr w:type="spellStart"/>
+      <w:r>
+        <w:t>Barbas</w:t>
+      </w:r>
+      <w:proofErr w:type="spellEnd"/>
+      <w:r>
+        <w:t xml:space="preserve"> at </w:t>
+      </w:r>
+      <w:proofErr w:type="spellStart"/>
+      <w:r>
+        <w:t>Plexon</w:t>
+      </w:r>
+      <w:proofErr w:type="spellEnd"/>
+      <w:r>
+        <w:t xml:space="preserve"> (6 Apr 2020)</w:t>
+      </w:r>
+    </w:p>
+    <w:p>
+      <w:pPr>
+        <w:ind w:left="1980"/>
+        <w:rPr>
+          <w:rFonts w:ascii="Calibri" w:eastAsia="Times New Roman" w:hAnsi="Calibri" w:cs="Calibri"/>
+          <w:color w:val="000000"/>
+        </w:rPr>
+      </w:pPr>
+      <w:r>
+        <w:rPr>
+          <w:rFonts w:ascii="Calibri" w:eastAsia="Times New Roman" w:hAnsi="Calibri" w:cs="Calibri"/>
+          <w:color w:val="1F497D"/>
+          <w:sz w:val="22"/>
+          <w:szCs w:val="22"/>
+        </w:rPr>
+        <w:t>Hello Sharad,</w:t>
+      </w:r>
+    </w:p>
+    <w:p>
+      <w:pPr>
+        <w:ind w:left="1980"/>
+        <w:rPr>
+          <w:rFonts w:ascii="Calibri" w:eastAsia="Times New Roman" w:hAnsi="Calibri" w:cs="Calibri"/>
+          <w:color w:val="000000"/>
+        </w:rPr>
+      </w:pPr>
+      <w:r>
+        <w:rPr>
+          <w:rFonts w:ascii="Calibri" w:eastAsia="Times New Roman" w:hAnsi="Calibri" w:cs="Calibri"/>
+          <w:color w:val="1F497D"/>
+          <w:sz w:val="22"/>
+          <w:szCs w:val="22"/>
+        </w:rPr>
+        <w:t> </w:t>
+      </w:r>
+    </w:p>
+    <w:p>
+      <w:pPr>
+        <w:ind w:left="1980"/>
+        <w:rPr>
+          <w:rFonts w:ascii="Calibri" w:eastAsia="Times New Roman" w:hAnsi="Calibri" w:cs="Calibri"/>
+          <w:color w:val="000000"/>
+        </w:rPr>
+      </w:pPr>
+      <w:r>
+        <w:rPr>
+          <w:rFonts w:ascii="Calibri" w:eastAsia="Times New Roman" w:hAnsi="Calibri" w:cs="Calibri"/>
+          <w:color w:val="1F497D"/>
+          <w:sz w:val="22"/>
+          <w:szCs w:val="22"/>
+        </w:rPr>
+        <w:t>I hope you are doing well during this strange time. This is Mike B. from </w:t>
+      </w:r>
+      <w:proofErr w:type="spellStart"/>
+      <w:r>
+        <w:rPr>
+          <w:rFonts w:ascii="Calibri" w:eastAsia="Times New Roman" w:hAnsi="Calibri" w:cs="Calibri"/>
+          <w:color w:val="1F497D"/>
+          <w:sz w:val="22"/>
+          <w:szCs w:val="22"/>
+        </w:rPr>
+        <w:t>Plexon</w:t>
+      </w:r>
+      <w:proofErr w:type="spellEnd"/>
+      <w:r>
+        <w:rPr>
+          <w:rFonts w:ascii="Calibri" w:eastAsia="Times New Roman" w:hAnsi="Calibri" w:cs="Calibri"/>
+          <w:color w:val="1F497D"/>
+          <w:sz w:val="22"/>
+          <w:szCs w:val="22"/>
+        </w:rPr>
+        <w:t>. Thank you for your email. </w:t>
+      </w:r>
+    </w:p>
+    <w:p>
+      <w:pPr>
+        <w:ind w:left="1980"/>
+        <w:rPr>
+          <w:rFonts w:ascii="Calibri" w:eastAsia="Times New Roman" w:hAnsi="Calibri" w:cs="Calibri"/>
+          <w:color w:val="000000"/>
+        </w:rPr>
+      </w:pPr>
+      <w:r>
+        <w:rPr>
+          <w:rFonts w:ascii="Calibri" w:eastAsia="Times New Roman" w:hAnsi="Calibri" w:cs="Calibri"/>
+          <w:color w:val="1F497D"/>
+          <w:sz w:val="22"/>
+          <w:szCs w:val="22"/>
+        </w:rPr>
+        <w:t> </w:t>
+      </w:r>
+    </w:p>
+    <w:p>
+      <w:pPr>
+        <w:ind w:left="1980"/>
+        <w:rPr>
+          <w:rFonts w:ascii="Calibri" w:eastAsia="Times New Roman" w:hAnsi="Calibri" w:cs="Calibri"/>
+          <w:color w:val="1F497D"/>
+          <w:sz w:val="22"/>
+          <w:szCs w:val="22"/>
+        </w:rPr>
+      </w:pPr>
+      <w:r>
+        <w:rPr>
+          <w:rFonts w:ascii="Calibri" w:eastAsia="Times New Roman" w:hAnsi="Calibri" w:cs="Calibri"/>
+          <w:color w:val="1F497D"/>
+          <w:sz w:val="22"/>
+          <w:szCs w:val="22"/>
+        </w:rPr>
+        <w:t xml:space="preserve">Unfortunately, the “Export Per-“ function in Offline Sorter is unlikely to support the ability to have the desired channel name persist in the “Channel Name” column in the exported Excel file (or </w:t>
+      </w:r>
+      <w:proofErr w:type="spellStart"/>
+      <w:r>
+        <w:rPr>
+          <w:rFonts w:ascii="Calibri" w:eastAsia="Times New Roman" w:hAnsi="Calibri" w:cs="Calibri"/>
+          <w:color w:val="1F497D"/>
+          <w:sz w:val="22"/>
+          <w:szCs w:val="22"/>
+        </w:rPr>
+        <w:t>Matlab</w:t>
+      </w:r>
+      <w:proofErr w:type="spellEnd"/>
+      <w:r>
+        <w:rPr>
+          <w:rFonts w:ascii="Calibri" w:eastAsia="Times New Roman" w:hAnsi="Calibri" w:cs="Calibri"/>
+          <w:color w:val="1F497D"/>
+          <w:sz w:val="22"/>
+          <w:szCs w:val="22"/>
+        </w:rPr>
+        <w:t xml:space="preserve"> file). This is especially the case for the type of data that you are loading into Offline Sorter, especially since this is a file type that is not commonly tested for the process that you’ve described.</w:t>
+      </w:r>
+    </w:p>
+    <w:p>
+      <w:pPr>
+        <w:ind w:left="1980"/>
+        <w:rPr>
+          <w:rFonts w:ascii="Calibri" w:eastAsia="Times New Roman" w:hAnsi="Calibri" w:cs="Calibri"/>
+          <w:color w:val="000000"/>
+        </w:rPr>
+      </w:pPr>
+    </w:p>
+    <w:p>
+      <w:pPr>
+        <w:ind w:left="1980"/>
+        <w:rPr>
+          <w:rFonts w:ascii="Calibri" w:hAnsi="Calibri" w:cs="Calibri"/>
+          <w:color w:val="000000"/>
+        </w:rPr>
+      </w:pPr>
+      <w:r>
+        <w:rPr>
+          <w:rFonts w:ascii="Calibri" w:hAnsi="Calibri" w:cs="Calibri"/>
+          <w:color w:val="1F497D"/>
+          <w:sz w:val="22"/>
+          <w:szCs w:val="22"/>
+        </w:rPr>
+        <w:lastRenderedPageBreak/>
+        <w:t>Hello Sharad,</w:t>
+      </w:r>
+    </w:p>
+    <w:p>
+      <w:pPr>
+        <w:ind w:left="1980"/>
+        <w:rPr>
+          <w:rFonts w:ascii="Calibri" w:hAnsi="Calibri" w:cs="Calibri"/>
+          <w:color w:val="000000"/>
+        </w:rPr>
+      </w:pPr>
+      <w:r>
+        <w:rPr>
+          <w:rFonts w:ascii="Calibri" w:hAnsi="Calibri" w:cs="Calibri"/>
+          <w:color w:val="1F497D"/>
+          <w:sz w:val="22"/>
+          <w:szCs w:val="22"/>
+        </w:rPr>
+        <w:t> </w:t>
+      </w:r>
+    </w:p>
+    <w:p>
+      <w:pPr>
+        <w:ind w:left="1980"/>
+        <w:rPr>
+          <w:rFonts w:ascii="Calibri" w:hAnsi="Calibri" w:cs="Calibri"/>
+          <w:color w:val="000000"/>
+        </w:rPr>
+      </w:pPr>
+      <w:r>
+        <w:rPr>
+          <w:rFonts w:ascii="Calibri" w:hAnsi="Calibri" w:cs="Calibri"/>
+          <w:color w:val="1F497D"/>
+          <w:sz w:val="22"/>
+          <w:szCs w:val="22"/>
+        </w:rPr>
+        <w:t>Thanks for your email. Unfortunately, there will not be a way to include the A/D channel number for your specific files when using the “Export Per Waveform” option in Offline Sorter. A peripherally-related fact is that</w:t>
+      </w:r>
+      <w:r>
+        <w:rPr>
+          <w:rStyle w:val="apple-converted-space"/>
+          <w:rFonts w:ascii="Calibri" w:hAnsi="Calibri" w:cs="Calibri"/>
+          <w:color w:val="1F497D"/>
+          <w:sz w:val="22"/>
+          <w:szCs w:val="22"/>
+        </w:rPr>
+        <w:t> </w:t>
+      </w:r>
+      <w:proofErr w:type="spellStart"/>
+      <w:r>
+        <w:rPr>
+          <w:rFonts w:ascii="Calibri" w:hAnsi="Calibri" w:cs="Calibri"/>
+          <w:color w:val="1F497D"/>
+          <w:sz w:val="22"/>
+          <w:szCs w:val="22"/>
+        </w:rPr>
+        <w:t>Plexon</w:t>
+      </w:r>
+      <w:proofErr w:type="spellEnd"/>
+      <w:r>
+        <w:rPr>
+          <w:rStyle w:val="apple-converted-space"/>
+          <w:rFonts w:ascii="Calibri" w:hAnsi="Calibri" w:cs="Calibri"/>
+          <w:color w:val="1F497D"/>
+          <w:sz w:val="22"/>
+          <w:szCs w:val="22"/>
+        </w:rPr>
+        <w:t> </w:t>
+      </w:r>
+      <w:r>
+        <w:rPr>
+          <w:rFonts w:ascii="Calibri" w:hAnsi="Calibri" w:cs="Calibri"/>
+          <w:color w:val="1F497D"/>
+          <w:sz w:val="22"/>
+          <w:szCs w:val="22"/>
+        </w:rPr>
+        <w:t>has an Offline Files SDK, but this SDK is intended for reading PLX and PL2 files specifically acquired via a</w:t>
+      </w:r>
+      <w:r>
+        <w:rPr>
+          <w:rStyle w:val="apple-converted-space"/>
+          <w:rFonts w:ascii="Calibri" w:hAnsi="Calibri" w:cs="Calibri"/>
+          <w:color w:val="1F497D"/>
+          <w:sz w:val="22"/>
+          <w:szCs w:val="22"/>
+        </w:rPr>
+        <w:t> </w:t>
+      </w:r>
+      <w:proofErr w:type="spellStart"/>
+      <w:r>
+        <w:rPr>
+          <w:rFonts w:ascii="Calibri" w:hAnsi="Calibri" w:cs="Calibri"/>
+          <w:color w:val="1F497D"/>
+          <w:sz w:val="22"/>
+          <w:szCs w:val="22"/>
+        </w:rPr>
+        <w:t>Plexon</w:t>
+      </w:r>
+      <w:proofErr w:type="spellEnd"/>
+      <w:r>
+        <w:rPr>
+          <w:rStyle w:val="apple-converted-space"/>
+          <w:rFonts w:ascii="Calibri" w:hAnsi="Calibri" w:cs="Calibri"/>
+          <w:color w:val="1F497D"/>
+          <w:sz w:val="22"/>
+          <w:szCs w:val="22"/>
+        </w:rPr>
+        <w:t> </w:t>
+      </w:r>
+      <w:r>
+        <w:rPr>
+          <w:rFonts w:ascii="Calibri" w:hAnsi="Calibri" w:cs="Calibri"/>
+          <w:color w:val="1F497D"/>
+          <w:sz w:val="22"/>
+          <w:szCs w:val="22"/>
+        </w:rPr>
+        <w:t>data acquisition system.</w:t>
+      </w:r>
+      <w:r>
+        <w:rPr>
+          <w:rStyle w:val="apple-converted-space"/>
+          <w:rFonts w:ascii="Calibri" w:hAnsi="Calibri" w:cs="Calibri"/>
+          <w:color w:val="1F497D"/>
+          <w:sz w:val="22"/>
+          <w:szCs w:val="22"/>
+        </w:rPr>
+        <w:t> </w:t>
+      </w:r>
+    </w:p>
+    <w:p>
+      <w:pPr>
+        <w:ind w:left="1980"/>
+        <w:rPr>
+          <w:rFonts w:ascii="Calibri" w:hAnsi="Calibri" w:cs="Calibri"/>
+          <w:color w:val="000000"/>
+        </w:rPr>
+      </w:pPr>
+      <w:r>
+        <w:rPr>
+          <w:rFonts w:ascii="Calibri" w:hAnsi="Calibri" w:cs="Calibri"/>
+          <w:color w:val="1F497D"/>
+          <w:sz w:val="22"/>
+          <w:szCs w:val="22"/>
+        </w:rPr>
+        <w:t> </w:t>
+      </w:r>
+    </w:p>
+    <w:p>
+      <w:pPr>
+        <w:ind w:left="1980"/>
+        <w:rPr>
+          <w:rFonts w:ascii="Calibri" w:hAnsi="Calibri" w:cs="Calibri"/>
+          <w:color w:val="000000"/>
+        </w:rPr>
+      </w:pPr>
+      <w:r>
+        <w:rPr>
+          <w:rFonts w:ascii="Calibri" w:hAnsi="Calibri" w:cs="Calibri"/>
+          <w:color w:val="1F497D"/>
+          <w:sz w:val="22"/>
+          <w:szCs w:val="22"/>
+        </w:rPr>
+        <w:t>Best,</w:t>
+      </w:r>
+    </w:p>
+    <w:p>
+      <w:pPr>
+        <w:ind w:left="1980"/>
+        <w:rPr>
+          <w:rFonts w:ascii="Calibri" w:hAnsi="Calibri" w:cs="Calibri"/>
+          <w:color w:val="000000"/>
+        </w:rPr>
+      </w:pPr>
+      <w:r>
+        <w:rPr>
+          <w:rFonts w:ascii="Calibri" w:hAnsi="Calibri" w:cs="Calibri"/>
+          <w:b/>
+          <w:bCs/>
+          <w:color w:val="808080"/>
+          <w:sz w:val="16"/>
+          <w:szCs w:val="16"/>
+        </w:rPr>
+        <w:t xml:space="preserve">Mike </w:t>
+      </w:r>
+      <w:proofErr w:type="spellStart"/>
+      <w:r>
+        <w:rPr>
+          <w:rFonts w:ascii="Calibri" w:hAnsi="Calibri" w:cs="Calibri"/>
+          <w:b/>
+          <w:bCs/>
+          <w:color w:val="808080"/>
+          <w:sz w:val="16"/>
+          <w:szCs w:val="16"/>
+        </w:rPr>
+        <w:t>Barbas</w:t>
+      </w:r>
+      <w:proofErr w:type="spellEnd"/>
+    </w:p>
+    <w:p>
+      <w:pPr>
+        <w:ind w:left="1980"/>
+        <w:rPr>
+          <w:rFonts w:ascii="Calibri" w:hAnsi="Calibri" w:cs="Calibri"/>
+          <w:color w:val="000000"/>
+        </w:rPr>
+      </w:pPr>
+      <w:r>
+        <w:rPr>
+          <w:rFonts w:ascii="Calibri" w:hAnsi="Calibri" w:cs="Calibri"/>
+          <w:color w:val="808080"/>
+          <w:sz w:val="16"/>
+          <w:szCs w:val="16"/>
+        </w:rPr>
+        <w:t>Technical Support Engineer</w:t>
+      </w:r>
+    </w:p>
+    <w:p>
+      <w:pPr>
+        <w:ind w:left="1980"/>
+        <w:rPr>
+          <w:rFonts w:ascii="Calibri" w:hAnsi="Calibri" w:cs="Calibri"/>
+          <w:color w:val="000000"/>
+        </w:rPr>
+      </w:pPr>
+      <w:r>
+        <w:rPr>
+          <w:rFonts w:ascii="Calibri" w:hAnsi="Calibri" w:cs="Calibri"/>
+          <w:b/>
+          <w:bCs/>
+          <w:color w:val="000000"/>
+          <w:sz w:val="16"/>
+          <w:szCs w:val="16"/>
+        </w:rPr>
+        <w:t> </w:t>
+      </w:r>
+    </w:p>
+    <w:p>
+      <w:pPr>
+        <w:ind w:left="1980"/>
+        <w:rPr>
+          <w:rFonts w:ascii="Calibri" w:hAnsi="Calibri" w:cs="Calibri"/>
+          <w:color w:val="000000"/>
+        </w:rPr>
+      </w:pPr>
+      <w:r>
+        <w:rPr>
+          <w:rFonts w:ascii="Calibri" w:hAnsi="Calibri" w:cs="Calibri"/>
+          <w:color w:val="808080"/>
+          <w:sz w:val="16"/>
+          <w:szCs w:val="16"/>
+        </w:rPr>
+        <w:t>Company:  +1 (214) 369-4957</w:t>
+      </w:r>
+    </w:p>
+    <w:p>
+      <w:pPr>
+        <w:ind w:left="1980"/>
+        <w:rPr>
+          <w:rFonts w:ascii="Calibri" w:hAnsi="Calibri" w:cs="Calibri"/>
+          <w:color w:val="000000"/>
+        </w:rPr>
+      </w:pPr>
+      <w:r>
+        <w:rPr>
+          <w:rFonts w:ascii="Calibri" w:hAnsi="Calibri" w:cs="Calibri"/>
+          <w:color w:val="808080"/>
+          <w:sz w:val="16"/>
+          <w:szCs w:val="16"/>
+        </w:rPr>
+        <w:t>Fax:  +1 (214) 369-1775</w:t>
+      </w:r>
+    </w:p>
+    <w:p>
+      <w:pPr>
+        <w:ind w:left="1980"/>
+        <w:rPr>
+          <w:rFonts w:ascii="Calibri" w:hAnsi="Calibri" w:cs="Calibri"/>
+          <w:color w:val="000000"/>
+        </w:rPr>
+      </w:pPr>
+      <w:hyperlink r:id="rId6" w:history="1">
+        <w:r>
+          <w:rPr>
+            <w:rStyle w:val="Hyperlink"/>
+            <w:rFonts w:ascii="Calibri" w:hAnsi="Calibri" w:cs="Calibri"/>
+            <w:sz w:val="16"/>
+            <w:szCs w:val="16"/>
+          </w:rPr>
+          <w:t>mikeb@plexon.com</w:t>
+        </w:r>
+      </w:hyperlink>
+    </w:p>
+    <w:p>
+      <w:pPr>
+        <w:ind w:left="1980"/>
+        <w:rPr>
+          <w:rFonts w:ascii="Calibri" w:eastAsia="Times New Roman" w:hAnsi="Calibri" w:cs="Calibri"/>
+          <w:color w:val="000000"/>
+        </w:rPr>
+      </w:pPr>
+    </w:p>
+    <w:p>
+      <w:r>
+        <w:t>7 April 2020</w:t>
+      </w:r>
+    </w:p>
+    <w:p>
+      <w:pPr>
+        <w:pStyle w:val="ListParagraph"/>
+        <w:ind w:left="2160"/>
+      </w:pPr>
+    </w:p>
+    <w:p>
+      <w:pPr>
+        <w:tabs>
+          <w:tab w:val="left" w:pos="720"/>
+          <w:tab w:val="left" w:pos="1440"/>
+          <w:tab w:val="left" w:pos="2160"/>
+          <w:tab w:val="left" w:pos="2880"/>
+          <w:tab w:val="left" w:pos="3600"/>
+          <w:tab w:val="left" w:pos="4320"/>
+          <w:tab w:val="left" w:pos="5040"/>
+          <w:tab w:val="left" w:pos="5760"/>
+          <w:tab w:val="left" w:pos="6480"/>
+          <w:tab w:val="left" w:pos="7200"/>
+          <w:tab w:val="left" w:pos="7920"/>
+          <w:tab w:val="left" w:pos="8640"/>
+        </w:tabs>
+        <w:autoSpaceDE w:val="0"/>
+        <w:autoSpaceDN w:val="0"/>
+        <w:adjustRightInd w:val="0"/>
+        <w:rPr>
+          <w:rFonts w:ascii="Helvetica" w:hAnsi="Helvetica" w:cs="Helvetica"/>
+        </w:rPr>
+      </w:pPr>
+      <w:r>
+        <w:rPr>
+          <w:rFonts w:ascii="Helvetica" w:hAnsi="Helvetica" w:cs="Helvetica"/>
+        </w:rPr>
+        <w:t xml:space="preserve">PLX file </w:t>
+      </w:r>
+      <w:r>
+        <w:rPr>
+          <w:rFonts w:ascii="Helvetica" w:hAnsi="Helvetica" w:cs="Helvetica"/>
+        </w:rPr>
+        <w:t>reading options</w:t>
+      </w:r>
+    </w:p>
+    <w:p>
+      <w:pPr>
+        <w:tabs>
+          <w:tab w:val="left" w:pos="720"/>
+          <w:tab w:val="left" w:pos="1440"/>
+          <w:tab w:val="left" w:pos="2160"/>
+          <w:tab w:val="left" w:pos="2880"/>
+          <w:tab w:val="left" w:pos="3600"/>
+          <w:tab w:val="left" w:pos="4320"/>
+          <w:tab w:val="left" w:pos="5040"/>
+          <w:tab w:val="left" w:pos="5760"/>
+          <w:tab w:val="left" w:pos="6480"/>
+          <w:tab w:val="left" w:pos="7200"/>
+          <w:tab w:val="left" w:pos="7920"/>
+          <w:tab w:val="left" w:pos="8640"/>
+        </w:tabs>
+        <w:autoSpaceDE w:val="0"/>
+        <w:autoSpaceDN w:val="0"/>
+        <w:adjustRightInd w:val="0"/>
+        <w:rPr>
+          <w:rFonts w:ascii="Helvetica" w:hAnsi="Helvetica" w:cs="Helvetica"/>
+        </w:rPr>
+      </w:pPr>
+    </w:p>
+    <w:p>
+      <w:pPr>
+        <w:tabs>
+          <w:tab w:val="left" w:pos="720"/>
+          <w:tab w:val="left" w:pos="1440"/>
+          <w:tab w:val="left" w:pos="2160"/>
+          <w:tab w:val="left" w:pos="2880"/>
+          <w:tab w:val="left" w:pos="3600"/>
+          <w:tab w:val="left" w:pos="4320"/>
+          <w:tab w:val="left" w:pos="5040"/>
+          <w:tab w:val="left" w:pos="5760"/>
+          <w:tab w:val="left" w:pos="6480"/>
+          <w:tab w:val="left" w:pos="7200"/>
+          <w:tab w:val="left" w:pos="7920"/>
+          <w:tab w:val="left" w:pos="8640"/>
+        </w:tabs>
+        <w:autoSpaceDE w:val="0"/>
+        <w:autoSpaceDN w:val="0"/>
+        <w:adjustRightInd w:val="0"/>
+        <w:rPr>
+          <w:rFonts w:ascii="Helvetica" w:hAnsi="Helvetica" w:cs="Helvetica"/>
+        </w:rPr>
+      </w:pPr>
+      <w:r>
+        <w:rPr>
+          <w:rFonts w:ascii="Helvetica" w:hAnsi="Helvetica" w:cs="Helvetica"/>
+        </w:rPr>
+        <w:t>Julia module:</w:t>
+      </w:r>
+    </w:p>
+    <w:p>
+      <w:pPr>
+        <w:tabs>
+          <w:tab w:val="left" w:pos="720"/>
+          <w:tab w:val="left" w:pos="1440"/>
+          <w:tab w:val="left" w:pos="2160"/>
+          <w:tab w:val="left" w:pos="2880"/>
+          <w:tab w:val="left" w:pos="3600"/>
+          <w:tab w:val="left" w:pos="4320"/>
+          <w:tab w:val="left" w:pos="5040"/>
+          <w:tab w:val="left" w:pos="5760"/>
+          <w:tab w:val="left" w:pos="6480"/>
+          <w:tab w:val="left" w:pos="7200"/>
+          <w:tab w:val="left" w:pos="7920"/>
+          <w:tab w:val="left" w:pos="8640"/>
+        </w:tabs>
+        <w:autoSpaceDE w:val="0"/>
+        <w:autoSpaceDN w:val="0"/>
+        <w:adjustRightInd w:val="0"/>
+        <w:rPr>
+          <w:rFonts w:ascii="Helvetica" w:hAnsi="Helvetica" w:cs="Helvetica"/>
+        </w:rPr>
+      </w:pPr>
+      <w:r>
+        <w:rPr>
+          <w:rFonts w:ascii="Helvetica" w:hAnsi="Helvetica" w:cs="Helvetica"/>
+        </w:rPr>
+        <w:tab/>
+      </w:r>
+      <w:r>
+        <w:rPr>
+          <w:rFonts w:ascii="Helvetica" w:hAnsi="Helvetica" w:cs="Helvetica"/>
+        </w:rPr>
+        <w:t>https://github.com/simonster/PLX.jl</w:t>
+      </w:r>
+    </w:p>
+    <w:p>
+      <w:pPr>
+        <w:tabs>
+          <w:tab w:val="left" w:pos="720"/>
+          <w:tab w:val="left" w:pos="1440"/>
+          <w:tab w:val="left" w:pos="2160"/>
+          <w:tab w:val="left" w:pos="2880"/>
+          <w:tab w:val="left" w:pos="3600"/>
+          <w:tab w:val="left" w:pos="4320"/>
+          <w:tab w:val="left" w:pos="5040"/>
+          <w:tab w:val="left" w:pos="5760"/>
+          <w:tab w:val="left" w:pos="6480"/>
+          <w:tab w:val="left" w:pos="7200"/>
+          <w:tab w:val="left" w:pos="7920"/>
+          <w:tab w:val="left" w:pos="8640"/>
+        </w:tabs>
+        <w:autoSpaceDE w:val="0"/>
+        <w:autoSpaceDN w:val="0"/>
+        <w:adjustRightInd w:val="0"/>
+        <w:rPr>
+          <w:rFonts w:ascii="Helvetica" w:hAnsi="Helvetica" w:cs="Helvetica"/>
+        </w:rPr>
+      </w:pPr>
+    </w:p>
+    <w:p>
+      <w:pPr>
+        <w:tabs>
+          <w:tab w:val="left" w:pos="720"/>
+          <w:tab w:val="left" w:pos="1440"/>
+          <w:tab w:val="left" w:pos="2160"/>
+          <w:tab w:val="left" w:pos="2880"/>
+          <w:tab w:val="left" w:pos="3600"/>
+          <w:tab w:val="left" w:pos="4320"/>
+          <w:tab w:val="left" w:pos="5040"/>
+          <w:tab w:val="left" w:pos="5760"/>
+          <w:tab w:val="left" w:pos="6480"/>
+          <w:tab w:val="left" w:pos="7200"/>
+          <w:tab w:val="left" w:pos="7920"/>
+          <w:tab w:val="left" w:pos="8640"/>
+        </w:tabs>
+        <w:autoSpaceDE w:val="0"/>
+        <w:autoSpaceDN w:val="0"/>
+        <w:adjustRightInd w:val="0"/>
+        <w:rPr>
+          <w:rFonts w:ascii="Helvetica" w:hAnsi="Helvetica" w:cs="Helvetica"/>
+        </w:rPr>
+      </w:pPr>
+      <w:r>
+        <w:rPr>
+          <w:rFonts w:ascii="Helvetica" w:hAnsi="Helvetica" w:cs="Helvetica"/>
+        </w:rPr>
+        <w:t>Patrick Mineault’s blog notes and links:</w:t>
+      </w:r>
+    </w:p>
+    <w:p>
+      <w:pPr>
+        <w:tabs>
+          <w:tab w:val="left" w:pos="720"/>
+          <w:tab w:val="left" w:pos="1440"/>
+          <w:tab w:val="left" w:pos="2160"/>
+          <w:tab w:val="left" w:pos="2880"/>
+          <w:tab w:val="left" w:pos="3600"/>
+          <w:tab w:val="left" w:pos="4320"/>
+          <w:tab w:val="left" w:pos="5040"/>
+          <w:tab w:val="left" w:pos="5760"/>
+          <w:tab w:val="left" w:pos="6480"/>
+          <w:tab w:val="left" w:pos="7200"/>
+          <w:tab w:val="left" w:pos="7920"/>
+          <w:tab w:val="left" w:pos="8640"/>
+        </w:tabs>
+        <w:autoSpaceDE w:val="0"/>
+        <w:autoSpaceDN w:val="0"/>
+        <w:adjustRightInd w:val="0"/>
+        <w:ind w:firstLine="720"/>
+        <w:rPr>
+          <w:rFonts w:ascii="Helvetica" w:hAnsi="Helvetica" w:cs="Helvetica"/>
+        </w:rPr>
+      </w:pPr>
+      <w:r>
+        <w:rPr>
+          <w:rFonts w:ascii="Helvetica" w:hAnsi="Helvetica" w:cs="Helvetica"/>
+        </w:rPr>
+        <w:t>https://xcorr.net/2011/09/07/reading-plexon-files-in-linux-or-mac/</w:t>
+      </w:r>
+    </w:p>
+    <w:p>
+      <w:pPr>
+        <w:tabs>
+          <w:tab w:val="left" w:pos="720"/>
+          <w:tab w:val="left" w:pos="1440"/>
+          <w:tab w:val="left" w:pos="2160"/>
+          <w:tab w:val="left" w:pos="2880"/>
+          <w:tab w:val="left" w:pos="3600"/>
+          <w:tab w:val="left" w:pos="4320"/>
+          <w:tab w:val="left" w:pos="5040"/>
+          <w:tab w:val="left" w:pos="5760"/>
+          <w:tab w:val="left" w:pos="6480"/>
+          <w:tab w:val="left" w:pos="7200"/>
+          <w:tab w:val="left" w:pos="7920"/>
+          <w:tab w:val="left" w:pos="8640"/>
+        </w:tabs>
+        <w:autoSpaceDE w:val="0"/>
+        <w:autoSpaceDN w:val="0"/>
+        <w:adjustRightInd w:val="0"/>
+        <w:rPr>
+          <w:rFonts w:ascii="Helvetica" w:hAnsi="Helvetica" w:cs="Helvetica"/>
+        </w:rPr>
+      </w:pPr>
+      <w:r>
+        <w:rPr>
+          <w:rFonts w:ascii="Helvetica" w:hAnsi="Helvetica" w:cs="Helvetica"/>
+        </w:rPr>
+        <w:tab/>
+      </w:r>
+      <w:r>
+        <w:rPr>
+          <w:rFonts w:ascii="Helvetica" w:hAnsi="Helvetica" w:cs="Helvetica"/>
+        </w:rPr>
+        <w:t>—also https://xcorr.net/2011/10/13/plexon-matlab-api-now-available-for-linux/</w:t>
+      </w:r>
+    </w:p>
+    <w:p>
+      <w:pPr>
+        <w:tabs>
+          <w:tab w:val="left" w:pos="720"/>
+          <w:tab w:val="left" w:pos="1440"/>
+          <w:tab w:val="left" w:pos="2160"/>
+          <w:tab w:val="left" w:pos="2880"/>
+          <w:tab w:val="left" w:pos="3600"/>
+          <w:tab w:val="left" w:pos="4320"/>
+          <w:tab w:val="left" w:pos="5040"/>
+          <w:tab w:val="left" w:pos="5760"/>
+          <w:tab w:val="left" w:pos="6480"/>
+          <w:tab w:val="left" w:pos="7200"/>
+          <w:tab w:val="left" w:pos="7920"/>
+          <w:tab w:val="left" w:pos="8640"/>
+        </w:tabs>
+        <w:autoSpaceDE w:val="0"/>
+        <w:autoSpaceDN w:val="0"/>
+        <w:adjustRightInd w:val="0"/>
+        <w:rPr>
+          <w:rFonts w:ascii="Helvetica" w:hAnsi="Helvetica" w:cs="Helvetica"/>
+        </w:rPr>
+      </w:pPr>
+    </w:p>
+    <w:p>
+      <w:pPr>
+        <w:tabs>
+          <w:tab w:val="left" w:pos="720"/>
+          <w:tab w:val="left" w:pos="1440"/>
+          <w:tab w:val="left" w:pos="2160"/>
+          <w:tab w:val="left" w:pos="2880"/>
+          <w:tab w:val="left" w:pos="3600"/>
+          <w:tab w:val="left" w:pos="4320"/>
+          <w:tab w:val="left" w:pos="5040"/>
+          <w:tab w:val="left" w:pos="5760"/>
+          <w:tab w:val="left" w:pos="6480"/>
+          <w:tab w:val="left" w:pos="7200"/>
+          <w:tab w:val="left" w:pos="7920"/>
+          <w:tab w:val="left" w:pos="8640"/>
+        </w:tabs>
+        <w:autoSpaceDE w:val="0"/>
+        <w:autoSpaceDN w:val="0"/>
+        <w:adjustRightInd w:val="0"/>
+        <w:rPr>
+          <w:rFonts w:ascii="Helvetica" w:hAnsi="Helvetica" w:cs="Helvetica"/>
+        </w:rPr>
+      </w:pPr>
+      <w:proofErr w:type="spellStart"/>
+      <w:r>
+        <w:rPr>
+          <w:rFonts w:ascii="Helvetica" w:hAnsi="Helvetica" w:cs="Helvetica"/>
+        </w:rPr>
+        <w:t>ReallTimeElectrophy</w:t>
+      </w:r>
+      <w:proofErr w:type="spellEnd"/>
+      <w:r>
+        <w:rPr>
+          <w:rFonts w:ascii="Helvetica" w:hAnsi="Helvetica" w:cs="Helvetica"/>
+        </w:rPr>
+        <w:t>:</w:t>
+      </w:r>
+    </w:p>
+    <w:p>
+      <w:pPr>
+        <w:tabs>
+          <w:tab w:val="left" w:pos="720"/>
+          <w:tab w:val="left" w:pos="1440"/>
+          <w:tab w:val="left" w:pos="2160"/>
+          <w:tab w:val="left" w:pos="2880"/>
+          <w:tab w:val="left" w:pos="3600"/>
+          <w:tab w:val="left" w:pos="4320"/>
+          <w:tab w:val="left" w:pos="5040"/>
+          <w:tab w:val="left" w:pos="5760"/>
+          <w:tab w:val="left" w:pos="6480"/>
+          <w:tab w:val="left" w:pos="7200"/>
+          <w:tab w:val="left" w:pos="7920"/>
+          <w:tab w:val="left" w:pos="8640"/>
+        </w:tabs>
+        <w:autoSpaceDE w:val="0"/>
+        <w:autoSpaceDN w:val="0"/>
+        <w:adjustRightInd w:val="0"/>
+        <w:rPr>
+          <w:rFonts w:ascii="Helvetica" w:hAnsi="Helvetica" w:cs="Helvetica"/>
+        </w:rPr>
+      </w:pPr>
+      <w:r>
+        <w:rPr>
+          <w:rFonts w:ascii="Helvetica" w:hAnsi="Helvetica" w:cs="Helvetica"/>
+        </w:rPr>
+        <w:tab/>
+      </w:r>
+      <w:r>
+        <w:rPr>
+          <w:rFonts w:ascii="Helvetica" w:hAnsi="Helvetica" w:cs="Helvetica"/>
+        </w:rPr>
+        <w:t>https://github.com/chrox/RealTimeElectrophy</w:t>
+      </w:r>
+    </w:p>
+    <w:p>
+      <w:pPr>
+        <w:tabs>
+          <w:tab w:val="left" w:pos="720"/>
+          <w:tab w:val="left" w:pos="1440"/>
+          <w:tab w:val="left" w:pos="2160"/>
+          <w:tab w:val="left" w:pos="2880"/>
+          <w:tab w:val="left" w:pos="3600"/>
+          <w:tab w:val="left" w:pos="4320"/>
+          <w:tab w:val="left" w:pos="5040"/>
+          <w:tab w:val="left" w:pos="5760"/>
+          <w:tab w:val="left" w:pos="6480"/>
+          <w:tab w:val="left" w:pos="7200"/>
+          <w:tab w:val="left" w:pos="7920"/>
+          <w:tab w:val="left" w:pos="8640"/>
+        </w:tabs>
+        <w:autoSpaceDE w:val="0"/>
+        <w:autoSpaceDN w:val="0"/>
+        <w:adjustRightInd w:val="0"/>
+        <w:rPr>
+          <w:rFonts w:ascii="Helvetica" w:hAnsi="Helvetica" w:cs="Helvetica"/>
+        </w:rPr>
+      </w:pPr>
+    </w:p>
+    <w:p>
+      <w:pPr>
+        <w:tabs>
+          <w:tab w:val="left" w:pos="720"/>
+          <w:tab w:val="left" w:pos="1440"/>
+          <w:tab w:val="left" w:pos="2160"/>
+          <w:tab w:val="left" w:pos="2880"/>
+          <w:tab w:val="left" w:pos="3600"/>
+          <w:tab w:val="left" w:pos="4320"/>
+          <w:tab w:val="left" w:pos="5040"/>
+          <w:tab w:val="left" w:pos="5760"/>
+          <w:tab w:val="left" w:pos="6480"/>
+          <w:tab w:val="left" w:pos="7200"/>
+          <w:tab w:val="left" w:pos="7920"/>
+          <w:tab w:val="left" w:pos="8640"/>
+        </w:tabs>
+        <w:autoSpaceDE w:val="0"/>
+        <w:autoSpaceDN w:val="0"/>
+        <w:adjustRightInd w:val="0"/>
+        <w:rPr>
+          <w:rFonts w:ascii="Helvetica" w:hAnsi="Helvetica" w:cs="Helvetica"/>
+        </w:rPr>
+      </w:pPr>
+      <w:r>
+        <w:rPr>
+          <w:rFonts w:ascii="Helvetica" w:hAnsi="Helvetica" w:cs="Helvetica"/>
+        </w:rPr>
+        <w:t xml:space="preserve">Benjamin Kraus wrote a MEX function (on </w:t>
+      </w:r>
+      <w:proofErr w:type="spellStart"/>
+      <w:r>
+        <w:rPr>
+          <w:rFonts w:ascii="Helvetica" w:hAnsi="Helvetica" w:cs="Helvetica"/>
+        </w:rPr>
+        <w:t>Matlab</w:t>
+      </w:r>
+      <w:proofErr w:type="spellEnd"/>
+      <w:r>
+        <w:rPr>
+          <w:rFonts w:ascii="Helvetica" w:hAnsi="Helvetica" w:cs="Helvetica"/>
+        </w:rPr>
+        <w:t xml:space="preserve"> File Exchange):</w:t>
+      </w:r>
+    </w:p>
+    <w:p>
+      <w:pPr>
+        <w:tabs>
+          <w:tab w:val="left" w:pos="720"/>
+          <w:tab w:val="left" w:pos="1440"/>
+          <w:tab w:val="left" w:pos="2160"/>
+          <w:tab w:val="left" w:pos="2880"/>
+          <w:tab w:val="left" w:pos="3600"/>
+          <w:tab w:val="left" w:pos="4320"/>
+          <w:tab w:val="left" w:pos="5040"/>
+          <w:tab w:val="left" w:pos="5760"/>
+          <w:tab w:val="left" w:pos="6480"/>
+          <w:tab w:val="left" w:pos="7200"/>
+          <w:tab w:val="left" w:pos="7920"/>
+          <w:tab w:val="left" w:pos="8640"/>
+        </w:tabs>
+        <w:autoSpaceDE w:val="0"/>
+        <w:autoSpaceDN w:val="0"/>
+        <w:adjustRightInd w:val="0"/>
+        <w:rPr>
+          <w:rFonts w:ascii="Helvetica" w:hAnsi="Helvetica" w:cs="Helvetica"/>
+        </w:rPr>
+      </w:pPr>
+      <w:r>
+        <w:rPr>
+          <w:rFonts w:ascii="Helvetica" w:hAnsi="Helvetica" w:cs="Helvetica"/>
+        </w:rPr>
+        <w:tab/>
+      </w:r>
+      <w:r>
+        <w:rPr>
+          <w:rFonts w:ascii="Helvetica" w:hAnsi="Helvetica" w:cs="Helvetica"/>
+        </w:rPr>
+        <w:t>https://www.mathworks.com/matlabcentral/fileexchange/42160-readplxfilec</w:t>
+      </w:r>
+    </w:p>
+    <w:p>
+      <w:pPr>
+        <w:tabs>
+          <w:tab w:val="left" w:pos="720"/>
+          <w:tab w:val="left" w:pos="1440"/>
+          <w:tab w:val="left" w:pos="2160"/>
+          <w:tab w:val="left" w:pos="2880"/>
+          <w:tab w:val="left" w:pos="3600"/>
+          <w:tab w:val="left" w:pos="4320"/>
+          <w:tab w:val="left" w:pos="5040"/>
+          <w:tab w:val="left" w:pos="5760"/>
+          <w:tab w:val="left" w:pos="6480"/>
+          <w:tab w:val="left" w:pos="7200"/>
+          <w:tab w:val="left" w:pos="7920"/>
+          <w:tab w:val="left" w:pos="8640"/>
+        </w:tabs>
+        <w:autoSpaceDE w:val="0"/>
+        <w:autoSpaceDN w:val="0"/>
+        <w:adjustRightInd w:val="0"/>
+        <w:rPr>
+          <w:rFonts w:ascii="Helvetica" w:hAnsi="Helvetica" w:cs="Helvetica"/>
+        </w:rPr>
+      </w:pPr>
+    </w:p>
+    <w:p>
+      <w:pPr>
+        <w:tabs>
+          <w:tab w:val="left" w:pos="720"/>
+          <w:tab w:val="left" w:pos="1440"/>
+          <w:tab w:val="left" w:pos="2160"/>
+          <w:tab w:val="left" w:pos="2880"/>
+          <w:tab w:val="left" w:pos="3600"/>
+          <w:tab w:val="left" w:pos="4320"/>
+          <w:tab w:val="left" w:pos="5040"/>
+          <w:tab w:val="left" w:pos="5760"/>
+          <w:tab w:val="left" w:pos="6480"/>
+          <w:tab w:val="left" w:pos="7200"/>
+          <w:tab w:val="left" w:pos="7920"/>
+          <w:tab w:val="left" w:pos="8640"/>
+        </w:tabs>
+        <w:autoSpaceDE w:val="0"/>
+        <w:autoSpaceDN w:val="0"/>
+        <w:adjustRightInd w:val="0"/>
+        <w:rPr>
+          <w:rFonts w:ascii="Helvetica" w:hAnsi="Helvetica" w:cs="Helvetica"/>
+        </w:rPr>
+      </w:pPr>
+      <w:proofErr w:type="spellStart"/>
+      <w:r>
+        <w:rPr>
+          <w:rFonts w:ascii="Helvetica" w:hAnsi="Helvetica" w:cs="Helvetica"/>
+        </w:rPr>
+        <w:t>FieldTrip</w:t>
+      </w:r>
+      <w:proofErr w:type="spellEnd"/>
+      <w:r>
+        <w:rPr>
+          <w:rFonts w:ascii="Helvetica" w:hAnsi="Helvetica" w:cs="Helvetica"/>
+        </w:rPr>
+        <w:t xml:space="preserve"> project has </w:t>
+      </w:r>
+      <w:proofErr w:type="spellStart"/>
+      <w:r>
+        <w:rPr>
+          <w:rFonts w:ascii="Helvetica" w:hAnsi="Helvetica" w:cs="Helvetica"/>
+        </w:rPr>
+        <w:t>plx</w:t>
+      </w:r>
+      <w:proofErr w:type="spellEnd"/>
+      <w:r>
+        <w:rPr>
+          <w:rFonts w:ascii="Helvetica" w:hAnsi="Helvetica" w:cs="Helvetica"/>
+        </w:rPr>
+        <w:t>-&gt;</w:t>
+      </w:r>
+      <w:proofErr w:type="spellStart"/>
+      <w:r>
+        <w:rPr>
+          <w:rFonts w:ascii="Helvetica" w:hAnsi="Helvetica" w:cs="Helvetica"/>
+        </w:rPr>
+        <w:t>matlab</w:t>
+      </w:r>
+      <w:proofErr w:type="spellEnd"/>
+      <w:r>
+        <w:rPr>
+          <w:rFonts w:ascii="Helvetica" w:hAnsi="Helvetica" w:cs="Helvetica"/>
+        </w:rPr>
+        <w:t xml:space="preserve"> </w:t>
+      </w:r>
+      <w:r>
+        <w:rPr>
+          <w:rFonts w:ascii="Helvetica" w:hAnsi="Helvetica" w:cs="Helvetica"/>
+        </w:rPr>
+        <w:t>functionality</w:t>
+      </w:r>
+      <w:r>
+        <w:rPr>
+          <w:rFonts w:ascii="Helvetica" w:hAnsi="Helvetica" w:cs="Helvetica"/>
+        </w:rPr>
+        <w:t>. windows only?</w:t>
+      </w:r>
+    </w:p>
+    <w:p>
+      <w:pPr>
+        <w:tabs>
+          <w:tab w:val="left" w:pos="720"/>
+          <w:tab w:val="left" w:pos="1440"/>
+          <w:tab w:val="left" w:pos="2160"/>
+          <w:tab w:val="left" w:pos="2880"/>
+          <w:tab w:val="left" w:pos="3600"/>
+          <w:tab w:val="left" w:pos="4320"/>
+          <w:tab w:val="left" w:pos="5040"/>
+          <w:tab w:val="left" w:pos="5760"/>
+          <w:tab w:val="left" w:pos="6480"/>
+          <w:tab w:val="left" w:pos="7200"/>
+          <w:tab w:val="left" w:pos="7920"/>
+          <w:tab w:val="left" w:pos="8640"/>
+        </w:tabs>
+        <w:autoSpaceDE w:val="0"/>
+        <w:autoSpaceDN w:val="0"/>
+        <w:adjustRightInd w:val="0"/>
+        <w:rPr>
+          <w:rFonts w:ascii="Helvetica" w:hAnsi="Helvetica" w:cs="Helvetica"/>
+        </w:rPr>
+      </w:pPr>
+      <w:r>
+        <w:rPr>
+          <w:rFonts w:ascii="Helvetica" w:hAnsi="Helvetica" w:cs="Helvetica"/>
+        </w:rPr>
+        <w:tab/>
+      </w:r>
+      <w:hyperlink r:id="rId7" w:history="1">
+        <w:r>
+          <w:rPr>
+            <w:rStyle w:val="Hyperlink"/>
+            <w:rFonts w:ascii="Helvetica" w:hAnsi="Helvetica" w:cs="Helvetica"/>
+          </w:rPr>
+          <w:t>http://www.fieldtriptoolbox.org/getting_started/plexon/</w:t>
+        </w:r>
+      </w:hyperlink>
+    </w:p>
+    <w:p>
+      <w:pPr>
+        <w:tabs>
+          <w:tab w:val="left" w:pos="720"/>
+          <w:tab w:val="left" w:pos="1440"/>
+          <w:tab w:val="left" w:pos="2160"/>
+          <w:tab w:val="left" w:pos="2880"/>
+          <w:tab w:val="left" w:pos="3600"/>
+          <w:tab w:val="left" w:pos="4320"/>
+          <w:tab w:val="left" w:pos="5040"/>
+          <w:tab w:val="left" w:pos="5760"/>
+          <w:tab w:val="left" w:pos="6480"/>
+          <w:tab w:val="left" w:pos="7200"/>
+          <w:tab w:val="left" w:pos="7920"/>
+          <w:tab w:val="left" w:pos="8640"/>
+        </w:tabs>
+        <w:autoSpaceDE w:val="0"/>
+        <w:autoSpaceDN w:val="0"/>
+        <w:adjustRightInd w:val="0"/>
+        <w:ind w:left="720"/>
+        <w:rPr>
+          <w:rFonts w:ascii="Helvetica" w:hAnsi="Helvetica" w:cs="Helvetica"/>
+        </w:rPr>
+      </w:pPr>
+      <w:r>
+        <w:rPr>
+          <w:rFonts w:ascii="Helvetica" w:hAnsi="Helvetica" w:cs="Helvetica"/>
+        </w:rPr>
+        <w:t>see also http://www.fieldtriptoolbox.org/faq/reading_is_slow_can_i_write_my_raw_data_to_a_more_efficient_file_format/</w:t>
+      </w:r>
+    </w:p>
+    <w:p>
+      <w:pPr>
+        <w:ind w:left="360" w:firstLine="360"/>
+        <w:rPr>
+          <w:rFonts w:ascii="Helvetica" w:hAnsi="Helvetica" w:cs="Helvetica"/>
+        </w:rPr>
+      </w:pPr>
+      <w:hyperlink r:id="rId8" w:history="1">
+        <w:r>
+          <w:rPr>
+            <w:rStyle w:val="Hyperlink"/>
+            <w:rFonts w:ascii="Helvetica" w:hAnsi="Helvetica" w:cs="Helvetica"/>
+          </w:rPr>
+          <w:t>http://www.fieldtriptoolbox.org/faq/requirements/</w:t>
+        </w:r>
+      </w:hyperlink>
+    </w:p>
+    <w:p>
+      <w:pPr>
+        <w:ind w:left="360" w:firstLine="360"/>
+      </w:pPr>
+    </w:p>
+    <w:p>
+      <w:r>
+        <w:t xml:space="preserve">For now, try using B. Kraus </w:t>
+      </w:r>
+      <w:proofErr w:type="spellStart"/>
+      <w:r>
+        <w:t>readPLXFileC</w:t>
+      </w:r>
+      <w:proofErr w:type="spellEnd"/>
+      <w:r>
+        <w:t>… it seems to work, but need to better understand the options and output format</w:t>
+      </w:r>
+    </w:p>
+    <w:p/>
+    <w:p>
+      <w:pPr>
+        <w:rPr>
+          <w:rFonts w:ascii="Source Code Pro" w:hAnsi="Source Code Pro"/>
+          <w:sz w:val="20"/>
+          <w:szCs w:val="20"/>
+        </w:rPr>
+      </w:pPr>
+      <w:proofErr w:type="spellStart"/>
+      <w:r>
+        <w:rPr>
+          <w:rFonts w:ascii="Source Code Pro" w:hAnsi="Source Code Pro"/>
+          <w:sz w:val="20"/>
+          <w:szCs w:val="20"/>
+        </w:rPr>
+        <w:t>readPLXFile</w:t>
+      </w:r>
+      <w:proofErr w:type="spellEnd"/>
+      <w:r>
+        <w:rPr>
+          <w:rFonts w:ascii="Source Code Pro" w:hAnsi="Source Code Pro"/>
+          <w:sz w:val="20"/>
+          <w:szCs w:val="20"/>
+        </w:rPr>
+        <w:t xml:space="preserve"> help:</w:t>
+      </w:r>
+    </w:p>
+    <w:p>
+      <w:pPr>
+        <w:rPr>
+          <w:rFonts w:ascii="Source Code Pro" w:hAnsi="Source Code Pro"/>
+          <w:sz w:val="20"/>
+          <w:szCs w:val="20"/>
+        </w:rPr>
+      </w:pPr>
+      <w:proofErr w:type="spellStart"/>
+      <w:r>
+        <w:rPr>
+          <w:rFonts w:ascii="Source Code Pro" w:hAnsi="Source Code Pro"/>
+          <w:sz w:val="20"/>
+          <w:szCs w:val="20"/>
+        </w:rPr>
+        <w:t>readPLXFileC</w:t>
+      </w:r>
+      <w:proofErr w:type="spellEnd"/>
+      <w:r>
+        <w:rPr>
+          <w:rFonts w:ascii="Source Code Pro" w:hAnsi="Source Code Pro"/>
+          <w:sz w:val="20"/>
+          <w:szCs w:val="20"/>
+        </w:rPr>
+        <w:t xml:space="preserve"> - A MEX function to read a PLX file (</w:t>
+      </w:r>
+      <w:proofErr w:type="spellStart"/>
+      <w:r>
+        <w:rPr>
+          <w:rFonts w:ascii="Source Code Pro" w:hAnsi="Source Code Pro"/>
+          <w:sz w:val="20"/>
+          <w:szCs w:val="20"/>
+        </w:rPr>
+        <w:t>Plexon</w:t>
+      </w:r>
+      <w:proofErr w:type="spellEnd"/>
+      <w:r>
+        <w:rPr>
+          <w:rFonts w:ascii="Source Code Pro" w:hAnsi="Source Code Pro"/>
+          <w:sz w:val="20"/>
+          <w:szCs w:val="20"/>
+        </w:rPr>
+        <w:t>, Inc.).</w:t>
+      </w:r>
+    </w:p>
+    <w:p>
+      <w:pPr>
+        <w:rPr>
+          <w:rFonts w:ascii="Source Code Pro" w:hAnsi="Source Code Pro"/>
+          <w:sz w:val="20"/>
+          <w:szCs w:val="20"/>
+        </w:rPr>
+      </w:pPr>
+      <w:r>
+        <w:rPr>
+          <w:rFonts w:ascii="Source Code Pro" w:hAnsi="Source Code Pro"/>
+          <w:sz w:val="20"/>
+          <w:szCs w:val="20"/>
+        </w:rPr>
+        <w:t xml:space="preserve"> </w:t>
+      </w:r>
+    </w:p>
+    <w:p>
+      <w:pPr>
+        <w:rPr>
+          <w:rFonts w:ascii="Source Code Pro" w:hAnsi="Source Code Pro"/>
+          <w:sz w:val="20"/>
+          <w:szCs w:val="20"/>
+        </w:rPr>
+      </w:pPr>
+      <w:r>
+        <w:rPr>
+          <w:rFonts w:ascii="Source Code Pro" w:hAnsi="Source Code Pro"/>
+          <w:sz w:val="20"/>
+          <w:szCs w:val="20"/>
+        </w:rPr>
+        <w:t>USAGE:</w:t>
+      </w:r>
+    </w:p>
+    <w:p>
+      <w:pPr>
+        <w:rPr>
+          <w:rFonts w:ascii="Source Code Pro" w:hAnsi="Source Code Pro"/>
+          <w:sz w:val="20"/>
+          <w:szCs w:val="20"/>
+        </w:rPr>
+      </w:pPr>
+      <w:proofErr w:type="spellStart"/>
+      <w:r>
+        <w:rPr>
+          <w:rFonts w:ascii="Source Code Pro" w:hAnsi="Source Code Pro"/>
+          <w:sz w:val="20"/>
+          <w:szCs w:val="20"/>
+        </w:rPr>
+        <w:t>plx</w:t>
+      </w:r>
+      <w:proofErr w:type="spellEnd"/>
+      <w:r>
+        <w:rPr>
+          <w:rFonts w:ascii="Source Code Pro" w:hAnsi="Source Code Pro"/>
+          <w:sz w:val="20"/>
+          <w:szCs w:val="20"/>
+        </w:rPr>
+        <w:t xml:space="preserve"> = </w:t>
+      </w:r>
+      <w:proofErr w:type="spellStart"/>
+      <w:r>
+        <w:rPr>
+          <w:rFonts w:ascii="Source Code Pro" w:hAnsi="Source Code Pro"/>
+          <w:sz w:val="20"/>
+          <w:szCs w:val="20"/>
+        </w:rPr>
+        <w:t>readPLXFileC</w:t>
+      </w:r>
+      <w:proofErr w:type="spellEnd"/>
+      <w:r>
+        <w:rPr>
+          <w:rFonts w:ascii="Source Code Pro" w:hAnsi="Source Code Pro"/>
+          <w:sz w:val="20"/>
+          <w:szCs w:val="20"/>
+        </w:rPr>
+        <w:t xml:space="preserve">(filename, </w:t>
+      </w:r>
+      <w:proofErr w:type="spellStart"/>
+      <w:r>
+        <w:rPr>
+          <w:rFonts w:ascii="Source Code Pro" w:hAnsi="Source Code Pro"/>
+          <w:sz w:val="20"/>
+          <w:szCs w:val="20"/>
+        </w:rPr>
+        <w:t>varargin</w:t>
+      </w:r>
+      <w:proofErr w:type="spellEnd"/>
+      <w:r>
+        <w:rPr>
+          <w:rFonts w:ascii="Source Code Pro" w:hAnsi="Source Code Pro"/>
+          <w:sz w:val="20"/>
+          <w:szCs w:val="20"/>
+        </w:rPr>
+        <w:t>)</w:t>
+      </w:r>
+    </w:p>
+    <w:p>
+      <w:pPr>
+        <w:rPr>
+          <w:rFonts w:ascii="Source Code Pro" w:hAnsi="Source Code Pro"/>
+          <w:sz w:val="20"/>
+          <w:szCs w:val="20"/>
+        </w:rPr>
+      </w:pPr>
+      <w:proofErr w:type="spellStart"/>
+      <w:r>
+        <w:rPr>
+          <w:rFonts w:ascii="Source Code Pro" w:hAnsi="Source Code Pro"/>
+          <w:sz w:val="20"/>
+          <w:szCs w:val="20"/>
+        </w:rPr>
+        <w:lastRenderedPageBreak/>
+        <w:t>plx</w:t>
+      </w:r>
+      <w:proofErr w:type="spellEnd"/>
+      <w:r>
+        <w:rPr>
+          <w:rFonts w:ascii="Source Code Pro" w:hAnsi="Source Code Pro"/>
+          <w:sz w:val="20"/>
+          <w:szCs w:val="20"/>
+        </w:rPr>
+        <w:t xml:space="preserve"> = </w:t>
+      </w:r>
+      <w:proofErr w:type="spellStart"/>
+      <w:r>
+        <w:rPr>
+          <w:rFonts w:ascii="Source Code Pro" w:hAnsi="Source Code Pro"/>
+          <w:sz w:val="20"/>
+          <w:szCs w:val="20"/>
+        </w:rPr>
+        <w:t>readPLXFileC</w:t>
+      </w:r>
+      <w:proofErr w:type="spellEnd"/>
+      <w:r>
+        <w:rPr>
+          <w:rFonts w:ascii="Source Code Pro" w:hAnsi="Source Code Pro"/>
+          <w:sz w:val="20"/>
+          <w:szCs w:val="20"/>
+        </w:rPr>
+        <w:t>('help')</w:t>
+      </w:r>
+    </w:p>
+    <w:p>
+      <w:pPr>
+        <w:rPr>
+          <w:rFonts w:ascii="Source Code Pro" w:hAnsi="Source Code Pro"/>
+          <w:sz w:val="20"/>
+          <w:szCs w:val="20"/>
+        </w:rPr>
+      </w:pPr>
+      <w:proofErr w:type="spellStart"/>
+      <w:r>
+        <w:rPr>
+          <w:rFonts w:ascii="Source Code Pro" w:hAnsi="Source Code Pro"/>
+          <w:sz w:val="20"/>
+          <w:szCs w:val="20"/>
+        </w:rPr>
+        <w:t>plx</w:t>
+      </w:r>
+      <w:proofErr w:type="spellEnd"/>
+      <w:r>
+        <w:rPr>
+          <w:rFonts w:ascii="Source Code Pro" w:hAnsi="Source Code Pro"/>
+          <w:sz w:val="20"/>
+          <w:szCs w:val="20"/>
+        </w:rPr>
+        <w:t xml:space="preserve"> = </w:t>
+      </w:r>
+      <w:proofErr w:type="spellStart"/>
+      <w:r>
+        <w:rPr>
+          <w:rFonts w:ascii="Source Code Pro" w:hAnsi="Source Code Pro"/>
+          <w:sz w:val="20"/>
+          <w:szCs w:val="20"/>
+        </w:rPr>
+        <w:t>readPLXFileC</w:t>
+      </w:r>
+      <w:proofErr w:type="spellEnd"/>
+      <w:r>
+        <w:rPr>
+          <w:rFonts w:ascii="Source Code Pro" w:hAnsi="Source Code Pro"/>
+          <w:sz w:val="20"/>
+          <w:szCs w:val="20"/>
+        </w:rPr>
+        <w:t>('version')</w:t>
+      </w:r>
+    </w:p>
+    <w:p>
+      <w:pPr>
+        <w:rPr>
+          <w:rFonts w:ascii="Source Code Pro" w:hAnsi="Source Code Pro"/>
+          <w:sz w:val="20"/>
+          <w:szCs w:val="20"/>
+        </w:rPr>
+      </w:pPr>
+      <w:r>
+        <w:rPr>
+          <w:rFonts w:ascii="Source Code Pro" w:hAnsi="Source Code Pro"/>
+          <w:sz w:val="20"/>
+          <w:szCs w:val="20"/>
+        </w:rPr>
+        <w:t xml:space="preserve"> </w:t>
+      </w:r>
+    </w:p>
+    <w:p>
+      <w:pPr>
+        <w:rPr>
+          <w:rFonts w:ascii="Source Code Pro" w:hAnsi="Source Code Pro"/>
+          <w:sz w:val="20"/>
+          <w:szCs w:val="20"/>
+        </w:rPr>
+      </w:pPr>
+      <w:r>
+        <w:rPr>
+          <w:rFonts w:ascii="Source Code Pro" w:hAnsi="Source Code Pro"/>
+          <w:sz w:val="20"/>
+          <w:szCs w:val="20"/>
+        </w:rPr>
+        <w:t>INPUT:</w:t>
+      </w:r>
+    </w:p>
+    <w:p>
+      <w:pPr>
+        <w:rPr>
+          <w:rFonts w:ascii="Source Code Pro" w:hAnsi="Source Code Pro"/>
+          <w:sz w:val="20"/>
+          <w:szCs w:val="20"/>
+        </w:rPr>
+      </w:pPr>
+      <w:r>
+        <w:rPr>
+          <w:rFonts w:ascii="Source Code Pro" w:hAnsi="Source Code Pro"/>
+          <w:sz w:val="20"/>
+          <w:szCs w:val="20"/>
+        </w:rPr>
+        <w:t>filename - Name of the PLX file to read.</w:t>
+      </w:r>
+    </w:p>
+    <w:p>
+      <w:pPr>
+        <w:rPr>
+          <w:rFonts w:ascii="Source Code Pro" w:hAnsi="Source Code Pro"/>
+          <w:sz w:val="20"/>
+          <w:szCs w:val="20"/>
+        </w:rPr>
+      </w:pPr>
+      <w:proofErr w:type="spellStart"/>
+      <w:r>
+        <w:rPr>
+          <w:rFonts w:ascii="Source Code Pro" w:hAnsi="Source Code Pro"/>
+          <w:sz w:val="20"/>
+          <w:szCs w:val="20"/>
+        </w:rPr>
+        <w:t>varargin</w:t>
+      </w:r>
+      <w:proofErr w:type="spellEnd"/>
+      <w:r>
+        <w:rPr>
+          <w:rFonts w:ascii="Source Code Pro" w:hAnsi="Source Code Pro"/>
+          <w:sz w:val="20"/>
+          <w:szCs w:val="20"/>
+        </w:rPr>
+        <w:t xml:space="preserve"> - One (or more) of the arguments listed below. Arguments are</w:t>
+      </w:r>
+    </w:p>
+    <w:p>
+      <w:pPr>
+        <w:rPr>
+          <w:rFonts w:ascii="Source Code Pro" w:hAnsi="Source Code Pro"/>
+          <w:sz w:val="20"/>
+          <w:szCs w:val="20"/>
+        </w:rPr>
+      </w:pPr>
+      <w:r>
+        <w:rPr>
+          <w:rFonts w:ascii="Source Code Pro" w:hAnsi="Source Code Pro"/>
+          <w:sz w:val="20"/>
+          <w:szCs w:val="20"/>
+        </w:rPr>
+        <w:t xml:space="preserve">           parsed in order, with later arguments overriding earlier</w:t>
+      </w:r>
+    </w:p>
+    <w:p>
+      <w:pPr>
+        <w:rPr>
+          <w:rFonts w:ascii="Source Code Pro" w:hAnsi="Source Code Pro"/>
+          <w:sz w:val="20"/>
+          <w:szCs w:val="20"/>
+        </w:rPr>
+      </w:pPr>
+      <w:r>
+        <w:rPr>
+          <w:rFonts w:ascii="Source Code Pro" w:hAnsi="Source Code Pro"/>
+          <w:sz w:val="20"/>
+          <w:szCs w:val="20"/>
+        </w:rPr>
+        <w:t xml:space="preserve">           arguments.</w:t>
+      </w:r>
+    </w:p>
+    <w:p>
+      <w:pPr>
+        <w:rPr>
+          <w:rFonts w:ascii="Source Code Pro" w:hAnsi="Source Code Pro"/>
+          <w:sz w:val="20"/>
+          <w:szCs w:val="20"/>
+        </w:rPr>
+      </w:pPr>
+      <w:r>
+        <w:rPr>
+          <w:rFonts w:ascii="Source Code Pro" w:hAnsi="Source Code Pro"/>
+          <w:sz w:val="20"/>
+          <w:szCs w:val="20"/>
+        </w:rPr>
+        <w:t xml:space="preserve"> </w:t>
+      </w:r>
+    </w:p>
+    <w:p>
+      <w:pPr>
+        <w:rPr>
+          <w:rFonts w:ascii="Source Code Pro" w:hAnsi="Source Code Pro"/>
+          <w:sz w:val="20"/>
+          <w:szCs w:val="20"/>
+        </w:rPr>
+      </w:pPr>
+      <w:r>
+        <w:rPr>
+          <w:rFonts w:ascii="Source Code Pro" w:hAnsi="Source Code Pro"/>
+          <w:sz w:val="20"/>
+          <w:szCs w:val="20"/>
+        </w:rPr>
+        <w:t>ARGUMENTS:</w:t>
+      </w:r>
+    </w:p>
+    <w:p>
+      <w:pPr>
+        <w:rPr>
+          <w:rFonts w:ascii="Source Code Pro" w:hAnsi="Source Code Pro"/>
+          <w:sz w:val="20"/>
+          <w:szCs w:val="20"/>
+        </w:rPr>
+      </w:pPr>
+      <w:r>
+        <w:rPr>
+          <w:rFonts w:ascii="Source Code Pro" w:hAnsi="Source Code Pro"/>
+          <w:sz w:val="20"/>
+          <w:szCs w:val="20"/>
+        </w:rPr>
+        <w:t>'help'           - Display this help information</w:t>
+      </w:r>
+    </w:p>
+    <w:p>
+      <w:pPr>
+        <w:rPr>
+          <w:rFonts w:ascii="Source Code Pro" w:hAnsi="Source Code Pro"/>
+          <w:sz w:val="20"/>
+          <w:szCs w:val="20"/>
+        </w:rPr>
+      </w:pPr>
+      <w:r>
+        <w:rPr>
+          <w:rFonts w:ascii="Source Code Pro" w:hAnsi="Source Code Pro"/>
+          <w:sz w:val="20"/>
+          <w:szCs w:val="20"/>
+        </w:rPr>
+        <w:t>'version'        - Display MEX file version information</w:t>
+      </w:r>
+    </w:p>
+    <w:p>
+      <w:pPr>
+        <w:rPr>
+          <w:rFonts w:ascii="Source Code Pro" w:hAnsi="Source Code Pro"/>
+          <w:sz w:val="20"/>
+          <w:szCs w:val="20"/>
+        </w:rPr>
+      </w:pPr>
+      <w:r>
+        <w:rPr>
+          <w:rFonts w:ascii="Source Code Pro" w:hAnsi="Source Code Pro"/>
+          <w:sz w:val="20"/>
+          <w:szCs w:val="20"/>
+        </w:rPr>
+        <w:t xml:space="preserve">                   If 'version' occurs as the first input argument,</w:t>
+      </w:r>
+    </w:p>
+    <w:p>
+      <w:pPr>
+        <w:rPr>
+          <w:rFonts w:ascii="Source Code Pro" w:hAnsi="Source Code Pro"/>
+          <w:sz w:val="20"/>
+          <w:szCs w:val="20"/>
+        </w:rPr>
+      </w:pPr>
+      <w:r>
+        <w:rPr>
+          <w:rFonts w:ascii="Source Code Pro" w:hAnsi="Source Code Pro"/>
+          <w:sz w:val="20"/>
+          <w:szCs w:val="20"/>
+        </w:rPr>
+        <w:t xml:space="preserve">                   the revision number is returned as the first (and only) output,</w:t>
+      </w:r>
+    </w:p>
+    <w:p>
+      <w:pPr>
+        <w:rPr>
+          <w:rFonts w:ascii="Source Code Pro" w:hAnsi="Source Code Pro"/>
+          <w:sz w:val="20"/>
+          <w:szCs w:val="20"/>
+        </w:rPr>
+      </w:pPr>
+      <w:r>
+        <w:rPr>
+          <w:rFonts w:ascii="Source Code Pro" w:hAnsi="Source Code Pro"/>
+          <w:sz w:val="20"/>
+          <w:szCs w:val="20"/>
+        </w:rPr>
+        <w:t xml:space="preserve">                   and the version information is only printed to screen</w:t>
+      </w:r>
+    </w:p>
+    <w:p>
+      <w:pPr>
+        <w:rPr>
+          <w:rFonts w:ascii="Source Code Pro" w:hAnsi="Source Code Pro"/>
+          <w:sz w:val="20"/>
+          <w:szCs w:val="20"/>
+        </w:rPr>
+      </w:pPr>
+      <w:r>
+        <w:rPr>
+          <w:rFonts w:ascii="Source Code Pro" w:hAnsi="Source Code Pro"/>
+          <w:sz w:val="20"/>
+          <w:szCs w:val="20"/>
+        </w:rPr>
+        <w:t xml:space="preserve">                   if no </w:t>
+      </w:r>
+      <w:proofErr w:type="spellStart"/>
+      <w:r>
+        <w:rPr>
+          <w:rFonts w:ascii="Source Code Pro" w:hAnsi="Source Code Pro"/>
+          <w:sz w:val="20"/>
+          <w:szCs w:val="20"/>
+        </w:rPr>
+        <w:t>ouptut</w:t>
+      </w:r>
+      <w:proofErr w:type="spellEnd"/>
+      <w:r>
+        <w:rPr>
+          <w:rFonts w:ascii="Source Code Pro" w:hAnsi="Source Code Pro"/>
+          <w:sz w:val="20"/>
+          <w:szCs w:val="20"/>
+        </w:rPr>
+        <w:t xml:space="preserve"> is requested.</w:t>
+      </w:r>
+    </w:p>
+    <w:p>
+      <w:pPr>
+        <w:rPr>
+          <w:rFonts w:ascii="Source Code Pro" w:hAnsi="Source Code Pro"/>
+          <w:sz w:val="20"/>
+          <w:szCs w:val="20"/>
+        </w:rPr>
+      </w:pPr>
+      <w:r>
+        <w:rPr>
+          <w:rFonts w:ascii="Source Code Pro" w:hAnsi="Source Code Pro"/>
+          <w:sz w:val="20"/>
+          <w:szCs w:val="20"/>
+        </w:rPr>
+        <w:t xml:space="preserve">                   If 'version' occurs after the first input argument,</w:t>
+      </w:r>
+    </w:p>
+    <w:p>
+      <w:pPr>
+        <w:rPr>
+          <w:rFonts w:ascii="Source Code Pro" w:hAnsi="Source Code Pro"/>
+          <w:sz w:val="20"/>
+          <w:szCs w:val="20"/>
+        </w:rPr>
+      </w:pPr>
+      <w:r>
+        <w:rPr>
+          <w:rFonts w:ascii="Source Code Pro" w:hAnsi="Source Code Pro"/>
+          <w:sz w:val="20"/>
+          <w:szCs w:val="20"/>
+        </w:rPr>
+        <w:t xml:space="preserve">                   version information is printed to the screen, but</w:t>
+      </w:r>
+    </w:p>
+    <w:p>
+      <w:pPr>
+        <w:rPr>
+          <w:rFonts w:ascii="Source Code Pro" w:hAnsi="Source Code Pro"/>
+          <w:sz w:val="20"/>
+          <w:szCs w:val="20"/>
+        </w:rPr>
+      </w:pPr>
+      <w:r>
+        <w:rPr>
+          <w:rFonts w:ascii="Source Code Pro" w:hAnsi="Source Code Pro"/>
+          <w:sz w:val="20"/>
+          <w:szCs w:val="20"/>
+        </w:rPr>
+        <w:t xml:space="preserve">                   otherwise the function behaves as though 'version' was not present.</w:t>
+      </w:r>
+    </w:p>
+    <w:p>
+      <w:pPr>
+        <w:rPr>
+          <w:rFonts w:ascii="Source Code Pro" w:hAnsi="Source Code Pro"/>
+          <w:sz w:val="20"/>
+          <w:szCs w:val="20"/>
+        </w:rPr>
+      </w:pPr>
+      <w:r>
+        <w:rPr>
+          <w:rFonts w:ascii="Source Code Pro" w:hAnsi="Source Code Pro"/>
+          <w:sz w:val="20"/>
+          <w:szCs w:val="20"/>
+        </w:rPr>
+        <w:t>'headers'        - Retrieve only headers (default)</w:t>
+      </w:r>
+    </w:p>
+    <w:p>
+      <w:pPr>
+        <w:rPr>
+          <w:rFonts w:ascii="Source Code Pro" w:hAnsi="Source Code Pro"/>
+          <w:sz w:val="20"/>
+          <w:szCs w:val="20"/>
+        </w:rPr>
+      </w:pPr>
+      <w:r>
+        <w:rPr>
+          <w:rFonts w:ascii="Source Code Pro" w:hAnsi="Source Code Pro"/>
+          <w:sz w:val="20"/>
+          <w:szCs w:val="20"/>
+        </w:rPr>
+        <w:t xml:space="preserve">                   (implies '</w:t>
+      </w:r>
+      <w:proofErr w:type="spellStart"/>
+      <w:r>
+        <w:rPr>
+          <w:rFonts w:ascii="Source Code Pro" w:hAnsi="Source Code Pro"/>
+          <w:sz w:val="20"/>
+          <w:szCs w:val="20"/>
+        </w:rPr>
+        <w:t>nospikes</w:t>
+      </w:r>
+      <w:proofErr w:type="spellEnd"/>
+      <w:r>
+        <w:rPr>
+          <w:rFonts w:ascii="Source Code Pro" w:hAnsi="Source Code Pro"/>
+          <w:sz w:val="20"/>
+          <w:szCs w:val="20"/>
+        </w:rPr>
+        <w:t>','</w:t>
+      </w:r>
+      <w:proofErr w:type="spellStart"/>
+      <w:r>
+        <w:rPr>
+          <w:rFonts w:ascii="Source Code Pro" w:hAnsi="Source Code Pro"/>
+          <w:sz w:val="20"/>
+          <w:szCs w:val="20"/>
+        </w:rPr>
+        <w:t>noevents</w:t>
+      </w:r>
+      <w:proofErr w:type="spellEnd"/>
+      <w:r>
+        <w:rPr>
+          <w:rFonts w:ascii="Source Code Pro" w:hAnsi="Source Code Pro"/>
+          <w:sz w:val="20"/>
+          <w:szCs w:val="20"/>
+        </w:rPr>
+        <w:t>','</w:t>
+      </w:r>
+      <w:proofErr w:type="spellStart"/>
+      <w:r>
+        <w:rPr>
+          <w:rFonts w:ascii="Source Code Pro" w:hAnsi="Source Code Pro"/>
+          <w:sz w:val="20"/>
+          <w:szCs w:val="20"/>
+        </w:rPr>
+        <w:t>nocontinuous</w:t>
+      </w:r>
+      <w:proofErr w:type="spellEnd"/>
+      <w:r>
+        <w:rPr>
+          <w:rFonts w:ascii="Source Code Pro" w:hAnsi="Source Code Pro"/>
+          <w:sz w:val="20"/>
+          <w:szCs w:val="20"/>
+        </w:rPr>
+        <w:t>')</w:t>
+      </w:r>
+    </w:p>
+    <w:p>
+      <w:pPr>
+        <w:rPr>
+          <w:rFonts w:ascii="Source Code Pro" w:hAnsi="Source Code Pro"/>
+          <w:sz w:val="20"/>
+          <w:szCs w:val="20"/>
+        </w:rPr>
+      </w:pPr>
+      <w:r>
+        <w:rPr>
+          <w:rFonts w:ascii="Source Code Pro" w:hAnsi="Source Code Pro"/>
+          <w:sz w:val="20"/>
+          <w:szCs w:val="20"/>
+        </w:rPr>
+        <w:t>'[no]</w:t>
+      </w:r>
+      <w:proofErr w:type="spellStart"/>
+      <w:r>
+        <w:rPr>
+          <w:rFonts w:ascii="Source Code Pro" w:hAnsi="Source Code Pro"/>
+          <w:sz w:val="20"/>
+          <w:szCs w:val="20"/>
+        </w:rPr>
+        <w:t>fullread</w:t>
+      </w:r>
+      <w:proofErr w:type="spellEnd"/>
+      <w:r>
+        <w:rPr>
+          <w:rFonts w:ascii="Source Code Pro" w:hAnsi="Source Code Pro"/>
+          <w:sz w:val="20"/>
+          <w:szCs w:val="20"/>
+        </w:rPr>
+        <w:t>'   - Scan the entire file (default = '</w:t>
+      </w:r>
+      <w:proofErr w:type="spellStart"/>
+      <w:r>
+        <w:rPr>
+          <w:rFonts w:ascii="Source Code Pro" w:hAnsi="Source Code Pro"/>
+          <w:sz w:val="20"/>
+          <w:szCs w:val="20"/>
+        </w:rPr>
+        <w:t>nofullread</w:t>
+      </w:r>
+      <w:proofErr w:type="spellEnd"/>
+      <w:r>
+        <w:rPr>
+          <w:rFonts w:ascii="Source Code Pro" w:hAnsi="Source Code Pro"/>
+          <w:sz w:val="20"/>
+          <w:szCs w:val="20"/>
+        </w:rPr>
+        <w:t>')</w:t>
+      </w:r>
+    </w:p>
+    <w:p>
+      <w:pPr>
+        <w:rPr>
+          <w:rFonts w:ascii="Source Code Pro" w:hAnsi="Source Code Pro"/>
+          <w:sz w:val="20"/>
+          <w:szCs w:val="20"/>
+        </w:rPr>
+      </w:pPr>
+      <w:r>
+        <w:rPr>
+          <w:rFonts w:ascii="Source Code Pro" w:hAnsi="Source Code Pro"/>
+          <w:sz w:val="20"/>
+          <w:szCs w:val="20"/>
+        </w:rPr>
+        <w:t xml:space="preserve">                   ('</w:t>
+      </w:r>
+      <w:proofErr w:type="spellStart"/>
+      <w:r>
+        <w:rPr>
+          <w:rFonts w:ascii="Source Code Pro" w:hAnsi="Source Code Pro"/>
+          <w:sz w:val="20"/>
+          <w:szCs w:val="20"/>
+        </w:rPr>
+        <w:t>fullread</w:t>
+      </w:r>
+      <w:proofErr w:type="spellEnd"/>
+      <w:r>
+        <w:rPr>
+          <w:rFonts w:ascii="Source Code Pro" w:hAnsi="Source Code Pro"/>
+          <w:sz w:val="20"/>
+          <w:szCs w:val="20"/>
+        </w:rPr>
+        <w:t>' is implied if anything other than headers are requested)</w:t>
+      </w:r>
+    </w:p>
+    <w:p>
+      <w:pPr>
+        <w:rPr>
+          <w:rFonts w:ascii="Source Code Pro" w:hAnsi="Source Code Pro"/>
+          <w:sz w:val="20"/>
+          <w:szCs w:val="20"/>
+        </w:rPr>
+      </w:pPr>
+      <w:r>
+        <w:rPr>
+          <w:rFonts w:ascii="Source Code Pro" w:hAnsi="Source Code Pro"/>
+          <w:sz w:val="20"/>
+          <w:szCs w:val="20"/>
+        </w:rPr>
+        <w:t>'[no]spikes'     - Retrieve (or not) spike timestamps (default = '</w:t>
+      </w:r>
+      <w:proofErr w:type="spellStart"/>
+      <w:r>
+        <w:rPr>
+          <w:rFonts w:ascii="Source Code Pro" w:hAnsi="Source Code Pro"/>
+          <w:sz w:val="20"/>
+          <w:szCs w:val="20"/>
+        </w:rPr>
+        <w:t>nospikes</w:t>
+      </w:r>
+      <w:proofErr w:type="spellEnd"/>
+      <w:r>
+        <w:rPr>
+          <w:rFonts w:ascii="Source Code Pro" w:hAnsi="Source Code Pro"/>
+          <w:sz w:val="20"/>
+          <w:szCs w:val="20"/>
+        </w:rPr>
+        <w:t>')</w:t>
+      </w:r>
+    </w:p>
+    <w:p>
+      <w:pPr>
+        <w:rPr>
+          <w:rFonts w:ascii="Source Code Pro" w:hAnsi="Source Code Pro"/>
+          <w:sz w:val="20"/>
+          <w:szCs w:val="20"/>
+        </w:rPr>
+      </w:pPr>
+      <w:r>
+        <w:rPr>
+          <w:rFonts w:ascii="Source Code Pro" w:hAnsi="Source Code Pro"/>
+          <w:sz w:val="20"/>
+          <w:szCs w:val="20"/>
+        </w:rPr>
+        <w:t xml:space="preserve">                   '</w:t>
+      </w:r>
+      <w:proofErr w:type="spellStart"/>
+      <w:r>
+        <w:rPr>
+          <w:rFonts w:ascii="Source Code Pro" w:hAnsi="Source Code Pro"/>
+          <w:sz w:val="20"/>
+          <w:szCs w:val="20"/>
+        </w:rPr>
+        <w:t>nospikes</w:t>
+      </w:r>
+      <w:proofErr w:type="spellEnd"/>
+      <w:r>
+        <w:rPr>
+          <w:rFonts w:ascii="Source Code Pro" w:hAnsi="Source Code Pro"/>
+          <w:sz w:val="20"/>
+          <w:szCs w:val="20"/>
+        </w:rPr>
+        <w:t>' implies '</w:t>
+      </w:r>
+      <w:proofErr w:type="spellStart"/>
+      <w:r>
+        <w:rPr>
+          <w:rFonts w:ascii="Source Code Pro" w:hAnsi="Source Code Pro"/>
+          <w:sz w:val="20"/>
+          <w:szCs w:val="20"/>
+        </w:rPr>
+        <w:t>nowaves</w:t>
+      </w:r>
+      <w:proofErr w:type="spellEnd"/>
+      <w:r>
+        <w:rPr>
+          <w:rFonts w:ascii="Source Code Pro" w:hAnsi="Source Code Pro"/>
+          <w:sz w:val="20"/>
+          <w:szCs w:val="20"/>
+        </w:rPr>
+        <w:t>'</w:t>
+      </w:r>
+    </w:p>
+    <w:p>
+      <w:pPr>
+        <w:rPr>
+          <w:rFonts w:ascii="Source Code Pro" w:hAnsi="Source Code Pro"/>
+          <w:sz w:val="20"/>
+          <w:szCs w:val="20"/>
+        </w:rPr>
+      </w:pPr>
+      <w:r>
+        <w:rPr>
+          <w:rFonts w:ascii="Source Code Pro" w:hAnsi="Source Code Pro"/>
+          <w:sz w:val="20"/>
+          <w:szCs w:val="20"/>
+        </w:rPr>
+        <w:t>'[no]waves'      - Retrieve (or not) spike waveforms (default = '</w:t>
+      </w:r>
+      <w:proofErr w:type="spellStart"/>
+      <w:r>
+        <w:rPr>
+          <w:rFonts w:ascii="Source Code Pro" w:hAnsi="Source Code Pro"/>
+          <w:sz w:val="20"/>
+          <w:szCs w:val="20"/>
+        </w:rPr>
+        <w:t>nowaves</w:t>
+      </w:r>
+      <w:proofErr w:type="spellEnd"/>
+      <w:r>
+        <w:rPr>
+          <w:rFonts w:ascii="Source Code Pro" w:hAnsi="Source Code Pro"/>
+          <w:sz w:val="20"/>
+          <w:szCs w:val="20"/>
+        </w:rPr>
+        <w:t>')</w:t>
+      </w:r>
+    </w:p>
+    <w:p>
+      <w:pPr>
+        <w:rPr>
+          <w:rFonts w:ascii="Source Code Pro" w:hAnsi="Source Code Pro"/>
+          <w:sz w:val="20"/>
+          <w:szCs w:val="20"/>
+        </w:rPr>
+      </w:pPr>
+      <w:r>
+        <w:rPr>
+          <w:rFonts w:ascii="Source Code Pro" w:hAnsi="Source Code Pro"/>
+          <w:sz w:val="20"/>
+          <w:szCs w:val="20"/>
+        </w:rPr>
+        <w:t xml:space="preserve">                   'waves' implies 'spikes'</w:t>
+      </w:r>
+    </w:p>
+    <w:p>
+      <w:pPr>
+        <w:rPr>
+          <w:rFonts w:ascii="Source Code Pro" w:hAnsi="Source Code Pro"/>
+          <w:sz w:val="20"/>
+          <w:szCs w:val="20"/>
+        </w:rPr>
+      </w:pPr>
+      <w:r>
+        <w:rPr>
+          <w:rFonts w:ascii="Source Code Pro" w:hAnsi="Source Code Pro"/>
+          <w:sz w:val="20"/>
+          <w:szCs w:val="20"/>
+        </w:rPr>
+        <w:t>'[not]units'     - Must be followed by a list of units to (not) retrieve</w:t>
+      </w:r>
+    </w:p>
+    <w:p>
+      <w:pPr>
+        <w:rPr>
+          <w:rFonts w:ascii="Source Code Pro" w:hAnsi="Source Code Pro"/>
+          <w:sz w:val="20"/>
+          <w:szCs w:val="20"/>
+        </w:rPr>
+      </w:pPr>
+      <w:r>
+        <w:rPr>
+          <w:rFonts w:ascii="Source Code Pro" w:hAnsi="Source Code Pro"/>
+          <w:sz w:val="20"/>
+          <w:szCs w:val="20"/>
+        </w:rPr>
+        <w:t xml:space="preserve">                   0 = unsorted, 1 = unit 'a', 2 = unit 'b', etc.</w:t>
+      </w:r>
+    </w:p>
+    <w:p>
+      <w:pPr>
+        <w:rPr>
+          <w:rFonts w:ascii="Source Code Pro" w:hAnsi="Source Code Pro"/>
+          <w:sz w:val="20"/>
+          <w:szCs w:val="20"/>
+        </w:rPr>
+      </w:pPr>
+      <w:r>
+        <w:rPr>
+          <w:rFonts w:ascii="Source Code Pro" w:hAnsi="Source Code Pro"/>
+          <w:sz w:val="20"/>
+          <w:szCs w:val="20"/>
+        </w:rPr>
+        <w:t>'[no]events'     - Retrieve (or not) event data (default = '</w:t>
+      </w:r>
+      <w:proofErr w:type="spellStart"/>
+      <w:r>
+        <w:rPr>
+          <w:rFonts w:ascii="Source Code Pro" w:hAnsi="Source Code Pro"/>
+          <w:sz w:val="20"/>
+          <w:szCs w:val="20"/>
+        </w:rPr>
+        <w:t>noevents</w:t>
+      </w:r>
+      <w:proofErr w:type="spellEnd"/>
+      <w:r>
+        <w:rPr>
+          <w:rFonts w:ascii="Source Code Pro" w:hAnsi="Source Code Pro"/>
+          <w:sz w:val="20"/>
+          <w:szCs w:val="20"/>
+        </w:rPr>
+        <w:t>')</w:t>
+      </w:r>
+    </w:p>
+    <w:p>
+      <w:pPr>
+        <w:rPr>
+          <w:rFonts w:ascii="Source Code Pro" w:hAnsi="Source Code Pro"/>
+          <w:sz w:val="20"/>
+          <w:szCs w:val="20"/>
+        </w:rPr>
+      </w:pPr>
+      <w:r>
+        <w:rPr>
+          <w:rFonts w:ascii="Source Code Pro" w:hAnsi="Source Code Pro"/>
+          <w:sz w:val="20"/>
+          <w:szCs w:val="20"/>
+        </w:rPr>
+        <w:t>'[no]continuous' - Retrieve (or not) continuous data (default = 'no')</w:t>
+      </w:r>
+    </w:p>
+    <w:p>
+      <w:pPr>
+        <w:rPr>
+          <w:rFonts w:ascii="Source Code Pro" w:hAnsi="Source Code Pro"/>
+          <w:sz w:val="20"/>
+          <w:szCs w:val="20"/>
+        </w:rPr>
+      </w:pPr>
+      <w:r>
+        <w:rPr>
+          <w:rFonts w:ascii="Source Code Pro" w:hAnsi="Source Code Pro"/>
+          <w:sz w:val="20"/>
+          <w:szCs w:val="20"/>
+        </w:rPr>
+        <w:t>'all'            - Read the entire file</w:t>
+      </w:r>
+    </w:p>
+    <w:p>
+      <w:pPr>
+        <w:rPr>
+          <w:rFonts w:ascii="Source Code Pro" w:hAnsi="Source Code Pro"/>
+          <w:sz w:val="20"/>
+          <w:szCs w:val="20"/>
+        </w:rPr>
+      </w:pPr>
+      <w:r>
+        <w:rPr>
+          <w:rFonts w:ascii="Source Code Pro" w:hAnsi="Source Code Pro"/>
+          <w:sz w:val="20"/>
+          <w:szCs w:val="20"/>
+        </w:rPr>
+        <w:t xml:space="preserve">                   (implies '</w:t>
+      </w:r>
+      <w:proofErr w:type="spellStart"/>
+      <w:r>
+        <w:rPr>
+          <w:rFonts w:ascii="Source Code Pro" w:hAnsi="Source Code Pro"/>
+          <w:sz w:val="20"/>
+          <w:szCs w:val="20"/>
+        </w:rPr>
+        <w:t>spikes','waves','events','continuous</w:t>
+      </w:r>
+      <w:proofErr w:type="spellEnd"/>
+      <w:r>
+        <w:rPr>
+          <w:rFonts w:ascii="Source Code Pro" w:hAnsi="Source Code Pro"/>
+          <w:sz w:val="20"/>
+          <w:szCs w:val="20"/>
+        </w:rPr>
+        <w:t>')</w:t>
+      </w:r>
+    </w:p>
+    <w:p>
+      <w:pPr>
+        <w:rPr>
+          <w:rFonts w:ascii="Source Code Pro" w:hAnsi="Source Code Pro"/>
+          <w:sz w:val="20"/>
+          <w:szCs w:val="20"/>
+        </w:rPr>
+      </w:pPr>
+      <w:r>
+        <w:rPr>
+          <w:rFonts w:ascii="Source Code Pro" w:hAnsi="Source Code Pro"/>
+          <w:sz w:val="20"/>
+          <w:szCs w:val="20"/>
+        </w:rPr>
+        <w:t>'range'          - Time range of data to retrieve</w:t>
+      </w:r>
+    </w:p>
+    <w:p>
+      <w:pPr>
+        <w:rPr>
+          <w:rFonts w:ascii="Source Code Pro" w:hAnsi="Source Code Pro"/>
+          <w:sz w:val="20"/>
+          <w:szCs w:val="20"/>
+        </w:rPr>
+      </w:pPr>
+      <w:r>
+        <w:rPr>
+          <w:rFonts w:ascii="Source Code Pro" w:hAnsi="Source Code Pro"/>
+          <w:sz w:val="20"/>
+          <w:szCs w:val="20"/>
+        </w:rPr>
+        <w:t>'start'          - Start of time range of data to retrieve</w:t>
+      </w:r>
+    </w:p>
+    <w:p>
+      <w:pPr>
+        <w:rPr>
+          <w:rFonts w:ascii="Source Code Pro" w:hAnsi="Source Code Pro"/>
+          <w:sz w:val="20"/>
+          <w:szCs w:val="20"/>
+        </w:rPr>
+      </w:pPr>
+      <w:r>
+        <w:rPr>
+          <w:rFonts w:ascii="Source Code Pro" w:hAnsi="Source Code Pro"/>
+          <w:sz w:val="20"/>
+          <w:szCs w:val="20"/>
+        </w:rPr>
+        <w:t>'stop'           - End of time range of data to retrieve</w:t>
+      </w:r>
+    </w:p>
+    <w:p>
+      <w:pPr>
+        <w:rPr>
+          <w:rFonts w:ascii="Source Code Pro" w:hAnsi="Source Code Pro"/>
+          <w:sz w:val="20"/>
+          <w:szCs w:val="20"/>
+        </w:rPr>
+      </w:pPr>
+      <w:r>
+        <w:rPr>
+          <w:rFonts w:ascii="Source Code Pro" w:hAnsi="Source Code Pro"/>
+          <w:sz w:val="20"/>
+          <w:szCs w:val="20"/>
+        </w:rPr>
+        <w:t>'first'          - First data sample to retrieve</w:t>
+      </w:r>
+    </w:p>
+    <w:p>
+      <w:pPr>
+        <w:rPr>
+          <w:rFonts w:ascii="Source Code Pro" w:hAnsi="Source Code Pro"/>
+          <w:sz w:val="20"/>
+          <w:szCs w:val="20"/>
+        </w:rPr>
+      </w:pPr>
+      <w:r>
+        <w:rPr>
+          <w:rFonts w:ascii="Source Code Pro" w:hAnsi="Source Code Pro"/>
+          <w:sz w:val="20"/>
+          <w:szCs w:val="20"/>
+        </w:rPr>
+        <w:t>'</w:t>
+      </w:r>
+      <w:proofErr w:type="spellStart"/>
+      <w:r>
+        <w:rPr>
+          <w:rFonts w:ascii="Source Code Pro" w:hAnsi="Source Code Pro"/>
+          <w:sz w:val="20"/>
+          <w:szCs w:val="20"/>
+        </w:rPr>
+        <w:t>num</w:t>
+      </w:r>
+      <w:proofErr w:type="spellEnd"/>
+      <w:r>
+        <w:rPr>
+          <w:rFonts w:ascii="Source Code Pro" w:hAnsi="Source Code Pro"/>
+          <w:sz w:val="20"/>
+          <w:szCs w:val="20"/>
+        </w:rPr>
+        <w:t xml:space="preserve">'            - Number of data samples to </w:t>
+      </w:r>
+      <w:proofErr w:type="spellStart"/>
+      <w:r>
+        <w:rPr>
+          <w:rFonts w:ascii="Source Code Pro" w:hAnsi="Source Code Pro"/>
+          <w:sz w:val="20"/>
+          <w:szCs w:val="20"/>
+        </w:rPr>
+        <w:t>retieve</w:t>
+      </w:r>
+      <w:proofErr w:type="spellEnd"/>
+    </w:p>
+    <w:p>
+      <w:pPr>
+        <w:rPr>
+          <w:rFonts w:ascii="Source Code Pro" w:hAnsi="Source Code Pro"/>
+          <w:sz w:val="20"/>
+          <w:szCs w:val="20"/>
+        </w:rPr>
+      </w:pPr>
+      <w:r>
+        <w:rPr>
+          <w:rFonts w:ascii="Source Code Pro" w:hAnsi="Source Code Pro"/>
+          <w:sz w:val="20"/>
+          <w:szCs w:val="20"/>
+        </w:rPr>
+        <w:t>'last'           - Last data sample to retrieve</w:t>
+      </w:r>
+    </w:p>
+    <w:p>
+      <w:pPr>
+        <w:rPr>
+          <w:rFonts w:ascii="Source Code Pro" w:hAnsi="Source Code Pro"/>
+          <w:sz w:val="20"/>
+          <w:szCs w:val="20"/>
+        </w:rPr>
+      </w:pPr>
+      <w:r>
+        <w:rPr>
+          <w:rFonts w:ascii="Source Code Pro" w:hAnsi="Source Code Pro"/>
+          <w:sz w:val="20"/>
+          <w:szCs w:val="20"/>
+        </w:rPr>
+        <w:t xml:space="preserve"> </w:t>
+      </w:r>
+    </w:p>
+    <w:p>
+      <w:pPr>
+        <w:rPr>
+          <w:rFonts w:ascii="Source Code Pro" w:hAnsi="Source Code Pro"/>
+          <w:sz w:val="20"/>
+          <w:szCs w:val="20"/>
+        </w:rPr>
+      </w:pPr>
+      <w:r>
+        <w:rPr>
+          <w:rFonts w:ascii="Source Code Pro" w:hAnsi="Source Code Pro"/>
+          <w:sz w:val="20"/>
+          <w:szCs w:val="20"/>
+        </w:rPr>
+        <w:t>SELECTING CHANNELS:</w:t>
+      </w:r>
+    </w:p>
+    <w:p>
+      <w:pPr>
+        <w:rPr>
+          <w:rFonts w:ascii="Source Code Pro" w:hAnsi="Source Code Pro"/>
+          <w:sz w:val="20"/>
+          <w:szCs w:val="20"/>
+        </w:rPr>
+      </w:pPr>
+      <w:r>
+        <w:rPr>
+          <w:rFonts w:ascii="Source Code Pro" w:hAnsi="Source Code Pro"/>
+          <w:sz w:val="20"/>
+          <w:szCs w:val="20"/>
+        </w:rPr>
+        <w:t>'</w:t>
+      </w:r>
+      <w:proofErr w:type="spellStart"/>
+      <w:r>
+        <w:rPr>
+          <w:rFonts w:ascii="Source Code Pro" w:hAnsi="Source Code Pro"/>
+          <w:sz w:val="20"/>
+          <w:szCs w:val="20"/>
+        </w:rPr>
+        <w:t>spikes','waves','events</w:t>
+      </w:r>
+      <w:proofErr w:type="spellEnd"/>
+      <w:r>
+        <w:rPr>
+          <w:rFonts w:ascii="Source Code Pro" w:hAnsi="Source Code Pro"/>
+          <w:sz w:val="20"/>
+          <w:szCs w:val="20"/>
+        </w:rPr>
+        <w:t>', and/or 'continuous' can be followed by a</w:t>
+      </w:r>
+    </w:p>
+    <w:p>
+      <w:pPr>
+        <w:rPr>
+          <w:rFonts w:ascii="Source Code Pro" w:hAnsi="Source Code Pro"/>
+          <w:sz w:val="20"/>
+          <w:szCs w:val="20"/>
+        </w:rPr>
+      </w:pPr>
+      <w:r>
+        <w:rPr>
+          <w:rFonts w:ascii="Source Code Pro" w:hAnsi="Source Code Pro"/>
+          <w:sz w:val="20"/>
+          <w:szCs w:val="20"/>
+        </w:rPr>
+        <w:t>numerical array, which is then parsed to determine which channels to</w:t>
+      </w:r>
+    </w:p>
+    <w:p>
+      <w:pPr>
+        <w:rPr>
+          <w:rFonts w:ascii="Source Code Pro" w:hAnsi="Source Code Pro"/>
+          <w:sz w:val="20"/>
+          <w:szCs w:val="20"/>
+        </w:rPr>
+      </w:pPr>
+      <w:r>
+        <w:rPr>
+          <w:rFonts w:ascii="Source Code Pro" w:hAnsi="Source Code Pro"/>
+          <w:sz w:val="20"/>
+          <w:szCs w:val="20"/>
+        </w:rPr>
+        <w:t>retrieve. An empty array implies 'no'. If the array is missing,</w:t>
+      </w:r>
+    </w:p>
+    <w:p>
+      <w:pPr>
+        <w:rPr>
+          <w:rFonts w:ascii="Source Code Pro" w:hAnsi="Source Code Pro"/>
+          <w:sz w:val="20"/>
+          <w:szCs w:val="20"/>
+        </w:rPr>
+      </w:pPr>
+      <w:r>
+        <w:rPr>
+          <w:rFonts w:ascii="Source Code Pro" w:hAnsi="Source Code Pro"/>
+          <w:sz w:val="20"/>
+          <w:szCs w:val="20"/>
+        </w:rPr>
+        <w:t>then all channels are retrieved.</w:t>
+      </w:r>
+    </w:p>
+    <w:p>
+      <w:pPr>
+        <w:rPr>
+          <w:rFonts w:ascii="Source Code Pro" w:hAnsi="Source Code Pro"/>
+          <w:sz w:val="20"/>
+          <w:szCs w:val="20"/>
+        </w:rPr>
+      </w:pPr>
+      <w:r>
+        <w:rPr>
+          <w:rFonts w:ascii="Source Code Pro" w:hAnsi="Source Code Pro"/>
+          <w:sz w:val="20"/>
+          <w:szCs w:val="20"/>
+        </w:rPr>
+        <w:t xml:space="preserve"> </w:t>
+      </w:r>
+    </w:p>
+    <w:p>
+      <w:pPr>
+        <w:rPr>
+          <w:rFonts w:ascii="Source Code Pro" w:hAnsi="Source Code Pro"/>
+          <w:sz w:val="20"/>
+          <w:szCs w:val="20"/>
+        </w:rPr>
+      </w:pPr>
+      <w:r>
+        <w:rPr>
+          <w:rFonts w:ascii="Source Code Pro" w:hAnsi="Source Code Pro"/>
+          <w:sz w:val="20"/>
+          <w:szCs w:val="20"/>
+        </w:rPr>
+        <w:t>OUTPUT:</w:t>
+      </w:r>
+    </w:p>
+    <w:p>
+      <w:pPr>
+        <w:rPr>
+          <w:rFonts w:ascii="Source Code Pro" w:hAnsi="Source Code Pro"/>
+          <w:sz w:val="20"/>
+          <w:szCs w:val="20"/>
+        </w:rPr>
+      </w:pPr>
+      <w:proofErr w:type="spellStart"/>
+      <w:r>
+        <w:rPr>
+          <w:rFonts w:ascii="Source Code Pro" w:hAnsi="Source Code Pro"/>
+          <w:sz w:val="20"/>
+          <w:szCs w:val="20"/>
+        </w:rPr>
+        <w:t>plx</w:t>
+      </w:r>
+      <w:proofErr w:type="spellEnd"/>
+      <w:r>
+        <w:rPr>
+          <w:rFonts w:ascii="Source Code Pro" w:hAnsi="Source Code Pro"/>
+          <w:sz w:val="20"/>
+          <w:szCs w:val="20"/>
+        </w:rPr>
+        <w:t xml:space="preserve"> - A structure containing the PLX file data.</w:t>
+      </w:r>
+    </w:p>
+    <w:p>
+      <w:pPr>
+        <w:rPr>
+          <w:rFonts w:ascii="Calibri" w:hAnsi="Calibri" w:cs="Calibri"/>
+          <w:sz w:val="20"/>
+          <w:szCs w:val="20"/>
+        </w:rPr>
+      </w:pPr>
+    </w:p>
+    <w:p>
+      <w:proofErr w:type="spellStart"/>
+      <w:r>
+        <w:t>Plx</w:t>
+      </w:r>
+      <w:proofErr w:type="spellEnd"/>
+      <w:r>
+        <w:t xml:space="preserve"> output structure format:</w:t>
+      </w:r>
+    </w:p>
+    <w:p/>
+    <w:p>
+      <w:pPr>
+        <w:rPr>
+          <w:rFonts w:ascii="Source Code Pro" w:hAnsi="Source Code Pro"/>
+          <w:sz w:val="20"/>
+          <w:szCs w:val="20"/>
+        </w:rPr>
+      </w:pPr>
+      <w:r>
+        <w:rPr>
+          <w:rFonts w:ascii="Source Code Pro" w:hAnsi="Source Code Pro"/>
+          <w:sz w:val="20"/>
+          <w:szCs w:val="20"/>
+        </w:rPr>
+        <w:t>Version: 107</w:t>
+      </w:r>
+    </w:p>
+    <w:p>
+      <w:pPr>
+        <w:rPr>
+          <w:rFonts w:ascii="Source Code Pro" w:hAnsi="Source Code Pro"/>
+          <w:sz w:val="20"/>
+          <w:szCs w:val="20"/>
+        </w:rPr>
+      </w:pPr>
+      <w:r>
+        <w:rPr>
+          <w:rFonts w:ascii="Source Code Pro" w:hAnsi="Source Code Pro"/>
+          <w:sz w:val="20"/>
+          <w:szCs w:val="20"/>
+        </w:rPr>
+        <w:lastRenderedPageBreak/>
+        <w:t>Comment: ''</w:t>
+      </w:r>
+    </w:p>
+    <w:p>
+      <w:pPr>
+        <w:rPr>
+          <w:rFonts w:ascii="Source Code Pro" w:hAnsi="Source Code Pro"/>
+          <w:sz w:val="20"/>
+          <w:szCs w:val="20"/>
+        </w:rPr>
+      </w:pPr>
+      <w:r>
+        <w:rPr>
+          <w:rFonts w:ascii="Source Code Pro" w:hAnsi="Source Code Pro"/>
+          <w:sz w:val="20"/>
+          <w:szCs w:val="20"/>
+        </w:rPr>
+        <w:t>Date: 7.3788e+05</w:t>
+      </w:r>
+    </w:p>
+    <w:p>
+      <w:pPr>
+        <w:rPr>
+          <w:rFonts w:ascii="Source Code Pro" w:hAnsi="Source Code Pro"/>
+          <w:sz w:val="20"/>
+          <w:szCs w:val="20"/>
+        </w:rPr>
+      </w:pPr>
+      <w:proofErr w:type="spellStart"/>
+      <w:r>
+        <w:rPr>
+          <w:rFonts w:ascii="Source Code Pro" w:hAnsi="Source Code Pro"/>
+          <w:sz w:val="20"/>
+          <w:szCs w:val="20"/>
+        </w:rPr>
+        <w:t>NumSpikeChannels</w:t>
+      </w:r>
+      <w:proofErr w:type="spellEnd"/>
+      <w:r>
+        <w:rPr>
+          <w:rFonts w:ascii="Source Code Pro" w:hAnsi="Source Code Pro"/>
+          <w:sz w:val="20"/>
+          <w:szCs w:val="20"/>
+        </w:rPr>
+        <w:t>: 4</w:t>
+      </w:r>
+    </w:p>
+    <w:p>
+      <w:pPr>
+        <w:rPr>
+          <w:rFonts w:ascii="Source Code Pro" w:hAnsi="Source Code Pro"/>
+          <w:sz w:val="20"/>
+          <w:szCs w:val="20"/>
+        </w:rPr>
+      </w:pPr>
+      <w:proofErr w:type="spellStart"/>
+      <w:r>
+        <w:rPr>
+          <w:rFonts w:ascii="Source Code Pro" w:hAnsi="Source Code Pro"/>
+          <w:sz w:val="20"/>
+          <w:szCs w:val="20"/>
+        </w:rPr>
+        <w:t>NumEventChannels</w:t>
+      </w:r>
+      <w:proofErr w:type="spellEnd"/>
+      <w:r>
+        <w:rPr>
+          <w:rFonts w:ascii="Source Code Pro" w:hAnsi="Source Code Pro"/>
+          <w:sz w:val="20"/>
+          <w:szCs w:val="20"/>
+        </w:rPr>
+        <w:t>: 4</w:t>
+      </w:r>
+    </w:p>
+    <w:p>
+      <w:pPr>
+        <w:rPr>
+          <w:rFonts w:ascii="Source Code Pro" w:hAnsi="Source Code Pro"/>
+          <w:sz w:val="20"/>
+          <w:szCs w:val="20"/>
+        </w:rPr>
+      </w:pPr>
+      <w:proofErr w:type="spellStart"/>
+      <w:r>
+        <w:rPr>
+          <w:rFonts w:ascii="Source Code Pro" w:hAnsi="Source Code Pro"/>
+          <w:sz w:val="20"/>
+          <w:szCs w:val="20"/>
+        </w:rPr>
+        <w:t>NumContChannels</w:t>
+      </w:r>
+      <w:proofErr w:type="spellEnd"/>
+      <w:r>
+        <w:rPr>
+          <w:rFonts w:ascii="Source Code Pro" w:hAnsi="Source Code Pro"/>
+          <w:sz w:val="20"/>
+          <w:szCs w:val="20"/>
+        </w:rPr>
+        <w:t>: 4</w:t>
+      </w:r>
+    </w:p>
+    <w:p>
+      <w:pPr>
+        <w:rPr>
+          <w:rFonts w:ascii="Source Code Pro" w:hAnsi="Source Code Pro"/>
+          <w:sz w:val="20"/>
+          <w:szCs w:val="20"/>
+        </w:rPr>
+      </w:pPr>
+      <w:proofErr w:type="spellStart"/>
+      <w:r>
+        <w:rPr>
+          <w:rFonts w:ascii="Source Code Pro" w:hAnsi="Source Code Pro"/>
+          <w:sz w:val="20"/>
+          <w:szCs w:val="20"/>
+        </w:rPr>
+        <w:t>ADFrequency</w:t>
+      </w:r>
+      <w:proofErr w:type="spellEnd"/>
+      <w:r>
+        <w:rPr>
+          <w:rFonts w:ascii="Source Code Pro" w:hAnsi="Source Code Pro"/>
+          <w:sz w:val="20"/>
+          <w:szCs w:val="20"/>
+        </w:rPr>
+        <w:t>: 48828</w:t>
+      </w:r>
+    </w:p>
+    <w:p>
+      <w:pPr>
+        <w:rPr>
+          <w:rFonts w:ascii="Source Code Pro" w:hAnsi="Source Code Pro"/>
+          <w:sz w:val="20"/>
+          <w:szCs w:val="20"/>
+        </w:rPr>
+      </w:pPr>
+      <w:proofErr w:type="spellStart"/>
+      <w:r>
+        <w:rPr>
+          <w:rFonts w:ascii="Source Code Pro" w:hAnsi="Source Code Pro"/>
+          <w:sz w:val="20"/>
+          <w:szCs w:val="20"/>
+        </w:rPr>
+        <w:t>NumPointsWave</w:t>
+      </w:r>
+      <w:proofErr w:type="spellEnd"/>
+      <w:r>
+        <w:rPr>
+          <w:rFonts w:ascii="Source Code Pro" w:hAnsi="Source Code Pro"/>
+          <w:sz w:val="20"/>
+          <w:szCs w:val="20"/>
+        </w:rPr>
+        <w:t>: 64</w:t>
+      </w:r>
+    </w:p>
+    <w:p>
+      <w:pPr>
+        <w:rPr>
+          <w:rFonts w:ascii="Source Code Pro" w:hAnsi="Source Code Pro"/>
+          <w:sz w:val="20"/>
+          <w:szCs w:val="20"/>
+        </w:rPr>
+      </w:pPr>
+      <w:proofErr w:type="spellStart"/>
+      <w:r>
+        <w:rPr>
+          <w:rFonts w:ascii="Source Code Pro" w:hAnsi="Source Code Pro"/>
+          <w:sz w:val="20"/>
+          <w:szCs w:val="20"/>
+        </w:rPr>
+        <w:t>NumPointsPreThr</w:t>
+      </w:r>
+      <w:proofErr w:type="spellEnd"/>
+      <w:r>
+        <w:rPr>
+          <w:rFonts w:ascii="Source Code Pro" w:hAnsi="Source Code Pro"/>
+          <w:sz w:val="20"/>
+          <w:szCs w:val="20"/>
+        </w:rPr>
+        <w:t>: 24</w:t>
+      </w:r>
+    </w:p>
+    <w:p>
+      <w:pPr>
+        <w:rPr>
+          <w:rFonts w:ascii="Source Code Pro" w:hAnsi="Source Code Pro"/>
+          <w:sz w:val="20"/>
+          <w:szCs w:val="20"/>
+        </w:rPr>
+      </w:pPr>
+      <w:proofErr w:type="spellStart"/>
+      <w:r>
+        <w:rPr>
+          <w:rFonts w:ascii="Source Code Pro" w:hAnsi="Source Code Pro"/>
+          <w:sz w:val="20"/>
+          <w:szCs w:val="20"/>
+        </w:rPr>
+        <w:t>FastRead</w:t>
+      </w:r>
+      <w:proofErr w:type="spellEnd"/>
+      <w:r>
+        <w:rPr>
+          <w:rFonts w:ascii="Source Code Pro" w:hAnsi="Source Code Pro"/>
+          <w:sz w:val="20"/>
+          <w:szCs w:val="20"/>
+        </w:rPr>
+        <w:t>: 0</w:t>
+      </w:r>
+    </w:p>
+    <w:p>
+      <w:pPr>
+        <w:rPr>
+          <w:rFonts w:ascii="Source Code Pro" w:hAnsi="Source Code Pro"/>
+          <w:sz w:val="20"/>
+          <w:szCs w:val="20"/>
+        </w:rPr>
+      </w:pPr>
+      <w:proofErr w:type="spellStart"/>
+      <w:r>
+        <w:rPr>
+          <w:rFonts w:ascii="Source Code Pro" w:hAnsi="Source Code Pro"/>
+          <w:sz w:val="20"/>
+          <w:szCs w:val="20"/>
+        </w:rPr>
+        <w:t>WaveformFreq</w:t>
+      </w:r>
+      <w:proofErr w:type="spellEnd"/>
+      <w:r>
+        <w:rPr>
+          <w:rFonts w:ascii="Source Code Pro" w:hAnsi="Source Code Pro"/>
+          <w:sz w:val="20"/>
+          <w:szCs w:val="20"/>
+        </w:rPr>
+        <w:t>: 48828</w:t>
+      </w:r>
+    </w:p>
+    <w:p>
+      <w:pPr>
+        <w:rPr>
+          <w:rFonts w:ascii="Source Code Pro" w:hAnsi="Source Code Pro"/>
+          <w:sz w:val="20"/>
+          <w:szCs w:val="20"/>
+        </w:rPr>
+      </w:pPr>
+      <w:proofErr w:type="spellStart"/>
+      <w:r>
+        <w:rPr>
+          <w:rFonts w:ascii="Source Code Pro" w:hAnsi="Source Code Pro"/>
+          <w:sz w:val="20"/>
+          <w:szCs w:val="20"/>
+        </w:rPr>
+        <w:t>LastTimestamp</w:t>
+      </w:r>
+      <w:proofErr w:type="spellEnd"/>
+      <w:r>
+        <w:rPr>
+          <w:rFonts w:ascii="Source Code Pro" w:hAnsi="Source Code Pro"/>
+          <w:sz w:val="20"/>
+          <w:szCs w:val="20"/>
+        </w:rPr>
+        <w:t>: 1953119</w:t>
+      </w:r>
+    </w:p>
+    <w:p>
+      <w:pPr>
+        <w:rPr>
+          <w:rFonts w:ascii="Source Code Pro" w:hAnsi="Source Code Pro"/>
+          <w:sz w:val="20"/>
+          <w:szCs w:val="20"/>
+        </w:rPr>
+      </w:pPr>
+      <w:proofErr w:type="spellStart"/>
+      <w:r>
+        <w:rPr>
+          <w:rFonts w:ascii="Source Code Pro" w:hAnsi="Source Code Pro"/>
+          <w:sz w:val="20"/>
+          <w:szCs w:val="20"/>
+        </w:rPr>
+        <w:t>Trodalness</w:t>
+      </w:r>
+      <w:proofErr w:type="spellEnd"/>
+      <w:r>
+        <w:rPr>
+          <w:rFonts w:ascii="Source Code Pro" w:hAnsi="Source Code Pro"/>
+          <w:sz w:val="20"/>
+          <w:szCs w:val="20"/>
+        </w:rPr>
+        <w:t>: 1</w:t>
+      </w:r>
+    </w:p>
+    <w:p>
+      <w:pPr>
+        <w:rPr>
+          <w:rFonts w:ascii="Source Code Pro" w:hAnsi="Source Code Pro"/>
+          <w:sz w:val="20"/>
+          <w:szCs w:val="20"/>
+        </w:rPr>
+      </w:pPr>
+      <w:proofErr w:type="spellStart"/>
+      <w:r>
+        <w:rPr>
+          <w:rFonts w:ascii="Source Code Pro" w:hAnsi="Source Code Pro"/>
+          <w:sz w:val="20"/>
+          <w:szCs w:val="20"/>
+        </w:rPr>
+        <w:t>DataTrodalness</w:t>
+      </w:r>
+      <w:proofErr w:type="spellEnd"/>
+      <w:r>
+        <w:rPr>
+          <w:rFonts w:ascii="Source Code Pro" w:hAnsi="Source Code Pro"/>
+          <w:sz w:val="20"/>
+          <w:szCs w:val="20"/>
+        </w:rPr>
+        <w:t>: 1</w:t>
+      </w:r>
+    </w:p>
+    <w:p>
+      <w:pPr>
+        <w:rPr>
+          <w:rFonts w:ascii="Source Code Pro" w:hAnsi="Source Code Pro"/>
+          <w:sz w:val="20"/>
+          <w:szCs w:val="20"/>
+        </w:rPr>
+      </w:pPr>
+      <w:proofErr w:type="spellStart"/>
+      <w:r>
+        <w:rPr>
+          <w:rFonts w:ascii="Source Code Pro" w:hAnsi="Source Code Pro"/>
+          <w:sz w:val="20"/>
+          <w:szCs w:val="20"/>
+        </w:rPr>
+        <w:t>BitsPerSpikeSample</w:t>
+      </w:r>
+      <w:proofErr w:type="spellEnd"/>
+      <w:r>
+        <w:rPr>
+          <w:rFonts w:ascii="Source Code Pro" w:hAnsi="Source Code Pro"/>
+          <w:sz w:val="20"/>
+          <w:szCs w:val="20"/>
+        </w:rPr>
+        <w:t>: 16</w:t>
+      </w:r>
+    </w:p>
+    <w:p>
+      <w:pPr>
+        <w:rPr>
+          <w:rFonts w:ascii="Source Code Pro" w:hAnsi="Source Code Pro"/>
+          <w:sz w:val="20"/>
+          <w:szCs w:val="20"/>
+        </w:rPr>
+      </w:pPr>
+      <w:proofErr w:type="spellStart"/>
+      <w:r>
+        <w:rPr>
+          <w:rFonts w:ascii="Source Code Pro" w:hAnsi="Source Code Pro"/>
+          <w:sz w:val="20"/>
+          <w:szCs w:val="20"/>
+        </w:rPr>
+        <w:t>BitsPerContSample</w:t>
+      </w:r>
+      <w:proofErr w:type="spellEnd"/>
+      <w:r>
+        <w:rPr>
+          <w:rFonts w:ascii="Source Code Pro" w:hAnsi="Source Code Pro"/>
+          <w:sz w:val="20"/>
+          <w:szCs w:val="20"/>
+        </w:rPr>
+        <w:t>: 16</w:t>
+      </w:r>
+    </w:p>
+    <w:p>
+      <w:pPr>
+        <w:rPr>
+          <w:rFonts w:ascii="Source Code Pro" w:hAnsi="Source Code Pro"/>
+          <w:sz w:val="20"/>
+          <w:szCs w:val="20"/>
+        </w:rPr>
+      </w:pPr>
+      <w:proofErr w:type="spellStart"/>
+      <w:r>
+        <w:rPr>
+          <w:rFonts w:ascii="Source Code Pro" w:hAnsi="Source Code Pro"/>
+          <w:sz w:val="20"/>
+          <w:szCs w:val="20"/>
+        </w:rPr>
+        <w:t>SpikeMaxMagnitudeMV</w:t>
+      </w:r>
+      <w:proofErr w:type="spellEnd"/>
+      <w:r>
+        <w:rPr>
+          <w:rFonts w:ascii="Source Code Pro" w:hAnsi="Source Code Pro"/>
+          <w:sz w:val="20"/>
+          <w:szCs w:val="20"/>
+        </w:rPr>
+        <w:t>: 3000</w:t>
+      </w:r>
+    </w:p>
+    <w:p>
+      <w:pPr>
+        <w:rPr>
+          <w:rFonts w:ascii="Source Code Pro" w:hAnsi="Source Code Pro"/>
+          <w:sz w:val="20"/>
+          <w:szCs w:val="20"/>
+        </w:rPr>
+      </w:pPr>
+      <w:proofErr w:type="spellStart"/>
+      <w:r>
+        <w:rPr>
+          <w:rFonts w:ascii="Source Code Pro" w:hAnsi="Source Code Pro"/>
+          <w:sz w:val="20"/>
+          <w:szCs w:val="20"/>
+        </w:rPr>
+        <w:t>ContMaxMagnitudeMV</w:t>
+      </w:r>
+      <w:proofErr w:type="spellEnd"/>
+      <w:r>
+        <w:rPr>
+          <w:rFonts w:ascii="Source Code Pro" w:hAnsi="Source Code Pro"/>
+          <w:sz w:val="20"/>
+          <w:szCs w:val="20"/>
+        </w:rPr>
+        <w:t>: 5000</w:t>
+      </w:r>
+    </w:p>
+    <w:p>
+      <w:pPr>
+        <w:rPr>
+          <w:rFonts w:ascii="Source Code Pro" w:hAnsi="Source Code Pro"/>
+          <w:sz w:val="20"/>
+          <w:szCs w:val="20"/>
+        </w:rPr>
+      </w:pPr>
+      <w:proofErr w:type="spellStart"/>
+      <w:r>
+        <w:rPr>
+          <w:rFonts w:ascii="Source Code Pro" w:hAnsi="Source Code Pro"/>
+          <w:sz w:val="20"/>
+          <w:szCs w:val="20"/>
+        </w:rPr>
+        <w:t>SpikePreAmpGain</w:t>
+      </w:r>
+      <w:proofErr w:type="spellEnd"/>
+      <w:r>
+        <w:rPr>
+          <w:rFonts w:ascii="Source Code Pro" w:hAnsi="Source Code Pro"/>
+          <w:sz w:val="20"/>
+          <w:szCs w:val="20"/>
+        </w:rPr>
+        <w:t>: 1000</w:t>
+      </w:r>
+    </w:p>
+    <w:p>
+      <w:pPr>
+        <w:rPr>
+          <w:rFonts w:ascii="Source Code Pro" w:hAnsi="Source Code Pro"/>
+          <w:sz w:val="20"/>
+          <w:szCs w:val="20"/>
+        </w:rPr>
+      </w:pPr>
+      <w:proofErr w:type="spellStart"/>
+      <w:r>
+        <w:rPr>
+          <w:rFonts w:ascii="Source Code Pro" w:hAnsi="Source Code Pro"/>
+          <w:sz w:val="20"/>
+          <w:szCs w:val="20"/>
+        </w:rPr>
+        <w:t>AcquiringSoftware</w:t>
+      </w:r>
+      <w:proofErr w:type="spellEnd"/>
+      <w:r>
+        <w:rPr>
+          <w:rFonts w:ascii="Source Code Pro" w:hAnsi="Source Code Pro"/>
+          <w:sz w:val="20"/>
+          <w:szCs w:val="20"/>
+        </w:rPr>
+        <w:t>: ''</w:t>
+      </w:r>
+    </w:p>
+    <w:p>
+      <w:pPr>
+        <w:rPr>
+          <w:rFonts w:ascii="Source Code Pro" w:hAnsi="Source Code Pro"/>
+          <w:sz w:val="20"/>
+          <w:szCs w:val="20"/>
+        </w:rPr>
+      </w:pPr>
+      <w:proofErr w:type="spellStart"/>
+      <w:r>
+        <w:rPr>
+          <w:rFonts w:ascii="Source Code Pro" w:hAnsi="Source Code Pro"/>
+          <w:sz w:val="20"/>
+          <w:szCs w:val="20"/>
+        </w:rPr>
+        <w:t>ProcessingSoftware</w:t>
+      </w:r>
+      <w:proofErr w:type="spellEnd"/>
+      <w:r>
+        <w:rPr>
+          <w:rFonts w:ascii="Source Code Pro" w:hAnsi="Source Code Pro"/>
+          <w:sz w:val="20"/>
+          <w:szCs w:val="20"/>
+        </w:rPr>
+        <w:t>: 'OFS 3.3.5'</w:t>
+      </w:r>
+    </w:p>
+    <w:p>
+      <w:pPr>
+        <w:rPr>
+          <w:rFonts w:ascii="Source Code Pro" w:hAnsi="Source Code Pro"/>
+          <w:sz w:val="20"/>
+          <w:szCs w:val="20"/>
+        </w:rPr>
+      </w:pPr>
+      <w:proofErr w:type="spellStart"/>
+      <w:r>
+        <w:rPr>
+          <w:rFonts w:ascii="Source Code Pro" w:hAnsi="Source Code Pro"/>
+          <w:sz w:val="20"/>
+          <w:szCs w:val="20"/>
+        </w:rPr>
+        <w:t>SpikeTimestampCounts</w:t>
+      </w:r>
+      <w:proofErr w:type="spellEnd"/>
+      <w:r>
+        <w:rPr>
+          <w:rFonts w:ascii="Source Code Pro" w:hAnsi="Source Code Pro"/>
+          <w:sz w:val="20"/>
+          <w:szCs w:val="20"/>
+        </w:rPr>
+        <w:tab/>
+        <w:t xml:space="preserve">[n, # channels] </w:t>
+      </w:r>
+      <w:r>
+        <w:rPr>
+          <w:rFonts w:ascii="Source Code Pro" w:hAnsi="Source Code Pro"/>
+          <w:sz w:val="20"/>
+          <w:szCs w:val="20"/>
+        </w:rPr>
+        <w:tab/>
+        <w:t>List of # of spike timestamps for each channel and unit</w:t>
+      </w:r>
+    </w:p>
+    <w:p>
+      <w:pPr>
+        <w:rPr>
+          <w:rFonts w:ascii="Calibri" w:hAnsi="Calibri" w:cs="Calibri"/>
+          <w:sz w:val="20"/>
+          <w:szCs w:val="20"/>
+        </w:rPr>
+      </w:pPr>
+      <w:proofErr w:type="spellStart"/>
+      <w:r>
+        <w:rPr>
+          <w:rFonts w:ascii="Source Code Pro" w:hAnsi="Source Code Pro"/>
+          <w:sz w:val="20"/>
+          <w:szCs w:val="20"/>
+        </w:rPr>
+        <w:t>SpikeWaveformCounts</w:t>
+      </w:r>
+      <w:proofErr w:type="spellEnd"/>
+      <w:r>
+        <w:rPr>
+          <w:rFonts w:ascii="Source Code Pro" w:hAnsi="Source Code Pro"/>
+          <w:sz w:val="20"/>
+          <w:szCs w:val="20"/>
+        </w:rPr>
+        <w:tab/>
+        <w:t xml:space="preserve">[n, # channels] </w:t>
+      </w:r>
+      <w:r>
+        <w:rPr>
+          <w:rFonts w:ascii="Source Code Pro" w:hAnsi="Source Code Pro"/>
+          <w:sz w:val="20"/>
+          <w:szCs w:val="20"/>
+        </w:rPr>
+        <w:tab/>
+        <w:t>List of # of spike timestamps for each channel and unit</w:t>
+      </w:r>
+      <w:r>
+        <w:rPr>
+          <w:rFonts w:ascii="Calibri" w:hAnsi="Calibri" w:cs="Calibri"/>
+          <w:sz w:val="20"/>
+          <w:szCs w:val="20"/>
+        </w:rPr>
+        <w:t xml:space="preserve"> </w:t>
+      </w:r>
+    </w:p>
+    <w:p>
+      <w:pPr>
+        <w:rPr>
+          <w:rFonts w:ascii="Calibri" w:hAnsi="Calibri" w:cs="Calibri"/>
+          <w:sz w:val="20"/>
+          <w:szCs w:val="20"/>
+        </w:rPr>
+      </w:pPr>
+      <w:proofErr w:type="spellStart"/>
+      <w:r>
+        <w:rPr>
+          <w:rFonts w:ascii="Source Code Pro" w:hAnsi="Source Code Pro"/>
+          <w:sz w:val="20"/>
+          <w:szCs w:val="20"/>
+        </w:rPr>
+        <w:t>EventCounts</w:t>
+      </w:r>
+      <w:proofErr w:type="spellEnd"/>
+      <w:r>
+        <w:rPr>
+          <w:rFonts w:ascii="Calibri" w:hAnsi="Calibri" w:cs="Calibri"/>
+          <w:sz w:val="20"/>
+          <w:szCs w:val="20"/>
+        </w:rPr>
+        <w:tab/>
+        <w:t>[# channels</w:t>
+      </w:r>
+      <w:r>
+        <w:rPr>
+          <w:rFonts w:ascii="Source Code Pro" w:hAnsi="Source Code Pro"/>
+          <w:sz w:val="20"/>
+          <w:szCs w:val="20"/>
+        </w:rPr>
+        <w:t>]</w:t>
+      </w:r>
+      <w:r>
+        <w:rPr>
+          <w:rFonts w:ascii="Calibri" w:hAnsi="Calibri" w:cs="Calibri"/>
+          <w:sz w:val="20"/>
+          <w:szCs w:val="20"/>
+        </w:rPr>
+        <w:tab/>
+        <w:t xml:space="preserve"># events per channel … ? not sure </w:t>
+      </w:r>
+    </w:p>
+    <w:p>
+      <w:pPr>
+        <w:rPr>
+          <w:rFonts w:ascii="Calibri" w:hAnsi="Calibri" w:cs="Calibri"/>
+          <w:sz w:val="20"/>
+          <w:szCs w:val="20"/>
+        </w:rPr>
+      </w:pPr>
+      <w:proofErr w:type="spellStart"/>
+      <w:r>
+        <w:rPr>
+          <w:rFonts w:ascii="Source Code Pro" w:hAnsi="Source Code Pro"/>
+          <w:sz w:val="20"/>
+          <w:szCs w:val="20"/>
+        </w:rPr>
+        <w:t>ContSampleCounts</w:t>
+      </w:r>
+      <w:proofErr w:type="spellEnd"/>
+      <w:r>
+        <w:rPr>
+          <w:rFonts w:ascii="Calibri" w:hAnsi="Calibri" w:cs="Calibri"/>
+          <w:sz w:val="20"/>
+          <w:szCs w:val="20"/>
+        </w:rPr>
+        <w:tab/>
+      </w:r>
+      <w:r>
+        <w:rPr>
+          <w:rFonts w:ascii="Source Code Pro" w:hAnsi="Source Code Pro"/>
+          <w:sz w:val="20"/>
+          <w:szCs w:val="20"/>
+        </w:rPr>
+        <w:t>[</w:t>
+      </w:r>
+      <w:r>
+        <w:rPr>
+          <w:rFonts w:ascii="Calibri" w:hAnsi="Calibri" w:cs="Calibri"/>
+          <w:sz w:val="20"/>
+          <w:szCs w:val="20"/>
+        </w:rPr>
+        <w:t># channels</w:t>
+      </w:r>
+      <w:r>
+        <w:rPr>
+          <w:rFonts w:ascii="Source Code Pro" w:hAnsi="Source Code Pro"/>
+          <w:sz w:val="20"/>
+          <w:szCs w:val="20"/>
+        </w:rPr>
+        <w:t>]</w:t>
+      </w:r>
+      <w:r>
+        <w:rPr>
+          <w:rFonts w:ascii="Calibri" w:hAnsi="Calibri" w:cs="Calibri"/>
+          <w:sz w:val="20"/>
+          <w:szCs w:val="20"/>
+        </w:rPr>
+        <w:tab/>
+        <w:t># of samples for each continuous channel</w:t>
+      </w:r>
+    </w:p>
+    <w:p>
+      <w:pPr>
+        <w:rPr>
+          <w:rFonts w:ascii="Source Code Pro" w:hAnsi="Source Code Pro"/>
+          <w:sz w:val="20"/>
+          <w:szCs w:val="20"/>
+        </w:rPr>
+      </w:pPr>
+      <w:proofErr w:type="spellStart"/>
+      <w:r>
+        <w:rPr>
+          <w:rFonts w:ascii="Source Code Pro" w:hAnsi="Source Code Pro"/>
+          <w:sz w:val="20"/>
+          <w:szCs w:val="20"/>
+        </w:rPr>
+        <w:t>ContSampleFragments</w:t>
+      </w:r>
+      <w:proofErr w:type="spellEnd"/>
+      <w:r>
+        <w:rPr>
+          <w:rFonts w:ascii="Source Code Pro" w:hAnsi="Source Code Pro"/>
+          <w:sz w:val="20"/>
+          <w:szCs w:val="20"/>
+        </w:rPr>
+        <w:t>: [1 1 1 1]</w:t>
+      </w:r>
+    </w:p>
+    <w:p>
+      <w:pPr>
+        <w:rPr>
+          <w:rFonts w:ascii="Source Code Pro" w:hAnsi="Source Code Pro"/>
+          <w:sz w:val="20"/>
+          <w:szCs w:val="20"/>
+        </w:rPr>
+      </w:pPr>
+      <w:proofErr w:type="spellStart"/>
+      <w:r>
+        <w:rPr>
+          <w:rFonts w:ascii="Source Code Pro" w:hAnsi="Source Code Pro"/>
+          <w:b/>
+          <w:sz w:val="20"/>
+          <w:szCs w:val="20"/>
+        </w:rPr>
+        <w:t>SpikeChannels</w:t>
+      </w:r>
+      <w:proofErr w:type="spellEnd"/>
+      <w:r>
+        <w:rPr>
+          <w:rFonts w:ascii="Source Code Pro" w:hAnsi="Source Code Pro"/>
+          <w:sz w:val="20"/>
+          <w:szCs w:val="20"/>
+        </w:rPr>
+        <w:t>: [4x1 struct]</w:t>
+      </w:r>
+    </w:p>
+    <w:p>
+      <w:pPr>
+        <w:rPr>
+          <w:rFonts w:ascii="Source Code Pro" w:hAnsi="Source Code Pro"/>
+          <w:sz w:val="20"/>
+          <w:szCs w:val="20"/>
+        </w:rPr>
+      </w:pPr>
+      <w:proofErr w:type="spellStart"/>
+      <w:r>
+        <w:rPr>
+          <w:rFonts w:ascii="Source Code Pro" w:hAnsi="Source Code Pro"/>
+          <w:b/>
+          <w:sz w:val="20"/>
+          <w:szCs w:val="20"/>
+        </w:rPr>
+        <w:t>EventChannels</w:t>
+      </w:r>
+      <w:proofErr w:type="spellEnd"/>
+      <w:r>
+        <w:rPr>
+          <w:rFonts w:ascii="Source Code Pro" w:hAnsi="Source Code Pro"/>
+          <w:sz w:val="20"/>
+          <w:szCs w:val="20"/>
+        </w:rPr>
+        <w:t>: [4x1 struct]</w:t>
+      </w:r>
+    </w:p>
+    <w:p>
+      <w:pPr>
+        <w:rPr>
+          <w:rFonts w:ascii="Source Code Pro" w:hAnsi="Source Code Pro"/>
+          <w:sz w:val="20"/>
+          <w:szCs w:val="20"/>
+        </w:rPr>
+      </w:pPr>
+      <w:proofErr w:type="spellStart"/>
+      <w:r>
+        <w:rPr>
+          <w:rFonts w:ascii="Source Code Pro" w:hAnsi="Source Code Pro"/>
+          <w:sz w:val="20"/>
+          <w:szCs w:val="20"/>
+        </w:rPr>
+        <w:t>ContinuousChannels</w:t>
+      </w:r>
+      <w:proofErr w:type="spellEnd"/>
+      <w:r>
+        <w:rPr>
+          <w:rFonts w:ascii="Source Code Pro" w:hAnsi="Source Code Pro"/>
+          <w:sz w:val="20"/>
+          <w:szCs w:val="20"/>
+        </w:rPr>
+        <w:t>: [4x1 struct]</w:t>
+      </w:r>
+    </w:p>
+    <w:p>
+      <w:pPr>
+        <w:rPr>
+          <w:rFonts w:ascii="Source Code Pro" w:hAnsi="Source Code Pro"/>
+          <w:sz w:val="20"/>
+          <w:szCs w:val="20"/>
+        </w:rPr>
+      </w:pPr>
+      <w:proofErr w:type="spellStart"/>
+      <w:r>
+        <w:rPr>
+          <w:rFonts w:ascii="Source Code Pro" w:hAnsi="Source Code Pro"/>
+          <w:sz w:val="20"/>
+          <w:szCs w:val="20"/>
+        </w:rPr>
+        <w:t>FullRead</w:t>
+      </w:r>
+      <w:proofErr w:type="spellEnd"/>
+      <w:r>
+        <w:rPr>
+          <w:rFonts w:ascii="Source Code Pro" w:hAnsi="Source Code Pro"/>
+          <w:sz w:val="20"/>
+          <w:szCs w:val="20"/>
+        </w:rPr>
+        <w:t>: 1</w:t>
+      </w:r>
+    </w:p>
+    <w:p>
+      <w:pPr>
+        <w:rPr>
+          <w:rFonts w:ascii="Source Code Pro" w:hAnsi="Source Code Pro"/>
+          <w:sz w:val="20"/>
+          <w:szCs w:val="20"/>
+        </w:rPr>
+      </w:pPr>
+      <w:proofErr w:type="spellStart"/>
+      <w:r>
+        <w:rPr>
+          <w:rFonts w:ascii="Source Code Pro" w:hAnsi="Source Code Pro"/>
+          <w:sz w:val="20"/>
+          <w:szCs w:val="20"/>
+        </w:rPr>
+        <w:t>DataStartLocation</w:t>
+      </w:r>
+      <w:proofErr w:type="spellEnd"/>
+      <w:r>
+        <w:rPr>
+          <w:rFonts w:ascii="Source Code Pro" w:hAnsi="Source Code Pro"/>
+          <w:sz w:val="20"/>
+          <w:szCs w:val="20"/>
+        </w:rPr>
+        <w:t>: 13952</w:t>
+      </w:r>
+    </w:p>
+    <w:p/>
+    <w:p>
+      <w:pPr>
+        <w:rPr>
+          <w:rFonts w:ascii="Source Code Pro" w:hAnsi="Source Code Pro"/>
+          <w:sz w:val="20"/>
+          <w:szCs w:val="20"/>
+        </w:rPr>
+      </w:pPr>
+      <w:proofErr w:type="spellStart"/>
+      <w:r>
+        <w:rPr>
+          <w:rFonts w:ascii="Source Code Pro" w:hAnsi="Source Code Pro"/>
+          <w:sz w:val="20"/>
+          <w:szCs w:val="20"/>
+        </w:rPr>
+        <w:t>plx.SpikeChannels</w:t>
+      </w:r>
+      <w:proofErr w:type="spellEnd"/>
+      <w:r>
+        <w:rPr>
+          <w:rFonts w:ascii="Source Code Pro" w:hAnsi="Source Code Pro"/>
+          <w:sz w:val="20"/>
+          <w:szCs w:val="20"/>
+        </w:rPr>
+        <w:t>(1)</w:t>
+      </w:r>
+    </w:p>
+    <w:p>
+      <w:pPr>
+        <w:rPr>
+          <w:rFonts w:ascii="Source Code Pro" w:hAnsi="Source Code Pro"/>
+          <w:sz w:val="20"/>
+          <w:szCs w:val="20"/>
+        </w:rPr>
+      </w:pPr>
+      <w:r>
+        <w:rPr>
+          <w:rFonts w:ascii="Source Code Pro" w:hAnsi="Source Code Pro"/>
+          <w:sz w:val="20"/>
+          <w:szCs w:val="20"/>
+        </w:rPr>
+        <w:t xml:space="preserve"> </w:t>
+      </w:r>
+    </w:p>
+    <w:p>
+      <w:pPr>
+        <w:rPr>
+          <w:rFonts w:ascii="Source Code Pro" w:hAnsi="Source Code Pro"/>
+          <w:sz w:val="20"/>
+          <w:szCs w:val="20"/>
+        </w:rPr>
+      </w:pPr>
+      <w:proofErr w:type="spellStart"/>
+      <w:r>
+        <w:rPr>
+          <w:rFonts w:ascii="Source Code Pro" w:hAnsi="Source Code Pro"/>
+          <w:sz w:val="20"/>
+          <w:szCs w:val="20"/>
+        </w:rPr>
+        <w:t>ans</w:t>
+      </w:r>
+      <w:proofErr w:type="spellEnd"/>
+      <w:r>
+        <w:rPr>
+          <w:rFonts w:ascii="Source Code Pro" w:hAnsi="Source Code Pro"/>
+          <w:sz w:val="20"/>
+          <w:szCs w:val="20"/>
+        </w:rPr>
+        <w:t xml:space="preserve"> = </w:t>
+      </w:r>
+    </w:p>
+    <w:p>
+      <w:pPr>
+        <w:rPr>
+          <w:rFonts w:ascii="Source Code Pro" w:hAnsi="Source Code Pro"/>
+          <w:sz w:val="20"/>
+          <w:szCs w:val="20"/>
+        </w:rPr>
+      </w:pPr>
+      <w:r>
+        <w:rPr>
+          <w:rFonts w:ascii="Source Code Pro" w:hAnsi="Source Code Pro"/>
+          <w:sz w:val="20"/>
+          <w:szCs w:val="20"/>
+        </w:rPr>
+        <w:t xml:space="preserve"> </w:t>
+      </w:r>
+    </w:p>
+    <w:p>
+      <w:pPr>
+        <w:rPr>
+          <w:rFonts w:ascii="Source Code Pro" w:hAnsi="Source Code Pro"/>
+          <w:sz w:val="20"/>
+          <w:szCs w:val="20"/>
+        </w:rPr>
+      </w:pPr>
+      <w:r>
+        <w:rPr>
+          <w:rFonts w:ascii="Source Code Pro" w:hAnsi="Source Code Pro"/>
+          <w:sz w:val="20"/>
+          <w:szCs w:val="20"/>
+        </w:rPr>
+        <w:t>Name: 'spikechan_4'</w:t>
+      </w:r>
+    </w:p>
+    <w:p>
+      <w:pPr>
+        <w:rPr>
+          <w:rFonts w:ascii="Source Code Pro" w:hAnsi="Source Code Pro"/>
+          <w:sz w:val="20"/>
+          <w:szCs w:val="20"/>
+        </w:rPr>
+      </w:pPr>
+      <w:r>
+        <w:rPr>
+          <w:rFonts w:ascii="Source Code Pro" w:hAnsi="Source Code Pro"/>
+          <w:sz w:val="20"/>
+          <w:szCs w:val="20"/>
+        </w:rPr>
+        <w:t>Channel: 1</w:t>
+      </w:r>
+    </w:p>
+    <w:p>
+      <w:pPr>
+        <w:rPr>
+          <w:rFonts w:ascii="Source Code Pro" w:hAnsi="Source Code Pro"/>
+          <w:sz w:val="20"/>
+          <w:szCs w:val="20"/>
+        </w:rPr>
+      </w:pPr>
+      <w:proofErr w:type="spellStart"/>
+      <w:r>
+        <w:rPr>
+          <w:rFonts w:ascii="Source Code Pro" w:hAnsi="Source Code Pro"/>
+          <w:sz w:val="20"/>
+          <w:szCs w:val="20"/>
+        </w:rPr>
+        <w:t>SIGName</w:t>
+      </w:r>
+      <w:proofErr w:type="spellEnd"/>
+      <w:r>
+        <w:rPr>
+          <w:rFonts w:ascii="Source Code Pro" w:hAnsi="Source Code Pro"/>
+          <w:sz w:val="20"/>
+          <w:szCs w:val="20"/>
+        </w:rPr>
+        <w:t>: 'adc000'</w:t>
+      </w:r>
+    </w:p>
+    <w:p>
+      <w:pPr>
+        <w:rPr>
+          <w:rFonts w:ascii="Source Code Pro" w:hAnsi="Source Code Pro"/>
+          <w:sz w:val="20"/>
+          <w:szCs w:val="20"/>
+        </w:rPr>
+      </w:pPr>
+      <w:r>
+        <w:rPr>
+          <w:rFonts w:ascii="Source Code Pro" w:hAnsi="Source Code Pro"/>
+          <w:sz w:val="20"/>
+          <w:szCs w:val="20"/>
+        </w:rPr>
+        <w:t>SIG: 0</w:t>
+      </w:r>
+    </w:p>
+    <w:p>
+      <w:pPr>
+        <w:rPr>
+          <w:rFonts w:ascii="Source Code Pro" w:hAnsi="Source Code Pro"/>
+          <w:sz w:val="20"/>
+          <w:szCs w:val="20"/>
+        </w:rPr>
+      </w:pPr>
+      <w:proofErr w:type="spellStart"/>
+      <w:r>
+        <w:rPr>
+          <w:rFonts w:ascii="Source Code Pro" w:hAnsi="Source Code Pro"/>
+          <w:sz w:val="20"/>
+          <w:szCs w:val="20"/>
+        </w:rPr>
+        <w:t>SourceID</w:t>
+      </w:r>
+      <w:proofErr w:type="spellEnd"/>
+      <w:r>
+        <w:rPr>
+          <w:rFonts w:ascii="Source Code Pro" w:hAnsi="Source Code Pro"/>
+          <w:sz w:val="20"/>
+          <w:szCs w:val="20"/>
+        </w:rPr>
+        <w:t>: 2</w:t>
+      </w:r>
+    </w:p>
+    <w:p>
+      <w:pPr>
+        <w:rPr>
+          <w:rFonts w:ascii="Source Code Pro" w:hAnsi="Source Code Pro"/>
+          <w:sz w:val="20"/>
+          <w:szCs w:val="20"/>
+        </w:rPr>
+      </w:pPr>
+      <w:proofErr w:type="spellStart"/>
+      <w:r>
+        <w:rPr>
+          <w:rFonts w:ascii="Source Code Pro" w:hAnsi="Source Code Pro"/>
+          <w:sz w:val="20"/>
+          <w:szCs w:val="20"/>
+        </w:rPr>
+        <w:t>ChannelID</w:t>
+      </w:r>
+      <w:proofErr w:type="spellEnd"/>
+      <w:r>
+        <w:rPr>
+          <w:rFonts w:ascii="Source Code Pro" w:hAnsi="Source Code Pro"/>
+          <w:sz w:val="20"/>
+          <w:szCs w:val="20"/>
+        </w:rPr>
+        <w:t>: 0</w:t>
+      </w:r>
+    </w:p>
+    <w:p>
+      <w:pPr>
+        <w:rPr>
+          <w:rFonts w:ascii="Source Code Pro" w:hAnsi="Source Code Pro"/>
+          <w:sz w:val="20"/>
+          <w:szCs w:val="20"/>
+        </w:rPr>
+      </w:pPr>
+      <w:r>
+        <w:rPr>
+          <w:rFonts w:ascii="Source Code Pro" w:hAnsi="Source Code Pro"/>
+          <w:sz w:val="20"/>
+          <w:szCs w:val="20"/>
+        </w:rPr>
+        <w:t>Comment: ''</w:t>
+      </w:r>
+    </w:p>
+    <w:p>
+      <w:pPr>
+        <w:rPr>
+          <w:rFonts w:ascii="Source Code Pro" w:hAnsi="Source Code Pro"/>
+          <w:sz w:val="20"/>
+          <w:szCs w:val="20"/>
+        </w:rPr>
+      </w:pPr>
+      <w:proofErr w:type="spellStart"/>
+      <w:r>
+        <w:rPr>
+          <w:rFonts w:ascii="Source Code Pro" w:hAnsi="Source Code Pro"/>
+          <w:sz w:val="20"/>
+          <w:szCs w:val="20"/>
+        </w:rPr>
+        <w:t>NUnits</w:t>
+      </w:r>
+      <w:proofErr w:type="spellEnd"/>
+      <w:r>
+        <w:rPr>
+          <w:rFonts w:ascii="Source Code Pro" w:hAnsi="Source Code Pro"/>
+          <w:sz w:val="20"/>
+          <w:szCs w:val="20"/>
+        </w:rPr>
+        <w:t>: 3</w:t>
+      </w:r>
+    </w:p>
+    <w:p>
+      <w:pPr>
+        <w:rPr>
+          <w:rFonts w:ascii="Source Code Pro" w:hAnsi="Source Code Pro"/>
+          <w:sz w:val="20"/>
+          <w:szCs w:val="20"/>
+        </w:rPr>
+      </w:pPr>
+      <w:r>
+        <w:rPr>
+          <w:rFonts w:ascii="Source Code Pro" w:hAnsi="Source Code Pro"/>
+          <w:sz w:val="20"/>
+          <w:szCs w:val="20"/>
+        </w:rPr>
+        <w:t>Ref: 0</w:t>
+      </w:r>
+    </w:p>
+    <w:p>
+      <w:pPr>
+        <w:rPr>
+          <w:rFonts w:ascii="Source Code Pro" w:hAnsi="Source Code Pro"/>
+          <w:sz w:val="20"/>
+          <w:szCs w:val="20"/>
+        </w:rPr>
+      </w:pPr>
+      <w:r>
+        <w:rPr>
+          <w:rFonts w:ascii="Source Code Pro" w:hAnsi="Source Code Pro"/>
+          <w:sz w:val="20"/>
+          <w:szCs w:val="20"/>
+        </w:rPr>
+        <w:t>Filter: 0</w:t>
+      </w:r>
+    </w:p>
+    <w:p>
+      <w:pPr>
+        <w:rPr>
+          <w:rFonts w:ascii="Source Code Pro" w:hAnsi="Source Code Pro"/>
+          <w:sz w:val="20"/>
+          <w:szCs w:val="20"/>
+        </w:rPr>
+      </w:pPr>
+      <w:r>
+        <w:rPr>
+          <w:rFonts w:ascii="Source Code Pro" w:hAnsi="Source Code Pro"/>
+          <w:sz w:val="20"/>
+          <w:szCs w:val="20"/>
+        </w:rPr>
+        <w:t>Gain: 0</w:t>
+      </w:r>
+    </w:p>
+    <w:p>
+      <w:pPr>
+        <w:rPr>
+          <w:rFonts w:ascii="Source Code Pro" w:hAnsi="Source Code Pro"/>
+          <w:sz w:val="20"/>
+          <w:szCs w:val="20"/>
+        </w:rPr>
+      </w:pPr>
+      <w:r>
+        <w:rPr>
+          <w:rFonts w:ascii="Source Code Pro" w:hAnsi="Source Code Pro"/>
+          <w:sz w:val="20"/>
+          <w:szCs w:val="20"/>
+        </w:rPr>
+        <w:t>Threshold: -11508</w:t>
+      </w:r>
+    </w:p>
+    <w:p>
+      <w:pPr>
+        <w:rPr>
+          <w:rFonts w:ascii="Source Code Pro" w:hAnsi="Source Code Pro"/>
+          <w:sz w:val="20"/>
+          <w:szCs w:val="20"/>
+        </w:rPr>
+      </w:pPr>
+      <w:proofErr w:type="spellStart"/>
+      <w:r>
+        <w:rPr>
+          <w:rFonts w:ascii="Source Code Pro" w:hAnsi="Source Code Pro"/>
+          <w:sz w:val="20"/>
+          <w:szCs w:val="20"/>
+        </w:rPr>
+        <w:t>WFRate</w:t>
+      </w:r>
+      <w:proofErr w:type="spellEnd"/>
+      <w:r>
+        <w:rPr>
+          <w:rFonts w:ascii="Source Code Pro" w:hAnsi="Source Code Pro"/>
+          <w:sz w:val="20"/>
+          <w:szCs w:val="20"/>
+        </w:rPr>
+        <w:t>: 10</w:t>
+      </w:r>
+    </w:p>
+    <w:p>
+      <w:pPr>
+        <w:rPr>
+          <w:rFonts w:ascii="Source Code Pro" w:hAnsi="Source Code Pro"/>
+          <w:sz w:val="20"/>
+          <w:szCs w:val="20"/>
+        </w:rPr>
+      </w:pPr>
+      <w:proofErr w:type="spellStart"/>
+      <w:r>
+        <w:rPr>
+          <w:rFonts w:ascii="Source Code Pro" w:hAnsi="Source Code Pro"/>
+          <w:sz w:val="20"/>
+          <w:szCs w:val="20"/>
+        </w:rPr>
+        <w:t>SortMethod</w:t>
+      </w:r>
+      <w:proofErr w:type="spellEnd"/>
+      <w:r>
+        <w:rPr>
+          <w:rFonts w:ascii="Source Code Pro" w:hAnsi="Source Code Pro"/>
+          <w:sz w:val="20"/>
+          <w:szCs w:val="20"/>
+        </w:rPr>
+        <w:t>: 2</w:t>
+      </w:r>
+    </w:p>
+    <w:p>
+      <w:pPr>
+        <w:rPr>
+          <w:rFonts w:ascii="Source Code Pro" w:hAnsi="Source Code Pro"/>
+          <w:sz w:val="20"/>
+          <w:szCs w:val="20"/>
+        </w:rPr>
+      </w:pPr>
+      <w:proofErr w:type="spellStart"/>
+      <w:r>
+        <w:rPr>
+          <w:rFonts w:ascii="Source Code Pro" w:hAnsi="Source Code Pro"/>
+          <w:sz w:val="20"/>
+          <w:szCs w:val="20"/>
+        </w:rPr>
+        <w:t>SortBeg</w:t>
+      </w:r>
+      <w:proofErr w:type="spellEnd"/>
+      <w:r>
+        <w:rPr>
+          <w:rFonts w:ascii="Source Code Pro" w:hAnsi="Source Code Pro"/>
+          <w:sz w:val="20"/>
+          <w:szCs w:val="20"/>
+        </w:rPr>
+        <w:t>: 0</w:t>
+      </w:r>
+    </w:p>
+    <w:p>
+      <w:pPr>
+        <w:rPr>
+          <w:rFonts w:ascii="Source Code Pro" w:hAnsi="Source Code Pro"/>
+          <w:sz w:val="20"/>
+          <w:szCs w:val="20"/>
+        </w:rPr>
+      </w:pPr>
+      <w:proofErr w:type="spellStart"/>
+      <w:r>
+        <w:rPr>
+          <w:rFonts w:ascii="Source Code Pro" w:hAnsi="Source Code Pro"/>
+          <w:sz w:val="20"/>
+          <w:szCs w:val="20"/>
+        </w:rPr>
+        <w:t>SortWidth</w:t>
+      </w:r>
+      <w:proofErr w:type="spellEnd"/>
+      <w:r>
+        <w:rPr>
+          <w:rFonts w:ascii="Source Code Pro" w:hAnsi="Source Code Pro"/>
+          <w:sz w:val="20"/>
+          <w:szCs w:val="20"/>
+        </w:rPr>
+        <w:t>: 64</w:t>
+      </w:r>
+    </w:p>
+    <w:p>
+      <w:pPr>
+        <w:rPr>
+          <w:rFonts w:ascii="Source Code Pro" w:hAnsi="Source Code Pro"/>
+          <w:sz w:val="20"/>
+          <w:szCs w:val="20"/>
+        </w:rPr>
+      </w:pPr>
+      <w:r>
+        <w:rPr>
+          <w:rFonts w:ascii="Source Code Pro" w:hAnsi="Source Code Pro"/>
+          <w:sz w:val="20"/>
+          <w:szCs w:val="20"/>
+        </w:rPr>
+        <w:t>Template: [5x64 double]</w:t>
+      </w:r>
+    </w:p>
+    <w:p>
+      <w:pPr>
+        <w:rPr>
+          <w:rFonts w:ascii="Source Code Pro" w:hAnsi="Source Code Pro"/>
+          <w:sz w:val="20"/>
+          <w:szCs w:val="20"/>
+        </w:rPr>
+      </w:pPr>
+      <w:r>
+        <w:rPr>
+          <w:rFonts w:ascii="Source Code Pro" w:hAnsi="Source Code Pro"/>
+          <w:sz w:val="20"/>
+          <w:szCs w:val="20"/>
+        </w:rPr>
+        <w:lastRenderedPageBreak/>
+        <w:t>Boxes: [5x2x4 double]</w:t>
+      </w:r>
+    </w:p>
+    <w:p>
+      <w:pPr>
+        <w:rPr>
+          <w:rFonts w:ascii="Source Code Pro" w:hAnsi="Source Code Pro"/>
+          <w:sz w:val="20"/>
+          <w:szCs w:val="20"/>
+        </w:rPr>
+      </w:pPr>
+      <w:r>
+        <w:rPr>
+          <w:rFonts w:ascii="Source Code Pro" w:hAnsi="Source Code Pro"/>
+          <w:sz w:val="20"/>
+          <w:szCs w:val="20"/>
+        </w:rPr>
+        <w:t>Fit: [5x1 double]</w:t>
+      </w:r>
+    </w:p>
+    <w:p>
+      <w:pPr>
+        <w:rPr>
+          <w:rFonts w:ascii="Source Code Pro" w:hAnsi="Source Code Pro"/>
+          <w:sz w:val="20"/>
+          <w:szCs w:val="20"/>
+        </w:rPr>
+      </w:pPr>
+      <w:r>
+        <w:rPr>
+          <w:rFonts w:ascii="Source Code Pro" w:hAnsi="Source Code Pro"/>
+          <w:sz w:val="20"/>
+          <w:szCs w:val="20"/>
+        </w:rPr>
+        <w:t>Timestamps: [78x1 uint32]</w:t>
+      </w:r>
+    </w:p>
+    <w:p>
+      <w:pPr>
+        <w:rPr>
+          <w:rFonts w:ascii="Source Code Pro" w:hAnsi="Source Code Pro"/>
+          <w:sz w:val="20"/>
+          <w:szCs w:val="20"/>
+        </w:rPr>
+      </w:pPr>
+      <w:r>
+        <w:rPr>
+          <w:rFonts w:ascii="Source Code Pro" w:hAnsi="Source Code Pro"/>
+          <w:sz w:val="20"/>
+          <w:szCs w:val="20"/>
+        </w:rPr>
+        <w:t>Units: [78x1 uint8]</w:t>
+      </w:r>
+    </w:p>
+    <w:p>
+      <w:pPr>
+        <w:rPr>
+          <w:rFonts w:ascii="Source Code Pro" w:hAnsi="Source Code Pro"/>
+          <w:sz w:val="20"/>
+          <w:szCs w:val="20"/>
+        </w:rPr>
+      </w:pPr>
+      <w:r>
+        <w:rPr>
+          <w:rFonts w:ascii="Source Code Pro" w:hAnsi="Source Code Pro"/>
+          <w:sz w:val="20"/>
+          <w:szCs w:val="20"/>
+        </w:rPr>
+        <w:t>Waves: [64x78 int16]</w:t>
+      </w:r>
+    </w:p>
+    <w:p/>
+    <w:p>
+      <w:r>
+        <w:t>Potential solution:</w:t>
+      </w:r>
+    </w:p>
+    <w:p/>
+    <w:p>
+      <w:r>
+        <w:t xml:space="preserve">Use </w:t>
+      </w:r>
+    </w:p>
+    <w:p>
+      <w:pPr>
+        <w:spacing w:before="120" w:after="120"/>
+        <w:ind w:left="360"/>
+        <w:rPr>
+          <w:rFonts w:ascii="Source Code Pro" w:hAnsi="Source Code Pro"/>
+          <w:sz w:val="22"/>
+          <w:szCs w:val="22"/>
+        </w:rPr>
+      </w:pPr>
       <w:bookmarkStart w:id="0" w:name="_GoBack"/>
-      <w:bookmarkEnd w:id="0"/>
+      <w:proofErr w:type="spellStart"/>
+      <w:r>
+        <w:rPr>
+          <w:rFonts w:ascii="Source Code Pro" w:hAnsi="Source Code Pro"/>
+          <w:sz w:val="22"/>
+          <w:szCs w:val="22"/>
+        </w:rPr>
+        <w:t>plx</w:t>
+      </w:r>
+      <w:proofErr w:type="spellEnd"/>
+      <w:r>
+        <w:rPr>
+          <w:rFonts w:ascii="Source Code Pro" w:hAnsi="Source Code Pro"/>
+          <w:sz w:val="22"/>
+          <w:szCs w:val="22"/>
+        </w:rPr>
+        <w:t xml:space="preserve"> = </w:t>
+      </w:r>
+      <w:proofErr w:type="spellStart"/>
+      <w:r>
+        <w:rPr>
+          <w:rFonts w:ascii="Source Code Pro" w:hAnsi="Source Code Pro"/>
+          <w:sz w:val="22"/>
+          <w:szCs w:val="22"/>
+        </w:rPr>
+        <w:t>readPLXFileC</w:t>
+      </w:r>
+      <w:proofErr w:type="spellEnd"/>
+      <w:r>
+        <w:rPr>
+          <w:rFonts w:ascii="Source Code Pro" w:hAnsi="Source Code Pro"/>
+          <w:sz w:val="22"/>
+          <w:szCs w:val="22"/>
+        </w:rPr>
+        <w:t xml:space="preserve">(&lt;filename&gt;, </w:t>
+      </w:r>
+      <w:r>
+        <w:rPr>
+          <w:rFonts w:ascii="Courier New" w:hAnsi="Courier New" w:cs="Courier New"/>
+          <w:sz w:val="22"/>
+          <w:szCs w:val="22"/>
+        </w:rPr>
+        <w:t>‘</w:t>
+      </w:r>
+      <w:r>
+        <w:rPr>
+          <w:rFonts w:ascii="Source Code Pro" w:hAnsi="Source Code Pro"/>
+          <w:sz w:val="22"/>
+          <w:szCs w:val="22"/>
+        </w:rPr>
+        <w:t>all</w:t>
+      </w:r>
+      <w:r>
+        <w:rPr>
+          <w:rFonts w:ascii="Courier New" w:hAnsi="Courier New" w:cs="Courier New"/>
+          <w:sz w:val="22"/>
+          <w:szCs w:val="22"/>
+        </w:rPr>
+        <w:t>’</w:t>
+      </w:r>
+      <w:r>
+        <w:rPr>
+          <w:rFonts w:ascii="Source Code Pro" w:hAnsi="Source Code Pro"/>
+          <w:sz w:val="22"/>
+          <w:szCs w:val="22"/>
+        </w:rPr>
+        <w:t>)</w:t>
+      </w:r>
+    </w:p>
+    <w:bookmarkEnd w:id="0"/>
+    <w:p>
+      <w:r>
+        <w:t>to read in everything</w:t>
+      </w:r>
     </w:p>
     <w:p/>
     <w:sectPr>
@@ -1543,7 +5653,7 @@
         <w:rFonts w:ascii="Courier New" w:hAnsi="Courier New" w:hint="default"/>
       </w:rPr>
     </w:lvl>
-    <w:lvl w:ilvl="2" w:tplc="04090005" w:tentative="1">
+    <w:lvl w:ilvl="2" w:tplc="04090005">
       <w:start w:val="1"/>
       <w:numFmt w:val="bullet"/>
       <w:lvlText w:val=""/>
@@ -2147,6 +6257,7 @@
   <w:style w:type="paragraph" w:default="1" w:styleId="Normal">
     <w:name w:val="Normal"/>
     <w:qFormat/>
+    <w:rsid w:val="00D70464"/>
   </w:style>
   <w:style w:type="paragraph" w:styleId="Heading1">
     <w:name w:val="heading 1"/>
@@ -2194,7 +6305,6 @@
   <w:style w:type="character" w:default="1" w:styleId="DefaultParagraphFont">
     <w:name w:val="Default Paragraph Font"/>
     <w:uiPriority w:val="1"/>
-    <w:semiHidden/>
     <w:unhideWhenUsed/>
   </w:style>
   <w:style w:type="table" w:default="1" w:styleId="TableNormal">
@@ -2274,6 +6384,26 @@
     <w:rPr>
       <w:color w:val="605E5C"/>
       <w:shd w:val="clear" w:color="auto" w:fill="E1DFDD"/>
+    </w:rPr>
+  </w:style>
+  <w:style w:type="character" w:customStyle="1" w:styleId="apple-converted-space">
+    <w:name w:val="apple-converted-space"/>
+    <w:basedOn w:val="DefaultParagraphFont"/>
+    <w:rsid w:val="003B50DD"/>
+  </w:style>
+  <w:style w:type="paragraph" w:customStyle="1" w:styleId="SourceCode">
+    <w:name w:val="SourceCode"/>
+    <w:basedOn w:val="Normal"/>
+    <w:qFormat/>
+    <w:rsid w:val="008B01FD"/>
+    <w:pPr>
+      <w:spacing w:before="120" w:after="120"/>
+      <w:ind w:left="360"/>
+    </w:pPr>
+    <w:rPr>
+      <w:rFonts w:ascii="Source Code Pro" w:hAnsi="Source Code Pro"/>
+      <w:sz w:val="22"/>
+      <w:szCs w:val="22"/>
     </w:rPr>
   </w:style>
 </w:styles>

</xml_diff>

<commit_message>
fixed nfiles in nexInfo issue
</commit_message>
<xml_diff>
--- a/OptoPlexon_Steps.docx
+++ b/OptoPlexon_Steps.docx
@@ -5807,8 +5807,6 @@
       <w:r>
         <w:t xml:space="preserve"> class method</w:t>
       </w:r>
-      <w:bookmarkStart w:id="0" w:name="_GoBack"/>
-      <w:bookmarkEnd w:id="0"/>
     </w:p>
     <w:p/>
     <w:p>
@@ -5905,8 +5903,34 @@
       </w:r>
       <w:proofErr w:type="spellEnd"/>
       <w:r>
-        <w:t xml:space="preserve"> in order to account for varied wav stimulus durations</w:t>
-      </w:r>
+        <w:t xml:space="preserve"> in order to account for varied wav stimulus duration</w:t>
+      </w:r>
+      <w:r>
+        <w:t>s</w:t>
+      </w:r>
+    </w:p>
+    <w:p>
+      <w:r>
+        <w:t xml:space="preserve">17 Apr 2020: </w:t>
+      </w:r>
+    </w:p>
+    <w:p>
+      <w:proofErr w:type="spellStart"/>
+      <w:r>
+        <w:t>WAVInfo</w:t>
+      </w:r>
+      <w:proofErr w:type="spellEnd"/>
+      <w:r>
+        <w:t xml:space="preserve"> updated, needs to be tested</w:t>
+      </w:r>
+    </w:p>
+    <w:p>
+      <w:r>
+        <w:lastRenderedPageBreak/>
+        <w:t>https://www.mathworks.com/support/bugreports/1382373</w:t>
+      </w:r>
+      <w:bookmarkStart w:id="0" w:name="_GoBack"/>
+      <w:bookmarkEnd w:id="0"/>
     </w:p>
     <w:sectPr>
       <w:pgSz w:w="12240" w:h="15840"/>

</xml_diff>

<commit_message>
working on multichannel, plx
Need to figure out how to deal with plx file data format. convert to matrix ala exported mat file? use as is?
</commit_message>
<xml_diff>
--- a/OptoPlexon_Steps.docx
+++ b/OptoPlexon_Steps.docx
@@ -5900,10 +5900,7 @@
     <w:p/>
     <w:p>
       <w:r>
-        <w:t>22</w:t>
-      </w:r>
-      <w:r>
-        <w:t xml:space="preserve"> Apr 2020: </w:t>
+        <w:t xml:space="preserve">22 Apr 2020: </w:t>
       </w:r>
     </w:p>
     <w:p/>
@@ -6036,6 +6033,57 @@
         <w:t xml:space="preserve"> information.</w:t>
       </w:r>
     </w:p>
+    <w:p/>
+    <w:p/>
+    <w:p>
+      <w:r>
+        <w:t>30 Apr 2020:</w:t>
+      </w:r>
+    </w:p>
+    <w:p/>
+    <w:p>
+      <w:proofErr w:type="spellStart"/>
+      <w:r>
+        <w:t>PLXData</w:t>
+      </w:r>
+      <w:proofErr w:type="spellEnd"/>
+      <w:r>
+        <w:t xml:space="preserve"> object successfully reads in data from .</w:t>
+      </w:r>
+      <w:proofErr w:type="spellStart"/>
+      <w:r>
+        <w:t>plx</w:t>
+      </w:r>
+      <w:proofErr w:type="spellEnd"/>
+      <w:r>
+        <w:t xml:space="preserve"> files and stores in a struct, P.</w:t>
+      </w:r>
+    </w:p>
+    <w:p>
+      <w:r>
+        <w:t>Data organization is completely different from the exported mat  format file from OFS.</w:t>
+      </w:r>
+    </w:p>
+    <w:p>
+      <w:r>
+        <w:t>Two options: work with data in P, or “reexport” data in P to the mat format.</w:t>
+      </w:r>
+    </w:p>
+    <w:p/>
+    <w:p>
+      <w:r>
+        <w:t>Advantages: mat format already has some code to pull out channels, spikes into curves.</w:t>
+      </w:r>
+    </w:p>
+    <w:p>
+      <w:r>
+        <w:t xml:space="preserve">Will need to write export/conversion code (not a major deal). But doesn’t seem to have </w:t>
+      </w:r>
+      <w:r>
+        <w:t>PCA info. Necessary? Could either have separate method for spike data, OR have dummy columns</w:t>
+      </w:r>
+    </w:p>
+    <w:p/>
     <w:p>
       <w:bookmarkStart w:id="0" w:name="_GoBack"/>
       <w:bookmarkEnd w:id="0"/>

</xml_diff>

<commit_message>
working on mat export
</commit_message>
<xml_diff>
--- a/OptoPlexon_Steps.docx
+++ b/OptoPlexon_Steps.docx
@@ -6085,9 +6085,54 @@
     </w:p>
     <w:p/>
     <w:p>
+      <w:r>
+        <w:t>4 May 2020</w:t>
+      </w:r>
+    </w:p>
+    <w:p/>
+    <w:p>
+      <w:r>
+        <w:t>Writing mat export method</w:t>
+      </w:r>
+    </w:p>
+    <w:p>
+      <w:r>
+        <w:t xml:space="preserve">¿how to scale waveforms? For now, divide by spike </w:t>
+      </w:r>
+      <w:proofErr w:type="spellStart"/>
+      <w:r>
+        <w:t>chan</w:t>
+      </w:r>
+      <w:proofErr w:type="spellEnd"/>
+      <w:r>
+        <w:t xml:space="preserve"> max value</w:t>
+      </w:r>
+    </w:p>
+    <w:p>
+      <w:r>
+        <w:t>Also, this file (</w:t>
+      </w:r>
+      <w:r>
+        <w:t>'1407_20200309_03_01_1350_BBN-sorted.ch4,5,7,15.plx'</w:t>
+      </w:r>
+      <w:r>
+        <w:t xml:space="preserve">) has clipped spikes – double check that </w:t>
+      </w:r>
+      <w:proofErr w:type="spellStart"/>
+      <w:r>
+        <w:t>plx</w:t>
+      </w:r>
+      <w:proofErr w:type="spellEnd"/>
+      <w:r>
+        <w:t xml:space="preserve"> is ok re gain optimize</w:t>
+      </w:r>
+    </w:p>
+    <w:p/>
+    <w:p>
       <w:bookmarkStart w:id="0" w:name="_GoBack"/>
       <w:bookmarkEnd w:id="0"/>
     </w:p>
+    <w:p/>
     <w:sectPr>
       <w:pgSz w:w="12240" w:h="15840"/>
       <w:pgMar w:top="1440" w:right="1440" w:bottom="1440" w:left="1440" w:header="720" w:footer="720" w:gutter="0"/>
@@ -7044,7 +7089,6 @@
   <w:style w:type="character" w:default="1" w:styleId="DefaultParagraphFont">
     <w:name w:val="Default Paragraph Font"/>
     <w:uiPriority w:val="1"/>
-    <w:semiHidden/>
     <w:unhideWhenUsed/>
   </w:style>
   <w:style w:type="table" w:default="1" w:styleId="TableNormal">

</xml_diff>

<commit_message>
working on newer sorted data fmt
</commit_message>
<xml_diff>
--- a/OptoPlexon_Steps.docx
+++ b/OptoPlexon_Steps.docx
@@ -6128,7 +6128,196 @@
       </w:r>
     </w:p>
     <w:p/>
-    <w:p>
+    <w:p/>
+    <w:p>
+      <w:r>
+        <w:t>11 May, 2020</w:t>
+      </w:r>
+    </w:p>
+    <w:p>
+      <w:r>
+        <w:t>Clipping was due to older file. Newer files ok</w:t>
+      </w:r>
+    </w:p>
+    <w:p>
+      <w:r>
+        <w:t xml:space="preserve">Idea: </w:t>
+      </w:r>
+    </w:p>
+    <w:p>
+      <w:r>
+        <w:t xml:space="preserve">More explicit event marker/timestamps to enable more self-contained </w:t>
+      </w:r>
+      <w:proofErr w:type="spellStart"/>
+      <w:r>
+        <w:t>plx</w:t>
+      </w:r>
+      <w:proofErr w:type="spellEnd"/>
+      <w:r>
+        <w:t xml:space="preserve"> data. ?</w:t>
+      </w:r>
+    </w:p>
+    <w:p>
+      <w:r>
+        <w:t xml:space="preserve">Will this work for </w:t>
+      </w:r>
+      <w:proofErr w:type="spellStart"/>
+      <w:r>
+        <w:t>spyking</w:t>
+      </w:r>
+      <w:proofErr w:type="spellEnd"/>
+      <w:r>
+        <w:t xml:space="preserve"> circus?</w:t>
+      </w:r>
+    </w:p>
+    <w:p/>
+    <w:p>
+      <w:r>
+        <w:t xml:space="preserve">Installing </w:t>
+      </w:r>
+      <w:proofErr w:type="spellStart"/>
+      <w:r>
+        <w:t>spyking</w:t>
+      </w:r>
+      <w:proofErr w:type="spellEnd"/>
+      <w:r>
+        <w:t xml:space="preserve"> circus on petrol laptop</w:t>
+      </w:r>
+      <w:r>
+        <w:t xml:space="preserve"> *(Windows)</w:t>
+      </w:r>
+    </w:p>
+    <w:p/>
+    <w:p>
+      <w:r>
+        <w:t>12 May 2020</w:t>
+      </w:r>
+    </w:p>
+    <w:p>
+      <w:r>
+        <w:t xml:space="preserve">Installed anaconda + </w:t>
+      </w:r>
+      <w:proofErr w:type="spellStart"/>
+      <w:r>
+        <w:t>spyking</w:t>
+      </w:r>
+      <w:proofErr w:type="spellEnd"/>
+      <w:r>
+        <w:t xml:space="preserve"> circus on petrol laptop (</w:t>
+      </w:r>
+      <w:proofErr w:type="spellStart"/>
+      <w:r>
+        <w:t>linux</w:t>
+      </w:r>
+      <w:proofErr w:type="spellEnd"/>
+      <w:r>
+        <w:t xml:space="preserve"> Debian).</w:t>
+      </w:r>
+    </w:p>
+    <w:p/>
+    <w:p>
+      <w:r>
+        <w:t xml:space="preserve">Considering event update, wait to discuss with </w:t>
+      </w:r>
+      <w:proofErr w:type="spellStart"/>
+      <w:r>
+        <w:t>jeff</w:t>
+      </w:r>
+      <w:proofErr w:type="spellEnd"/>
+      <w:r>
+        <w:t xml:space="preserve"> and </w:t>
+      </w:r>
+    </w:p>
+    <w:p/>
+    <w:p>
+      <w:proofErr w:type="spellStart"/>
+      <w:r>
+        <w:lastRenderedPageBreak/>
+        <w:t>Plexon</w:t>
+      </w:r>
+      <w:proofErr w:type="spellEnd"/>
+      <w:r>
+        <w:t xml:space="preserve"> </w:t>
+      </w:r>
+      <w:proofErr w:type="spellStart"/>
+      <w:r>
+        <w:t>Machine:</w:t>
+      </w:r>
+    </w:p>
+    <w:p>
+      <w:proofErr w:type="spellEnd"/>
+    </w:p>
+    <w:p>
+      <w:r>
+        <w:t xml:space="preserve">With change in drivers on </w:t>
+      </w:r>
+      <w:proofErr w:type="spellStart"/>
+      <w:r>
+        <w:t>plexon</w:t>
+      </w:r>
+      <w:proofErr w:type="spellEnd"/>
+      <w:r>
+        <w:t xml:space="preserve"> machine in E117, remote desktop works again. Wtf??????</w:t>
+      </w:r>
+    </w:p>
+    <w:p>
+      <w:r>
+        <w:t xml:space="preserve">Need more hard drive space on </w:t>
+      </w:r>
+      <w:proofErr w:type="spellStart"/>
+      <w:r>
+        <w:t>plexon</w:t>
+      </w:r>
+      <w:proofErr w:type="spellEnd"/>
+      <w:r>
+        <w:t xml:space="preserve"> – the C drive is nearly full.  Can we delete </w:t>
+      </w:r>
+      <w:proofErr w:type="spellStart"/>
+      <w:r>
+        <w:t>datawave</w:t>
+      </w:r>
+      <w:proofErr w:type="spellEnd"/>
+      <w:r>
+        <w:t xml:space="preserve"> stuff from Jazz, Emily, </w:t>
+      </w:r>
+      <w:proofErr w:type="spellStart"/>
+      <w:r>
+        <w:t>etc</w:t>
+      </w:r>
+      <w:proofErr w:type="spellEnd"/>
+      <w:r>
+        <w:t xml:space="preserve">???? or install new </w:t>
+      </w:r>
+      <w:proofErr w:type="spellStart"/>
+      <w:r>
+        <w:t>hd</w:t>
+      </w:r>
+      <w:proofErr w:type="spellEnd"/>
+      <w:r>
+        <w:t>?</w:t>
+      </w:r>
+    </w:p>
+    <w:p/>
+    <w:p>
+      <w:r>
+        <w:t xml:space="preserve">Need to create export for </w:t>
+      </w:r>
+      <w:proofErr w:type="spellStart"/>
+      <w:r>
+        <w:t>spyking</w:t>
+      </w:r>
+      <w:proofErr w:type="spellEnd"/>
+      <w:r>
+        <w:t xml:space="preserve">…. Similar to </w:t>
+      </w:r>
+      <w:proofErr w:type="spellStart"/>
+      <w:r>
+        <w:t>plexon</w:t>
+      </w:r>
+      <w:proofErr w:type="spellEnd"/>
+      <w:r>
+        <w:t>, but different….</w:t>
+      </w:r>
       <w:bookmarkStart w:id="0" w:name="_GoBack"/>
       <w:bookmarkEnd w:id="0"/>
     </w:p>
@@ -7089,6 +7278,7 @@
   <w:style w:type="character" w:default="1" w:styleId="DefaultParagraphFont">
     <w:name w:val="Default Paragraph Font"/>
     <w:uiPriority w:val="1"/>
+    <w:semiHidden/>
     <w:unhideWhenUsed/>
   </w:style>
   <w:style w:type="table" w:default="1" w:styleId="TableNormal">

</xml_diff>

<commit_message>
writing for spykingcircus sort
created raw output for .bin files
</commit_message>
<xml_diff>
--- a/OptoPlexon_Steps.docx
+++ b/OptoPlexon_Steps.docx
@@ -6237,16 +6237,10 @@
       </w:r>
       <w:proofErr w:type="spellEnd"/>
       <w:r>
-        <w:t xml:space="preserve"> </w:t>
-      </w:r>
-      <w:proofErr w:type="spellStart"/>
-      <w:r>
-        <w:t>Machine:</w:t>
-      </w:r>
-    </w:p>
-    <w:p>
-      <w:proofErr w:type="spellEnd"/>
-    </w:p>
+        <w:t xml:space="preserve"> Machine:</w:t>
+      </w:r>
+    </w:p>
+    <w:p/>
     <w:p>
       <w:r>
         <w:t xml:space="preserve">With change in drivers on </w:t>
@@ -6317,9 +6311,2954 @@
       <w:proofErr w:type="spellEnd"/>
       <w:r>
         <w:t>, but different….</w:t>
+      </w:r>
+    </w:p>
+    <w:p/>
+    <w:p/>
+    <w:p>
+      <w:r>
+        <w:t>14 May, 2020</w:t>
+      </w:r>
+    </w:p>
+    <w:p/>
+    <w:p>
+      <w:hyperlink r:id="rId10" w:history="1">
+        <w:r>
+          <w:rPr>
+            <w:rStyle w:val="Hyperlink"/>
+          </w:rPr>
+          <w:t>https://spyking-circus.readthedocs.io/en/latest/code/fileformat.html</w:t>
+        </w:r>
+      </w:hyperlink>
+    </w:p>
+    <w:p/>
+    <w:p>
+      <w:pPr>
+        <w:tabs>
+          <w:tab w:val="left" w:pos="916"/>
+          <w:tab w:val="left" w:pos="1832"/>
+          <w:tab w:val="left" w:pos="2748"/>
+          <w:tab w:val="left" w:pos="3664"/>
+          <w:tab w:val="left" w:pos="4580"/>
+          <w:tab w:val="left" w:pos="5496"/>
+          <w:tab w:val="left" w:pos="6412"/>
+          <w:tab w:val="left" w:pos="7328"/>
+          <w:tab w:val="left" w:pos="8244"/>
+          <w:tab w:val="left" w:pos="9160"/>
+          <w:tab w:val="left" w:pos="10076"/>
+          <w:tab w:val="left" w:pos="10992"/>
+          <w:tab w:val="left" w:pos="11908"/>
+          <w:tab w:val="left" w:pos="12824"/>
+          <w:tab w:val="left" w:pos="13740"/>
+          <w:tab w:val="left" w:pos="14656"/>
+        </w:tabs>
+        <w:rPr>
+          <w:rFonts w:ascii="Courier New" w:eastAsia="Times New Roman" w:hAnsi="Courier New" w:cs="Courier New"/>
+          <w:sz w:val="20"/>
+          <w:szCs w:val="20"/>
+        </w:rPr>
+      </w:pPr>
+      <w:r>
+        <w:rPr>
+          <w:rFonts w:ascii="Courier New" w:eastAsia="Times New Roman" w:hAnsi="Courier New" w:cs="Courier New"/>
+          <w:sz w:val="20"/>
+          <w:szCs w:val="20"/>
+        </w:rPr>
+        <w:t>RAW_BINARY (read/parallel write)</w:t>
+      </w:r>
+    </w:p>
+    <w:p/>
+    <w:p>
+      <w:pPr>
+        <w:pStyle w:val="HTMLPreformatted"/>
+      </w:pPr>
+      <w:r>
+        <w:rPr>
+          <w:rStyle w:val="o"/>
+        </w:rPr>
+        <w:t>|</w:t>
+      </w:r>
+      <w:r>
+        <w:t xml:space="preserve"> </w:t>
+      </w:r>
+      <w:r>
+        <w:rPr>
+          <w:rStyle w:val="n"/>
+        </w:rPr>
+        <w:t>The</w:t>
+      </w:r>
+      <w:r>
+        <w:t xml:space="preserve"> </w:t>
+      </w:r>
+      <w:r>
+        <w:rPr>
+          <w:rStyle w:val="n"/>
+        </w:rPr>
+        <w:t>parameters</w:t>
+      </w:r>
+      <w:r>
+        <w:t xml:space="preserve"> </w:t>
+      </w:r>
+      <w:r>
+        <w:rPr>
+          <w:rStyle w:val="k"/>
+        </w:rPr>
+        <w:t>for</w:t>
+      </w:r>
+      <w:r>
+        <w:t xml:space="preserve"> </w:t>
+      </w:r>
+      <w:r>
+        <w:rPr>
+          <w:rStyle w:val="n"/>
+        </w:rPr>
+        <w:t>RAW_BINARY</w:t>
+      </w:r>
+      <w:r>
+        <w:t xml:space="preserve"> </w:t>
+      </w:r>
+      <w:r>
+        <w:rPr>
+          <w:rStyle w:val="n"/>
+        </w:rPr>
+        <w:t>file</w:t>
+      </w:r>
+      <w:r>
+        <w:t xml:space="preserve"> </w:t>
+      </w:r>
+      <w:r>
+        <w:rPr>
+          <w:rStyle w:val="nb"/>
+        </w:rPr>
+        <w:t>format</w:t>
+      </w:r>
+      <w:r>
+        <w:t xml:space="preserve"> </w:t>
+      </w:r>
+      <w:r>
+        <w:rPr>
+          <w:rStyle w:val="n"/>
+        </w:rPr>
+        <w:t>are</w:t>
+      </w:r>
+      <w:r>
+        <w:rPr>
+          <w:rStyle w:val="p"/>
+        </w:rPr>
+        <w:t>:</w:t>
+      </w:r>
+    </w:p>
+    <w:p>
+      <w:pPr>
+        <w:pStyle w:val="HTMLPreformatted"/>
+      </w:pPr>
+      <w:r>
+        <w:rPr>
+          <w:rStyle w:val="o"/>
+        </w:rPr>
+        <w:t>|</w:t>
+      </w:r>
+    </w:p>
+    <w:p>
+      <w:pPr>
+        <w:pStyle w:val="HTMLPreformatted"/>
+      </w:pPr>
+      <w:r>
+        <w:rPr>
+          <w:rStyle w:val="o"/>
+        </w:rPr>
+        <w:t>|</w:t>
+      </w:r>
+      <w:r>
+        <w:t xml:space="preserve"> </w:t>
+      </w:r>
+      <w:r>
+        <w:rPr>
+          <w:rStyle w:val="o"/>
+        </w:rPr>
+        <w:t>--</w:t>
+      </w:r>
+      <w:r>
+        <w:t xml:space="preserve"> </w:t>
+      </w:r>
+      <w:proofErr w:type="spellStart"/>
+      <w:r>
+        <w:rPr>
+          <w:rStyle w:val="n"/>
+        </w:rPr>
+        <w:t>sampling_rate</w:t>
+      </w:r>
+      <w:proofErr w:type="spellEnd"/>
+      <w:r>
+        <w:t xml:space="preserve"> </w:t>
+      </w:r>
+      <w:r>
+        <w:rPr>
+          <w:rStyle w:val="o"/>
+        </w:rPr>
+        <w:t>--</w:t>
+      </w:r>
+      <w:r>
+        <w:t xml:space="preserve"> </w:t>
+      </w:r>
+      <w:r>
+        <w:rPr>
+          <w:rStyle w:val="o"/>
+        </w:rPr>
+        <w:t>&lt;</w:t>
+      </w:r>
+      <w:r>
+        <w:rPr>
+          <w:rStyle w:val="nb"/>
+        </w:rPr>
+        <w:t>type</w:t>
+      </w:r>
+      <w:r>
+        <w:t xml:space="preserve"> </w:t>
+      </w:r>
+      <w:r>
+        <w:rPr>
+          <w:rStyle w:val="s1"/>
+        </w:rPr>
+        <w:t>'float'</w:t>
+      </w:r>
+      <w:r>
+        <w:rPr>
+          <w:rStyle w:val="o"/>
+        </w:rPr>
+        <w:t>&gt;</w:t>
+      </w:r>
+      <w:r>
+        <w:t xml:space="preserve"> </w:t>
+      </w:r>
+      <w:r>
+        <w:rPr>
+          <w:rStyle w:val="p"/>
+        </w:rPr>
+        <w:t>[</w:t>
+      </w:r>
+      <w:r>
+        <w:rPr>
+          <w:rStyle w:val="o"/>
+        </w:rPr>
+        <w:t>**</w:t>
+      </w:r>
+      <w:r>
+        <w:t xml:space="preserve"> </w:t>
+      </w:r>
+      <w:r>
+        <w:rPr>
+          <w:rStyle w:val="n"/>
+        </w:rPr>
+        <w:t>mandatory</w:t>
+      </w:r>
+      <w:r>
+        <w:t xml:space="preserve"> </w:t>
+      </w:r>
+      <w:r>
+        <w:rPr>
+          <w:rStyle w:val="o"/>
+        </w:rPr>
+        <w:t>**</w:t>
+      </w:r>
+      <w:r>
+        <w:rPr>
+          <w:rStyle w:val="p"/>
+        </w:rPr>
+        <w:t>]</w:t>
+      </w:r>
+    </w:p>
+    <w:p>
+      <w:pPr>
+        <w:pStyle w:val="HTMLPreformatted"/>
+      </w:pPr>
+      <w:r>
+        <w:rPr>
+          <w:rStyle w:val="o"/>
+        </w:rPr>
+        <w:t>|</w:t>
+      </w:r>
+      <w:r>
+        <w:t xml:space="preserve"> </w:t>
+      </w:r>
+      <w:r>
+        <w:rPr>
+          <w:rStyle w:val="o"/>
+        </w:rPr>
+        <w:t>--</w:t>
+      </w:r>
+      <w:r>
+        <w:t xml:space="preserve"> </w:t>
+      </w:r>
+      <w:proofErr w:type="spellStart"/>
+      <w:r>
+        <w:rPr>
+          <w:rStyle w:val="n"/>
+        </w:rPr>
+        <w:t>data_dtype</w:t>
+      </w:r>
+      <w:proofErr w:type="spellEnd"/>
+      <w:r>
+        <w:t xml:space="preserve"> </w:t>
+      </w:r>
+      <w:r>
+        <w:rPr>
+          <w:rStyle w:val="o"/>
+        </w:rPr>
+        <w:t>--</w:t>
+      </w:r>
+      <w:r>
+        <w:t xml:space="preserve"> </w:t>
+      </w:r>
+      <w:r>
+        <w:rPr>
+          <w:rStyle w:val="o"/>
+        </w:rPr>
+        <w:t>&lt;</w:t>
+      </w:r>
+      <w:r>
+        <w:rPr>
+          <w:rStyle w:val="nb"/>
+        </w:rPr>
+        <w:t>type</w:t>
+      </w:r>
+      <w:r>
+        <w:t xml:space="preserve"> </w:t>
+      </w:r>
+      <w:r>
+        <w:rPr>
+          <w:rStyle w:val="s1"/>
+        </w:rPr>
+        <w:t>'</w:t>
+      </w:r>
+      <w:proofErr w:type="spellStart"/>
+      <w:r>
+        <w:rPr>
+          <w:rStyle w:val="s1"/>
+        </w:rPr>
+        <w:t>str</w:t>
+      </w:r>
+      <w:proofErr w:type="spellEnd"/>
+      <w:r>
+        <w:rPr>
+          <w:rStyle w:val="s1"/>
+        </w:rPr>
+        <w:t>'</w:t>
+      </w:r>
+      <w:r>
+        <w:rPr>
+          <w:rStyle w:val="o"/>
+        </w:rPr>
+        <w:t>&gt;</w:t>
+      </w:r>
+      <w:r>
+        <w:t xml:space="preserve"> </w:t>
+      </w:r>
+      <w:r>
+        <w:rPr>
+          <w:rStyle w:val="p"/>
+        </w:rPr>
+        <w:t>[</w:t>
+      </w:r>
+      <w:r>
+        <w:rPr>
+          <w:rStyle w:val="o"/>
+        </w:rPr>
+        <w:t>**</w:t>
+      </w:r>
+      <w:r>
+        <w:t xml:space="preserve"> </w:t>
+      </w:r>
+      <w:r>
+        <w:rPr>
+          <w:rStyle w:val="n"/>
+        </w:rPr>
+        <w:t>mandatory</w:t>
+      </w:r>
+      <w:r>
+        <w:t xml:space="preserve"> </w:t>
+      </w:r>
+      <w:r>
+        <w:rPr>
+          <w:rStyle w:val="o"/>
+        </w:rPr>
+        <w:t>**</w:t>
+      </w:r>
+      <w:r>
+        <w:rPr>
+          <w:rStyle w:val="p"/>
+        </w:rPr>
+        <w:t>]</w:t>
+      </w:r>
+    </w:p>
+    <w:p>
+      <w:pPr>
+        <w:pStyle w:val="HTMLPreformatted"/>
+      </w:pPr>
+      <w:r>
+        <w:rPr>
+          <w:rStyle w:val="o"/>
+        </w:rPr>
+        <w:t>|</w:t>
+      </w:r>
+      <w:r>
+        <w:t xml:space="preserve"> </w:t>
+      </w:r>
+      <w:r>
+        <w:rPr>
+          <w:rStyle w:val="o"/>
+        </w:rPr>
+        <w:t>--</w:t>
+      </w:r>
+      <w:r>
+        <w:t xml:space="preserve"> </w:t>
+      </w:r>
+      <w:proofErr w:type="spellStart"/>
+      <w:r>
+        <w:rPr>
+          <w:rStyle w:val="n"/>
+        </w:rPr>
+        <w:t>nb_channels</w:t>
+      </w:r>
+      <w:proofErr w:type="spellEnd"/>
+      <w:r>
+        <w:t xml:space="preserve"> </w:t>
+      </w:r>
+      <w:r>
+        <w:rPr>
+          <w:rStyle w:val="o"/>
+        </w:rPr>
+        <w:t>--</w:t>
+      </w:r>
+      <w:r>
+        <w:t xml:space="preserve"> </w:t>
+      </w:r>
+      <w:r>
+        <w:rPr>
+          <w:rStyle w:val="o"/>
+        </w:rPr>
+        <w:t>&lt;</w:t>
+      </w:r>
+      <w:r>
+        <w:rPr>
+          <w:rStyle w:val="nb"/>
+        </w:rPr>
+        <w:t>type</w:t>
+      </w:r>
+      <w:r>
+        <w:t xml:space="preserve"> </w:t>
+      </w:r>
+      <w:r>
+        <w:rPr>
+          <w:rStyle w:val="s1"/>
+        </w:rPr>
+        <w:t>'</w:t>
+      </w:r>
+      <w:proofErr w:type="spellStart"/>
+      <w:r>
+        <w:rPr>
+          <w:rStyle w:val="s1"/>
+        </w:rPr>
+        <w:t>int</w:t>
+      </w:r>
+      <w:proofErr w:type="spellEnd"/>
+      <w:r>
+        <w:rPr>
+          <w:rStyle w:val="s1"/>
+        </w:rPr>
+        <w:t>'</w:t>
+      </w:r>
+      <w:r>
+        <w:rPr>
+          <w:rStyle w:val="o"/>
+        </w:rPr>
+        <w:t>&gt;</w:t>
+      </w:r>
+      <w:r>
+        <w:t xml:space="preserve"> </w:t>
+      </w:r>
+      <w:r>
+        <w:rPr>
+          <w:rStyle w:val="p"/>
+        </w:rPr>
+        <w:t>[</w:t>
+      </w:r>
+      <w:r>
+        <w:rPr>
+          <w:rStyle w:val="o"/>
+        </w:rPr>
+        <w:t>**</w:t>
+      </w:r>
+      <w:r>
+        <w:t xml:space="preserve"> </w:t>
+      </w:r>
+      <w:r>
+        <w:rPr>
+          <w:rStyle w:val="n"/>
+        </w:rPr>
+        <w:t>mandatory</w:t>
+      </w:r>
+      <w:r>
+        <w:t xml:space="preserve"> </w:t>
+      </w:r>
+      <w:r>
+        <w:rPr>
+          <w:rStyle w:val="o"/>
+        </w:rPr>
+        <w:t>**</w:t>
+      </w:r>
+      <w:r>
+        <w:rPr>
+          <w:rStyle w:val="p"/>
+        </w:rPr>
+        <w:t>]</w:t>
+      </w:r>
+    </w:p>
+    <w:p>
+      <w:pPr>
+        <w:pStyle w:val="HTMLPreformatted"/>
+      </w:pPr>
+      <w:r>
+        <w:rPr>
+          <w:rStyle w:val="o"/>
+        </w:rPr>
+        <w:t>|</w:t>
+      </w:r>
+    </w:p>
+    <w:p>
+      <w:pPr>
+        <w:pStyle w:val="HTMLPreformatted"/>
+      </w:pPr>
+      <w:r>
+        <w:rPr>
+          <w:rStyle w:val="o"/>
+        </w:rPr>
+        <w:t>|</w:t>
+      </w:r>
+      <w:r>
+        <w:t xml:space="preserve"> </w:t>
+      </w:r>
+      <w:r>
+        <w:rPr>
+          <w:rStyle w:val="o"/>
+        </w:rPr>
+        <w:t>--</w:t>
+      </w:r>
+      <w:r>
+        <w:t xml:space="preserve"> </w:t>
+      </w:r>
+      <w:proofErr w:type="spellStart"/>
+      <w:r>
+        <w:rPr>
+          <w:rStyle w:val="n"/>
+        </w:rPr>
+        <w:t>data_offset</w:t>
+      </w:r>
+      <w:proofErr w:type="spellEnd"/>
+      <w:r>
+        <w:t xml:space="preserve"> </w:t>
+      </w:r>
+      <w:r>
+        <w:rPr>
+          <w:rStyle w:val="o"/>
+        </w:rPr>
+        <w:t>--</w:t>
+      </w:r>
+      <w:r>
+        <w:t xml:space="preserve"> </w:t>
+      </w:r>
+      <w:r>
+        <w:rPr>
+          <w:rStyle w:val="o"/>
+        </w:rPr>
+        <w:t>&lt;</w:t>
+      </w:r>
+      <w:r>
+        <w:rPr>
+          <w:rStyle w:val="nb"/>
+        </w:rPr>
+        <w:t>type</w:t>
+      </w:r>
+      <w:r>
+        <w:t xml:space="preserve"> </w:t>
+      </w:r>
+      <w:r>
+        <w:rPr>
+          <w:rStyle w:val="s1"/>
+        </w:rPr>
+        <w:t>'</w:t>
+      </w:r>
+      <w:proofErr w:type="spellStart"/>
+      <w:r>
+        <w:rPr>
+          <w:rStyle w:val="s1"/>
+        </w:rPr>
+        <w:t>int</w:t>
+      </w:r>
+      <w:proofErr w:type="spellEnd"/>
+      <w:r>
+        <w:rPr>
+          <w:rStyle w:val="s1"/>
+        </w:rPr>
+        <w:t>'</w:t>
+      </w:r>
+      <w:r>
+        <w:rPr>
+          <w:rStyle w:val="o"/>
+        </w:rPr>
+        <w:t>&gt;</w:t>
+      </w:r>
+      <w:r>
+        <w:t xml:space="preserve"> </w:t>
+      </w:r>
+      <w:r>
+        <w:rPr>
+          <w:rStyle w:val="p"/>
+        </w:rPr>
+        <w:t>[</w:t>
+      </w:r>
+      <w:r>
+        <w:rPr>
+          <w:rStyle w:val="n"/>
+        </w:rPr>
+        <w:t>default</w:t>
+      </w:r>
+      <w:r>
+        <w:t xml:space="preserve"> </w:t>
+      </w:r>
+      <w:r>
+        <w:rPr>
+          <w:rStyle w:val="ow"/>
+        </w:rPr>
+        <w:t>is</w:t>
+      </w:r>
+      <w:r>
+        <w:t xml:space="preserve"> </w:t>
+      </w:r>
+      <w:r>
+        <w:rPr>
+          <w:rStyle w:val="mi"/>
+        </w:rPr>
+        <w:t>0</w:t>
+      </w:r>
+      <w:r>
+        <w:rPr>
+          <w:rStyle w:val="p"/>
+        </w:rPr>
+        <w:t>]</w:t>
+      </w:r>
+    </w:p>
+    <w:p>
+      <w:pPr>
+        <w:pStyle w:val="HTMLPreformatted"/>
+      </w:pPr>
+      <w:r>
+        <w:rPr>
+          <w:rStyle w:val="o"/>
+        </w:rPr>
+        <w:t>|</w:t>
+      </w:r>
+      <w:r>
+        <w:t xml:space="preserve"> </w:t>
+      </w:r>
+      <w:r>
+        <w:rPr>
+          <w:rStyle w:val="o"/>
+        </w:rPr>
+        <w:t>--</w:t>
+      </w:r>
+      <w:r>
+        <w:t xml:space="preserve"> </w:t>
+      </w:r>
+      <w:proofErr w:type="spellStart"/>
+      <w:r>
+        <w:rPr>
+          <w:rStyle w:val="n"/>
+        </w:rPr>
+        <w:t>dtype_offset</w:t>
+      </w:r>
+      <w:proofErr w:type="spellEnd"/>
+      <w:r>
+        <w:t xml:space="preserve"> </w:t>
+      </w:r>
+      <w:r>
+        <w:rPr>
+          <w:rStyle w:val="o"/>
+        </w:rPr>
+        <w:t>--</w:t>
+      </w:r>
+      <w:r>
+        <w:t xml:space="preserve"> </w:t>
+      </w:r>
+      <w:r>
+        <w:rPr>
+          <w:rStyle w:val="o"/>
+        </w:rPr>
+        <w:t>&lt;</w:t>
+      </w:r>
+      <w:r>
+        <w:rPr>
+          <w:rStyle w:val="nb"/>
+        </w:rPr>
+        <w:t>type</w:t>
+      </w:r>
+      <w:r>
+        <w:t xml:space="preserve"> </w:t>
+      </w:r>
+      <w:r>
+        <w:rPr>
+          <w:rStyle w:val="s1"/>
+        </w:rPr>
+        <w:t>'</w:t>
+      </w:r>
+      <w:proofErr w:type="spellStart"/>
+      <w:r>
+        <w:rPr>
+          <w:rStyle w:val="s1"/>
+        </w:rPr>
+        <w:t>str</w:t>
+      </w:r>
+      <w:proofErr w:type="spellEnd"/>
+      <w:r>
+        <w:rPr>
+          <w:rStyle w:val="s1"/>
+        </w:rPr>
+        <w:t>'</w:t>
+      </w:r>
+      <w:r>
+        <w:rPr>
+          <w:rStyle w:val="o"/>
+        </w:rPr>
+        <w:t>&gt;</w:t>
+      </w:r>
+      <w:r>
+        <w:t xml:space="preserve"> </w:t>
+      </w:r>
+      <w:r>
+        <w:rPr>
+          <w:rStyle w:val="p"/>
+        </w:rPr>
+        <w:t>[</w:t>
+      </w:r>
+      <w:r>
+        <w:rPr>
+          <w:rStyle w:val="n"/>
+        </w:rPr>
+        <w:t>default</w:t>
+      </w:r>
+      <w:r>
+        <w:t xml:space="preserve"> </w:t>
+      </w:r>
+      <w:r>
+        <w:rPr>
+          <w:rStyle w:val="ow"/>
+        </w:rPr>
+        <w:t>is</w:t>
+      </w:r>
+      <w:r>
+        <w:t xml:space="preserve"> </w:t>
+      </w:r>
+      <w:r>
+        <w:rPr>
+          <w:rStyle w:val="n"/>
+        </w:rPr>
+        <w:t>auto</w:t>
+      </w:r>
+      <w:r>
+        <w:rPr>
+          <w:rStyle w:val="p"/>
+        </w:rPr>
+        <w:t>]</w:t>
+      </w:r>
+    </w:p>
+    <w:p>
+      <w:pPr>
+        <w:pStyle w:val="HTMLPreformatted"/>
+      </w:pPr>
+      <w:r>
+        <w:rPr>
+          <w:rStyle w:val="o"/>
+        </w:rPr>
+        <w:t>|</w:t>
+      </w:r>
+      <w:r>
+        <w:t xml:space="preserve"> </w:t>
+      </w:r>
+      <w:r>
+        <w:rPr>
+          <w:rStyle w:val="o"/>
+        </w:rPr>
+        <w:t>--</w:t>
+      </w:r>
+      <w:r>
+        <w:t xml:space="preserve"> </w:t>
+      </w:r>
+      <w:r>
+        <w:rPr>
+          <w:rStyle w:val="n"/>
+        </w:rPr>
+        <w:t>gain</w:t>
+      </w:r>
+      <w:r>
+        <w:t xml:space="preserve"> </w:t>
+      </w:r>
+      <w:r>
+        <w:rPr>
+          <w:rStyle w:val="o"/>
+        </w:rPr>
+        <w:t>--</w:t>
+      </w:r>
+      <w:r>
+        <w:t xml:space="preserve"> </w:t>
+      </w:r>
+      <w:r>
+        <w:rPr>
+          <w:rStyle w:val="o"/>
+        </w:rPr>
+        <w:t>&lt;</w:t>
+      </w:r>
+      <w:r>
+        <w:rPr>
+          <w:rStyle w:val="nb"/>
+        </w:rPr>
+        <w:t>type</w:t>
+      </w:r>
+      <w:r>
+        <w:t xml:space="preserve"> </w:t>
+      </w:r>
+      <w:r>
+        <w:rPr>
+          <w:rStyle w:val="s1"/>
+        </w:rPr>
+        <w:t>'</w:t>
+      </w:r>
+      <w:proofErr w:type="spellStart"/>
+      <w:r>
+        <w:rPr>
+          <w:rStyle w:val="s1"/>
+        </w:rPr>
+        <w:t>int</w:t>
+      </w:r>
+      <w:proofErr w:type="spellEnd"/>
+      <w:r>
+        <w:rPr>
+          <w:rStyle w:val="s1"/>
+        </w:rPr>
+        <w:t>'</w:t>
+      </w:r>
+      <w:r>
+        <w:rPr>
+          <w:rStyle w:val="o"/>
+        </w:rPr>
+        <w:t>&gt;</w:t>
+      </w:r>
+      <w:r>
+        <w:t xml:space="preserve"> </w:t>
+      </w:r>
+      <w:r>
+        <w:rPr>
+          <w:rStyle w:val="p"/>
+        </w:rPr>
+        <w:t>[</w:t>
+      </w:r>
+      <w:r>
+        <w:rPr>
+          <w:rStyle w:val="n"/>
+        </w:rPr>
+        <w:t>default</w:t>
+      </w:r>
+      <w:r>
+        <w:t xml:space="preserve"> </w:t>
+      </w:r>
+      <w:r>
+        <w:rPr>
+          <w:rStyle w:val="ow"/>
+        </w:rPr>
+        <w:t>is</w:t>
+      </w:r>
+      <w:r>
+        <w:t xml:space="preserve"> </w:t>
+      </w:r>
+      <w:r>
+        <w:rPr>
+          <w:rStyle w:val="mi"/>
+        </w:rPr>
+        <w:t>1</w:t>
+      </w:r>
+      <w:r>
+        <w:rPr>
+          <w:rStyle w:val="p"/>
+        </w:rPr>
+        <w:t>]</w:t>
+      </w:r>
+    </w:p>
+    <w:p>
+      <w:pPr>
+        <w:pStyle w:val="HTMLPreformatted"/>
+      </w:pPr>
+      <w:r>
+        <w:rPr>
+          <w:rStyle w:val="o"/>
+        </w:rPr>
+        <w:t>------------------------------------------------------------------</w:t>
+      </w:r>
+    </w:p>
+    <w:p>
+      <w:pPr>
+        <w:pStyle w:val="Heading2"/>
+      </w:pPr>
+      <w:r>
+        <w:t>Raw binary File</w:t>
+      </w:r>
+    </w:p>
+    <w:p>
+      <w:pPr>
+        <w:pStyle w:val="NormalWeb"/>
+      </w:pPr>
+      <w:r>
+        <w:t xml:space="preserve">The simplest file format is the </w:t>
+      </w:r>
+      <w:proofErr w:type="spellStart"/>
+      <w:r>
+        <w:t>raw_binary</w:t>
+      </w:r>
+      <w:proofErr w:type="spellEnd"/>
+      <w:r>
+        <w:t xml:space="preserve"> one. Suppose you have </w:t>
+      </w:r>
+      <w:r>
+        <w:rPr>
+          <w:rStyle w:val="Emphasis"/>
+        </w:rPr>
+        <w:t>N</w:t>
+      </w:r>
+      <w:r>
+        <w:t xml:space="preserve"> channels</w:t>
+      </w:r>
+    </w:p>
+    <w:p>
+      <w:pPr>
+        <w:jc w:val="center"/>
+      </w:pPr>
+      <w:r>
+        <w:rPr>
+          <w:rStyle w:val="mi"/>
+          <w:rFonts w:ascii="STIXGeneral" w:hAnsi="STIXGeneral" w:cs="STIXGeneral"/>
+          <w:i/>
+          <w:iCs/>
+          <w:sz w:val="28"/>
+          <w:szCs w:val="28"/>
+        </w:rPr>
+        <w:t>𝑐</w:t>
+      </w:r>
+      <w:r>
+        <w:rPr>
+          <w:rStyle w:val="mn"/>
+          <w:rFonts w:ascii="STIXGeneral" w:hAnsi="STIXGeneral" w:cs="STIXGeneral"/>
+          <w:sz w:val="20"/>
+          <w:szCs w:val="20"/>
+        </w:rPr>
+        <w:t>0</w:t>
+      </w:r>
+      <w:r>
+        <w:rPr>
+          <w:rStyle w:val="mo"/>
+          <w:rFonts w:ascii="STIXGeneral" w:hAnsi="STIXGeneral" w:cs="STIXGeneral"/>
+          <w:sz w:val="28"/>
+          <w:szCs w:val="28"/>
+        </w:rPr>
+        <w:t>,</w:t>
+      </w:r>
+      <w:r>
+        <w:rPr>
+          <w:rStyle w:val="mi"/>
+          <w:rFonts w:ascii="STIXGeneral" w:hAnsi="STIXGeneral" w:cs="STIXGeneral"/>
+          <w:i/>
+          <w:iCs/>
+          <w:sz w:val="28"/>
+          <w:szCs w:val="28"/>
+        </w:rPr>
+        <w:t>𝑐</w:t>
+      </w:r>
+      <w:r>
+        <w:rPr>
+          <w:rStyle w:val="mn"/>
+          <w:rFonts w:ascii="STIXGeneral" w:hAnsi="STIXGeneral" w:cs="STIXGeneral"/>
+          <w:sz w:val="20"/>
+          <w:szCs w:val="20"/>
+        </w:rPr>
+        <w:t>1</w:t>
+      </w:r>
+      <w:r>
+        <w:rPr>
+          <w:rStyle w:val="mo"/>
+          <w:rFonts w:ascii="STIXGeneral" w:hAnsi="STIXGeneral" w:cs="STIXGeneral"/>
+          <w:sz w:val="28"/>
+          <w:szCs w:val="28"/>
+        </w:rPr>
+        <w:t>,...,</w:t>
+      </w:r>
+      <w:r>
+        <w:rPr>
+          <w:rStyle w:val="mi"/>
+          <w:rFonts w:ascii="STIXGeneral" w:hAnsi="STIXGeneral" w:cs="STIXGeneral"/>
+          <w:i/>
+          <w:iCs/>
+          <w:sz w:val="28"/>
+          <w:szCs w:val="28"/>
+        </w:rPr>
+        <w:t>𝑐</w:t>
+      </w:r>
+      <w:r>
+        <w:rPr>
+          <w:rStyle w:val="mi"/>
+          <w:rFonts w:ascii="STIXGeneral" w:hAnsi="STIXGeneral" w:cs="STIXGeneral"/>
+          <w:i/>
+          <w:iCs/>
+          <w:sz w:val="20"/>
+          <w:szCs w:val="20"/>
+        </w:rPr>
+        <w:t>𝑁</w:t>
+      </w:r>
+    </w:p>
+    <w:p>
+      <w:pPr>
+        <w:pStyle w:val="NormalWeb"/>
+      </w:pPr>
+      <w:r>
+        <w:t xml:space="preserve">And if you assume that </w:t>
+      </w:r>
+      <w:r>
+        <w:rPr>
+          <w:rStyle w:val="mi"/>
+          <w:rFonts w:ascii="STIXGeneral" w:hAnsi="STIXGeneral" w:cs="STIXGeneral"/>
+          <w:i/>
+          <w:iCs/>
+          <w:sz w:val="28"/>
+          <w:szCs w:val="28"/>
+        </w:rPr>
+        <w:t>𝑐</w:t>
+      </w:r>
+      <w:r>
+        <w:rPr>
+          <w:rStyle w:val="mi"/>
+          <w:rFonts w:ascii="STIXGeneral" w:hAnsi="STIXGeneral" w:cs="STIXGeneral"/>
+          <w:i/>
+          <w:iCs/>
+          <w:sz w:val="20"/>
+          <w:szCs w:val="20"/>
+        </w:rPr>
+        <w:t>𝑖</w:t>
+      </w:r>
+      <w:r>
+        <w:rPr>
+          <w:rStyle w:val="mo"/>
+          <w:rFonts w:ascii="STIXGeneral" w:hAnsi="STIXGeneral" w:cs="STIXGeneral"/>
+          <w:sz w:val="28"/>
+          <w:szCs w:val="28"/>
+        </w:rPr>
+        <w:t>(</w:t>
+      </w:r>
+      <w:r>
+        <w:rPr>
+          <w:rStyle w:val="mi"/>
+          <w:rFonts w:ascii="STIXGeneral" w:hAnsi="STIXGeneral" w:cs="STIXGeneral"/>
+          <w:i/>
+          <w:iCs/>
+          <w:sz w:val="28"/>
+          <w:szCs w:val="28"/>
+        </w:rPr>
+        <w:t>𝑡</w:t>
+      </w:r>
+      <w:r>
+        <w:rPr>
+          <w:rStyle w:val="mo"/>
+          <w:rFonts w:ascii="STIXGeneral" w:hAnsi="STIXGeneral" w:cs="STIXGeneral"/>
+          <w:sz w:val="28"/>
+          <w:szCs w:val="28"/>
+        </w:rPr>
+        <w:t>)</w:t>
+      </w:r>
+    </w:p>
+    <w:p>
+      <w:r>
+        <w:t xml:space="preserve">is the value of channel </w:t>
+      </w:r>
+      <w:r>
+        <w:rPr>
+          <w:rStyle w:val="mi"/>
+          <w:rFonts w:ascii="STIXGeneral" w:hAnsi="STIXGeneral" w:cs="STIXGeneral"/>
+          <w:i/>
+          <w:iCs/>
+          <w:sz w:val="28"/>
+          <w:szCs w:val="28"/>
+        </w:rPr>
+        <w:t>𝑐</w:t>
+      </w:r>
+      <w:r>
+        <w:rPr>
+          <w:rStyle w:val="mi"/>
+          <w:rFonts w:ascii="STIXGeneral" w:hAnsi="STIXGeneral" w:cs="STIXGeneral"/>
+          <w:i/>
+          <w:iCs/>
+          <w:sz w:val="20"/>
+          <w:szCs w:val="20"/>
+        </w:rPr>
+        <w:t>𝑖</w:t>
+      </w:r>
+    </w:p>
+    <w:p>
+      <w:pPr>
+        <w:pStyle w:val="NormalWeb"/>
+      </w:pPr>
+      <w:r>
+        <w:t xml:space="preserve">at time </w:t>
+      </w:r>
+      <w:r>
+        <w:rPr>
+          <w:rStyle w:val="Emphasis"/>
+        </w:rPr>
+        <w:t>t</w:t>
+      </w:r>
+      <w:r>
+        <w:t>, then your datafile should be a raw file with values</w:t>
+      </w:r>
+    </w:p>
+    <w:p>
+      <w:pPr>
+        <w:jc w:val="center"/>
+      </w:pPr>
+      <w:r>
+        <w:rPr>
+          <w:rStyle w:val="mi"/>
+          <w:rFonts w:ascii="STIXGeneral" w:hAnsi="STIXGeneral" w:cs="STIXGeneral"/>
+          <w:i/>
+          <w:iCs/>
+          <w:sz w:val="28"/>
+          <w:szCs w:val="28"/>
+        </w:rPr>
+        <w:t>𝑐</w:t>
+      </w:r>
+      <w:r>
+        <w:rPr>
+          <w:rStyle w:val="mn"/>
+          <w:rFonts w:ascii="STIXGeneral" w:hAnsi="STIXGeneral" w:cs="STIXGeneral"/>
+          <w:sz w:val="20"/>
+          <w:szCs w:val="20"/>
+        </w:rPr>
+        <w:t>0</w:t>
+      </w:r>
+      <w:r>
+        <w:rPr>
+          <w:rStyle w:val="mo"/>
+          <w:rFonts w:ascii="STIXGeneral" w:hAnsi="STIXGeneral" w:cs="STIXGeneral"/>
+          <w:sz w:val="28"/>
+          <w:szCs w:val="28"/>
+        </w:rPr>
+        <w:t>(</w:t>
+      </w:r>
+      <w:r>
+        <w:rPr>
+          <w:rStyle w:val="mn"/>
+          <w:rFonts w:ascii="STIXGeneral" w:hAnsi="STIXGeneral" w:cs="STIXGeneral"/>
+          <w:sz w:val="28"/>
+          <w:szCs w:val="28"/>
+        </w:rPr>
+        <w:t>0</w:t>
+      </w:r>
+      <w:r>
+        <w:rPr>
+          <w:rStyle w:val="mo"/>
+          <w:rFonts w:ascii="STIXGeneral" w:hAnsi="STIXGeneral" w:cs="STIXGeneral"/>
+          <w:sz w:val="28"/>
+          <w:szCs w:val="28"/>
+        </w:rPr>
+        <w:t>),</w:t>
+      </w:r>
+      <w:r>
+        <w:rPr>
+          <w:rStyle w:val="mi"/>
+          <w:rFonts w:ascii="STIXGeneral" w:hAnsi="STIXGeneral" w:cs="STIXGeneral"/>
+          <w:i/>
+          <w:iCs/>
+          <w:sz w:val="28"/>
+          <w:szCs w:val="28"/>
+        </w:rPr>
+        <w:t>𝑐</w:t>
+      </w:r>
+      <w:r>
+        <w:rPr>
+          <w:rStyle w:val="mn"/>
+          <w:rFonts w:ascii="STIXGeneral" w:hAnsi="STIXGeneral" w:cs="STIXGeneral"/>
+          <w:sz w:val="20"/>
+          <w:szCs w:val="20"/>
+        </w:rPr>
+        <w:t>1</w:t>
+      </w:r>
+      <w:r>
+        <w:rPr>
+          <w:rStyle w:val="mo"/>
+          <w:rFonts w:ascii="STIXGeneral" w:hAnsi="STIXGeneral" w:cs="STIXGeneral"/>
+          <w:sz w:val="28"/>
+          <w:szCs w:val="28"/>
+        </w:rPr>
+        <w:t>(</w:t>
+      </w:r>
+      <w:r>
+        <w:rPr>
+          <w:rStyle w:val="mn"/>
+          <w:rFonts w:ascii="STIXGeneral" w:hAnsi="STIXGeneral" w:cs="STIXGeneral"/>
+          <w:sz w:val="28"/>
+          <w:szCs w:val="28"/>
+        </w:rPr>
+        <w:t>0</w:t>
+      </w:r>
+      <w:r>
+        <w:rPr>
+          <w:rStyle w:val="mo"/>
+          <w:rFonts w:ascii="STIXGeneral" w:hAnsi="STIXGeneral" w:cs="STIXGeneral"/>
+          <w:sz w:val="28"/>
+          <w:szCs w:val="28"/>
+        </w:rPr>
+        <w:t>),...,</w:t>
+      </w:r>
+      <w:r>
+        <w:rPr>
+          <w:rStyle w:val="mi"/>
+          <w:rFonts w:ascii="STIXGeneral" w:hAnsi="STIXGeneral" w:cs="STIXGeneral"/>
+          <w:i/>
+          <w:iCs/>
+          <w:sz w:val="28"/>
+          <w:szCs w:val="28"/>
+        </w:rPr>
+        <w:t>𝑐</w:t>
+      </w:r>
+      <w:r>
+        <w:rPr>
+          <w:rStyle w:val="mi"/>
+          <w:rFonts w:ascii="STIXGeneral" w:hAnsi="STIXGeneral" w:cs="STIXGeneral"/>
+          <w:i/>
+          <w:iCs/>
+          <w:sz w:val="20"/>
+          <w:szCs w:val="20"/>
+        </w:rPr>
+        <w:t>𝑁</w:t>
+      </w:r>
+      <w:r>
+        <w:rPr>
+          <w:rStyle w:val="mo"/>
+          <w:rFonts w:ascii="STIXGeneral" w:hAnsi="STIXGeneral" w:cs="STIXGeneral"/>
+          <w:sz w:val="28"/>
+          <w:szCs w:val="28"/>
+        </w:rPr>
+        <w:t>(</w:t>
+      </w:r>
+      <w:r>
+        <w:rPr>
+          <w:rStyle w:val="mn"/>
+          <w:rFonts w:ascii="STIXGeneral" w:hAnsi="STIXGeneral" w:cs="STIXGeneral"/>
+          <w:sz w:val="28"/>
+          <w:szCs w:val="28"/>
+        </w:rPr>
+        <w:t>0</w:t>
+      </w:r>
+      <w:r>
+        <w:rPr>
+          <w:rStyle w:val="mo"/>
+          <w:rFonts w:ascii="STIXGeneral" w:hAnsi="STIXGeneral" w:cs="STIXGeneral"/>
+          <w:sz w:val="28"/>
+          <w:szCs w:val="28"/>
+        </w:rPr>
+        <w:t>),</w:t>
+      </w:r>
+      <w:r>
+        <w:rPr>
+          <w:rStyle w:val="mi"/>
+          <w:rFonts w:ascii="STIXGeneral" w:hAnsi="STIXGeneral" w:cs="STIXGeneral"/>
+          <w:i/>
+          <w:iCs/>
+          <w:sz w:val="28"/>
+          <w:szCs w:val="28"/>
+        </w:rPr>
+        <w:t>𝑐</w:t>
+      </w:r>
+      <w:r>
+        <w:rPr>
+          <w:rStyle w:val="mn"/>
+          <w:rFonts w:ascii="STIXGeneral" w:hAnsi="STIXGeneral" w:cs="STIXGeneral"/>
+          <w:sz w:val="20"/>
+          <w:szCs w:val="20"/>
+        </w:rPr>
+        <w:t>0</w:t>
+      </w:r>
+      <w:r>
+        <w:rPr>
+          <w:rStyle w:val="mo"/>
+          <w:rFonts w:ascii="STIXGeneral" w:hAnsi="STIXGeneral" w:cs="STIXGeneral"/>
+          <w:sz w:val="28"/>
+          <w:szCs w:val="28"/>
+        </w:rPr>
+        <w:t>(</w:t>
+      </w:r>
+      <w:r>
+        <w:rPr>
+          <w:rStyle w:val="mn"/>
+          <w:rFonts w:ascii="STIXGeneral" w:hAnsi="STIXGeneral" w:cs="STIXGeneral"/>
+          <w:sz w:val="28"/>
+          <w:szCs w:val="28"/>
+        </w:rPr>
+        <w:t>1</w:t>
+      </w:r>
+      <w:r>
+        <w:rPr>
+          <w:rStyle w:val="mo"/>
+          <w:rFonts w:ascii="STIXGeneral" w:hAnsi="STIXGeneral" w:cs="STIXGeneral"/>
+          <w:sz w:val="28"/>
+          <w:szCs w:val="28"/>
+        </w:rPr>
+        <w:t>),...,</w:t>
+      </w:r>
+      <w:r>
+        <w:rPr>
+          <w:rStyle w:val="mi"/>
+          <w:rFonts w:ascii="STIXGeneral" w:hAnsi="STIXGeneral" w:cs="STIXGeneral"/>
+          <w:i/>
+          <w:iCs/>
+          <w:sz w:val="28"/>
+          <w:szCs w:val="28"/>
+        </w:rPr>
+        <w:t>𝑐</w:t>
+      </w:r>
+      <w:r>
+        <w:rPr>
+          <w:rStyle w:val="mi"/>
+          <w:rFonts w:ascii="STIXGeneral" w:hAnsi="STIXGeneral" w:cs="STIXGeneral"/>
+          <w:i/>
+          <w:iCs/>
+          <w:sz w:val="20"/>
+          <w:szCs w:val="20"/>
+        </w:rPr>
+        <w:t>𝑁</w:t>
+      </w:r>
+      <w:r>
+        <w:rPr>
+          <w:rStyle w:val="mo"/>
+          <w:rFonts w:ascii="STIXGeneral" w:hAnsi="STIXGeneral" w:cs="STIXGeneral"/>
+          <w:sz w:val="28"/>
+          <w:szCs w:val="28"/>
+        </w:rPr>
+        <w:t>(</w:t>
+      </w:r>
+      <w:r>
+        <w:rPr>
+          <w:rStyle w:val="mn"/>
+          <w:rFonts w:ascii="STIXGeneral" w:hAnsi="STIXGeneral" w:cs="STIXGeneral"/>
+          <w:sz w:val="28"/>
+          <w:szCs w:val="28"/>
+        </w:rPr>
+        <w:t>1</w:t>
+      </w:r>
+      <w:r>
+        <w:rPr>
+          <w:rStyle w:val="mo"/>
+          <w:rFonts w:ascii="STIXGeneral" w:hAnsi="STIXGeneral" w:cs="STIXGeneral"/>
+          <w:sz w:val="28"/>
+          <w:szCs w:val="28"/>
+        </w:rPr>
+        <w:t>),...</w:t>
+      </w:r>
+      <w:r>
+        <w:rPr>
+          <w:rStyle w:val="mi"/>
+          <w:rFonts w:ascii="STIXGeneral" w:hAnsi="STIXGeneral" w:cs="STIXGeneral"/>
+          <w:i/>
+          <w:iCs/>
+          <w:sz w:val="28"/>
+          <w:szCs w:val="28"/>
+        </w:rPr>
+        <w:t>𝑐</w:t>
+      </w:r>
+      <w:r>
+        <w:rPr>
+          <w:rStyle w:val="mi"/>
+          <w:rFonts w:ascii="STIXGeneral" w:hAnsi="STIXGeneral" w:cs="STIXGeneral"/>
+          <w:i/>
+          <w:iCs/>
+          <w:sz w:val="20"/>
+          <w:szCs w:val="20"/>
+        </w:rPr>
+        <w:t>𝑁</w:t>
+      </w:r>
+      <w:r>
+        <w:rPr>
+          <w:rStyle w:val="mo"/>
+          <w:rFonts w:ascii="STIXGeneral" w:hAnsi="STIXGeneral" w:cs="STIXGeneral"/>
+          <w:sz w:val="28"/>
+          <w:szCs w:val="28"/>
+        </w:rPr>
+        <w:t>(</w:t>
+      </w:r>
+      <w:r>
+        <w:rPr>
+          <w:rStyle w:val="mi"/>
+          <w:rFonts w:ascii="STIXGeneral" w:hAnsi="STIXGeneral" w:cs="STIXGeneral"/>
+          <w:i/>
+          <w:iCs/>
+          <w:sz w:val="28"/>
+          <w:szCs w:val="28"/>
+        </w:rPr>
+        <w:t>𝑇</w:t>
+      </w:r>
+      <w:r>
+        <w:rPr>
+          <w:rStyle w:val="mo"/>
+          <w:rFonts w:ascii="STIXGeneral" w:hAnsi="STIXGeneral" w:cs="STIXGeneral"/>
+          <w:sz w:val="28"/>
+          <w:szCs w:val="28"/>
+        </w:rPr>
+        <w:t>)</w:t>
+      </w:r>
+    </w:p>
+    <w:p>
+      <w:pPr>
+        <w:pStyle w:val="NormalWeb"/>
+      </w:pPr>
+      <w:r>
+        <w:t xml:space="preserve">This is simply the flatten version of your recordings matrix, with size </w:t>
+      </w:r>
+      <w:r>
+        <w:rPr>
+          <w:rStyle w:val="Emphasis"/>
+        </w:rPr>
+        <w:t>N</w:t>
+      </w:r>
+      <w:r>
+        <w:t xml:space="preserve"> x </w:t>
+      </w:r>
+      <w:r>
+        <w:rPr>
+          <w:rStyle w:val="Emphasis"/>
+        </w:rPr>
+        <w:t>T</w:t>
+      </w:r>
+    </w:p>
+    <w:p>
+      <w:pPr>
+        <w:pStyle w:val="first"/>
+      </w:pPr>
+      <w:r>
+        <w:t>Note</w:t>
+      </w:r>
+    </w:p>
+    <w:p>
+      <w:pPr>
+        <w:pStyle w:val="last"/>
+      </w:pPr>
+      <w:r>
+        <w:t>The values can be saved in your own format (</w:t>
+      </w:r>
+      <w:r>
+        <w:rPr>
+          <w:rStyle w:val="pre"/>
+          <w:rFonts w:ascii="Courier New" w:hAnsi="Courier New" w:cs="Courier New"/>
+          <w:sz w:val="20"/>
+          <w:szCs w:val="20"/>
+        </w:rPr>
+        <w:t>int16</w:t>
+      </w:r>
+      <w:r>
+        <w:t xml:space="preserve">, </w:t>
+      </w:r>
+      <w:r>
+        <w:rPr>
+          <w:rStyle w:val="pre"/>
+          <w:rFonts w:ascii="Courier New" w:hAnsi="Courier New" w:cs="Courier New"/>
+          <w:sz w:val="20"/>
+          <w:szCs w:val="20"/>
+        </w:rPr>
+        <w:t>uint16</w:t>
+      </w:r>
+      <w:r>
+        <w:t xml:space="preserve">, </w:t>
+      </w:r>
+      <w:r>
+        <w:rPr>
+          <w:rStyle w:val="pre"/>
+          <w:rFonts w:ascii="Courier New" w:hAnsi="Courier New" w:cs="Courier New"/>
+          <w:sz w:val="20"/>
+          <w:szCs w:val="20"/>
+        </w:rPr>
+        <w:t>int8</w:t>
+      </w:r>
+      <w:r>
+        <w:t xml:space="preserve">, </w:t>
+      </w:r>
+      <w:r>
+        <w:rPr>
+          <w:rStyle w:val="pre"/>
+          <w:rFonts w:ascii="Courier New" w:hAnsi="Courier New" w:cs="Courier New"/>
+          <w:sz w:val="20"/>
+          <w:szCs w:val="20"/>
+        </w:rPr>
+        <w:t>float32</w:t>
+      </w:r>
+      <w:r>
+        <w:t>). You simply need to specify that to the code</w:t>
+      </w:r>
+    </w:p>
+    <w:p>
+      <w:pPr>
+        <w:pStyle w:val="NormalWeb"/>
+      </w:pPr>
+      <w:r>
+        <w:lastRenderedPageBreak/>
+        <w:t>As you can see by typing:</w:t>
+      </w:r>
+    </w:p>
+    <w:p>
+      <w:pPr>
+        <w:pStyle w:val="HTMLPreformatted"/>
+      </w:pPr>
+      <w:r>
+        <w:rPr>
+          <w:rStyle w:val="o"/>
+        </w:rPr>
+        <w:t>&gt;&gt;</w:t>
+      </w:r>
+      <w:r>
+        <w:t xml:space="preserve"> </w:t>
+      </w:r>
+      <w:proofErr w:type="spellStart"/>
+      <w:r>
+        <w:rPr>
+          <w:rStyle w:val="n"/>
+        </w:rPr>
+        <w:t>spyking</w:t>
+      </w:r>
+      <w:proofErr w:type="spellEnd"/>
+      <w:r>
+        <w:rPr>
+          <w:rStyle w:val="o"/>
+        </w:rPr>
+        <w:t>-</w:t>
+      </w:r>
+      <w:r>
+        <w:rPr>
+          <w:rStyle w:val="n"/>
+        </w:rPr>
+        <w:t>circus</w:t>
+      </w:r>
+      <w:r>
+        <w:t xml:space="preserve"> </w:t>
+      </w:r>
+      <w:proofErr w:type="spellStart"/>
+      <w:r>
+        <w:rPr>
+          <w:rStyle w:val="n"/>
+        </w:rPr>
+        <w:t>raw_binary</w:t>
+      </w:r>
+      <w:proofErr w:type="spellEnd"/>
+      <w:r>
+        <w:t xml:space="preserve"> </w:t>
+      </w:r>
+      <w:r>
+        <w:rPr>
+          <w:rStyle w:val="o"/>
+        </w:rPr>
+        <w:t>-</w:t>
+      </w:r>
+      <w:proofErr w:type="spellStart"/>
+      <w:r>
+        <w:rPr>
+          <w:rStyle w:val="n"/>
+        </w:rPr>
+        <w:t>i</w:t>
+      </w:r>
+      <w:proofErr w:type="spellEnd"/>
+    </w:p>
+    <w:p>
+      <w:pPr>
+        <w:pStyle w:val="HTMLPreformatted"/>
+      </w:pPr>
+      <w:r>
+        <w:rPr>
+          <w:rStyle w:val="o"/>
+        </w:rPr>
+        <w:t>-------------------------</w:t>
+      </w:r>
+      <w:r>
+        <w:t xml:space="preserve">  </w:t>
+      </w:r>
+      <w:proofErr w:type="spellStart"/>
+      <w:r>
+        <w:rPr>
+          <w:rStyle w:val="n"/>
+        </w:rPr>
+        <w:t>Informations</w:t>
+      </w:r>
+      <w:proofErr w:type="spellEnd"/>
+      <w:r>
+        <w:t xml:space="preserve">  </w:t>
+      </w:r>
+      <w:r>
+        <w:rPr>
+          <w:rStyle w:val="o"/>
+        </w:rPr>
+        <w:t>-------------------------</w:t>
+      </w:r>
+    </w:p>
+    <w:p>
+      <w:pPr>
+        <w:pStyle w:val="HTMLPreformatted"/>
+      </w:pPr>
+      <w:r>
+        <w:rPr>
+          <w:rStyle w:val="o"/>
+        </w:rPr>
+        <w:t>|</w:t>
+      </w:r>
+      <w:r>
+        <w:t xml:space="preserve"> </w:t>
+      </w:r>
+      <w:r>
+        <w:rPr>
+          <w:rStyle w:val="n"/>
+        </w:rPr>
+        <w:t>The</w:t>
+      </w:r>
+      <w:r>
+        <w:t xml:space="preserve"> </w:t>
+      </w:r>
+      <w:r>
+        <w:rPr>
+          <w:rStyle w:val="n"/>
+        </w:rPr>
+        <w:t>parameters</w:t>
+      </w:r>
+      <w:r>
+        <w:t xml:space="preserve"> </w:t>
+      </w:r>
+      <w:r>
+        <w:rPr>
+          <w:rStyle w:val="k"/>
+        </w:rPr>
+        <w:t>for</w:t>
+      </w:r>
+      <w:r>
+        <w:t xml:space="preserve"> </w:t>
+      </w:r>
+      <w:r>
+        <w:rPr>
+          <w:rStyle w:val="n"/>
+        </w:rPr>
+        <w:t>RAW_BINARY</w:t>
+      </w:r>
+      <w:r>
+        <w:t xml:space="preserve"> </w:t>
+      </w:r>
+      <w:r>
+        <w:rPr>
+          <w:rStyle w:val="n"/>
+        </w:rPr>
+        <w:t>file</w:t>
+      </w:r>
+      <w:r>
+        <w:t xml:space="preserve"> </w:t>
+      </w:r>
+      <w:r>
+        <w:rPr>
+          <w:rStyle w:val="nb"/>
+        </w:rPr>
+        <w:t>format</w:t>
+      </w:r>
+      <w:r>
+        <w:t xml:space="preserve"> </w:t>
+      </w:r>
+      <w:r>
+        <w:rPr>
+          <w:rStyle w:val="n"/>
+        </w:rPr>
+        <w:t>are</w:t>
+      </w:r>
+      <w:r>
+        <w:rPr>
+          <w:rStyle w:val="p"/>
+        </w:rPr>
+        <w:t>:</w:t>
+      </w:r>
+    </w:p>
+    <w:p>
+      <w:pPr>
+        <w:pStyle w:val="HTMLPreformatted"/>
+      </w:pPr>
+      <w:r>
+        <w:rPr>
+          <w:rStyle w:val="o"/>
+        </w:rPr>
+        <w:t>|</w:t>
+      </w:r>
+    </w:p>
+    <w:p>
+      <w:pPr>
+        <w:pStyle w:val="HTMLPreformatted"/>
+      </w:pPr>
+      <w:r>
+        <w:rPr>
+          <w:rStyle w:val="o"/>
+        </w:rPr>
+        <w:t>|</w:t>
+      </w:r>
+      <w:r>
+        <w:t xml:space="preserve"> </w:t>
+      </w:r>
+      <w:r>
+        <w:rPr>
+          <w:rStyle w:val="o"/>
+        </w:rPr>
+        <w:t>--</w:t>
+      </w:r>
+      <w:r>
+        <w:t xml:space="preserve"> </w:t>
+      </w:r>
+      <w:proofErr w:type="spellStart"/>
+      <w:r>
+        <w:rPr>
+          <w:rStyle w:val="n"/>
+        </w:rPr>
+        <w:t>sampling_rate</w:t>
+      </w:r>
+      <w:proofErr w:type="spellEnd"/>
+      <w:r>
+        <w:t xml:space="preserve"> </w:t>
+      </w:r>
+      <w:r>
+        <w:rPr>
+          <w:rStyle w:val="o"/>
+        </w:rPr>
+        <w:t>--</w:t>
+      </w:r>
+      <w:r>
+        <w:t xml:space="preserve"> </w:t>
+      </w:r>
+      <w:r>
+        <w:rPr>
+          <w:rStyle w:val="o"/>
+        </w:rPr>
+        <w:t>&lt;</w:t>
+      </w:r>
+      <w:r>
+        <w:rPr>
+          <w:rStyle w:val="nb"/>
+        </w:rPr>
+        <w:t>type</w:t>
+      </w:r>
+      <w:r>
+        <w:t xml:space="preserve"> </w:t>
+      </w:r>
+      <w:r>
+        <w:rPr>
+          <w:rStyle w:val="s1"/>
+        </w:rPr>
+        <w:t>'float'</w:t>
+      </w:r>
+      <w:r>
+        <w:rPr>
+          <w:rStyle w:val="o"/>
+        </w:rPr>
+        <w:t>&gt;</w:t>
+      </w:r>
+      <w:r>
+        <w:t xml:space="preserve"> </w:t>
+      </w:r>
+      <w:r>
+        <w:rPr>
+          <w:rStyle w:val="p"/>
+        </w:rPr>
+        <w:t>[</w:t>
+      </w:r>
+      <w:r>
+        <w:rPr>
+          <w:rStyle w:val="o"/>
+        </w:rPr>
+        <w:t>**</w:t>
+      </w:r>
+      <w:r>
+        <w:t xml:space="preserve"> </w:t>
+      </w:r>
+      <w:r>
+        <w:rPr>
+          <w:rStyle w:val="n"/>
+        </w:rPr>
+        <w:t>mandatory</w:t>
+      </w:r>
+      <w:r>
+        <w:t xml:space="preserve"> </w:t>
+      </w:r>
+      <w:r>
+        <w:rPr>
+          <w:rStyle w:val="o"/>
+        </w:rPr>
+        <w:t>**</w:t>
+      </w:r>
+      <w:r>
+        <w:rPr>
+          <w:rStyle w:val="p"/>
+        </w:rPr>
+        <w:t>]</w:t>
+      </w:r>
+    </w:p>
+    <w:p>
+      <w:pPr>
+        <w:pStyle w:val="HTMLPreformatted"/>
+      </w:pPr>
+      <w:r>
+        <w:rPr>
+          <w:rStyle w:val="o"/>
+        </w:rPr>
+        <w:t>|</w:t>
+      </w:r>
+      <w:r>
+        <w:t xml:space="preserve"> </w:t>
+      </w:r>
+      <w:r>
+        <w:rPr>
+          <w:rStyle w:val="o"/>
+        </w:rPr>
+        <w:t>--</w:t>
+      </w:r>
+      <w:r>
+        <w:t xml:space="preserve"> </w:t>
+      </w:r>
+      <w:proofErr w:type="spellStart"/>
+      <w:r>
+        <w:rPr>
+          <w:rStyle w:val="n"/>
+        </w:rPr>
+        <w:t>data_dtype</w:t>
+      </w:r>
+      <w:proofErr w:type="spellEnd"/>
+      <w:r>
+        <w:t xml:space="preserve"> </w:t>
+      </w:r>
+      <w:r>
+        <w:rPr>
+          <w:rStyle w:val="o"/>
+        </w:rPr>
+        <w:t>--</w:t>
+      </w:r>
+      <w:r>
+        <w:t xml:space="preserve"> </w:t>
+      </w:r>
+      <w:r>
+        <w:rPr>
+          <w:rStyle w:val="o"/>
+        </w:rPr>
+        <w:t>&lt;</w:t>
+      </w:r>
+      <w:r>
+        <w:rPr>
+          <w:rStyle w:val="nb"/>
+        </w:rPr>
+        <w:t>type</w:t>
+      </w:r>
+      <w:r>
+        <w:t xml:space="preserve"> </w:t>
+      </w:r>
+      <w:r>
+        <w:rPr>
+          <w:rStyle w:val="s1"/>
+        </w:rPr>
+        <w:t>'</w:t>
+      </w:r>
+      <w:proofErr w:type="spellStart"/>
+      <w:r>
+        <w:rPr>
+          <w:rStyle w:val="s1"/>
+        </w:rPr>
+        <w:t>str</w:t>
+      </w:r>
+      <w:proofErr w:type="spellEnd"/>
+      <w:r>
+        <w:rPr>
+          <w:rStyle w:val="s1"/>
+        </w:rPr>
+        <w:t>'</w:t>
+      </w:r>
+      <w:r>
+        <w:rPr>
+          <w:rStyle w:val="o"/>
+        </w:rPr>
+        <w:t>&gt;</w:t>
+      </w:r>
+      <w:r>
+        <w:t xml:space="preserve"> </w:t>
+      </w:r>
+      <w:r>
+        <w:rPr>
+          <w:rStyle w:val="p"/>
+        </w:rPr>
+        <w:t>[</w:t>
+      </w:r>
+      <w:r>
+        <w:rPr>
+          <w:rStyle w:val="o"/>
+        </w:rPr>
+        <w:t>**</w:t>
+      </w:r>
+      <w:r>
+        <w:t xml:space="preserve"> </w:t>
+      </w:r>
+      <w:r>
+        <w:rPr>
+          <w:rStyle w:val="n"/>
+        </w:rPr>
+        <w:t>mandatory</w:t>
+      </w:r>
+      <w:r>
+        <w:t xml:space="preserve"> </w:t>
+      </w:r>
+      <w:r>
+        <w:rPr>
+          <w:rStyle w:val="o"/>
+        </w:rPr>
+        <w:t>**</w:t>
+      </w:r>
+      <w:r>
+        <w:rPr>
+          <w:rStyle w:val="p"/>
+        </w:rPr>
+        <w:t>]</w:t>
+      </w:r>
+    </w:p>
+    <w:p>
+      <w:pPr>
+        <w:pStyle w:val="HTMLPreformatted"/>
+      </w:pPr>
+      <w:r>
+        <w:rPr>
+          <w:rStyle w:val="o"/>
+        </w:rPr>
+        <w:t>|</w:t>
+      </w:r>
+      <w:r>
+        <w:t xml:space="preserve"> </w:t>
+      </w:r>
+      <w:r>
+        <w:rPr>
+          <w:rStyle w:val="o"/>
+        </w:rPr>
+        <w:t>--</w:t>
+      </w:r>
+      <w:r>
+        <w:t xml:space="preserve"> </w:t>
+      </w:r>
+      <w:proofErr w:type="spellStart"/>
+      <w:r>
+        <w:rPr>
+          <w:rStyle w:val="n"/>
+        </w:rPr>
+        <w:t>nb_channels</w:t>
+      </w:r>
+      <w:proofErr w:type="spellEnd"/>
+      <w:r>
+        <w:t xml:space="preserve"> </w:t>
+      </w:r>
+      <w:r>
+        <w:rPr>
+          <w:rStyle w:val="o"/>
+        </w:rPr>
+        <w:t>--</w:t>
+      </w:r>
+      <w:r>
+        <w:t xml:space="preserve"> </w:t>
+      </w:r>
+      <w:r>
+        <w:rPr>
+          <w:rStyle w:val="o"/>
+        </w:rPr>
+        <w:t>&lt;</w:t>
+      </w:r>
+      <w:r>
+        <w:rPr>
+          <w:rStyle w:val="nb"/>
+        </w:rPr>
+        <w:t>type</w:t>
+      </w:r>
+      <w:r>
+        <w:t xml:space="preserve"> </w:t>
+      </w:r>
+      <w:r>
+        <w:rPr>
+          <w:rStyle w:val="s1"/>
+        </w:rPr>
+        <w:t>'</w:t>
+      </w:r>
+      <w:proofErr w:type="spellStart"/>
+      <w:r>
+        <w:rPr>
+          <w:rStyle w:val="s1"/>
+        </w:rPr>
+        <w:t>int</w:t>
+      </w:r>
+      <w:proofErr w:type="spellEnd"/>
+      <w:r>
+        <w:rPr>
+          <w:rStyle w:val="s1"/>
+        </w:rPr>
+        <w:t>'</w:t>
+      </w:r>
+      <w:r>
+        <w:rPr>
+          <w:rStyle w:val="o"/>
+        </w:rPr>
+        <w:t>&gt;</w:t>
+      </w:r>
+      <w:r>
+        <w:t xml:space="preserve"> </w:t>
+      </w:r>
+      <w:r>
+        <w:rPr>
+          <w:rStyle w:val="p"/>
+        </w:rPr>
+        <w:t>[</w:t>
+      </w:r>
+      <w:r>
+        <w:rPr>
+          <w:rStyle w:val="o"/>
+        </w:rPr>
+        <w:t>**</w:t>
+      </w:r>
+      <w:r>
+        <w:t xml:space="preserve"> </w:t>
+      </w:r>
+      <w:r>
+        <w:rPr>
+          <w:rStyle w:val="n"/>
+        </w:rPr>
+        <w:t>mandatory</w:t>
+      </w:r>
+      <w:r>
+        <w:t xml:space="preserve"> </w:t>
+      </w:r>
+      <w:r>
+        <w:rPr>
+          <w:rStyle w:val="o"/>
+        </w:rPr>
+        <w:t>**</w:t>
+      </w:r>
+      <w:r>
+        <w:rPr>
+          <w:rStyle w:val="p"/>
+        </w:rPr>
+        <w:t>]</w:t>
+      </w:r>
+    </w:p>
+    <w:p>
+      <w:pPr>
+        <w:pStyle w:val="HTMLPreformatted"/>
+      </w:pPr>
+      <w:r>
+        <w:rPr>
+          <w:rStyle w:val="o"/>
+        </w:rPr>
+        <w:t>|</w:t>
+      </w:r>
+    </w:p>
+    <w:p>
+      <w:pPr>
+        <w:pStyle w:val="HTMLPreformatted"/>
+      </w:pPr>
+      <w:r>
+        <w:rPr>
+          <w:rStyle w:val="o"/>
+        </w:rPr>
+        <w:t>|</w:t>
+      </w:r>
+      <w:r>
+        <w:t xml:space="preserve"> </w:t>
+      </w:r>
+      <w:r>
+        <w:rPr>
+          <w:rStyle w:val="o"/>
+        </w:rPr>
+        <w:t>--</w:t>
+      </w:r>
+      <w:r>
+        <w:t xml:space="preserve"> </w:t>
+      </w:r>
+      <w:proofErr w:type="spellStart"/>
+      <w:r>
+        <w:rPr>
+          <w:rStyle w:val="n"/>
+        </w:rPr>
+        <w:t>data_offset</w:t>
+      </w:r>
+      <w:proofErr w:type="spellEnd"/>
+      <w:r>
+        <w:t xml:space="preserve"> </w:t>
+      </w:r>
+      <w:r>
+        <w:rPr>
+          <w:rStyle w:val="o"/>
+        </w:rPr>
+        <w:t>--</w:t>
+      </w:r>
+      <w:r>
+        <w:t xml:space="preserve"> </w:t>
+      </w:r>
+      <w:r>
+        <w:rPr>
+          <w:rStyle w:val="o"/>
+        </w:rPr>
+        <w:t>&lt;</w:t>
+      </w:r>
+      <w:r>
+        <w:rPr>
+          <w:rStyle w:val="nb"/>
+        </w:rPr>
+        <w:t>type</w:t>
+      </w:r>
+      <w:r>
+        <w:t xml:space="preserve"> </w:t>
+      </w:r>
+      <w:r>
+        <w:rPr>
+          <w:rStyle w:val="s1"/>
+        </w:rPr>
+        <w:t>'</w:t>
+      </w:r>
+      <w:proofErr w:type="spellStart"/>
+      <w:r>
+        <w:rPr>
+          <w:rStyle w:val="s1"/>
+        </w:rPr>
+        <w:t>int</w:t>
+      </w:r>
+      <w:proofErr w:type="spellEnd"/>
+      <w:r>
+        <w:rPr>
+          <w:rStyle w:val="s1"/>
+        </w:rPr>
+        <w:t>'</w:t>
+      </w:r>
+      <w:r>
+        <w:rPr>
+          <w:rStyle w:val="o"/>
+        </w:rPr>
+        <w:t>&gt;</w:t>
+      </w:r>
+      <w:r>
+        <w:t xml:space="preserve"> </w:t>
+      </w:r>
+      <w:r>
+        <w:rPr>
+          <w:rStyle w:val="p"/>
+        </w:rPr>
+        <w:t>[</w:t>
+      </w:r>
+      <w:r>
+        <w:rPr>
+          <w:rStyle w:val="n"/>
+        </w:rPr>
+        <w:t>default</w:t>
+      </w:r>
+      <w:r>
+        <w:t xml:space="preserve"> </w:t>
+      </w:r>
+      <w:r>
+        <w:rPr>
+          <w:rStyle w:val="ow"/>
+        </w:rPr>
+        <w:t>is</w:t>
+      </w:r>
+      <w:r>
+        <w:t xml:space="preserve"> </w:t>
+      </w:r>
+      <w:r>
+        <w:rPr>
+          <w:rStyle w:val="mi"/>
+        </w:rPr>
+        <w:t>0</w:t>
+      </w:r>
+      <w:r>
+        <w:rPr>
+          <w:rStyle w:val="p"/>
+        </w:rPr>
+        <w:t>]</w:t>
+      </w:r>
+    </w:p>
+    <w:p>
+      <w:pPr>
+        <w:pStyle w:val="HTMLPreformatted"/>
+      </w:pPr>
+      <w:r>
+        <w:rPr>
+          <w:rStyle w:val="o"/>
+        </w:rPr>
+        <w:t>|</w:t>
+      </w:r>
+      <w:r>
+        <w:t xml:space="preserve"> </w:t>
+      </w:r>
+      <w:r>
+        <w:rPr>
+          <w:rStyle w:val="o"/>
+        </w:rPr>
+        <w:t>--</w:t>
+      </w:r>
+      <w:r>
+        <w:t xml:space="preserve"> </w:t>
+      </w:r>
+      <w:proofErr w:type="spellStart"/>
+      <w:r>
+        <w:rPr>
+          <w:rStyle w:val="n"/>
+        </w:rPr>
+        <w:t>dtype_offset</w:t>
+      </w:r>
+      <w:proofErr w:type="spellEnd"/>
+      <w:r>
+        <w:t xml:space="preserve"> </w:t>
+      </w:r>
+      <w:r>
+        <w:rPr>
+          <w:rStyle w:val="o"/>
+        </w:rPr>
+        <w:t>--</w:t>
+      </w:r>
+      <w:r>
+        <w:t xml:space="preserve"> </w:t>
+      </w:r>
+      <w:r>
+        <w:rPr>
+          <w:rStyle w:val="o"/>
+        </w:rPr>
+        <w:t>&lt;</w:t>
+      </w:r>
+      <w:r>
+        <w:rPr>
+          <w:rStyle w:val="nb"/>
+        </w:rPr>
+        <w:t>type</w:t>
+      </w:r>
+      <w:r>
+        <w:t xml:space="preserve"> </w:t>
+      </w:r>
+      <w:r>
+        <w:rPr>
+          <w:rStyle w:val="s1"/>
+        </w:rPr>
+        <w:t>'</w:t>
+      </w:r>
+      <w:proofErr w:type="spellStart"/>
+      <w:r>
+        <w:rPr>
+          <w:rStyle w:val="s1"/>
+        </w:rPr>
+        <w:t>str</w:t>
+      </w:r>
+      <w:proofErr w:type="spellEnd"/>
+      <w:r>
+        <w:rPr>
+          <w:rStyle w:val="s1"/>
+        </w:rPr>
+        <w:t>'</w:t>
+      </w:r>
+      <w:r>
+        <w:rPr>
+          <w:rStyle w:val="o"/>
+        </w:rPr>
+        <w:t>&gt;</w:t>
+      </w:r>
+      <w:r>
+        <w:t xml:space="preserve"> </w:t>
+      </w:r>
+      <w:r>
+        <w:rPr>
+          <w:rStyle w:val="p"/>
+        </w:rPr>
+        <w:t>[</w:t>
+      </w:r>
+      <w:r>
+        <w:rPr>
+          <w:rStyle w:val="n"/>
+        </w:rPr>
+        <w:t>default</w:t>
+      </w:r>
+      <w:r>
+        <w:t xml:space="preserve"> </w:t>
+      </w:r>
+      <w:r>
+        <w:rPr>
+          <w:rStyle w:val="ow"/>
+        </w:rPr>
+        <w:t>is</w:t>
+      </w:r>
+      <w:r>
+        <w:t xml:space="preserve"> </w:t>
+      </w:r>
+      <w:r>
+        <w:rPr>
+          <w:rStyle w:val="n"/>
+        </w:rPr>
+        <w:t>auto</w:t>
+      </w:r>
+      <w:r>
+        <w:rPr>
+          <w:rStyle w:val="p"/>
+        </w:rPr>
+        <w:t>]</w:t>
+      </w:r>
+    </w:p>
+    <w:p>
+      <w:pPr>
+        <w:pStyle w:val="HTMLPreformatted"/>
+      </w:pPr>
+      <w:r>
+        <w:rPr>
+          <w:rStyle w:val="o"/>
+        </w:rPr>
+        <w:t>|</w:t>
+      </w:r>
+      <w:r>
+        <w:t xml:space="preserve"> </w:t>
+      </w:r>
+      <w:r>
+        <w:rPr>
+          <w:rStyle w:val="o"/>
+        </w:rPr>
+        <w:t>--</w:t>
+      </w:r>
+      <w:r>
+        <w:t xml:space="preserve"> </w:t>
+      </w:r>
+      <w:r>
+        <w:rPr>
+          <w:rStyle w:val="n"/>
+        </w:rPr>
+        <w:t>gain</w:t>
+      </w:r>
+      <w:r>
+        <w:t xml:space="preserve"> </w:t>
+      </w:r>
+      <w:r>
+        <w:rPr>
+          <w:rStyle w:val="o"/>
+        </w:rPr>
+        <w:t>--</w:t>
+      </w:r>
+      <w:r>
+        <w:t xml:space="preserve"> </w:t>
+      </w:r>
+      <w:r>
+        <w:rPr>
+          <w:rStyle w:val="o"/>
+        </w:rPr>
+        <w:t>&lt;</w:t>
+      </w:r>
+      <w:r>
+        <w:rPr>
+          <w:rStyle w:val="nb"/>
+        </w:rPr>
+        <w:t>type</w:t>
+      </w:r>
+      <w:r>
+        <w:t xml:space="preserve"> </w:t>
+      </w:r>
+      <w:r>
+        <w:rPr>
+          <w:rStyle w:val="s1"/>
+        </w:rPr>
+        <w:t>'</w:t>
+      </w:r>
+      <w:proofErr w:type="spellStart"/>
+      <w:r>
+        <w:rPr>
+          <w:rStyle w:val="s1"/>
+        </w:rPr>
+        <w:t>int</w:t>
+      </w:r>
+      <w:proofErr w:type="spellEnd"/>
+      <w:r>
+        <w:rPr>
+          <w:rStyle w:val="s1"/>
+        </w:rPr>
+        <w:t>'</w:t>
+      </w:r>
+      <w:r>
+        <w:rPr>
+          <w:rStyle w:val="o"/>
+        </w:rPr>
+        <w:t>&gt;</w:t>
+      </w:r>
+      <w:r>
+        <w:t xml:space="preserve"> </w:t>
+      </w:r>
+      <w:r>
+        <w:rPr>
+          <w:rStyle w:val="p"/>
+        </w:rPr>
+        <w:t>[</w:t>
+      </w:r>
+      <w:r>
+        <w:rPr>
+          <w:rStyle w:val="n"/>
+        </w:rPr>
+        <w:t>default</w:t>
+      </w:r>
+      <w:r>
+        <w:t xml:space="preserve"> </w:t>
+      </w:r>
+      <w:r>
+        <w:rPr>
+          <w:rStyle w:val="ow"/>
+        </w:rPr>
+        <w:t>is</w:t>
+      </w:r>
+      <w:r>
+        <w:t xml:space="preserve"> </w:t>
+      </w:r>
+      <w:r>
+        <w:rPr>
+          <w:rStyle w:val="mi"/>
+        </w:rPr>
+        <w:t>1</w:t>
+      </w:r>
+      <w:r>
+        <w:rPr>
+          <w:rStyle w:val="p"/>
+        </w:rPr>
+        <w:t>]</w:t>
+      </w:r>
+    </w:p>
+    <w:p>
+      <w:pPr>
+        <w:pStyle w:val="HTMLPreformatted"/>
+      </w:pPr>
+      <w:r>
+        <w:rPr>
+          <w:rStyle w:val="o"/>
+        </w:rPr>
+        <w:t>------------------------------------------------------------------</w:t>
+      </w:r>
+    </w:p>
+    <w:p>
+      <w:pPr>
+        <w:pStyle w:val="NormalWeb"/>
+      </w:pPr>
+      <w:r>
+        <w:t xml:space="preserve">There are some extra and required parameters for the </w:t>
+      </w:r>
+      <w:proofErr w:type="spellStart"/>
+      <w:r>
+        <w:t>raw_binary</w:t>
+      </w:r>
+      <w:proofErr w:type="spellEnd"/>
+      <w:r>
+        <w:t xml:space="preserve"> file format. For example, you must specify the sampling rate </w:t>
+      </w:r>
+      <w:proofErr w:type="spellStart"/>
+      <w:r>
+        <w:rPr>
+          <w:rStyle w:val="pre"/>
+          <w:rFonts w:ascii="Courier New" w:hAnsi="Courier New" w:cs="Courier New"/>
+          <w:sz w:val="20"/>
+          <w:szCs w:val="20"/>
+        </w:rPr>
+        <w:t>sampling_rate</w:t>
+      </w:r>
+      <w:proofErr w:type="spellEnd"/>
+      <w:r>
+        <w:t xml:space="preserve">, the </w:t>
+      </w:r>
+      <w:proofErr w:type="spellStart"/>
+      <w:r>
+        <w:t>data_dtype</w:t>
+      </w:r>
+      <w:proofErr w:type="spellEnd"/>
+      <w:r>
+        <w:t xml:space="preserve"> (</w:t>
+      </w:r>
+      <w:r>
+        <w:rPr>
+          <w:rStyle w:val="pre"/>
+          <w:rFonts w:ascii="Courier New" w:hAnsi="Courier New" w:cs="Courier New"/>
+          <w:sz w:val="20"/>
+          <w:szCs w:val="20"/>
+        </w:rPr>
+        <w:t>int16</w:t>
+      </w:r>
+      <w:r>
+        <w:t xml:space="preserve">, </w:t>
+      </w:r>
+      <w:r>
+        <w:rPr>
+          <w:rStyle w:val="pre"/>
+          <w:rFonts w:ascii="Courier New" w:hAnsi="Courier New" w:cs="Courier New"/>
+          <w:sz w:val="20"/>
+          <w:szCs w:val="20"/>
+        </w:rPr>
+        <w:t>float32</w:t>
+      </w:r>
+      <w:r>
+        <w:t xml:space="preserve">, …) and also the number of channels </w:t>
+      </w:r>
+      <w:proofErr w:type="spellStart"/>
+      <w:r>
+        <w:rPr>
+          <w:rStyle w:val="pre"/>
+          <w:rFonts w:ascii="Courier New" w:hAnsi="Courier New" w:cs="Courier New"/>
+          <w:sz w:val="20"/>
+          <w:szCs w:val="20"/>
+        </w:rPr>
+        <w:t>nb_channels</w:t>
+      </w:r>
+      <w:proofErr w:type="spellEnd"/>
+      <w:r>
+        <w:t xml:space="preserve">. The remaining parameters are optional, i.e. if not provided, default values written there will be used. So the </w:t>
+      </w:r>
+      <w:proofErr w:type="spellStart"/>
+      <w:r>
+        <w:rPr>
+          <w:rStyle w:val="pre"/>
+          <w:rFonts w:ascii="Courier New" w:hAnsi="Courier New" w:cs="Courier New"/>
+          <w:sz w:val="20"/>
+          <w:szCs w:val="20"/>
+        </w:rPr>
+        <w:t>mydata.params</w:t>
+      </w:r>
+      <w:proofErr w:type="spellEnd"/>
+      <w:r>
+        <w:t xml:space="preserve"> file for a </w:t>
+      </w:r>
+      <w:r>
+        <w:rPr>
+          <w:rStyle w:val="pre"/>
+          <w:rFonts w:ascii="Courier New" w:hAnsi="Courier New" w:cs="Courier New"/>
+          <w:sz w:val="20"/>
+          <w:szCs w:val="20"/>
+        </w:rPr>
+        <w:t>mydata.dat</w:t>
+      </w:r>
+      <w:r>
+        <w:t xml:space="preserve"> raw binary file will have the following </w:t>
+      </w:r>
+      <w:proofErr w:type="spellStart"/>
+      <w:r>
+        <w:t>params</w:t>
+      </w:r>
+      <w:proofErr w:type="spellEnd"/>
+      <w:r>
+        <w:t xml:space="preserve"> in the </w:t>
+      </w:r>
+      <w:r>
+        <w:rPr>
+          <w:rStyle w:val="pre"/>
+          <w:rFonts w:ascii="Courier New" w:hAnsi="Courier New" w:cs="Courier New"/>
+          <w:sz w:val="20"/>
+          <w:szCs w:val="20"/>
+        </w:rPr>
+        <w:t>[data]</w:t>
+      </w:r>
+      <w:r>
+        <w:t xml:space="preserve"> section:</w:t>
+      </w:r>
+    </w:p>
+    <w:p>
+      <w:pPr>
+        <w:pStyle w:val="HTMLPreformatted"/>
+      </w:pPr>
+      <w:proofErr w:type="spellStart"/>
+      <w:r>
+        <w:rPr>
+          <w:rStyle w:val="n"/>
+        </w:rPr>
+        <w:t>file_format</w:t>
+      </w:r>
+      <w:proofErr w:type="spellEnd"/>
+      <w:r>
+        <w:t xml:space="preserve">   </w:t>
+      </w:r>
+      <w:r>
+        <w:rPr>
+          <w:rStyle w:val="o"/>
+        </w:rPr>
+        <w:t>=</w:t>
+      </w:r>
+      <w:r>
+        <w:t xml:space="preserve"> </w:t>
+      </w:r>
+      <w:proofErr w:type="spellStart"/>
+      <w:r>
+        <w:rPr>
+          <w:rStyle w:val="n"/>
+        </w:rPr>
+        <w:t>raw_binary</w:t>
       </w:r>
       <w:bookmarkStart w:id="0" w:name="_GoBack"/>
       <w:bookmarkEnd w:id="0"/>
+      <w:proofErr w:type="spellEnd"/>
+    </w:p>
+    <w:p>
+      <w:pPr>
+        <w:pStyle w:val="HTMLPreformatted"/>
+      </w:pPr>
+      <w:proofErr w:type="spellStart"/>
+      <w:r>
+        <w:rPr>
+          <w:rStyle w:val="n"/>
+        </w:rPr>
+        <w:t>sampling_rate</w:t>
+      </w:r>
+      <w:proofErr w:type="spellEnd"/>
+      <w:r>
+        <w:t xml:space="preserve"> </w:t>
+      </w:r>
+      <w:r>
+        <w:rPr>
+          <w:rStyle w:val="o"/>
+        </w:rPr>
+        <w:t>=</w:t>
+      </w:r>
+      <w:r>
+        <w:t xml:space="preserve"> </w:t>
+      </w:r>
+      <w:r>
+        <w:rPr>
+          <w:rStyle w:val="n"/>
+        </w:rPr>
+        <w:t>XXXX</w:t>
+      </w:r>
+    </w:p>
+    <w:p>
+      <w:pPr>
+        <w:pStyle w:val="HTMLPreformatted"/>
+      </w:pPr>
+      <w:proofErr w:type="spellStart"/>
+      <w:r>
+        <w:rPr>
+          <w:rStyle w:val="n"/>
+        </w:rPr>
+        <w:t>data_dtype</w:t>
+      </w:r>
+      <w:proofErr w:type="spellEnd"/>
+      <w:r>
+        <w:t xml:space="preserve">    </w:t>
+      </w:r>
+      <w:r>
+        <w:rPr>
+          <w:rStyle w:val="o"/>
+        </w:rPr>
+        <w:t>=</w:t>
+      </w:r>
+      <w:r>
+        <w:t xml:space="preserve"> </w:t>
+      </w:r>
+      <w:r>
+        <w:rPr>
+          <w:rStyle w:val="n"/>
+        </w:rPr>
+        <w:t>XXXX</w:t>
+      </w:r>
+      <w:r>
+        <w:t xml:space="preserve"> </w:t>
+      </w:r>
+      <w:r>
+        <w:rPr>
+          <w:rStyle w:val="c1"/>
+        </w:rPr>
+        <w:t># should be int16,uint16,float32,...</w:t>
+      </w:r>
+    </w:p>
+    <w:p>
+      <w:pPr>
+        <w:pStyle w:val="HTMLPreformatted"/>
+      </w:pPr>
+      <w:proofErr w:type="spellStart"/>
+      <w:r>
+        <w:rPr>
+          <w:rStyle w:val="n"/>
+        </w:rPr>
+        <w:t>nb_channels</w:t>
+      </w:r>
+      <w:proofErr w:type="spellEnd"/>
+      <w:r>
+        <w:t xml:space="preserve">   </w:t>
+      </w:r>
+      <w:r>
+        <w:rPr>
+          <w:rStyle w:val="o"/>
+        </w:rPr>
+        <w:t>=</w:t>
+      </w:r>
+      <w:r>
+        <w:t xml:space="preserve"> </w:t>
+      </w:r>
+      <w:r>
+        <w:rPr>
+          <w:rStyle w:val="n"/>
+        </w:rPr>
+        <w:t>XXXX</w:t>
+      </w:r>
+      <w:r>
+        <w:t xml:space="preserve"> </w:t>
+      </w:r>
+      <w:r>
+        <w:rPr>
+          <w:rStyle w:val="c1"/>
+        </w:rPr>
+        <w:t xml:space="preserve"># as it </w:t>
+      </w:r>
+      <w:proofErr w:type="spellStart"/>
+      <w:r>
+        <w:rPr>
+          <w:rStyle w:val="c1"/>
+        </w:rPr>
+        <w:t>can not</w:t>
+      </w:r>
+      <w:proofErr w:type="spellEnd"/>
+      <w:r>
+        <w:rPr>
+          <w:rStyle w:val="c1"/>
+        </w:rPr>
+        <w:t xml:space="preserve"> be guessed from the file, it has to be specified</w:t>
+      </w:r>
+    </w:p>
+    <w:p>
+      <w:pPr>
+        <w:pStyle w:val="HTMLPreformatted"/>
+      </w:pPr>
+      <w:proofErr w:type="spellStart"/>
+      <w:r>
+        <w:rPr>
+          <w:rStyle w:val="n"/>
+        </w:rPr>
+        <w:t>data_offset</w:t>
+      </w:r>
+      <w:proofErr w:type="spellEnd"/>
+      <w:r>
+        <w:t xml:space="preserve">   </w:t>
+      </w:r>
+      <w:r>
+        <w:rPr>
+          <w:rStyle w:val="o"/>
+        </w:rPr>
+        <w:t>=</w:t>
+      </w:r>
+      <w:r>
+        <w:t xml:space="preserve"> </w:t>
+      </w:r>
+      <w:r>
+        <w:rPr>
+          <w:rStyle w:val="n"/>
+        </w:rPr>
+        <w:t>XXXX</w:t>
+      </w:r>
+      <w:r>
+        <w:t xml:space="preserve"> </w:t>
+      </w:r>
+      <w:r>
+        <w:rPr>
+          <w:rStyle w:val="c1"/>
+        </w:rPr>
+        <w:t># Optional, if a header with a fixed size is present</w:t>
+      </w:r>
+    </w:p>
+    <w:p>
+      <w:pPr>
+        <w:pStyle w:val="HTMLPreformatted"/>
+      </w:pPr>
+      <w:r>
+        <w:rPr>
+          <w:rStyle w:val="n"/>
+        </w:rPr>
+        <w:t>gain</w:t>
+      </w:r>
+      <w:r>
+        <w:t xml:space="preserve">          </w:t>
+      </w:r>
+      <w:r>
+        <w:rPr>
+          <w:rStyle w:val="o"/>
+        </w:rPr>
+        <w:t>=</w:t>
+      </w:r>
+      <w:r>
+        <w:t xml:space="preserve"> </w:t>
+      </w:r>
+      <w:r>
+        <w:rPr>
+          <w:rStyle w:val="n"/>
+        </w:rPr>
+        <w:t>XXXX</w:t>
+      </w:r>
+      <w:r>
+        <w:t xml:space="preserve"> </w:t>
+      </w:r>
+      <w:r>
+        <w:rPr>
+          <w:rStyle w:val="c1"/>
+        </w:rPr>
+        <w:t xml:space="preserve"># Optional, if you want a </w:t>
+      </w:r>
+      <w:proofErr w:type="spellStart"/>
+      <w:r>
+        <w:rPr>
+          <w:rStyle w:val="c1"/>
+        </w:rPr>
+        <w:t>non unitary</w:t>
+      </w:r>
+      <w:proofErr w:type="spellEnd"/>
+      <w:r>
+        <w:rPr>
+          <w:rStyle w:val="c1"/>
+        </w:rPr>
+        <w:t xml:space="preserve"> gain for the channels</w:t>
+      </w:r>
+    </w:p>
+    <w:p>
+      <w:pPr>
+        <w:pStyle w:val="first"/>
+      </w:pPr>
+      <w:r>
+        <w:t>Warning</w:t>
+      </w:r>
+    </w:p>
+    <w:p>
+      <w:pPr>
+        <w:pStyle w:val="NormalWeb"/>
+      </w:pPr>
+      <w:r>
+        <w:t xml:space="preserve">The </w:t>
+      </w:r>
+      <w:proofErr w:type="spellStart"/>
+      <w:r>
+        <w:rPr>
+          <w:rStyle w:val="pre"/>
+          <w:rFonts w:ascii="Courier New" w:hAnsi="Courier New" w:cs="Courier New"/>
+          <w:sz w:val="20"/>
+          <w:szCs w:val="20"/>
+        </w:rPr>
+        <w:t>raw_binary</w:t>
+      </w:r>
+      <w:proofErr w:type="spellEnd"/>
+      <w:r>
+        <w:t xml:space="preserve"> file format is the default one used internally by </w:t>
+      </w:r>
+      <w:proofErr w:type="spellStart"/>
+      <w:r>
+        <w:t>SpyKING</w:t>
+      </w:r>
+      <w:proofErr w:type="spellEnd"/>
+      <w:r>
+        <w:t xml:space="preserve"> CIRCUS when the flag </w:t>
+      </w:r>
+      <w:r>
+        <w:rPr>
+          <w:rStyle w:val="pre"/>
+          <w:rFonts w:ascii="Courier New" w:hAnsi="Courier New" w:cs="Courier New"/>
+          <w:sz w:val="20"/>
+          <w:szCs w:val="20"/>
+        </w:rPr>
+        <w:t>overwrite</w:t>
+      </w:r>
+      <w:r>
+        <w:t xml:space="preserve"> is set to </w:t>
+      </w:r>
+      <w:r>
+        <w:rPr>
+          <w:rStyle w:val="pre"/>
+          <w:rFonts w:ascii="Courier New" w:hAnsi="Courier New" w:cs="Courier New"/>
+          <w:sz w:val="20"/>
+          <w:szCs w:val="20"/>
+        </w:rPr>
+        <w:t>False</w:t>
+      </w:r>
+      <w:r>
+        <w:t>. This means several things</w:t>
+      </w:r>
+    </w:p>
+    <w:p>
+      <w:pPr>
+        <w:numPr>
+          <w:ilvl w:val="0"/>
+          <w:numId w:val="6"/>
+        </w:numPr>
+        <w:spacing w:before="100" w:beforeAutospacing="1" w:after="100" w:afterAutospacing="1"/>
+      </w:pPr>
+      <w:r>
+        <w:t xml:space="preserve">data are saved as </w:t>
+      </w:r>
+      <w:r>
+        <w:rPr>
+          <w:rStyle w:val="pre"/>
+          <w:rFonts w:ascii="Courier New" w:hAnsi="Courier New" w:cs="Courier New"/>
+          <w:sz w:val="20"/>
+          <w:szCs w:val="20"/>
+        </w:rPr>
+        <w:t>float32</w:t>
+      </w:r>
+      <w:r>
+        <w:t>, so storage can be large</w:t>
+      </w:r>
+    </w:p>
+    <w:p>
+      <w:pPr>
+        <w:numPr>
+          <w:ilvl w:val="0"/>
+          <w:numId w:val="6"/>
+        </w:numPr>
+        <w:spacing w:before="100" w:beforeAutospacing="1" w:after="100" w:afterAutospacing="1"/>
+      </w:pPr>
+      <w:r>
+        <w:t xml:space="preserve">we </w:t>
+      </w:r>
+      <w:proofErr w:type="spellStart"/>
+      <w:r>
+        <w:t>can not</w:t>
+      </w:r>
+      <w:proofErr w:type="spellEnd"/>
+      <w:r>
+        <w:t xml:space="preserve"> handle properly </w:t>
+      </w:r>
+      <w:proofErr w:type="spellStart"/>
+      <w:r>
+        <w:t>t_start</w:t>
+      </w:r>
+      <w:proofErr w:type="spellEnd"/>
+      <w:r>
+        <w:t xml:space="preserve"> parameters if there are streams in the original data. Times will be continuous</w:t>
+      </w:r>
+    </w:p>
+    <w:p>
+      <w:pPr>
+        <w:numPr>
+          <w:ilvl w:val="0"/>
+          <w:numId w:val="6"/>
+        </w:numPr>
+        <w:spacing w:before="100" w:beforeAutospacing="1" w:after="100" w:afterAutospacing="1"/>
+      </w:pPr>
+      <w:r>
+        <w:t xml:space="preserve">this is currently the </w:t>
+      </w:r>
+      <w:r>
+        <w:rPr>
+          <w:rStyle w:val="Strong"/>
+        </w:rPr>
+        <w:t>only</w:t>
+      </w:r>
+      <w:r>
+        <w:t xml:space="preserve"> file format properly supported by </w:t>
+      </w:r>
+      <w:proofErr w:type="spellStart"/>
+      <w:r>
+        <w:t>phy</w:t>
+      </w:r>
+      <w:proofErr w:type="spellEnd"/>
+      <w:r>
+        <w:t xml:space="preserve"> and MATLAB GUIs, if you want to see the raw data</w:t>
+      </w:r>
     </w:p>
     <w:p/>
     <w:sectPr>
@@ -6510,6 +9449,155 @@
     </w:lvl>
   </w:abstractNum>
   <w:abstractNum w:abstractNumId="2" w15:restartNumberingAfterBreak="0">
+    <w:nsid w:val="6147233E"/>
+    <w:multiLevelType w:val="multilevel"/>
+    <w:tmpl w:val="61AA47F8"/>
+    <w:lvl w:ilvl="0">
+      <w:start w:val="1"/>
+      <w:numFmt w:val="bullet"/>
+      <w:lvlText w:val=""/>
+      <w:lvlJc w:val="left"/>
+      <w:pPr>
+        <w:tabs>
+          <w:tab w:val="num" w:pos="720"/>
+        </w:tabs>
+        <w:ind w:left="720" w:hanging="360"/>
+      </w:pPr>
+      <w:rPr>
+        <w:rFonts w:ascii="Symbol" w:hAnsi="Symbol" w:hint="default"/>
+        <w:sz w:val="20"/>
+      </w:rPr>
+    </w:lvl>
+    <w:lvl w:ilvl="1" w:tentative="1">
+      <w:start w:val="1"/>
+      <w:numFmt w:val="bullet"/>
+      <w:lvlText w:val="o"/>
+      <w:lvlJc w:val="left"/>
+      <w:pPr>
+        <w:tabs>
+          <w:tab w:val="num" w:pos="1440"/>
+        </w:tabs>
+        <w:ind w:left="1440" w:hanging="360"/>
+      </w:pPr>
+      <w:rPr>
+        <w:rFonts w:ascii="Courier New" w:hAnsi="Courier New" w:hint="default"/>
+        <w:sz w:val="20"/>
+      </w:rPr>
+    </w:lvl>
+    <w:lvl w:ilvl="2" w:tentative="1">
+      <w:start w:val="1"/>
+      <w:numFmt w:val="bullet"/>
+      <w:lvlText w:val=""/>
+      <w:lvlJc w:val="left"/>
+      <w:pPr>
+        <w:tabs>
+          <w:tab w:val="num" w:pos="2160"/>
+        </w:tabs>
+        <w:ind w:left="2160" w:hanging="360"/>
+      </w:pPr>
+      <w:rPr>
+        <w:rFonts w:ascii="Wingdings" w:hAnsi="Wingdings" w:hint="default"/>
+        <w:sz w:val="20"/>
+      </w:rPr>
+    </w:lvl>
+    <w:lvl w:ilvl="3" w:tentative="1">
+      <w:start w:val="1"/>
+      <w:numFmt w:val="bullet"/>
+      <w:lvlText w:val=""/>
+      <w:lvlJc w:val="left"/>
+      <w:pPr>
+        <w:tabs>
+          <w:tab w:val="num" w:pos="2880"/>
+        </w:tabs>
+        <w:ind w:left="2880" w:hanging="360"/>
+      </w:pPr>
+      <w:rPr>
+        <w:rFonts w:ascii="Wingdings" w:hAnsi="Wingdings" w:hint="default"/>
+        <w:sz w:val="20"/>
+      </w:rPr>
+    </w:lvl>
+    <w:lvl w:ilvl="4" w:tentative="1">
+      <w:start w:val="1"/>
+      <w:numFmt w:val="bullet"/>
+      <w:lvlText w:val=""/>
+      <w:lvlJc w:val="left"/>
+      <w:pPr>
+        <w:tabs>
+          <w:tab w:val="num" w:pos="3600"/>
+        </w:tabs>
+        <w:ind w:left="3600" w:hanging="360"/>
+      </w:pPr>
+      <w:rPr>
+        <w:rFonts w:ascii="Wingdings" w:hAnsi="Wingdings" w:hint="default"/>
+        <w:sz w:val="20"/>
+      </w:rPr>
+    </w:lvl>
+    <w:lvl w:ilvl="5" w:tentative="1">
+      <w:start w:val="1"/>
+      <w:numFmt w:val="bullet"/>
+      <w:lvlText w:val=""/>
+      <w:lvlJc w:val="left"/>
+      <w:pPr>
+        <w:tabs>
+          <w:tab w:val="num" w:pos="4320"/>
+        </w:tabs>
+        <w:ind w:left="4320" w:hanging="360"/>
+      </w:pPr>
+      <w:rPr>
+        <w:rFonts w:ascii="Wingdings" w:hAnsi="Wingdings" w:hint="default"/>
+        <w:sz w:val="20"/>
+      </w:rPr>
+    </w:lvl>
+    <w:lvl w:ilvl="6" w:tentative="1">
+      <w:start w:val="1"/>
+      <w:numFmt w:val="bullet"/>
+      <w:lvlText w:val=""/>
+      <w:lvlJc w:val="left"/>
+      <w:pPr>
+        <w:tabs>
+          <w:tab w:val="num" w:pos="5040"/>
+        </w:tabs>
+        <w:ind w:left="5040" w:hanging="360"/>
+      </w:pPr>
+      <w:rPr>
+        <w:rFonts w:ascii="Wingdings" w:hAnsi="Wingdings" w:hint="default"/>
+        <w:sz w:val="20"/>
+      </w:rPr>
+    </w:lvl>
+    <w:lvl w:ilvl="7" w:tentative="1">
+      <w:start w:val="1"/>
+      <w:numFmt w:val="bullet"/>
+      <w:lvlText w:val=""/>
+      <w:lvlJc w:val="left"/>
+      <w:pPr>
+        <w:tabs>
+          <w:tab w:val="num" w:pos="5760"/>
+        </w:tabs>
+        <w:ind w:left="5760" w:hanging="360"/>
+      </w:pPr>
+      <w:rPr>
+        <w:rFonts w:ascii="Wingdings" w:hAnsi="Wingdings" w:hint="default"/>
+        <w:sz w:val="20"/>
+      </w:rPr>
+    </w:lvl>
+    <w:lvl w:ilvl="8" w:tentative="1">
+      <w:start w:val="1"/>
+      <w:numFmt w:val="bullet"/>
+      <w:lvlText w:val=""/>
+      <w:lvlJc w:val="left"/>
+      <w:pPr>
+        <w:tabs>
+          <w:tab w:val="num" w:pos="6480"/>
+        </w:tabs>
+        <w:ind w:left="6480" w:hanging="360"/>
+      </w:pPr>
+      <w:rPr>
+        <w:rFonts w:ascii="Wingdings" w:hAnsi="Wingdings" w:hint="default"/>
+        <w:sz w:val="20"/>
+      </w:rPr>
+    </w:lvl>
+  </w:abstractNum>
+  <w:abstractNum w:abstractNumId="3" w15:restartNumberingAfterBreak="0">
     <w:nsid w:val="62035608"/>
     <w:multiLevelType w:val="multilevel"/>
     <w:tmpl w:val="0409001D"/>
@@ -6595,7 +9683,7 @@
       </w:pPr>
     </w:lvl>
   </w:abstractNum>
-  <w:abstractNum w:abstractNumId="3" w15:restartNumberingAfterBreak="0">
+  <w:abstractNum w:abstractNumId="4" w15:restartNumberingAfterBreak="0">
     <w:nsid w:val="65F648E7"/>
     <w:multiLevelType w:val="hybridMultilevel"/>
     <w:tmpl w:val="6D002934"/>
@@ -6708,7 +9796,7 @@
       </w:rPr>
     </w:lvl>
   </w:abstractNum>
-  <w:abstractNum w:abstractNumId="4" w15:restartNumberingAfterBreak="0">
+  <w:abstractNum w:abstractNumId="5" w15:restartNumberingAfterBreak="0">
     <w:nsid w:val="6DA17F95"/>
     <w:multiLevelType w:val="hybridMultilevel"/>
     <w:tmpl w:val="7A360E26"/>
@@ -6825,16 +9913,19 @@
     <w:abstractNumId w:val="0"/>
   </w:num>
   <w:num w:numId="2">
-    <w:abstractNumId w:val="2"/>
+    <w:abstractNumId w:val="3"/>
   </w:num>
   <w:num w:numId="3">
-    <w:abstractNumId w:val="3"/>
+    <w:abstractNumId w:val="4"/>
   </w:num>
   <w:num w:numId="4">
-    <w:abstractNumId w:val="4"/>
+    <w:abstractNumId w:val="5"/>
   </w:num>
   <w:num w:numId="5">
     <w:abstractNumId w:val="1"/>
+  </w:num>
+  <w:num w:numId="6">
+    <w:abstractNumId w:val="2"/>
   </w:num>
 </w:numbering>
 </file>
@@ -7380,6 +10471,171 @@
       <w:szCs w:val="22"/>
     </w:rPr>
   </w:style>
+  <w:style w:type="paragraph" w:styleId="HTMLPreformatted">
+    <w:name w:val="HTML Preformatted"/>
+    <w:basedOn w:val="Normal"/>
+    <w:link w:val="HTMLPreformattedChar"/>
+    <w:uiPriority w:val="99"/>
+    <w:semiHidden/>
+    <w:unhideWhenUsed/>
+    <w:rsid w:val="00555954"/>
+    <w:pPr>
+      <w:tabs>
+        <w:tab w:val="left" w:pos="916"/>
+        <w:tab w:val="left" w:pos="1832"/>
+        <w:tab w:val="left" w:pos="2748"/>
+        <w:tab w:val="left" w:pos="3664"/>
+        <w:tab w:val="left" w:pos="4580"/>
+        <w:tab w:val="left" w:pos="5496"/>
+        <w:tab w:val="left" w:pos="6412"/>
+        <w:tab w:val="left" w:pos="7328"/>
+        <w:tab w:val="left" w:pos="8244"/>
+        <w:tab w:val="left" w:pos="9160"/>
+        <w:tab w:val="left" w:pos="10076"/>
+        <w:tab w:val="left" w:pos="10992"/>
+        <w:tab w:val="left" w:pos="11908"/>
+        <w:tab w:val="left" w:pos="12824"/>
+        <w:tab w:val="left" w:pos="13740"/>
+        <w:tab w:val="left" w:pos="14656"/>
+      </w:tabs>
+    </w:pPr>
+    <w:rPr>
+      <w:rFonts w:ascii="Courier New" w:eastAsia="Times New Roman" w:hAnsi="Courier New" w:cs="Courier New"/>
+      <w:sz w:val="20"/>
+      <w:szCs w:val="20"/>
+    </w:rPr>
+  </w:style>
+  <w:style w:type="character" w:customStyle="1" w:styleId="HTMLPreformattedChar">
+    <w:name w:val="HTML Preformatted Char"/>
+    <w:basedOn w:val="DefaultParagraphFont"/>
+    <w:link w:val="HTMLPreformatted"/>
+    <w:uiPriority w:val="99"/>
+    <w:semiHidden/>
+    <w:rsid w:val="00555954"/>
+    <w:rPr>
+      <w:rFonts w:ascii="Courier New" w:eastAsia="Times New Roman" w:hAnsi="Courier New" w:cs="Courier New"/>
+      <w:sz w:val="20"/>
+      <w:szCs w:val="20"/>
+    </w:rPr>
+  </w:style>
+  <w:style w:type="character" w:customStyle="1" w:styleId="n">
+    <w:name w:val="n"/>
+    <w:basedOn w:val="DefaultParagraphFont"/>
+    <w:rsid w:val="00555954"/>
+  </w:style>
+  <w:style w:type="character" w:customStyle="1" w:styleId="p">
+    <w:name w:val="p"/>
+    <w:basedOn w:val="DefaultParagraphFont"/>
+    <w:rsid w:val="00555954"/>
+  </w:style>
+  <w:style w:type="character" w:customStyle="1" w:styleId="o">
+    <w:name w:val="o"/>
+    <w:basedOn w:val="DefaultParagraphFont"/>
+    <w:rsid w:val="00555954"/>
+  </w:style>
+  <w:style w:type="character" w:customStyle="1" w:styleId="k">
+    <w:name w:val="k"/>
+    <w:basedOn w:val="DefaultParagraphFont"/>
+    <w:rsid w:val="00555954"/>
+  </w:style>
+  <w:style w:type="character" w:customStyle="1" w:styleId="nb">
+    <w:name w:val="nb"/>
+    <w:basedOn w:val="DefaultParagraphFont"/>
+    <w:rsid w:val="00555954"/>
+  </w:style>
+  <w:style w:type="character" w:customStyle="1" w:styleId="s1">
+    <w:name w:val="s1"/>
+    <w:basedOn w:val="DefaultParagraphFont"/>
+    <w:rsid w:val="00555954"/>
+  </w:style>
+  <w:style w:type="character" w:customStyle="1" w:styleId="ow">
+    <w:name w:val="ow"/>
+    <w:basedOn w:val="DefaultParagraphFont"/>
+    <w:rsid w:val="00555954"/>
+  </w:style>
+  <w:style w:type="character" w:customStyle="1" w:styleId="mi">
+    <w:name w:val="mi"/>
+    <w:basedOn w:val="DefaultParagraphFont"/>
+    <w:rsid w:val="00555954"/>
+  </w:style>
+  <w:style w:type="paragraph" w:styleId="NormalWeb">
+    <w:name w:val="Normal (Web)"/>
+    <w:basedOn w:val="Normal"/>
+    <w:uiPriority w:val="99"/>
+    <w:semiHidden/>
+    <w:unhideWhenUsed/>
+    <w:rsid w:val="00A9608F"/>
+    <w:pPr>
+      <w:spacing w:before="100" w:beforeAutospacing="1" w:after="100" w:afterAutospacing="1"/>
+    </w:pPr>
+    <w:rPr>
+      <w:rFonts w:ascii="Times New Roman" w:eastAsia="Times New Roman" w:hAnsi="Times New Roman" w:cs="Times New Roman"/>
+    </w:rPr>
+  </w:style>
+  <w:style w:type="character" w:styleId="Emphasis">
+    <w:name w:val="Emphasis"/>
+    <w:basedOn w:val="DefaultParagraphFont"/>
+    <w:uiPriority w:val="20"/>
+    <w:qFormat/>
+    <w:rsid w:val="00A9608F"/>
+    <w:rPr>
+      <w:i/>
+      <w:iCs/>
+    </w:rPr>
+  </w:style>
+  <w:style w:type="character" w:customStyle="1" w:styleId="mn">
+    <w:name w:val="mn"/>
+    <w:basedOn w:val="DefaultParagraphFont"/>
+    <w:rsid w:val="00A9608F"/>
+  </w:style>
+  <w:style w:type="character" w:customStyle="1" w:styleId="mo">
+    <w:name w:val="mo"/>
+    <w:basedOn w:val="DefaultParagraphFont"/>
+    <w:rsid w:val="00A9608F"/>
+  </w:style>
+  <w:style w:type="paragraph" w:customStyle="1" w:styleId="first">
+    <w:name w:val="first"/>
+    <w:basedOn w:val="Normal"/>
+    <w:rsid w:val="00A9608F"/>
+    <w:pPr>
+      <w:spacing w:before="100" w:beforeAutospacing="1" w:after="100" w:afterAutospacing="1"/>
+    </w:pPr>
+    <w:rPr>
+      <w:rFonts w:ascii="Times New Roman" w:eastAsia="Times New Roman" w:hAnsi="Times New Roman" w:cs="Times New Roman"/>
+    </w:rPr>
+  </w:style>
+  <w:style w:type="paragraph" w:customStyle="1" w:styleId="last">
+    <w:name w:val="last"/>
+    <w:basedOn w:val="Normal"/>
+    <w:rsid w:val="00A9608F"/>
+    <w:pPr>
+      <w:spacing w:before="100" w:beforeAutospacing="1" w:after="100" w:afterAutospacing="1"/>
+    </w:pPr>
+    <w:rPr>
+      <w:rFonts w:ascii="Times New Roman" w:eastAsia="Times New Roman" w:hAnsi="Times New Roman" w:cs="Times New Roman"/>
+    </w:rPr>
+  </w:style>
+  <w:style w:type="character" w:customStyle="1" w:styleId="pre">
+    <w:name w:val="pre"/>
+    <w:basedOn w:val="DefaultParagraphFont"/>
+    <w:rsid w:val="00A9608F"/>
+  </w:style>
+  <w:style w:type="character" w:customStyle="1" w:styleId="c1">
+    <w:name w:val="c1"/>
+    <w:basedOn w:val="DefaultParagraphFont"/>
+    <w:rsid w:val="00A9608F"/>
+  </w:style>
+  <w:style w:type="character" w:styleId="Strong">
+    <w:name w:val="Strong"/>
+    <w:basedOn w:val="DefaultParagraphFont"/>
+    <w:uiPriority w:val="22"/>
+    <w:qFormat/>
+    <w:rsid w:val="00A9608F"/>
+    <w:rPr>
+      <w:b/>
+      <w:bCs/>
+    </w:rPr>
+  </w:style>
 </w:styles>
 </file>
 

</xml_diff>

<commit_message>
starting work on resampling
Decided that resampling to integer rates will best be done in read_data_for_export function as this is common to the export functions at the moment.
</commit_message>
<xml_diff>
--- a/OptoPlexon_Steps.docx
+++ b/OptoPlexon_Steps.docx
@@ -14112,6 +14112,34 @@
       <w:proofErr w:type="spellEnd"/>
       <w:r>
         <w:t xml:space="preserve"> file data, but probably best to do on export</w:t>
+      </w:r>
+    </w:p>
+    <w:p/>
+    <w:p>
+      <w:r>
+        <w:t>9 June 2020</w:t>
+      </w:r>
+    </w:p>
+    <w:p>
+      <w:r>
+        <w:lastRenderedPageBreak/>
+        <w:t xml:space="preserve">Probably best to deal with resampling of data in </w:t>
+      </w:r>
+      <w:proofErr w:type="spellStart"/>
+      <w:r>
+        <w:t>read_data_for_export</w:t>
+      </w:r>
+      <w:proofErr w:type="spellEnd"/>
+      <w:r>
+        <w:t>, as this is called by both export scripts (</w:t>
+      </w:r>
+      <w:proofErr w:type="spellStart"/>
+      <w:r>
+        <w:t>export_for_plexon</w:t>
+      </w:r>
+      <w:proofErr w:type="spellEnd"/>
+      <w:r>
+        <w:t>, export_raw)</w:t>
       </w:r>
       <w:bookmarkStart w:id="0" w:name="_GoBack"/>
       <w:bookmarkEnd w:id="0"/>

</xml_diff>

<commit_message>
cant use current approach
tried using nearest lower integer for resampling but too close.

have user specify rate. rework code to do so
</commit_message>
<xml_diff>
--- a/OptoPlexon_Steps.docx
+++ b/OptoPlexon_Steps.docx
@@ -14139,11 +14139,657 @@
       </w:r>
       <w:proofErr w:type="spellEnd"/>
       <w:r>
-        <w:t>, export_raw)</w:t>
-      </w:r>
+        <w:t xml:space="preserve">, </w:t>
+      </w:r>
+      <w:proofErr w:type="spellStart"/>
+      <w:r>
+        <w:t>export_raw</w:t>
+      </w:r>
+      <w:proofErr w:type="spellEnd"/>
+      <w:r>
+        <w:t>)</w:t>
+      </w:r>
+    </w:p>
+    <w:p/>
+    <w:p>
+      <w:r>
+        <w:t xml:space="preserve">Problem: can’t use next lowest integer </w:t>
+      </w:r>
+      <w:r>
+        <w:t>–</w:t>
+      </w:r>
+      <w:r>
+        <w:t xml:space="preserve"> </w:t>
+      </w:r>
+    </w:p>
+    <w:p/>
+    <w:p>
+      <w:pPr>
+        <w:ind w:left="720"/>
+        <w:rPr>
+          <w:rFonts w:ascii="Lucida Sans Typewriter" w:hAnsi="Lucida Sans Typewriter"/>
+          <w:sz w:val="18"/>
+          <w:szCs w:val="18"/>
+        </w:rPr>
+      </w:pPr>
+      <w:r>
+        <w:rPr>
+          <w:rFonts w:ascii="Lucida Sans Typewriter" w:hAnsi="Lucida Sans Typewriter"/>
+          <w:sz w:val="18"/>
+          <w:szCs w:val="18"/>
+        </w:rPr>
+        <w:t>Original Sample Rate: 48828.1250</w:t>
+      </w:r>
+    </w:p>
+    <w:p>
+      <w:pPr>
+        <w:ind w:left="720"/>
+        <w:rPr>
+          <w:rFonts w:ascii="Lucida Sans Typewriter" w:hAnsi="Lucida Sans Typewriter"/>
+          <w:sz w:val="18"/>
+          <w:szCs w:val="18"/>
+        </w:rPr>
+      </w:pPr>
+      <w:r>
+        <w:rPr>
+          <w:rFonts w:ascii="Lucida Sans Typewriter" w:hAnsi="Lucida Sans Typewriter"/>
+          <w:sz w:val="18"/>
+          <w:szCs w:val="18"/>
+        </w:rPr>
+        <w:t xml:space="preserve">Resampled </w:t>
+      </w:r>
+      <w:proofErr w:type="spellStart"/>
+      <w:r>
+        <w:rPr>
+          <w:rFonts w:ascii="Lucida Sans Typewriter" w:hAnsi="Lucida Sans Typewriter"/>
+          <w:sz w:val="18"/>
+          <w:szCs w:val="18"/>
+        </w:rPr>
+        <w:t>SampleRate</w:t>
+      </w:r>
+      <w:proofErr w:type="spellEnd"/>
+      <w:r>
+        <w:rPr>
+          <w:rFonts w:ascii="Lucida Sans Typewriter" w:hAnsi="Lucida Sans Typewriter"/>
+          <w:sz w:val="18"/>
+          <w:szCs w:val="18"/>
+        </w:rPr>
+        <w:t>: 48828.0000</w:t>
+      </w:r>
+    </w:p>
+    <w:p>
+      <w:pPr>
+        <w:ind w:left="720"/>
+        <w:rPr>
+          <w:rFonts w:ascii="Lucida Sans Typewriter" w:hAnsi="Lucida Sans Typewriter"/>
+          <w:sz w:val="18"/>
+          <w:szCs w:val="18"/>
+        </w:rPr>
+      </w:pPr>
+    </w:p>
+    <w:p>
+      <w:pPr>
+        <w:ind w:left="720"/>
+        <w:rPr>
+          <w:rFonts w:ascii="Lucida Sans Typewriter" w:hAnsi="Lucida Sans Typewriter"/>
+          <w:sz w:val="18"/>
+          <w:szCs w:val="18"/>
+        </w:rPr>
+      </w:pPr>
+      <w:r>
+        <w:rPr>
+          <w:rFonts w:ascii="Lucida Sans Typewriter" w:hAnsi="Lucida Sans Typewriter"/>
+          <w:sz w:val="18"/>
+          <w:szCs w:val="18"/>
+        </w:rPr>
+        <w:t>p =</w:t>
+      </w:r>
+    </w:p>
+    <w:p>
+      <w:pPr>
+        <w:ind w:left="720"/>
+        <w:rPr>
+          <w:rFonts w:ascii="Lucida Sans Typewriter" w:hAnsi="Lucida Sans Typewriter"/>
+          <w:sz w:val="18"/>
+          <w:szCs w:val="18"/>
+        </w:rPr>
+      </w:pPr>
+      <w:r>
+        <w:rPr>
+          <w:rFonts w:ascii="Lucida Sans Typewriter" w:hAnsi="Lucida Sans Typewriter"/>
+          <w:sz w:val="18"/>
+          <w:szCs w:val="18"/>
+        </w:rPr>
+        <w:t xml:space="preserve">      390624</w:t>
+      </w:r>
+    </w:p>
+    <w:p>
+      <w:pPr>
+        <w:ind w:left="720"/>
+        <w:rPr>
+          <w:rFonts w:ascii="Lucida Sans Typewriter" w:hAnsi="Lucida Sans Typewriter"/>
+          <w:sz w:val="18"/>
+          <w:szCs w:val="18"/>
+        </w:rPr>
+      </w:pPr>
+    </w:p>
+    <w:p>
+      <w:pPr>
+        <w:ind w:left="720"/>
+        <w:rPr>
+          <w:rFonts w:ascii="Lucida Sans Typewriter" w:hAnsi="Lucida Sans Typewriter"/>
+          <w:sz w:val="18"/>
+          <w:szCs w:val="18"/>
+        </w:rPr>
+      </w:pPr>
+      <w:r>
+        <w:rPr>
+          <w:rFonts w:ascii="Lucida Sans Typewriter" w:hAnsi="Lucida Sans Typewriter"/>
+          <w:sz w:val="18"/>
+          <w:szCs w:val="18"/>
+        </w:rPr>
+        <w:t>q =</w:t>
+      </w:r>
+    </w:p>
+    <w:p>
+      <w:pPr>
+        <w:ind w:left="720"/>
+        <w:rPr>
+          <w:rFonts w:ascii="Lucida Sans Typewriter" w:hAnsi="Lucida Sans Typewriter"/>
+          <w:sz w:val="18"/>
+          <w:szCs w:val="18"/>
+        </w:rPr>
+      </w:pPr>
+      <w:r>
+        <w:rPr>
+          <w:rFonts w:ascii="Lucida Sans Typewriter" w:hAnsi="Lucida Sans Typewriter"/>
+          <w:sz w:val="18"/>
+          <w:szCs w:val="18"/>
+        </w:rPr>
+        <w:t xml:space="preserve">      390625</w:t>
+      </w:r>
+    </w:p>
+    <w:p>
+      <w:pPr>
+        <w:ind w:left="720"/>
+        <w:rPr>
+          <w:rFonts w:ascii="Lucida Sans Typewriter" w:hAnsi="Lucida Sans Typewriter"/>
+          <w:sz w:val="18"/>
+          <w:szCs w:val="18"/>
+        </w:rPr>
+      </w:pPr>
       <w:bookmarkStart w:id="0" w:name="_GoBack"/>
       <w:bookmarkEnd w:id="0"/>
     </w:p>
+    <w:p>
+      <w:pPr>
+        <w:ind w:left="720"/>
+        <w:rPr>
+          <w:rFonts w:ascii="Lucida Sans Typewriter" w:hAnsi="Lucida Sans Typewriter"/>
+          <w:sz w:val="18"/>
+          <w:szCs w:val="18"/>
+        </w:rPr>
+      </w:pPr>
+      <w:r>
+        <w:rPr>
+          <w:rFonts w:ascii="Lucida Sans Typewriter" w:hAnsi="Lucida Sans Typewriter"/>
+          <w:sz w:val="18"/>
+          <w:szCs w:val="18"/>
+        </w:rPr>
+        <w:t>Error: 0.000000000000</w:t>
+      </w:r>
+    </w:p>
+    <w:p>
+      <w:pPr>
+        <w:ind w:left="720"/>
+        <w:rPr>
+          <w:rFonts w:ascii="Lucida Sans Typewriter" w:hAnsi="Lucida Sans Typewriter"/>
+          <w:sz w:val="18"/>
+          <w:szCs w:val="18"/>
+        </w:rPr>
+      </w:pPr>
+      <w:r>
+        <w:rPr>
+          <w:rFonts w:ascii="Lucida Sans Typewriter" w:hAnsi="Lucida Sans Typewriter"/>
+          <w:sz w:val="18"/>
+          <w:szCs w:val="18"/>
+        </w:rPr>
+        <w:t xml:space="preserve">Error using </w:t>
+      </w:r>
+      <w:proofErr w:type="spellStart"/>
+      <w:r>
+        <w:rPr>
+          <w:rFonts w:ascii="Lucida Sans Typewriter" w:hAnsi="Lucida Sans Typewriter"/>
+          <w:sz w:val="18"/>
+          <w:szCs w:val="18"/>
+        </w:rPr>
+        <w:t>upfirdn</w:t>
+      </w:r>
+      <w:proofErr w:type="spellEnd"/>
+      <w:r>
+        <w:rPr>
+          <w:rFonts w:ascii="Lucida Sans Typewriter" w:hAnsi="Lucida Sans Typewriter"/>
+          <w:sz w:val="18"/>
+          <w:szCs w:val="18"/>
+        </w:rPr>
+        <w:t>&gt;</w:t>
+      </w:r>
+      <w:proofErr w:type="spellStart"/>
+      <w:r>
+        <w:rPr>
+          <w:rFonts w:ascii="Lucida Sans Typewriter" w:hAnsi="Lucida Sans Typewriter"/>
+          <w:sz w:val="18"/>
+          <w:szCs w:val="18"/>
+        </w:rPr>
+        <w:t>validateinput</w:t>
+      </w:r>
+      <w:proofErr w:type="spellEnd"/>
+      <w:r>
+        <w:rPr>
+          <w:rFonts w:ascii="Lucida Sans Typewriter" w:hAnsi="Lucida Sans Typewriter"/>
+          <w:sz w:val="18"/>
+          <w:szCs w:val="18"/>
+        </w:rPr>
+        <w:t xml:space="preserve"> (line 129)</w:t>
+      </w:r>
+    </w:p>
+    <w:p>
+      <w:pPr>
+        <w:ind w:left="720"/>
+        <w:rPr>
+          <w:rFonts w:ascii="Lucida Sans Typewriter" w:hAnsi="Lucida Sans Typewriter"/>
+          <w:sz w:val="18"/>
+          <w:szCs w:val="18"/>
+        </w:rPr>
+      </w:pPr>
+      <w:r>
+        <w:rPr>
+          <w:rFonts w:ascii="Lucida Sans Typewriter" w:hAnsi="Lucida Sans Typewriter"/>
+          <w:sz w:val="18"/>
+          <w:szCs w:val="18"/>
+        </w:rPr>
+        <w:t xml:space="preserve">The product of the </w:t>
+      </w:r>
+      <w:proofErr w:type="spellStart"/>
+      <w:r>
+        <w:rPr>
+          <w:rFonts w:ascii="Lucida Sans Typewriter" w:hAnsi="Lucida Sans Typewriter"/>
+          <w:sz w:val="18"/>
+          <w:szCs w:val="18"/>
+        </w:rPr>
+        <w:t>downsample</w:t>
+      </w:r>
+      <w:proofErr w:type="spellEnd"/>
+      <w:r>
+        <w:rPr>
+          <w:rFonts w:ascii="Lucida Sans Typewriter" w:hAnsi="Lucida Sans Typewriter"/>
+          <w:sz w:val="18"/>
+          <w:szCs w:val="18"/>
+        </w:rPr>
+        <w:t xml:space="preserve"> factor Q and the </w:t>
+      </w:r>
+      <w:proofErr w:type="spellStart"/>
+      <w:r>
+        <w:rPr>
+          <w:rFonts w:ascii="Lucida Sans Typewriter" w:hAnsi="Lucida Sans Typewriter"/>
+          <w:sz w:val="18"/>
+          <w:szCs w:val="18"/>
+        </w:rPr>
+        <w:t>upsample</w:t>
+      </w:r>
+      <w:proofErr w:type="spellEnd"/>
+      <w:r>
+        <w:rPr>
+          <w:rFonts w:ascii="Lucida Sans Typewriter" w:hAnsi="Lucida Sans Typewriter"/>
+          <w:sz w:val="18"/>
+          <w:szCs w:val="18"/>
+        </w:rPr>
+        <w:t xml:space="preserve"> factor P must be less</w:t>
+      </w:r>
+    </w:p>
+    <w:p>
+      <w:pPr>
+        <w:ind w:left="720"/>
+        <w:rPr>
+          <w:rFonts w:ascii="Lucida Sans Typewriter" w:hAnsi="Lucida Sans Typewriter"/>
+          <w:sz w:val="18"/>
+          <w:szCs w:val="18"/>
+        </w:rPr>
+      </w:pPr>
+      <w:r>
+        <w:rPr>
+          <w:rFonts w:ascii="Lucida Sans Typewriter" w:hAnsi="Lucida Sans Typewriter"/>
+          <w:sz w:val="18"/>
+          <w:szCs w:val="18"/>
+        </w:rPr>
+        <w:t>than 2^31.</w:t>
+      </w:r>
+    </w:p>
+    <w:p>
+      <w:pPr>
+        <w:ind w:left="720"/>
+        <w:rPr>
+          <w:rFonts w:ascii="Lucida Sans Typewriter" w:hAnsi="Lucida Sans Typewriter"/>
+          <w:sz w:val="18"/>
+          <w:szCs w:val="18"/>
+        </w:rPr>
+      </w:pPr>
+    </w:p>
+    <w:p>
+      <w:pPr>
+        <w:ind w:left="720"/>
+        <w:rPr>
+          <w:rFonts w:ascii="Lucida Sans Typewriter" w:hAnsi="Lucida Sans Typewriter"/>
+          <w:sz w:val="18"/>
+          <w:szCs w:val="18"/>
+        </w:rPr>
+      </w:pPr>
+      <w:r>
+        <w:rPr>
+          <w:rFonts w:ascii="Lucida Sans Typewriter" w:hAnsi="Lucida Sans Typewriter"/>
+          <w:sz w:val="18"/>
+          <w:szCs w:val="18"/>
+        </w:rPr>
+        <w:t xml:space="preserve">Error in </w:t>
+      </w:r>
+      <w:proofErr w:type="spellStart"/>
+      <w:r>
+        <w:rPr>
+          <w:rFonts w:ascii="Lucida Sans Typewriter" w:hAnsi="Lucida Sans Typewriter"/>
+          <w:sz w:val="18"/>
+          <w:szCs w:val="18"/>
+        </w:rPr>
+        <w:t>upfirdn</w:t>
+      </w:r>
+      <w:proofErr w:type="spellEnd"/>
+      <w:r>
+        <w:rPr>
+          <w:rFonts w:ascii="Lucida Sans Typewriter" w:hAnsi="Lucida Sans Typewriter"/>
+          <w:sz w:val="18"/>
+          <w:szCs w:val="18"/>
+        </w:rPr>
+        <w:t xml:space="preserve"> (line 81)</w:t>
+      </w:r>
+    </w:p>
+    <w:p>
+      <w:pPr>
+        <w:ind w:left="720"/>
+        <w:rPr>
+          <w:rFonts w:ascii="Lucida Sans Typewriter" w:hAnsi="Lucida Sans Typewriter"/>
+          <w:sz w:val="18"/>
+          <w:szCs w:val="18"/>
+        </w:rPr>
+      </w:pPr>
+      <w:r>
+        <w:rPr>
+          <w:rFonts w:ascii="Lucida Sans Typewriter" w:hAnsi="Lucida Sans Typewriter"/>
+          <w:sz w:val="18"/>
+          <w:szCs w:val="18"/>
+        </w:rPr>
+        <w:t>[</w:t>
+      </w:r>
+      <w:proofErr w:type="spellStart"/>
+      <w:r>
+        <w:rPr>
+          <w:rFonts w:ascii="Lucida Sans Typewriter" w:hAnsi="Lucida Sans Typewriter"/>
+          <w:sz w:val="18"/>
+          <w:szCs w:val="18"/>
+        </w:rPr>
+        <w:t>p,q</w:t>
+      </w:r>
+      <w:proofErr w:type="spellEnd"/>
+      <w:r>
+        <w:rPr>
+          <w:rFonts w:ascii="Lucida Sans Typewriter" w:hAnsi="Lucida Sans Typewriter"/>
+          <w:sz w:val="18"/>
+          <w:szCs w:val="18"/>
+        </w:rPr>
+        <w:t xml:space="preserve">] = </w:t>
+      </w:r>
+      <w:proofErr w:type="spellStart"/>
+      <w:r>
+        <w:rPr>
+          <w:rFonts w:ascii="Lucida Sans Typewriter" w:hAnsi="Lucida Sans Typewriter"/>
+          <w:sz w:val="18"/>
+          <w:szCs w:val="18"/>
+        </w:rPr>
+        <w:t>validateinput</w:t>
+      </w:r>
+      <w:proofErr w:type="spellEnd"/>
+      <w:r>
+        <w:rPr>
+          <w:rFonts w:ascii="Lucida Sans Typewriter" w:hAnsi="Lucida Sans Typewriter"/>
+          <w:sz w:val="18"/>
+          <w:szCs w:val="18"/>
+        </w:rPr>
+        <w:t>(</w:t>
+      </w:r>
+      <w:proofErr w:type="spellStart"/>
+      <w:r>
+        <w:rPr>
+          <w:rFonts w:ascii="Lucida Sans Typewriter" w:hAnsi="Lucida Sans Typewriter"/>
+          <w:sz w:val="18"/>
+          <w:szCs w:val="18"/>
+        </w:rPr>
+        <w:t>x,h,varargin</w:t>
+      </w:r>
+      <w:proofErr w:type="spellEnd"/>
+      <w:r>
+        <w:rPr>
+          <w:rFonts w:ascii="Lucida Sans Typewriter" w:hAnsi="Lucida Sans Typewriter"/>
+          <w:sz w:val="18"/>
+          <w:szCs w:val="18"/>
+        </w:rPr>
+        <w:t>);</w:t>
+      </w:r>
+    </w:p>
+    <w:p>
+      <w:pPr>
+        <w:ind w:left="720"/>
+        <w:rPr>
+          <w:rFonts w:ascii="Lucida Sans Typewriter" w:hAnsi="Lucida Sans Typewriter"/>
+          <w:sz w:val="18"/>
+          <w:szCs w:val="18"/>
+        </w:rPr>
+      </w:pPr>
+    </w:p>
+    <w:p>
+      <w:pPr>
+        <w:ind w:left="720"/>
+        <w:rPr>
+          <w:rFonts w:ascii="Lucida Sans Typewriter" w:hAnsi="Lucida Sans Typewriter"/>
+          <w:sz w:val="18"/>
+          <w:szCs w:val="18"/>
+        </w:rPr>
+      </w:pPr>
+      <w:r>
+        <w:rPr>
+          <w:rFonts w:ascii="Lucida Sans Typewriter" w:hAnsi="Lucida Sans Typewriter"/>
+          <w:sz w:val="18"/>
+          <w:szCs w:val="18"/>
+        </w:rPr>
+        <w:t>Error in resample&gt;</w:t>
+      </w:r>
+      <w:proofErr w:type="spellStart"/>
+      <w:r>
+        <w:rPr>
+          <w:rFonts w:ascii="Lucida Sans Typewriter" w:hAnsi="Lucida Sans Typewriter"/>
+          <w:sz w:val="18"/>
+          <w:szCs w:val="18"/>
+        </w:rPr>
+        <w:t>uniformResample</w:t>
+      </w:r>
+      <w:proofErr w:type="spellEnd"/>
+      <w:r>
+        <w:rPr>
+          <w:rFonts w:ascii="Lucida Sans Typewriter" w:hAnsi="Lucida Sans Typewriter"/>
+          <w:sz w:val="18"/>
+          <w:szCs w:val="18"/>
+        </w:rPr>
+        <w:t xml:space="preserve"> (line 228)</w:t>
+      </w:r>
+    </w:p>
+    <w:p>
+      <w:pPr>
+        <w:ind w:left="720"/>
+        <w:rPr>
+          <w:rFonts w:ascii="Lucida Sans Typewriter" w:hAnsi="Lucida Sans Typewriter"/>
+          <w:sz w:val="18"/>
+          <w:szCs w:val="18"/>
+        </w:rPr>
+      </w:pPr>
+      <w:r>
+        <w:rPr>
+          <w:rFonts w:ascii="Lucida Sans Typewriter" w:hAnsi="Lucida Sans Typewriter"/>
+          <w:sz w:val="18"/>
+          <w:szCs w:val="18"/>
+        </w:rPr>
+        <w:t xml:space="preserve">y = </w:t>
+      </w:r>
+      <w:proofErr w:type="spellStart"/>
+      <w:r>
+        <w:rPr>
+          <w:rFonts w:ascii="Lucida Sans Typewriter" w:hAnsi="Lucida Sans Typewriter"/>
+          <w:sz w:val="18"/>
+          <w:szCs w:val="18"/>
+        </w:rPr>
+        <w:t>upfirdn</w:t>
+      </w:r>
+      <w:proofErr w:type="spellEnd"/>
+      <w:r>
+        <w:rPr>
+          <w:rFonts w:ascii="Lucida Sans Typewriter" w:hAnsi="Lucida Sans Typewriter"/>
+          <w:sz w:val="18"/>
+          <w:szCs w:val="18"/>
+        </w:rPr>
+        <w:t>(</w:t>
+      </w:r>
+      <w:proofErr w:type="spellStart"/>
+      <w:r>
+        <w:rPr>
+          <w:rFonts w:ascii="Lucida Sans Typewriter" w:hAnsi="Lucida Sans Typewriter"/>
+          <w:sz w:val="18"/>
+          <w:szCs w:val="18"/>
+        </w:rPr>
+        <w:t>x,h,p,q</w:t>
+      </w:r>
+      <w:proofErr w:type="spellEnd"/>
+      <w:r>
+        <w:rPr>
+          <w:rFonts w:ascii="Lucida Sans Typewriter" w:hAnsi="Lucida Sans Typewriter"/>
+          <w:sz w:val="18"/>
+          <w:szCs w:val="18"/>
+        </w:rPr>
+        <w:t>);</w:t>
+      </w:r>
+    </w:p>
+    <w:p>
+      <w:pPr>
+        <w:ind w:left="720"/>
+        <w:rPr>
+          <w:rFonts w:ascii="Lucida Sans Typewriter" w:hAnsi="Lucida Sans Typewriter"/>
+          <w:sz w:val="18"/>
+          <w:szCs w:val="18"/>
+        </w:rPr>
+      </w:pPr>
+    </w:p>
+    <w:p>
+      <w:pPr>
+        <w:ind w:left="720"/>
+        <w:rPr>
+          <w:rFonts w:ascii="Lucida Sans Typewriter" w:hAnsi="Lucida Sans Typewriter"/>
+          <w:sz w:val="18"/>
+          <w:szCs w:val="18"/>
+        </w:rPr>
+      </w:pPr>
+      <w:r>
+        <w:rPr>
+          <w:rFonts w:ascii="Lucida Sans Typewriter" w:hAnsi="Lucida Sans Typewriter"/>
+          <w:sz w:val="18"/>
+          <w:szCs w:val="18"/>
+        </w:rPr>
+        <w:t>Error in resample (line 102)</w:t>
+      </w:r>
+    </w:p>
+    <w:p>
+      <w:pPr>
+        <w:ind w:left="720"/>
+        <w:rPr>
+          <w:rFonts w:ascii="Lucida Sans Typewriter" w:hAnsi="Lucida Sans Typewriter"/>
+          <w:sz w:val="18"/>
+          <w:szCs w:val="18"/>
+        </w:rPr>
+      </w:pPr>
+      <w:r>
+        <w:rPr>
+          <w:rFonts w:ascii="Lucida Sans Typewriter" w:hAnsi="Lucida Sans Typewriter"/>
+          <w:sz w:val="18"/>
+          <w:szCs w:val="18"/>
+        </w:rPr>
+        <w:t xml:space="preserve">  [</w:t>
+      </w:r>
+      <w:proofErr w:type="spellStart"/>
+      <w:r>
+        <w:rPr>
+          <w:rFonts w:ascii="Lucida Sans Typewriter" w:hAnsi="Lucida Sans Typewriter"/>
+          <w:sz w:val="18"/>
+          <w:szCs w:val="18"/>
+        </w:rPr>
+        <w:t>varargout</w:t>
+      </w:r>
+      <w:proofErr w:type="spellEnd"/>
+      <w:r>
+        <w:rPr>
+          <w:rFonts w:ascii="Lucida Sans Typewriter" w:hAnsi="Lucida Sans Typewriter"/>
+          <w:sz w:val="18"/>
+          <w:szCs w:val="18"/>
+        </w:rPr>
+        <w:t xml:space="preserve">{1:max(1,nargout)}] = </w:t>
+      </w:r>
+      <w:proofErr w:type="spellStart"/>
+      <w:r>
+        <w:rPr>
+          <w:rFonts w:ascii="Lucida Sans Typewriter" w:hAnsi="Lucida Sans Typewriter"/>
+          <w:sz w:val="18"/>
+          <w:szCs w:val="18"/>
+        </w:rPr>
+        <w:t>uniformResample</w:t>
+      </w:r>
+      <w:proofErr w:type="spellEnd"/>
+      <w:r>
+        <w:rPr>
+          <w:rFonts w:ascii="Lucida Sans Typewriter" w:hAnsi="Lucida Sans Typewriter"/>
+          <w:sz w:val="18"/>
+          <w:szCs w:val="18"/>
+        </w:rPr>
+        <w:t>(</w:t>
+      </w:r>
+      <w:proofErr w:type="spellStart"/>
+      <w:r>
+        <w:rPr>
+          <w:rFonts w:ascii="Lucida Sans Typewriter" w:hAnsi="Lucida Sans Typewriter"/>
+          <w:sz w:val="18"/>
+          <w:szCs w:val="18"/>
+        </w:rPr>
+        <w:t>varargin</w:t>
+      </w:r>
+      <w:proofErr w:type="spellEnd"/>
+      <w:r>
+        <w:rPr>
+          <w:rFonts w:ascii="Lucida Sans Typewriter" w:hAnsi="Lucida Sans Typewriter"/>
+          <w:sz w:val="18"/>
+          <w:szCs w:val="18"/>
+        </w:rPr>
+        <w:t>{:});</w:t>
+      </w:r>
+    </w:p>
+    <w:p/>
+    <w:p>
+      <w:r>
+        <w:t>Need to recode to have user-specified rate!</w:t>
+      </w:r>
+    </w:p>
+    <w:p/>
     <w:sectPr>
       <w:pgSz w:w="12240" w:h="15840"/>
       <w:pgMar w:top="1440" w:right="1440" w:bottom="1440" w:left="1440" w:header="720" w:footer="720" w:gutter="0"/>

</xml_diff>

<commit_message>
added filename as event at start of file
</commit_message>
<xml_diff>
--- a/OptoPlexon_Steps.docx
+++ b/OptoPlexon_Steps.docx
@@ -14839,9 +14839,68 @@
       <w:r>
         <w:t>Going to try creating a dummy file to test.</w:t>
       </w:r>
+    </w:p>
+    <w:p>
+      <w:proofErr w:type="spellStart"/>
+      <w:r>
+        <w:t>sd</w:t>
+      </w:r>
+      <w:proofErr w:type="spellEnd"/>
+    </w:p>
+    <w:p>
+      <w:r>
+        <w:t xml:space="preserve">Created fake data file: </w:t>
+      </w:r>
+      <w:r>
+        <w:t>1407_20200309_03_01_1350_TIMETESTDATA.nex</w:t>
+      </w:r>
+    </w:p>
+    <w:p>
+      <w:r>
+        <w:tab/>
+        <w:t xml:space="preserve">Has 1ms dur spikes at every stimulus onset (100 </w:t>
+      </w:r>
+      <w:proofErr w:type="spellStart"/>
+      <w:r>
+        <w:t>ms</w:t>
+      </w:r>
+      <w:proofErr w:type="spellEnd"/>
+      <w:r>
+        <w:t xml:space="preserve"> stim delay)</w:t>
+      </w:r>
+    </w:p>
+    <w:p>
+      <w:r>
+        <w:t>Ran OFS – difference between stim onset and spike time is ~400 us</w:t>
+      </w:r>
+    </w:p>
+    <w:p>
+      <w:r>
+        <w:t>So: no issues. Carry on….</w:t>
+      </w:r>
+    </w:p>
+    <w:p/>
+    <w:p>
+      <w:r>
+        <w:t>11 June 2020</w:t>
+      </w:r>
       <w:bookmarkStart w:id="0" w:name="_GoBack"/>
       <w:bookmarkEnd w:id="0"/>
     </w:p>
+    <w:p>
+      <w:r>
+        <w:t xml:space="preserve">Will keep resampling </w:t>
+      </w:r>
+      <w:r>
+        <w:t xml:space="preserve">functionality (though default is no resample) </w:t>
+      </w:r>
+      <w:r>
+        <w:t>for now</w:t>
+      </w:r>
+    </w:p>
+    <w:p/>
+    <w:p/>
+    <w:p/>
     <w:sectPr>
       <w:pgSz w:w="12240" w:h="15840"/>
       <w:pgMar w:top="1440" w:right="1440" w:bottom="1440" w:left="1440" w:header="720" w:footer="720" w:gutter="0"/>

</xml_diff>

<commit_message>
working on plotting of curves
getSpikesByStim script will eventually be a method in SpikeData that will return spiketimes organized into channel, unit, variable (freq, level)
</commit_message>
<xml_diff>
--- a/OptoPlexon_Steps.docx
+++ b/OptoPlexon_Steps.docx
@@ -15130,6 +15130,33 @@
         <w:pStyle w:val="ListParagraph"/>
         <w:ind w:left="1440"/>
       </w:pPr>
+    </w:p>
+    <w:p>
+      <w:pPr>
+        <w:pStyle w:val="ListParagraph"/>
+        <w:ind w:left="1440"/>
+      </w:pPr>
+    </w:p>
+    <w:p>
+      <w:pPr>
+        <w:pStyle w:val="ListParagraph"/>
+        <w:ind w:left="0"/>
+      </w:pPr>
+      <w:r>
+        <w:t>15 June 2020</w:t>
+      </w:r>
+    </w:p>
+    <w:p>
+      <w:pPr>
+        <w:pStyle w:val="ListParagraph"/>
+        <w:numPr>
+          <w:ilvl w:val="0"/>
+          <w:numId w:val="17"/>
+        </w:numPr>
+      </w:pPr>
+      <w:r>
+        <w:t>Should add file id to Spikes table in SpikeData?</w:t>
+      </w:r>
       <w:bookmarkStart w:id="0" w:name="_GoBack"/>
       <w:bookmarkEnd w:id="0"/>
     </w:p>
@@ -17232,6 +17259,119 @@
       <w:rPr>
         <w:rFonts w:ascii="Wingdings" w:hAnsi="Wingdings" w:hint="default"/>
         <w:sz w:val="20"/>
+      </w:rPr>
+    </w:lvl>
+  </w:abstractNum>
+  <w:abstractNum w:abstractNumId="16" w15:restartNumberingAfterBreak="0">
+    <w:nsid w:val="7FF77B1D"/>
+    <w:multiLevelType w:val="hybridMultilevel"/>
+    <w:tmpl w:val="C4BAA496"/>
+    <w:lvl w:ilvl="0" w:tplc="898E85C0">
+      <w:start w:val="10"/>
+      <w:numFmt w:val="bullet"/>
+      <w:lvlText w:val="-"/>
+      <w:lvlJc w:val="left"/>
+      <w:pPr>
+        <w:ind w:left="720" w:hanging="360"/>
+      </w:pPr>
+      <w:rPr>
+        <w:rFonts w:ascii="Calibri" w:eastAsiaTheme="minorHAnsi" w:hAnsi="Calibri" w:cs="Calibri" w:hint="default"/>
+      </w:rPr>
+    </w:lvl>
+    <w:lvl w:ilvl="1" w:tplc="04090003" w:tentative="1">
+      <w:start w:val="1"/>
+      <w:numFmt w:val="bullet"/>
+      <w:lvlText w:val="o"/>
+      <w:lvlJc w:val="left"/>
+      <w:pPr>
+        <w:ind w:left="1440" w:hanging="360"/>
+      </w:pPr>
+      <w:rPr>
+        <w:rFonts w:ascii="Courier New" w:hAnsi="Courier New" w:cs="Courier New" w:hint="default"/>
+      </w:rPr>
+    </w:lvl>
+    <w:lvl w:ilvl="2" w:tplc="04090005" w:tentative="1">
+      <w:start w:val="1"/>
+      <w:numFmt w:val="bullet"/>
+      <w:lvlText w:val=""/>
+      <w:lvlJc w:val="left"/>
+      <w:pPr>
+        <w:ind w:left="2160" w:hanging="360"/>
+      </w:pPr>
+      <w:rPr>
+        <w:rFonts w:ascii="Wingdings" w:hAnsi="Wingdings" w:hint="default"/>
+      </w:rPr>
+    </w:lvl>
+    <w:lvl w:ilvl="3" w:tplc="04090001" w:tentative="1">
+      <w:start w:val="1"/>
+      <w:numFmt w:val="bullet"/>
+      <w:lvlText w:val=""/>
+      <w:lvlJc w:val="left"/>
+      <w:pPr>
+        <w:ind w:left="2880" w:hanging="360"/>
+      </w:pPr>
+      <w:rPr>
+        <w:rFonts w:ascii="Symbol" w:hAnsi="Symbol" w:hint="default"/>
+      </w:rPr>
+    </w:lvl>
+    <w:lvl w:ilvl="4" w:tplc="04090003" w:tentative="1">
+      <w:start w:val="1"/>
+      <w:numFmt w:val="bullet"/>
+      <w:lvlText w:val="o"/>
+      <w:lvlJc w:val="left"/>
+      <w:pPr>
+        <w:ind w:left="3600" w:hanging="360"/>
+      </w:pPr>
+      <w:rPr>
+        <w:rFonts w:ascii="Courier New" w:hAnsi="Courier New" w:cs="Courier New" w:hint="default"/>
+      </w:rPr>
+    </w:lvl>
+    <w:lvl w:ilvl="5" w:tplc="04090005" w:tentative="1">
+      <w:start w:val="1"/>
+      <w:numFmt w:val="bullet"/>
+      <w:lvlText w:val=""/>
+      <w:lvlJc w:val="left"/>
+      <w:pPr>
+        <w:ind w:left="4320" w:hanging="360"/>
+      </w:pPr>
+      <w:rPr>
+        <w:rFonts w:ascii="Wingdings" w:hAnsi="Wingdings" w:hint="default"/>
+      </w:rPr>
+    </w:lvl>
+    <w:lvl w:ilvl="6" w:tplc="04090001" w:tentative="1">
+      <w:start w:val="1"/>
+      <w:numFmt w:val="bullet"/>
+      <w:lvlText w:val=""/>
+      <w:lvlJc w:val="left"/>
+      <w:pPr>
+        <w:ind w:left="5040" w:hanging="360"/>
+      </w:pPr>
+      <w:rPr>
+        <w:rFonts w:ascii="Symbol" w:hAnsi="Symbol" w:hint="default"/>
+      </w:rPr>
+    </w:lvl>
+    <w:lvl w:ilvl="7" w:tplc="04090003" w:tentative="1">
+      <w:start w:val="1"/>
+      <w:numFmt w:val="bullet"/>
+      <w:lvlText w:val="o"/>
+      <w:lvlJc w:val="left"/>
+      <w:pPr>
+        <w:ind w:left="5760" w:hanging="360"/>
+      </w:pPr>
+      <w:rPr>
+        <w:rFonts w:ascii="Courier New" w:hAnsi="Courier New" w:cs="Courier New" w:hint="default"/>
+      </w:rPr>
+    </w:lvl>
+    <w:lvl w:ilvl="8" w:tplc="04090005" w:tentative="1">
+      <w:start w:val="1"/>
+      <w:numFmt w:val="bullet"/>
+      <w:lvlText w:val=""/>
+      <w:lvlJc w:val="left"/>
+      <w:pPr>
+        <w:ind w:left="6480" w:hanging="360"/>
+      </w:pPr>
+      <w:rPr>
+        <w:rFonts w:ascii="Wingdings" w:hAnsi="Wingdings" w:hint="default"/>
       </w:rPr>
     </w:lvl>
   </w:abstractNum>
@@ -17282,6 +17422,9 @@
   </w:num>
   <w:num w:numId="16">
     <w:abstractNumId w:val="2"/>
+  </w:num>
+  <w:num w:numId="17">
+    <w:abstractNumId w:val="16"/>
   </w:num>
 </w:numbering>
 </file>

</xml_diff>

<commit_message>
testing chan, unit sel
testing code in scratch script
moved check_channels from protected methods in SpikeData to all access in order to use in scratch script
</commit_message>
<xml_diff>
--- a/OptoPlexon_Steps.docx
+++ b/OptoPlexon_Steps.docx
@@ -15259,6 +15259,35 @@
           <w:t>https://neurodatawithoutborders.github.io/matnwb/tutorials/html/ecephys.html</w:t>
         </w:r>
       </w:hyperlink>
+    </w:p>
+    <w:p>
+      <w:pPr>
+        <w:pStyle w:val="ListParagraph"/>
+        <w:numPr>
+          <w:ilvl w:val="2"/>
+          <w:numId w:val="17"/>
+        </w:numPr>
+      </w:pPr>
+      <w:r>
+        <w:t>See also brainstorm-IN</w:t>
+      </w:r>
+      <w:r>
+        <w:br/>
+      </w:r>
+      <w:hyperlink r:id="rId26" w:history="1">
+        <w:r>
+          <w:rPr>
+            <w:rStyle w:val="Hyperlink"/>
+          </w:rPr>
+          <w:t>https://www.nature.com/articles/s41597-019-0242-z</w:t>
+        </w:r>
+      </w:hyperlink>
+    </w:p>
+    <w:p>
+      <w:pPr>
+        <w:pStyle w:val="ListParagraph"/>
+        <w:ind w:left="2160"/>
+      </w:pPr>
     </w:p>
     <w:p>
       <w:r>

</xml_diff>

<commit_message>
sorted and imported fake test data
</commit_message>
<xml_diff>
--- a/OptoPlexon_Steps.docx
+++ b/OptoPlexon_Steps.docx
@@ -15292,6 +15292,140 @@
     <w:p>
       <w:r>
         <w:t>16 June 2020</w:t>
+      </w:r>
+    </w:p>
+    <w:p>
+      <w:r>
+        <w:t xml:space="preserve">Generated multichannel, multiunit test data. </w:t>
+      </w:r>
+      <w:r>
+        <w:t>Sorted data</w:t>
+      </w:r>
+    </w:p>
+    <w:p>
+      <w:pPr>
+        <w:pStyle w:val="SourceCode"/>
+      </w:pPr>
+      <w:proofErr w:type="spellStart"/>
+      <w:r>
+        <w:t>sortedPath</w:t>
+      </w:r>
+      <w:proofErr w:type="spellEnd"/>
+      <w:r>
+        <w:t xml:space="preserve"> = '/Users/</w:t>
+      </w:r>
+      <w:proofErr w:type="spellStart"/>
+      <w:r>
+        <w:t>sshanbhag</w:t>
+      </w:r>
+      <w:proofErr w:type="spellEnd"/>
+      <w:r>
+        <w:t>/Work/Data/</w:t>
+      </w:r>
+      <w:proofErr w:type="spellStart"/>
+      <w:r>
+        <w:t>TestData</w:t>
+      </w:r>
+      <w:proofErr w:type="spellEnd"/>
+      <w:r>
+        <w:t>/working/</w:t>
+      </w:r>
+      <w:proofErr w:type="spellStart"/>
+      <w:r>
+        <w:t>FakeData</w:t>
+      </w:r>
+      <w:proofErr w:type="spellEnd"/>
+      <w:r>
+        <w:t>/</w:t>
+      </w:r>
+      <w:proofErr w:type="spellStart"/>
+      <w:r>
+        <w:t>TestData</w:t>
+      </w:r>
+      <w:proofErr w:type="spellEnd"/>
+      <w:r>
+        <w:t>';</w:t>
+      </w:r>
+    </w:p>
+    <w:p>
+      <w:pPr>
+        <w:pStyle w:val="SourceCode"/>
+      </w:pPr>
+      <w:proofErr w:type="spellStart"/>
+      <w:r>
+        <w:t>rawPath</w:t>
+      </w:r>
+      <w:proofErr w:type="spellEnd"/>
+      <w:r>
+        <w:t xml:space="preserve"> = </w:t>
+      </w:r>
+      <w:proofErr w:type="spellStart"/>
+      <w:r>
+        <w:t>sortedPath</w:t>
+      </w:r>
+      <w:proofErr w:type="spellEnd"/>
+      <w:r>
+        <w:t>;</w:t>
+      </w:r>
+    </w:p>
+    <w:p>
+      <w:pPr>
+        <w:pStyle w:val="SourceCode"/>
+      </w:pPr>
+      <w:proofErr w:type="spellStart"/>
+      <w:r>
+        <w:t>nexPath</w:t>
+      </w:r>
+      <w:proofErr w:type="spellEnd"/>
+      <w:r>
+        <w:t xml:space="preserve"> = </w:t>
+      </w:r>
+      <w:proofErr w:type="spellStart"/>
+      <w:r>
+        <w:t>sortedPath</w:t>
+      </w:r>
+      <w:proofErr w:type="spellEnd"/>
+      <w:r>
+        <w:t>;</w:t>
+      </w:r>
+    </w:p>
+    <w:p>
+      <w:pPr>
+        <w:pStyle w:val="SourceCode"/>
+      </w:pPr>
+      <w:proofErr w:type="spellStart"/>
+      <w:r>
+        <w:t>nexInfoFile</w:t>
+      </w:r>
+      <w:proofErr w:type="spellEnd"/>
+      <w:r>
+        <w:t xml:space="preserve"> = '1407_20200309_03_01_1350_TESTDATA_nexinfo.mat';</w:t>
+      </w:r>
+    </w:p>
+    <w:p>
+      <w:pPr>
+        <w:pStyle w:val="SourceCode"/>
+      </w:pPr>
+      <w:proofErr w:type="spellStart"/>
+      <w:r>
+        <w:t>nexFile</w:t>
+      </w:r>
+      <w:proofErr w:type="spellEnd"/>
+      <w:r>
+        <w:t xml:space="preserve"> = '1407_20200309_03_01_1350_TESTDATA.nex';</w:t>
+      </w:r>
+    </w:p>
+    <w:p>
+      <w:pPr>
+        <w:pStyle w:val="SourceCode"/>
+      </w:pPr>
+      <w:proofErr w:type="spellStart"/>
+      <w:r>
+        <w:t>plxFile</w:t>
+      </w:r>
+      <w:proofErr w:type="spellEnd"/>
+      <w:r>
+        <w:t xml:space="preserve"> = '1407_20200309_03_01_1350_TESTDATA-Sort.plx';</w:t>
       </w:r>
     </w:p>
     <w:p>
@@ -18097,9 +18231,8 @@
     <w:name w:val="SourceCode"/>
     <w:basedOn w:val="Normal"/>
     <w:qFormat/>
-    <w:rsid w:val="008B01FD"/>
+    <w:rsid w:val="003B7D43"/>
     <w:pPr>
-      <w:spacing w:before="120" w:after="120"/>
       <w:ind w:left="360"/>
     </w:pPr>
     <w:rPr>

</xml_diff>

<commit_message>
path forward in optoplexon_steps
</commit_message>
<xml_diff>
--- a/OptoPlexon_Steps.docx
+++ b/OptoPlexon_Steps.docx
@@ -15428,7 +15428,43 @@
         <w:t xml:space="preserve"> = '1407_20200309_03_01_1350_TESTDATA-Sort.plx';</w:t>
       </w:r>
     </w:p>
-    <w:p>
+    <w:p/>
+    <w:p>
+      <w:r>
+        <w:t>17 June 2020</w:t>
+      </w:r>
+    </w:p>
+    <w:p>
+      <w:proofErr w:type="spellStart"/>
+      <w:r>
+        <w:lastRenderedPageBreak/>
+        <w:t>getSpikesByStim</w:t>
+      </w:r>
+      <w:proofErr w:type="spellEnd"/>
+      <w:r>
+        <w:t xml:space="preserve"> (presently a script) is trying to do everything. Maybe change it to simply get relevant spikes for a single channel/unit combination This could then be called by a different function or script to get data for all </w:t>
+      </w:r>
+      <w:proofErr w:type="spellStart"/>
+      <w:r>
+        <w:t>channels,units</w:t>
+      </w:r>
+      <w:proofErr w:type="spellEnd"/>
+      <w:r>
+        <w:t xml:space="preserve"> in this format. Might not be most efficient </w:t>
+      </w:r>
+      <w:proofErr w:type="spellStart"/>
+      <w:r>
+        <w:t>bt</w:t>
+      </w:r>
+      <w:proofErr w:type="spellEnd"/>
+      <w:r>
+        <w:t xml:space="preserve"> is probably most modular approach. </w:t>
+      </w:r>
+    </w:p>
+    <w:p>
+      <w:r>
+        <w:t>Data can be returned as a struct… or …. ?</w:t>
+      </w:r>
       <w:bookmarkStart w:id="0" w:name="_GoBack"/>
       <w:bookmarkEnd w:id="0"/>
     </w:p>

</xml_diff>

<commit_message>
working on FRA info
</commit_message>
<xml_diff>
--- a/OptoPlexon_Steps.docx
+++ b/OptoPlexon_Steps.docx
@@ -15498,7 +15498,54 @@
       </w:r>
       <w:proofErr w:type="spellEnd"/>
       <w:r>
-        <w:t xml:space="preserve"> and subclasses method getStimulusIndices…</w:t>
+        <w:t xml:space="preserve"> and subclasses method </w:t>
+      </w:r>
+      <w:proofErr w:type="spellStart"/>
+      <w:r>
+        <w:t>getStimulusIndices</w:t>
+      </w:r>
+      <w:proofErr w:type="spellEnd"/>
+      <w:r>
+        <w:t>…</w:t>
+      </w:r>
+    </w:p>
+    <w:p/>
+    <w:p/>
+    <w:p>
+      <w:r>
+        <w:t xml:space="preserve">Would it be best to move </w:t>
+      </w:r>
+      <w:proofErr w:type="spellStart"/>
+      <w:r>
+        <w:t>getSpikesForStim</w:t>
+      </w:r>
+      <w:proofErr w:type="spellEnd"/>
+      <w:r>
+        <w:t xml:space="preserve"> guts into </w:t>
+      </w:r>
+      <w:proofErr w:type="spellStart"/>
+      <w:r>
+        <w:t>curveData</w:t>
+      </w:r>
+      <w:proofErr w:type="spellEnd"/>
+      <w:r>
+        <w:t>?</w:t>
+      </w:r>
+    </w:p>
+    <w:p>
+      <w:r>
+        <w:t>Not sure.. bra</w:t>
+      </w:r>
+      <w:r>
+        <w:t xml:space="preserve">nching to work on </w:t>
+      </w:r>
+      <w:proofErr w:type="spellStart"/>
+      <w:r>
+        <w:t>FRAInfo</w:t>
+      </w:r>
+      <w:proofErr w:type="spellEnd"/>
+      <w:r>
+        <w:t xml:space="preserve"> subclass</w:t>
       </w:r>
       <w:bookmarkStart w:id="0" w:name="_GoBack"/>
       <w:bookmarkEnd w:id="0"/>

</xml_diff>

<commit_message>
tested export/import for FRA, FRAInfo
-	Had to add constructor to FRAInfo
-	Reexported, sorted, imported 1407 test data, both FRA only and MERGED all data
-	Seems to export, import ok. Now to fix plotting as hoped…
</commit_message>
<xml_diff>
--- a/OptoPlexon_Steps.docx
+++ b/OptoPlexon_Steps.docx
@@ -15546,6 +15546,53 @@
       <w:proofErr w:type="spellEnd"/>
       <w:r>
         <w:t xml:space="preserve"> subclass</w:t>
+      </w:r>
+    </w:p>
+    <w:p/>
+    <w:p>
+      <w:r>
+        <w:t>22 Jun 2020</w:t>
+      </w:r>
+    </w:p>
+    <w:p>
+      <w:pPr>
+        <w:pStyle w:val="ListParagraph"/>
+        <w:numPr>
+          <w:ilvl w:val="0"/>
+          <w:numId w:val="17"/>
+        </w:numPr>
+      </w:pPr>
+      <w:r>
+        <w:t xml:space="preserve">Had to add constructor to </w:t>
+      </w:r>
+      <w:proofErr w:type="spellStart"/>
+      <w:r>
+        <w:t>FRAInfo</w:t>
+      </w:r>
+      <w:proofErr w:type="spellEnd"/>
+    </w:p>
+    <w:p>
+      <w:pPr>
+        <w:pStyle w:val="ListParagraph"/>
+        <w:numPr>
+          <w:ilvl w:val="0"/>
+          <w:numId w:val="17"/>
+        </w:numPr>
+      </w:pPr>
+      <w:r>
+        <w:t>Reexported, sorted, imported 1407 test data, both FRA only and MERGED all data</w:t>
+      </w:r>
+    </w:p>
+    <w:p>
+      <w:pPr>
+        <w:pStyle w:val="ListParagraph"/>
+        <w:numPr>
+          <w:ilvl w:val="0"/>
+          <w:numId w:val="17"/>
+        </w:numPr>
+      </w:pPr>
+      <w:r>
+        <w:t>Seems to export, import ok. Now to fix plotting as hoped…</w:t>
       </w:r>
       <w:bookmarkStart w:id="0" w:name="_GoBack"/>
       <w:bookmarkEnd w:id="0"/>

</xml_diff>

<commit_message>
dealing with differences in spiketimes betw. curves
Dealing with spiketimes/spiketable issue: created convertSpikeTableToSpikeTimes method in CurveInfo. To be subclassed as needed. Only FRAInfo should need to do this. For CurveInfo, used code from getSpikesByStim in SpikeData.
Inelegant but works for now
</commit_message>
<xml_diff>
--- a/OptoPlexon_Steps.docx
+++ b/OptoPlexon_Steps.docx
@@ -15594,8 +15594,174 @@
       <w:r>
         <w:t>Seems to export, import ok. Now to fix plotting as hoped…</w:t>
       </w:r>
+    </w:p>
+    <w:p>
+      <w:r>
+        <w:t>24 June 2020</w:t>
+      </w:r>
+    </w:p>
+    <w:p>
+      <w:pPr>
+        <w:pStyle w:val="ListParagraph"/>
+        <w:numPr>
+          <w:ilvl w:val="0"/>
+          <w:numId w:val="4"/>
+        </w:numPr>
+      </w:pPr>
+      <w:r>
+        <w:t xml:space="preserve">Problem: if changes are made to objects, </w:t>
+      </w:r>
+      <w:proofErr w:type="spellStart"/>
+      <w:r>
+        <w:t>nexinfo.mat</w:t>
+      </w:r>
+      <w:proofErr w:type="spellEnd"/>
+      <w:r>
+        <w:t xml:space="preserve"> files will be outdated, and data need to be reexported to </w:t>
+      </w:r>
+      <w:proofErr w:type="spellStart"/>
+      <w:r>
+        <w:t>nex</w:t>
+      </w:r>
+      <w:proofErr w:type="spellEnd"/>
+      <w:r>
+        <w:t>. Sorting again shouldn’t be necessary, however</w:t>
+      </w:r>
+    </w:p>
+    <w:p>
+      <w:pPr>
+        <w:pStyle w:val="ListParagraph"/>
+        <w:numPr>
+          <w:ilvl w:val="1"/>
+          <w:numId w:val="4"/>
+        </w:numPr>
+      </w:pPr>
+      <w:r>
+        <w:t xml:space="preserve">Solution: need way to simply remake </w:t>
+      </w:r>
+      <w:proofErr w:type="spellStart"/>
+      <w:r>
+        <w:t>nexinfo.mat</w:t>
+      </w:r>
+      <w:proofErr w:type="spellEnd"/>
+      <w:r>
+        <w:t xml:space="preserve"> file and not generate .</w:t>
+      </w:r>
+      <w:proofErr w:type="spellStart"/>
+      <w:r>
+        <w:t>nex</w:t>
+      </w:r>
+      <w:proofErr w:type="spellEnd"/>
+      <w:r>
+        <w:t xml:space="preserve"> file.</w:t>
+      </w:r>
+    </w:p>
+    <w:p>
+      <w:pPr>
+        <w:pStyle w:val="ListParagraph"/>
+        <w:numPr>
+          <w:ilvl w:val="0"/>
+          <w:numId w:val="4"/>
+        </w:numPr>
+      </w:pPr>
       <w:bookmarkStart w:id="0" w:name="_GoBack"/>
       <w:bookmarkEnd w:id="0"/>
+      <w:r>
+        <w:t xml:space="preserve">Dealing with </w:t>
+      </w:r>
+      <w:proofErr w:type="spellStart"/>
+      <w:r>
+        <w:t>spiketimes</w:t>
+      </w:r>
+      <w:proofErr w:type="spellEnd"/>
+      <w:r>
+        <w:t>/</w:t>
+      </w:r>
+      <w:proofErr w:type="spellStart"/>
+      <w:r>
+        <w:t>spiketable</w:t>
+      </w:r>
+      <w:proofErr w:type="spellEnd"/>
+      <w:r>
+        <w:t xml:space="preserve"> issue: created </w:t>
+      </w:r>
+      <w:proofErr w:type="spellStart"/>
+      <w:r>
+        <w:t>convertSpikeTableToSpikeTimes</w:t>
+      </w:r>
+      <w:proofErr w:type="spellEnd"/>
+      <w:r>
+        <w:t xml:space="preserve"> method in </w:t>
+      </w:r>
+      <w:proofErr w:type="spellStart"/>
+      <w:r>
+        <w:t>CurveInfo</w:t>
+      </w:r>
+      <w:proofErr w:type="spellEnd"/>
+      <w:r>
+        <w:t xml:space="preserve">. To be </w:t>
+      </w:r>
+      <w:proofErr w:type="spellStart"/>
+      <w:r>
+        <w:t>subclassed</w:t>
+      </w:r>
+      <w:proofErr w:type="spellEnd"/>
+      <w:r>
+        <w:t xml:space="preserve"> as needed. Only </w:t>
+      </w:r>
+      <w:proofErr w:type="spellStart"/>
+      <w:r>
+        <w:t>FRAInfo</w:t>
+      </w:r>
+      <w:proofErr w:type="spellEnd"/>
+      <w:r>
+        <w:t xml:space="preserve"> should need to do this. For </w:t>
+      </w:r>
+      <w:proofErr w:type="spellStart"/>
+      <w:r>
+        <w:t>CurveInfo</w:t>
+      </w:r>
+      <w:proofErr w:type="spellEnd"/>
+      <w:r>
+        <w:t xml:space="preserve">, used code from </w:t>
+      </w:r>
+      <w:proofErr w:type="spellStart"/>
+      <w:r>
+        <w:t>getSpikesByStim</w:t>
+      </w:r>
+      <w:proofErr w:type="spellEnd"/>
+      <w:r>
+        <w:t xml:space="preserve"> in </w:t>
+      </w:r>
+      <w:proofErr w:type="spellStart"/>
+      <w:r>
+        <w:t>SpikeData</w:t>
+      </w:r>
+      <w:proofErr w:type="spellEnd"/>
+      <w:r>
+        <w:t>.</w:t>
+      </w:r>
+    </w:p>
+    <w:p>
+      <w:pPr>
+        <w:pStyle w:val="ListParagraph"/>
+        <w:numPr>
+          <w:ilvl w:val="1"/>
+          <w:numId w:val="4"/>
+        </w:numPr>
+      </w:pPr>
+      <w:r>
+        <w:t>Inelegant but works for now</w:t>
+      </w:r>
+    </w:p>
+    <w:p>
+      <w:pPr>
+        <w:pStyle w:val="ListParagraph"/>
+        <w:numPr>
+          <w:ilvl w:val="1"/>
+          <w:numId w:val="4"/>
+        </w:numPr>
+      </w:pPr>
     </w:p>
     <w:sectPr>
       <w:pgSz w:w="12240" w:h="15840"/>
@@ -17440,7 +17606,7 @@
   <w:abstractNum w:abstractNumId="14" w15:restartNumberingAfterBreak="0">
     <w:nsid w:val="6DA17F95"/>
     <w:multiLevelType w:val="hybridMultilevel"/>
-    <w:tmpl w:val="7A360E26"/>
+    <w:tmpl w:val="0DAA861C"/>
     <w:lvl w:ilvl="0" w:tplc="04090001">
       <w:start w:val="1"/>
       <w:numFmt w:val="bullet"/>
@@ -17453,7 +17619,7 @@
         <w:rFonts w:ascii="Symbol" w:hAnsi="Symbol" w:hint="default"/>
       </w:rPr>
     </w:lvl>
-    <w:lvl w:ilvl="1" w:tplc="04090003" w:tentative="1">
+    <w:lvl w:ilvl="1" w:tplc="04090003">
       <w:start w:val="1"/>
       <w:numFmt w:val="bullet"/>
       <w:lvlText w:val="o"/>
@@ -17462,7 +17628,7 @@
         <w:ind w:left="1440" w:hanging="360"/>
       </w:pPr>
       <w:rPr>
-        <w:rFonts w:ascii="Courier New" w:hAnsi="Courier New" w:hint="default"/>
+        <w:rFonts w:ascii="Courier New" w:hAnsi="Courier New" w:cs="Courier New" w:hint="default"/>
       </w:rPr>
     </w:lvl>
     <w:lvl w:ilvl="2" w:tplc="04090005" w:tentative="1">
@@ -18305,6 +18471,7 @@
   <w:style w:type="character" w:default="1" w:styleId="DefaultParagraphFont">
     <w:name w:val="Default Paragraph Font"/>
     <w:uiPriority w:val="1"/>
+    <w:semiHidden/>
     <w:unhideWhenUsed/>
   </w:style>
   <w:style w:type="table" w:default="1" w:styleId="TableNormal">

</xml_diff>

<commit_message>
working....? events for all types
need to pull into subclasses and SpikeData
</commit_message>
<xml_diff>
--- a/OptoPlexon_Steps.docx
+++ b/OptoPlexon_Steps.docx
@@ -37,15 +37,7 @@
       </w:r>
       <w:proofErr w:type="spellEnd"/>
       <w:r>
-        <w:t xml:space="preserve"> data (</w:t>
-      </w:r>
-      <w:proofErr w:type="spellStart"/>
-      <w:r>
-        <w:t>TytoLogy</w:t>
-      </w:r>
-      <w:proofErr w:type="spellEnd"/>
-      <w:r>
-        <w:t>):</w:t>
+        <w:t xml:space="preserve"> data (TytoLogy):</w:t>
       </w:r>
     </w:p>
     <w:p/>
@@ -893,7 +885,15 @@
     <w:p/>
     <w:p>
       <w:r>
-        <w:t>Note that sampling rate will be different and that timestamp is in seconds</w:t>
+        <w:t xml:space="preserve">Note that sampling rate will be </w:t>
+      </w:r>
+      <w:proofErr w:type="gramStart"/>
+      <w:r>
+        <w:t>different</w:t>
+      </w:r>
+      <w:proofErr w:type="gramEnd"/>
+      <w:r>
+        <w:t xml:space="preserve"> and that timestamp is in seconds</w:t>
       </w:r>
     </w:p>
     <w:p/>
@@ -1329,7 +1329,15 @@
     <w:p/>
     <w:p>
       <w:r>
-        <w:t>1 April, 2020</w:t>
+        <w:t xml:space="preserve">1 </w:t>
+      </w:r>
+      <w:proofErr w:type="gramStart"/>
+      <w:r>
+        <w:t>April,</w:t>
+      </w:r>
+      <w:proofErr w:type="gramEnd"/>
+      <w:r>
+        <w:t xml:space="preserve"> 2020</w:t>
       </w:r>
     </w:p>
     <w:p/>
@@ -1614,7 +1622,27 @@
           <w:sz w:val="22"/>
           <w:szCs w:val="22"/>
         </w:rPr>
-        <w:t>Thanks for your email. Unfortunately, there will not be a way to include the A/D channel number for your specific files when using the “Export Per Waveform” option in Offline Sorter. A peripherally-related fact is that</w:t>
+        <w:t xml:space="preserve">Thanks for your email. Unfortunately, there will not be a way to include the A/D channel number for your specific files when using the “Export Per Waveform” option in Offline Sorter. A </w:t>
+      </w:r>
+      <w:proofErr w:type="gramStart"/>
+      <w:r>
+        <w:rPr>
+          <w:rFonts w:ascii="Calibri" w:hAnsi="Calibri" w:cs="Calibri"/>
+          <w:color w:val="1F497D"/>
+          <w:sz w:val="22"/>
+          <w:szCs w:val="22"/>
+        </w:rPr>
+        <w:t>peripherally-related</w:t>
+      </w:r>
+      <w:proofErr w:type="gramEnd"/>
+      <w:r>
+        <w:rPr>
+          <w:rFonts w:ascii="Calibri" w:hAnsi="Calibri" w:cs="Calibri"/>
+          <w:color w:val="1F497D"/>
+          <w:sz w:val="22"/>
+          <w:szCs w:val="22"/>
+        </w:rPr>
+        <w:t xml:space="preserve"> fact is that</w:t>
       </w:r>
       <w:r>
         <w:rPr>
@@ -3622,6 +3650,84 @@
           <w:sz w:val="20"/>
           <w:szCs w:val="20"/>
         </w:rPr>
+        <w:t xml:space="preserve">'num'            - Number of data samples to </w:t>
+      </w:r>
+      <w:proofErr w:type="spellStart"/>
+      <w:r>
+        <w:rPr>
+          <w:rFonts w:ascii="Source Code Pro" w:hAnsi="Source Code Pro"/>
+          <w:sz w:val="20"/>
+          <w:szCs w:val="20"/>
+        </w:rPr>
+        <w:t>retieve</w:t>
+      </w:r>
+      <w:proofErr w:type="spellEnd"/>
+    </w:p>
+    <w:p>
+      <w:pPr>
+        <w:rPr>
+          <w:rFonts w:ascii="Source Code Pro" w:hAnsi="Source Code Pro"/>
+          <w:sz w:val="20"/>
+          <w:szCs w:val="20"/>
+        </w:rPr>
+      </w:pPr>
+      <w:r>
+        <w:rPr>
+          <w:rFonts w:ascii="Source Code Pro" w:hAnsi="Source Code Pro"/>
+          <w:sz w:val="20"/>
+          <w:szCs w:val="20"/>
+        </w:rPr>
+        <w:t>'last'           - Last data sample to retrieve</w:t>
+      </w:r>
+    </w:p>
+    <w:p>
+      <w:pPr>
+        <w:rPr>
+          <w:rFonts w:ascii="Source Code Pro" w:hAnsi="Source Code Pro"/>
+          <w:sz w:val="20"/>
+          <w:szCs w:val="20"/>
+        </w:rPr>
+      </w:pPr>
+      <w:r>
+        <w:rPr>
+          <w:rFonts w:ascii="Source Code Pro" w:hAnsi="Source Code Pro"/>
+          <w:sz w:val="20"/>
+          <w:szCs w:val="20"/>
+        </w:rPr>
+        <w:t xml:space="preserve"> </w:t>
+      </w:r>
+    </w:p>
+    <w:p>
+      <w:pPr>
+        <w:rPr>
+          <w:rFonts w:ascii="Source Code Pro" w:hAnsi="Source Code Pro"/>
+          <w:sz w:val="20"/>
+          <w:szCs w:val="20"/>
+        </w:rPr>
+      </w:pPr>
+      <w:r>
+        <w:rPr>
+          <w:rFonts w:ascii="Source Code Pro" w:hAnsi="Source Code Pro"/>
+          <w:sz w:val="20"/>
+          <w:szCs w:val="20"/>
+        </w:rPr>
+        <w:t>SELECTING CHANNELS:</w:t>
+      </w:r>
+    </w:p>
+    <w:p>
+      <w:pPr>
+        <w:rPr>
+          <w:rFonts w:ascii="Source Code Pro" w:hAnsi="Source Code Pro"/>
+          <w:sz w:val="20"/>
+          <w:szCs w:val="20"/>
+        </w:rPr>
+      </w:pPr>
+      <w:r>
+        <w:rPr>
+          <w:rFonts w:ascii="Source Code Pro" w:hAnsi="Source Code Pro"/>
+          <w:sz w:val="20"/>
+          <w:szCs w:val="20"/>
+        </w:rPr>
         <w:t>'</w:t>
       </w:r>
       <w:proofErr w:type="spellStart"/>
@@ -3631,102 +3737,6 @@
           <w:sz w:val="20"/>
           <w:szCs w:val="20"/>
         </w:rPr>
-        <w:t>num</w:t>
-      </w:r>
-      <w:proofErr w:type="spellEnd"/>
-      <w:r>
-        <w:rPr>
-          <w:rFonts w:ascii="Source Code Pro" w:hAnsi="Source Code Pro"/>
-          <w:sz w:val="20"/>
-          <w:szCs w:val="20"/>
-        </w:rPr>
-        <w:t xml:space="preserve">'            - Number of data samples to </w:t>
-      </w:r>
-      <w:proofErr w:type="spellStart"/>
-      <w:r>
-        <w:rPr>
-          <w:rFonts w:ascii="Source Code Pro" w:hAnsi="Source Code Pro"/>
-          <w:sz w:val="20"/>
-          <w:szCs w:val="20"/>
-        </w:rPr>
-        <w:t>retieve</w:t>
-      </w:r>
-      <w:proofErr w:type="spellEnd"/>
-    </w:p>
-    <w:p>
-      <w:pPr>
-        <w:rPr>
-          <w:rFonts w:ascii="Source Code Pro" w:hAnsi="Source Code Pro"/>
-          <w:sz w:val="20"/>
-          <w:szCs w:val="20"/>
-        </w:rPr>
-      </w:pPr>
-      <w:r>
-        <w:rPr>
-          <w:rFonts w:ascii="Source Code Pro" w:hAnsi="Source Code Pro"/>
-          <w:sz w:val="20"/>
-          <w:szCs w:val="20"/>
-        </w:rPr>
-        <w:t>'last'           - Last data sample to retrieve</w:t>
-      </w:r>
-    </w:p>
-    <w:p>
-      <w:pPr>
-        <w:rPr>
-          <w:rFonts w:ascii="Source Code Pro" w:hAnsi="Source Code Pro"/>
-          <w:sz w:val="20"/>
-          <w:szCs w:val="20"/>
-        </w:rPr>
-      </w:pPr>
-      <w:r>
-        <w:rPr>
-          <w:rFonts w:ascii="Source Code Pro" w:hAnsi="Source Code Pro"/>
-          <w:sz w:val="20"/>
-          <w:szCs w:val="20"/>
-        </w:rPr>
-        <w:t xml:space="preserve"> </w:t>
-      </w:r>
-    </w:p>
-    <w:p>
-      <w:pPr>
-        <w:rPr>
-          <w:rFonts w:ascii="Source Code Pro" w:hAnsi="Source Code Pro"/>
-          <w:sz w:val="20"/>
-          <w:szCs w:val="20"/>
-        </w:rPr>
-      </w:pPr>
-      <w:r>
-        <w:rPr>
-          <w:rFonts w:ascii="Source Code Pro" w:hAnsi="Source Code Pro"/>
-          <w:sz w:val="20"/>
-          <w:szCs w:val="20"/>
-        </w:rPr>
-        <w:t>SELECTING CHANNELS:</w:t>
-      </w:r>
-    </w:p>
-    <w:p>
-      <w:pPr>
-        <w:rPr>
-          <w:rFonts w:ascii="Source Code Pro" w:hAnsi="Source Code Pro"/>
-          <w:sz w:val="20"/>
-          <w:szCs w:val="20"/>
-        </w:rPr>
-      </w:pPr>
-      <w:r>
-        <w:rPr>
-          <w:rFonts w:ascii="Source Code Pro" w:hAnsi="Source Code Pro"/>
-          <w:sz w:val="20"/>
-          <w:szCs w:val="20"/>
-        </w:rPr>
-        <w:t>'</w:t>
-      </w:r>
-      <w:proofErr w:type="spellStart"/>
-      <w:r>
-        <w:rPr>
-          <w:rFonts w:ascii="Source Code Pro" w:hAnsi="Source Code Pro"/>
-          <w:sz w:val="20"/>
-          <w:szCs w:val="20"/>
-        </w:rPr>
         <w:t>spikes','waves','events</w:t>
       </w:r>
       <w:proofErr w:type="spellEnd"/>
@@ -3902,7 +3912,6 @@
           <w:sz w:val="20"/>
           <w:szCs w:val="20"/>
         </w:rPr>
-        <w:lastRenderedPageBreak/>
         <w:t>Comment: ''</w:t>
       </w:r>
     </w:p>
@@ -5073,6 +5082,7 @@
           <w:sz w:val="20"/>
           <w:szCs w:val="20"/>
         </w:rPr>
+        <w:lastRenderedPageBreak/>
         <w:t>Gain: 0</w:t>
       </w:r>
     </w:p>
@@ -5232,7 +5242,6 @@
           <w:sz w:val="20"/>
           <w:szCs w:val="20"/>
         </w:rPr>
-        <w:lastRenderedPageBreak/>
         <w:t>Boxes: [5x2x4 double]</w:t>
       </w:r>
     </w:p>
@@ -5833,6 +5842,7 @@
         </w:numPr>
       </w:pPr>
       <w:r>
+        <w:lastRenderedPageBreak/>
         <w:t xml:space="preserve">now need to: </w:t>
       </w:r>
     </w:p>
@@ -6131,7 +6141,15 @@
     <w:p/>
     <w:p>
       <w:r>
-        <w:t>11 May, 2020</w:t>
+        <w:t xml:space="preserve">11 </w:t>
+      </w:r>
+      <w:proofErr w:type="gramStart"/>
+      <w:r>
+        <w:t>May,</w:t>
+      </w:r>
+      <w:proofErr w:type="gramEnd"/>
+      <w:r>
+        <w:t xml:space="preserve"> 2020</w:t>
       </w:r>
     </w:p>
     <w:p>
@@ -6232,7 +6250,6 @@
     <w:p>
       <w:proofErr w:type="spellStart"/>
       <w:r>
-        <w:lastRenderedPageBreak/>
         <w:t>Plexon</w:t>
       </w:r>
       <w:proofErr w:type="spellEnd"/>
@@ -6317,7 +6334,15 @@
     <w:p/>
     <w:p>
       <w:r>
-        <w:t>14 May, 2020</w:t>
+        <w:t xml:space="preserve">14 </w:t>
+      </w:r>
+      <w:proofErr w:type="gramStart"/>
+      <w:r>
+        <w:t>May,</w:t>
+      </w:r>
+      <w:proofErr w:type="gramEnd"/>
+      <w:r>
+        <w:t xml:space="preserve"> 2020</w:t>
       </w:r>
     </w:p>
     <w:p/>
@@ -6435,12 +6460,14 @@
       <w:r>
         <w:t xml:space="preserve"> </w:t>
       </w:r>
+      <w:proofErr w:type="gramStart"/>
       <w:r>
         <w:rPr>
           <w:rStyle w:val="n"/>
         </w:rPr>
         <w:t>are</w:t>
       </w:r>
+      <w:proofErr w:type="gramEnd"/>
       <w:r>
         <w:rPr>
           <w:rStyle w:val="p"/>
@@ -6629,21 +6656,236 @@
         <w:rPr>
           <w:rStyle w:val="s1"/>
         </w:rPr>
-        <w:t>'</w:t>
-      </w:r>
-      <w:proofErr w:type="spellStart"/>
+        <w:t>'str'</w:t>
+      </w:r>
+      <w:r>
+        <w:rPr>
+          <w:rStyle w:val="o"/>
+        </w:rPr>
+        <w:t>&gt;</w:t>
+      </w:r>
+      <w:r>
+        <w:t xml:space="preserve"> </w:t>
+      </w:r>
+      <w:r>
+        <w:rPr>
+          <w:rStyle w:val="p"/>
+        </w:rPr>
+        <w:t>[</w:t>
+      </w:r>
+      <w:r>
+        <w:rPr>
+          <w:rStyle w:val="o"/>
+        </w:rPr>
+        <w:t>**</w:t>
+      </w:r>
+      <w:r>
+        <w:t xml:space="preserve"> </w:t>
+      </w:r>
+      <w:r>
+        <w:rPr>
+          <w:rStyle w:val="n"/>
+        </w:rPr>
+        <w:t>mandatory</w:t>
+      </w:r>
+      <w:r>
+        <w:t xml:space="preserve"> </w:t>
+      </w:r>
+      <w:r>
+        <w:rPr>
+          <w:rStyle w:val="o"/>
+        </w:rPr>
+        <w:t>**</w:t>
+      </w:r>
+      <w:r>
+        <w:rPr>
+          <w:rStyle w:val="p"/>
+        </w:rPr>
+        <w:t>]</w:t>
+      </w:r>
+    </w:p>
+    <w:p>
+      <w:pPr>
+        <w:pStyle w:val="HTMLPreformatted"/>
+      </w:pPr>
+      <w:r>
+        <w:rPr>
+          <w:rStyle w:val="o"/>
+        </w:rPr>
+        <w:t>|</w:t>
+      </w:r>
+      <w:r>
+        <w:t xml:space="preserve"> </w:t>
+      </w:r>
+      <w:r>
+        <w:rPr>
+          <w:rStyle w:val="o"/>
+        </w:rPr>
+        <w:t>--</w:t>
+      </w:r>
+      <w:r>
+        <w:t xml:space="preserve"> </w:t>
+      </w:r>
+      <w:proofErr w:type="spellStart"/>
+      <w:r>
+        <w:rPr>
+          <w:rStyle w:val="n"/>
+        </w:rPr>
+        <w:t>nb_channels</w:t>
+      </w:r>
+      <w:proofErr w:type="spellEnd"/>
+      <w:r>
+        <w:t xml:space="preserve"> </w:t>
+      </w:r>
+      <w:r>
+        <w:rPr>
+          <w:rStyle w:val="o"/>
+        </w:rPr>
+        <w:t>--</w:t>
+      </w:r>
+      <w:r>
+        <w:t xml:space="preserve"> </w:t>
+      </w:r>
+      <w:r>
+        <w:rPr>
+          <w:rStyle w:val="o"/>
+        </w:rPr>
+        <w:t>&lt;</w:t>
+      </w:r>
+      <w:r>
+        <w:rPr>
+          <w:rStyle w:val="nb"/>
+        </w:rPr>
+        <w:t>type</w:t>
+      </w:r>
+      <w:r>
+        <w:t xml:space="preserve"> </w:t>
+      </w:r>
       <w:r>
         <w:rPr>
           <w:rStyle w:val="s1"/>
         </w:rPr>
-        <w:t>str</w:t>
-      </w:r>
-      <w:proofErr w:type="spellEnd"/>
+        <w:t>'int'</w:t>
+      </w:r>
+      <w:r>
+        <w:rPr>
+          <w:rStyle w:val="o"/>
+        </w:rPr>
+        <w:t>&gt;</w:t>
+      </w:r>
+      <w:r>
+        <w:t xml:space="preserve"> </w:t>
+      </w:r>
+      <w:r>
+        <w:rPr>
+          <w:rStyle w:val="p"/>
+        </w:rPr>
+        <w:t>[</w:t>
+      </w:r>
+      <w:r>
+        <w:rPr>
+          <w:rStyle w:val="o"/>
+        </w:rPr>
+        <w:t>**</w:t>
+      </w:r>
+      <w:r>
+        <w:t xml:space="preserve"> </w:t>
+      </w:r>
+      <w:r>
+        <w:rPr>
+          <w:rStyle w:val="n"/>
+        </w:rPr>
+        <w:t>mandatory</w:t>
+      </w:r>
+      <w:r>
+        <w:t xml:space="preserve"> </w:t>
+      </w:r>
+      <w:r>
+        <w:rPr>
+          <w:rStyle w:val="o"/>
+        </w:rPr>
+        <w:t>**</w:t>
+      </w:r>
+      <w:r>
+        <w:rPr>
+          <w:rStyle w:val="p"/>
+        </w:rPr>
+        <w:t>]</w:t>
+      </w:r>
+    </w:p>
+    <w:p>
+      <w:pPr>
+        <w:pStyle w:val="HTMLPreformatted"/>
+      </w:pPr>
+      <w:r>
+        <w:rPr>
+          <w:rStyle w:val="o"/>
+        </w:rPr>
+        <w:t>|</w:t>
+      </w:r>
+    </w:p>
+    <w:p>
+      <w:pPr>
+        <w:pStyle w:val="HTMLPreformatted"/>
+      </w:pPr>
+      <w:r>
+        <w:rPr>
+          <w:rStyle w:val="o"/>
+        </w:rPr>
+        <w:t>|</w:t>
+      </w:r>
+      <w:r>
+        <w:t xml:space="preserve"> </w:t>
+      </w:r>
+      <w:r>
+        <w:rPr>
+          <w:rStyle w:val="o"/>
+        </w:rPr>
+        <w:t>--</w:t>
+      </w:r>
+      <w:r>
+        <w:t xml:space="preserve"> </w:t>
+      </w:r>
+      <w:proofErr w:type="spellStart"/>
+      <w:r>
+        <w:rPr>
+          <w:rStyle w:val="n"/>
+        </w:rPr>
+        <w:t>data_offset</w:t>
+      </w:r>
+      <w:proofErr w:type="spellEnd"/>
+      <w:r>
+        <w:t xml:space="preserve"> </w:t>
+      </w:r>
+      <w:r>
+        <w:rPr>
+          <w:rStyle w:val="o"/>
+        </w:rPr>
+        <w:t>--</w:t>
+      </w:r>
+      <w:r>
+        <w:t xml:space="preserve"> </w:t>
+      </w:r>
+      <w:r>
+        <w:rPr>
+          <w:rStyle w:val="o"/>
+        </w:rPr>
+        <w:t>&lt;</w:t>
+      </w:r>
+      <w:r>
+        <w:rPr>
+          <w:rStyle w:val="nb"/>
+        </w:rPr>
+        <w:t>type</w:t>
+      </w:r>
+      <w:r>
+        <w:t xml:space="preserve"> </w:t>
+      </w:r>
       <w:r>
         <w:rPr>
           <w:rStyle w:val="s1"/>
         </w:rPr>
-        <w:t>'</w:t>
+        <w:t>'int'</w:t>
       </w:r>
       <w:r>
         <w:rPr>
@@ -6662,19 +6904,65 @@
       </w:r>
       <w:r>
         <w:rPr>
+          <w:rStyle w:val="n"/>
+        </w:rPr>
+        <w:t>default</w:t>
+      </w:r>
+      <w:r>
+        <w:t xml:space="preserve"> </w:t>
+      </w:r>
+      <w:r>
+        <w:rPr>
+          <w:rStyle w:val="ow"/>
+        </w:rPr>
+        <w:t>is</w:t>
+      </w:r>
+      <w:r>
+        <w:t xml:space="preserve"> </w:t>
+      </w:r>
+      <w:r>
+        <w:rPr>
+          <w:rStyle w:val="mi"/>
+        </w:rPr>
+        <w:t>0</w:t>
+      </w:r>
+      <w:r>
+        <w:rPr>
+          <w:rStyle w:val="p"/>
+        </w:rPr>
+        <w:t>]</w:t>
+      </w:r>
+    </w:p>
+    <w:p>
+      <w:pPr>
+        <w:pStyle w:val="HTMLPreformatted"/>
+      </w:pPr>
+      <w:r>
+        <w:rPr>
           <w:rStyle w:val="o"/>
         </w:rPr>
-        <w:t>**</w:t>
-      </w:r>
-      <w:r>
-        <w:t xml:space="preserve"> </w:t>
-      </w:r>
+        <w:t>|</w:t>
+      </w:r>
+      <w:r>
+        <w:t xml:space="preserve"> </w:t>
+      </w:r>
+      <w:r>
+        <w:rPr>
+          <w:rStyle w:val="o"/>
+        </w:rPr>
+        <w:t>--</w:t>
+      </w:r>
+      <w:r>
+        <w:t xml:space="preserve"> </w:t>
+      </w:r>
+      <w:proofErr w:type="spellStart"/>
       <w:r>
         <w:rPr>
           <w:rStyle w:val="n"/>
         </w:rPr>
-        <w:t>mandatory</w:t>
-      </w:r>
+        <w:t>dtype_offset</w:t>
+      </w:r>
+      <w:proofErr w:type="spellEnd"/>
       <w:r>
         <w:t xml:space="preserve"> </w:t>
       </w:r>
@@ -6682,12 +6970,75 @@
         <w:rPr>
           <w:rStyle w:val="o"/>
         </w:rPr>
-        <w:t>**</w:t>
+        <w:t>--</w:t>
+      </w:r>
+      <w:r>
+        <w:t xml:space="preserve"> </w:t>
+      </w:r>
+      <w:r>
+        <w:rPr>
+          <w:rStyle w:val="o"/>
+        </w:rPr>
+        <w:t>&lt;</w:t>
+      </w:r>
+      <w:r>
+        <w:rPr>
+          <w:rStyle w:val="nb"/>
+        </w:rPr>
+        <w:t>type</w:t>
+      </w:r>
+      <w:r>
+        <w:t xml:space="preserve"> </w:t>
+      </w:r>
+      <w:r>
+        <w:rPr>
+          <w:rStyle w:val="s1"/>
+        </w:rPr>
+        <w:t>'str'</w:t>
+      </w:r>
+      <w:r>
+        <w:rPr>
+          <w:rStyle w:val="o"/>
+        </w:rPr>
+        <w:t>&gt;</w:t>
+      </w:r>
+      <w:r>
+        <w:t xml:space="preserve"> </w:t>
       </w:r>
       <w:r>
         <w:rPr>
           <w:rStyle w:val="p"/>
         </w:rPr>
+        <w:t>[</w:t>
+      </w:r>
+      <w:r>
+        <w:rPr>
+          <w:rStyle w:val="n"/>
+        </w:rPr>
+        <w:t>default</w:t>
+      </w:r>
+      <w:r>
+        <w:t xml:space="preserve"> </w:t>
+      </w:r>
+      <w:r>
+        <w:rPr>
+          <w:rStyle w:val="ow"/>
+        </w:rPr>
+        <w:t>is</w:t>
+      </w:r>
+      <w:r>
+        <w:t xml:space="preserve"> </w:t>
+      </w:r>
+      <w:r>
+        <w:rPr>
+          <w:rStyle w:val="n"/>
+        </w:rPr>
+        <w:t>auto</w:t>
+      </w:r>
+      <w:r>
+        <w:rPr>
+          <w:rStyle w:val="p"/>
+        </w:rPr>
         <w:t>]</w:t>
       </w:r>
     </w:p>
@@ -6713,14 +7064,12 @@
       <w:r>
         <w:t xml:space="preserve"> </w:t>
       </w:r>
-      <w:proofErr w:type="spellStart"/>
       <w:r>
         <w:rPr>
           <w:rStyle w:val="n"/>
         </w:rPr>
-        <w:t>nb_channels</w:t>
-      </w:r>
-      <w:proofErr w:type="spellEnd"/>
+        <w:t>gain</w:t>
+      </w:r>
       <w:r>
         <w:t xml:space="preserve"> </w:t>
       </w:r>
@@ -6752,399 +7101,7 @@
         <w:rPr>
           <w:rStyle w:val="s1"/>
         </w:rPr>
-        <w:t>'</w:t>
-      </w:r>
-      <w:proofErr w:type="spellStart"/>
-      <w:r>
-        <w:rPr>
-          <w:rStyle w:val="s1"/>
-        </w:rPr>
-        <w:t>int</w:t>
-      </w:r>
-      <w:proofErr w:type="spellEnd"/>
-      <w:r>
-        <w:rPr>
-          <w:rStyle w:val="s1"/>
-        </w:rPr>
-        <w:t>'</w:t>
-      </w:r>
-      <w:r>
-        <w:rPr>
-          <w:rStyle w:val="o"/>
-        </w:rPr>
-        <w:t>&gt;</w:t>
-      </w:r>
-      <w:r>
-        <w:t xml:space="preserve"> </w:t>
-      </w:r>
-      <w:r>
-        <w:rPr>
-          <w:rStyle w:val="p"/>
-        </w:rPr>
-        <w:t>[</w:t>
-      </w:r>
-      <w:r>
-        <w:rPr>
-          <w:rStyle w:val="o"/>
-        </w:rPr>
-        <w:t>**</w:t>
-      </w:r>
-      <w:r>
-        <w:t xml:space="preserve"> </w:t>
-      </w:r>
-      <w:r>
-        <w:rPr>
-          <w:rStyle w:val="n"/>
-        </w:rPr>
-        <w:t>mandatory</w:t>
-      </w:r>
-      <w:r>
-        <w:t xml:space="preserve"> </w:t>
-      </w:r>
-      <w:r>
-        <w:rPr>
-          <w:rStyle w:val="o"/>
-        </w:rPr>
-        <w:t>**</w:t>
-      </w:r>
-      <w:r>
-        <w:rPr>
-          <w:rStyle w:val="p"/>
-        </w:rPr>
-        <w:t>]</w:t>
-      </w:r>
-    </w:p>
-    <w:p>
-      <w:pPr>
-        <w:pStyle w:val="HTMLPreformatted"/>
-      </w:pPr>
-      <w:r>
-        <w:rPr>
-          <w:rStyle w:val="o"/>
-        </w:rPr>
-        <w:t>|</w:t>
-      </w:r>
-    </w:p>
-    <w:p>
-      <w:pPr>
-        <w:pStyle w:val="HTMLPreformatted"/>
-      </w:pPr>
-      <w:r>
-        <w:rPr>
-          <w:rStyle w:val="o"/>
-        </w:rPr>
-        <w:t>|</w:t>
-      </w:r>
-      <w:r>
-        <w:t xml:space="preserve"> </w:t>
-      </w:r>
-      <w:r>
-        <w:rPr>
-          <w:rStyle w:val="o"/>
-        </w:rPr>
-        <w:t>--</w:t>
-      </w:r>
-      <w:r>
-        <w:t xml:space="preserve"> </w:t>
-      </w:r>
-      <w:proofErr w:type="spellStart"/>
-      <w:r>
-        <w:rPr>
-          <w:rStyle w:val="n"/>
-        </w:rPr>
-        <w:t>data_offset</w:t>
-      </w:r>
-      <w:proofErr w:type="spellEnd"/>
-      <w:r>
-        <w:t xml:space="preserve"> </w:t>
-      </w:r>
-      <w:r>
-        <w:rPr>
-          <w:rStyle w:val="o"/>
-        </w:rPr>
-        <w:t>--</w:t>
-      </w:r>
-      <w:r>
-        <w:t xml:space="preserve"> </w:t>
-      </w:r>
-      <w:r>
-        <w:rPr>
-          <w:rStyle w:val="o"/>
-        </w:rPr>
-        <w:t>&lt;</w:t>
-      </w:r>
-      <w:r>
-        <w:rPr>
-          <w:rStyle w:val="nb"/>
-        </w:rPr>
-        <w:t>type</w:t>
-      </w:r>
-      <w:r>
-        <w:t xml:space="preserve"> </w:t>
-      </w:r>
-      <w:r>
-        <w:rPr>
-          <w:rStyle w:val="s1"/>
-        </w:rPr>
-        <w:t>'</w:t>
-      </w:r>
-      <w:proofErr w:type="spellStart"/>
-      <w:r>
-        <w:rPr>
-          <w:rStyle w:val="s1"/>
-        </w:rPr>
-        <w:t>int</w:t>
-      </w:r>
-      <w:proofErr w:type="spellEnd"/>
-      <w:r>
-        <w:rPr>
-          <w:rStyle w:val="s1"/>
-        </w:rPr>
-        <w:t>'</w:t>
-      </w:r>
-      <w:r>
-        <w:rPr>
-          <w:rStyle w:val="o"/>
-        </w:rPr>
-        <w:t>&gt;</w:t>
-      </w:r>
-      <w:r>
-        <w:t xml:space="preserve"> </w:t>
-      </w:r>
-      <w:r>
-        <w:rPr>
-          <w:rStyle w:val="p"/>
-        </w:rPr>
-        <w:t>[</w:t>
-      </w:r>
-      <w:r>
-        <w:rPr>
-          <w:rStyle w:val="n"/>
-        </w:rPr>
-        <w:t>default</w:t>
-      </w:r>
-      <w:r>
-        <w:t xml:space="preserve"> </w:t>
-      </w:r>
-      <w:r>
-        <w:rPr>
-          <w:rStyle w:val="ow"/>
-        </w:rPr>
-        <w:t>is</w:t>
-      </w:r>
-      <w:r>
-        <w:t xml:space="preserve"> </w:t>
-      </w:r>
-      <w:r>
-        <w:rPr>
-          <w:rStyle w:val="mi"/>
-        </w:rPr>
-        <w:t>0</w:t>
-      </w:r>
-      <w:r>
-        <w:rPr>
-          <w:rStyle w:val="p"/>
-        </w:rPr>
-        <w:t>]</w:t>
-      </w:r>
-    </w:p>
-    <w:p>
-      <w:pPr>
-        <w:pStyle w:val="HTMLPreformatted"/>
-      </w:pPr>
-      <w:r>
-        <w:rPr>
-          <w:rStyle w:val="o"/>
-        </w:rPr>
-        <w:t>|</w:t>
-      </w:r>
-      <w:r>
-        <w:t xml:space="preserve"> </w:t>
-      </w:r>
-      <w:r>
-        <w:rPr>
-          <w:rStyle w:val="o"/>
-        </w:rPr>
-        <w:t>--</w:t>
-      </w:r>
-      <w:r>
-        <w:t xml:space="preserve"> </w:t>
-      </w:r>
-      <w:proofErr w:type="spellStart"/>
-      <w:r>
-        <w:rPr>
-          <w:rStyle w:val="n"/>
-        </w:rPr>
-        <w:t>dtype_offset</w:t>
-      </w:r>
-      <w:proofErr w:type="spellEnd"/>
-      <w:r>
-        <w:t xml:space="preserve"> </w:t>
-      </w:r>
-      <w:r>
-        <w:rPr>
-          <w:rStyle w:val="o"/>
-        </w:rPr>
-        <w:t>--</w:t>
-      </w:r>
-      <w:r>
-        <w:t xml:space="preserve"> </w:t>
-      </w:r>
-      <w:r>
-        <w:rPr>
-          <w:rStyle w:val="o"/>
-        </w:rPr>
-        <w:t>&lt;</w:t>
-      </w:r>
-      <w:r>
-        <w:rPr>
-          <w:rStyle w:val="nb"/>
-        </w:rPr>
-        <w:t>type</w:t>
-      </w:r>
-      <w:r>
-        <w:t xml:space="preserve"> </w:t>
-      </w:r>
-      <w:r>
-        <w:rPr>
-          <w:rStyle w:val="s1"/>
-        </w:rPr>
-        <w:t>'</w:t>
-      </w:r>
-      <w:proofErr w:type="spellStart"/>
-      <w:r>
-        <w:rPr>
-          <w:rStyle w:val="s1"/>
-        </w:rPr>
-        <w:t>str</w:t>
-      </w:r>
-      <w:proofErr w:type="spellEnd"/>
-      <w:r>
-        <w:rPr>
-          <w:rStyle w:val="s1"/>
-        </w:rPr>
-        <w:t>'</w:t>
-      </w:r>
-      <w:r>
-        <w:rPr>
-          <w:rStyle w:val="o"/>
-        </w:rPr>
-        <w:t>&gt;</w:t>
-      </w:r>
-      <w:r>
-        <w:t xml:space="preserve"> </w:t>
-      </w:r>
-      <w:r>
-        <w:rPr>
-          <w:rStyle w:val="p"/>
-        </w:rPr>
-        <w:t>[</w:t>
-      </w:r>
-      <w:r>
-        <w:rPr>
-          <w:rStyle w:val="n"/>
-        </w:rPr>
-        <w:t>default</w:t>
-      </w:r>
-      <w:r>
-        <w:t xml:space="preserve"> </w:t>
-      </w:r>
-      <w:r>
-        <w:rPr>
-          <w:rStyle w:val="ow"/>
-        </w:rPr>
-        <w:t>is</w:t>
-      </w:r>
-      <w:r>
-        <w:t xml:space="preserve"> </w:t>
-      </w:r>
-      <w:r>
-        <w:rPr>
-          <w:rStyle w:val="n"/>
-        </w:rPr>
-        <w:t>auto</w:t>
-      </w:r>
-      <w:r>
-        <w:rPr>
-          <w:rStyle w:val="p"/>
-        </w:rPr>
-        <w:t>]</w:t>
-      </w:r>
-    </w:p>
-    <w:p>
-      <w:pPr>
-        <w:pStyle w:val="HTMLPreformatted"/>
-      </w:pPr>
-      <w:r>
-        <w:rPr>
-          <w:rStyle w:val="o"/>
-        </w:rPr>
-        <w:t>|</w:t>
-      </w:r>
-      <w:r>
-        <w:t xml:space="preserve"> </w:t>
-      </w:r>
-      <w:r>
-        <w:rPr>
-          <w:rStyle w:val="o"/>
-        </w:rPr>
-        <w:t>--</w:t>
-      </w:r>
-      <w:r>
-        <w:t xml:space="preserve"> </w:t>
-      </w:r>
-      <w:r>
-        <w:rPr>
-          <w:rStyle w:val="n"/>
-        </w:rPr>
-        <w:t>gain</w:t>
-      </w:r>
-      <w:r>
-        <w:t xml:space="preserve"> </w:t>
-      </w:r>
-      <w:r>
-        <w:rPr>
-          <w:rStyle w:val="o"/>
-        </w:rPr>
-        <w:t>--</w:t>
-      </w:r>
-      <w:r>
-        <w:t xml:space="preserve"> </w:t>
-      </w:r>
-      <w:r>
-        <w:rPr>
-          <w:rStyle w:val="o"/>
-        </w:rPr>
-        <w:t>&lt;</w:t>
-      </w:r>
-      <w:r>
-        <w:rPr>
-          <w:rStyle w:val="nb"/>
-        </w:rPr>
-        <w:t>type</w:t>
-      </w:r>
-      <w:r>
-        <w:t xml:space="preserve"> </w:t>
-      </w:r>
-      <w:r>
-        <w:rPr>
-          <w:rStyle w:val="s1"/>
-        </w:rPr>
-        <w:t>'</w:t>
-      </w:r>
-      <w:proofErr w:type="spellStart"/>
-      <w:r>
-        <w:rPr>
-          <w:rStyle w:val="s1"/>
-        </w:rPr>
-        <w:t>int</w:t>
-      </w:r>
-      <w:proofErr w:type="spellEnd"/>
-      <w:r>
-        <w:rPr>
-          <w:rStyle w:val="s1"/>
-        </w:rPr>
-        <w:t>'</w:t>
+        <w:t>'int'</w:t>
       </w:r>
       <w:r>
         <w:rPr>
@@ -7280,6 +7237,7 @@
         </w:rPr>
         <w:t>𝑐</w:t>
       </w:r>
+      <w:proofErr w:type="gramStart"/>
       <w:r>
         <w:rPr>
           <w:rStyle w:val="mn"/>
@@ -7296,7 +7254,17 @@
           <w:sz w:val="28"/>
           <w:szCs w:val="28"/>
         </w:rPr>
-        <w:t>,...,</w:t>
+        <w:t>,...</w:t>
+      </w:r>
+      <w:proofErr w:type="gramEnd"/>
+      <w:r>
+        <w:rPr>
+          <w:rStyle w:val="mo"/>
+          <w:rFonts w:ascii="STIXGeneral" w:hAnsi="STIXGeneral" w:cs="STIXGeneral"/>
+          <w:sz w:val="28"/>
+          <w:szCs w:val="28"/>
+        </w:rPr>
+        <w:t>,</w:t>
       </w:r>
       <w:r>
         <w:rPr>
@@ -7384,6 +7352,7 @@
       <w:r>
         <w:t xml:space="preserve">is the value of channel </w:t>
       </w:r>
+      <w:proofErr w:type="gramStart"/>
       <w:r>
         <w:rPr>
           <w:rStyle w:val="mi"/>
@@ -7406,6 +7375,7 @@
         </w:rPr>
         <w:t>𝑖</w:t>
       </w:r>
+      <w:proofErr w:type="gramEnd"/>
     </w:p>
     <w:p>
       <w:pPr>
@@ -7513,6 +7483,7 @@
         </w:rPr>
         <w:t>0</w:t>
       </w:r>
+      <w:proofErr w:type="gramStart"/>
       <w:r>
         <w:rPr>
           <w:rStyle w:val="mo"/>
@@ -7520,7 +7491,17 @@
           <w:sz w:val="28"/>
           <w:szCs w:val="28"/>
         </w:rPr>
-        <w:t>),...,</w:t>
+        <w:t>),...</w:t>
+      </w:r>
+      <w:proofErr w:type="gramEnd"/>
+      <w:r>
+        <w:rPr>
+          <w:rStyle w:val="mo"/>
+          <w:rFonts w:ascii="STIXGeneral" w:hAnsi="STIXGeneral" w:cs="STIXGeneral"/>
+          <w:sz w:val="28"/>
+          <w:szCs w:val="28"/>
+        </w:rPr>
+        <w:t>,</w:t>
       </w:r>
       <w:r>
         <w:rPr>
@@ -7724,7 +7705,16 @@
         <w:pStyle w:val="NormalWeb"/>
       </w:pPr>
       <w:r>
-        <w:t xml:space="preserve">This is simply the flatten version of your recordings matrix, with size </w:t>
+        <w:lastRenderedPageBreak/>
+        <w:t xml:space="preserve">This is simply the flatten version of your </w:t>
+      </w:r>
+      <w:proofErr w:type="gramStart"/>
+      <w:r>
+        <w:t>recordings</w:t>
+      </w:r>
+      <w:proofErr w:type="gramEnd"/>
+      <w:r>
+        <w:t xml:space="preserve"> matrix, with size </w:t>
       </w:r>
       <w:r>
         <w:rPr>
@@ -7811,7 +7801,6 @@
         <w:pStyle w:val="NormalWeb"/>
       </w:pPr>
       <w:r>
-        <w:lastRenderedPageBreak/>
         <w:t>As you can see by typing:</w:t>
       </w:r>
     </w:p>
@@ -7975,12 +7964,14 @@
       <w:r>
         <w:t xml:space="preserve"> </w:t>
       </w:r>
+      <w:proofErr w:type="gramStart"/>
       <w:r>
         <w:rPr>
           <w:rStyle w:val="n"/>
         </w:rPr>
         <w:t>are</w:t>
       </w:r>
+      <w:proofErr w:type="gramEnd"/>
       <w:r>
         <w:rPr>
           <w:rStyle w:val="p"/>
@@ -8169,21 +8160,236 @@
         <w:rPr>
           <w:rStyle w:val="s1"/>
         </w:rPr>
-        <w:t>'</w:t>
-      </w:r>
-      <w:proofErr w:type="spellStart"/>
+        <w:t>'str'</w:t>
+      </w:r>
+      <w:r>
+        <w:rPr>
+          <w:rStyle w:val="o"/>
+        </w:rPr>
+        <w:t>&gt;</w:t>
+      </w:r>
+      <w:r>
+        <w:t xml:space="preserve"> </w:t>
+      </w:r>
+      <w:r>
+        <w:rPr>
+          <w:rStyle w:val="p"/>
+        </w:rPr>
+        <w:t>[</w:t>
+      </w:r>
+      <w:r>
+        <w:rPr>
+          <w:rStyle w:val="o"/>
+        </w:rPr>
+        <w:t>**</w:t>
+      </w:r>
+      <w:r>
+        <w:t xml:space="preserve"> </w:t>
+      </w:r>
+      <w:r>
+        <w:rPr>
+          <w:rStyle w:val="n"/>
+        </w:rPr>
+        <w:t>mandatory</w:t>
+      </w:r>
+      <w:r>
+        <w:t xml:space="preserve"> </w:t>
+      </w:r>
+      <w:r>
+        <w:rPr>
+          <w:rStyle w:val="o"/>
+        </w:rPr>
+        <w:t>**</w:t>
+      </w:r>
+      <w:r>
+        <w:rPr>
+          <w:rStyle w:val="p"/>
+        </w:rPr>
+        <w:t>]</w:t>
+      </w:r>
+    </w:p>
+    <w:p>
+      <w:pPr>
+        <w:pStyle w:val="HTMLPreformatted"/>
+      </w:pPr>
+      <w:r>
+        <w:rPr>
+          <w:rStyle w:val="o"/>
+        </w:rPr>
+        <w:t>|</w:t>
+      </w:r>
+      <w:r>
+        <w:t xml:space="preserve"> </w:t>
+      </w:r>
+      <w:r>
+        <w:rPr>
+          <w:rStyle w:val="o"/>
+        </w:rPr>
+        <w:t>--</w:t>
+      </w:r>
+      <w:r>
+        <w:t xml:space="preserve"> </w:t>
+      </w:r>
+      <w:proofErr w:type="spellStart"/>
+      <w:r>
+        <w:rPr>
+          <w:rStyle w:val="n"/>
+        </w:rPr>
+        <w:t>nb_channels</w:t>
+      </w:r>
+      <w:proofErr w:type="spellEnd"/>
+      <w:r>
+        <w:t xml:space="preserve"> </w:t>
+      </w:r>
+      <w:r>
+        <w:rPr>
+          <w:rStyle w:val="o"/>
+        </w:rPr>
+        <w:t>--</w:t>
+      </w:r>
+      <w:r>
+        <w:t xml:space="preserve"> </w:t>
+      </w:r>
+      <w:r>
+        <w:rPr>
+          <w:rStyle w:val="o"/>
+        </w:rPr>
+        <w:t>&lt;</w:t>
+      </w:r>
+      <w:r>
+        <w:rPr>
+          <w:rStyle w:val="nb"/>
+        </w:rPr>
+        <w:t>type</w:t>
+      </w:r>
+      <w:r>
+        <w:t xml:space="preserve"> </w:t>
+      </w:r>
       <w:r>
         <w:rPr>
           <w:rStyle w:val="s1"/>
         </w:rPr>
-        <w:t>str</w:t>
-      </w:r>
-      <w:proofErr w:type="spellEnd"/>
+        <w:t>'int'</w:t>
+      </w:r>
+      <w:r>
+        <w:rPr>
+          <w:rStyle w:val="o"/>
+        </w:rPr>
+        <w:t>&gt;</w:t>
+      </w:r>
+      <w:r>
+        <w:t xml:space="preserve"> </w:t>
+      </w:r>
+      <w:r>
+        <w:rPr>
+          <w:rStyle w:val="p"/>
+        </w:rPr>
+        <w:t>[</w:t>
+      </w:r>
+      <w:r>
+        <w:rPr>
+          <w:rStyle w:val="o"/>
+        </w:rPr>
+        <w:t>**</w:t>
+      </w:r>
+      <w:r>
+        <w:t xml:space="preserve"> </w:t>
+      </w:r>
+      <w:r>
+        <w:rPr>
+          <w:rStyle w:val="n"/>
+        </w:rPr>
+        <w:t>mandatory</w:t>
+      </w:r>
+      <w:r>
+        <w:t xml:space="preserve"> </w:t>
+      </w:r>
+      <w:r>
+        <w:rPr>
+          <w:rStyle w:val="o"/>
+        </w:rPr>
+        <w:t>**</w:t>
+      </w:r>
+      <w:r>
+        <w:rPr>
+          <w:rStyle w:val="p"/>
+        </w:rPr>
+        <w:t>]</w:t>
+      </w:r>
+    </w:p>
+    <w:p>
+      <w:pPr>
+        <w:pStyle w:val="HTMLPreformatted"/>
+      </w:pPr>
+      <w:r>
+        <w:rPr>
+          <w:rStyle w:val="o"/>
+        </w:rPr>
+        <w:t>|</w:t>
+      </w:r>
+    </w:p>
+    <w:p>
+      <w:pPr>
+        <w:pStyle w:val="HTMLPreformatted"/>
+      </w:pPr>
+      <w:r>
+        <w:rPr>
+          <w:rStyle w:val="o"/>
+        </w:rPr>
+        <w:t>|</w:t>
+      </w:r>
+      <w:r>
+        <w:t xml:space="preserve"> </w:t>
+      </w:r>
+      <w:r>
+        <w:rPr>
+          <w:rStyle w:val="o"/>
+        </w:rPr>
+        <w:t>--</w:t>
+      </w:r>
+      <w:r>
+        <w:t xml:space="preserve"> </w:t>
+      </w:r>
+      <w:proofErr w:type="spellStart"/>
+      <w:r>
+        <w:rPr>
+          <w:rStyle w:val="n"/>
+        </w:rPr>
+        <w:t>data_offset</w:t>
+      </w:r>
+      <w:proofErr w:type="spellEnd"/>
+      <w:r>
+        <w:t xml:space="preserve"> </w:t>
+      </w:r>
+      <w:r>
+        <w:rPr>
+          <w:rStyle w:val="o"/>
+        </w:rPr>
+        <w:t>--</w:t>
+      </w:r>
+      <w:r>
+        <w:t xml:space="preserve"> </w:t>
+      </w:r>
+      <w:r>
+        <w:rPr>
+          <w:rStyle w:val="o"/>
+        </w:rPr>
+        <w:t>&lt;</w:t>
+      </w:r>
+      <w:r>
+        <w:rPr>
+          <w:rStyle w:val="nb"/>
+        </w:rPr>
+        <w:t>type</w:t>
+      </w:r>
+      <w:r>
+        <w:t xml:space="preserve"> </w:t>
+      </w:r>
       <w:r>
         <w:rPr>
           <w:rStyle w:val="s1"/>
         </w:rPr>
-        <w:t>'</w:t>
+        <w:t>'int'</w:t>
       </w:r>
       <w:r>
         <w:rPr>
@@ -8202,19 +8408,65 @@
       </w:r>
       <w:r>
         <w:rPr>
+          <w:rStyle w:val="n"/>
+        </w:rPr>
+        <w:t>default</w:t>
+      </w:r>
+      <w:r>
+        <w:t xml:space="preserve"> </w:t>
+      </w:r>
+      <w:r>
+        <w:rPr>
+          <w:rStyle w:val="ow"/>
+        </w:rPr>
+        <w:t>is</w:t>
+      </w:r>
+      <w:r>
+        <w:t xml:space="preserve"> </w:t>
+      </w:r>
+      <w:r>
+        <w:rPr>
+          <w:rStyle w:val="mi"/>
+        </w:rPr>
+        <w:t>0</w:t>
+      </w:r>
+      <w:r>
+        <w:rPr>
+          <w:rStyle w:val="p"/>
+        </w:rPr>
+        <w:t>]</w:t>
+      </w:r>
+    </w:p>
+    <w:p>
+      <w:pPr>
+        <w:pStyle w:val="HTMLPreformatted"/>
+      </w:pPr>
+      <w:r>
+        <w:rPr>
           <w:rStyle w:val="o"/>
         </w:rPr>
-        <w:t>**</w:t>
-      </w:r>
-      <w:r>
-        <w:t xml:space="preserve"> </w:t>
-      </w:r>
+        <w:t>|</w:t>
+      </w:r>
+      <w:r>
+        <w:t xml:space="preserve"> </w:t>
+      </w:r>
+      <w:r>
+        <w:rPr>
+          <w:rStyle w:val="o"/>
+        </w:rPr>
+        <w:t>--</w:t>
+      </w:r>
+      <w:r>
+        <w:t xml:space="preserve"> </w:t>
+      </w:r>
+      <w:proofErr w:type="spellStart"/>
       <w:r>
         <w:rPr>
           <w:rStyle w:val="n"/>
         </w:rPr>
-        <w:t>mandatory</w:t>
-      </w:r>
+        <w:t>dtype_offset</w:t>
+      </w:r>
+      <w:proofErr w:type="spellEnd"/>
       <w:r>
         <w:t xml:space="preserve"> </w:t>
       </w:r>
@@ -8222,12 +8474,75 @@
         <w:rPr>
           <w:rStyle w:val="o"/>
         </w:rPr>
-        <w:t>**</w:t>
+        <w:t>--</w:t>
+      </w:r>
+      <w:r>
+        <w:t xml:space="preserve"> </w:t>
+      </w:r>
+      <w:r>
+        <w:rPr>
+          <w:rStyle w:val="o"/>
+        </w:rPr>
+        <w:t>&lt;</w:t>
+      </w:r>
+      <w:r>
+        <w:rPr>
+          <w:rStyle w:val="nb"/>
+        </w:rPr>
+        <w:t>type</w:t>
+      </w:r>
+      <w:r>
+        <w:t xml:space="preserve"> </w:t>
+      </w:r>
+      <w:r>
+        <w:rPr>
+          <w:rStyle w:val="s1"/>
+        </w:rPr>
+        <w:t>'str'</w:t>
+      </w:r>
+      <w:r>
+        <w:rPr>
+          <w:rStyle w:val="o"/>
+        </w:rPr>
+        <w:t>&gt;</w:t>
+      </w:r>
+      <w:r>
+        <w:t xml:space="preserve"> </w:t>
       </w:r>
       <w:r>
         <w:rPr>
           <w:rStyle w:val="p"/>
         </w:rPr>
+        <w:t>[</w:t>
+      </w:r>
+      <w:r>
+        <w:rPr>
+          <w:rStyle w:val="n"/>
+        </w:rPr>
+        <w:t>default</w:t>
+      </w:r>
+      <w:r>
+        <w:t xml:space="preserve"> </w:t>
+      </w:r>
+      <w:r>
+        <w:rPr>
+          <w:rStyle w:val="ow"/>
+        </w:rPr>
+        <w:t>is</w:t>
+      </w:r>
+      <w:r>
+        <w:t xml:space="preserve"> </w:t>
+      </w:r>
+      <w:r>
+        <w:rPr>
+          <w:rStyle w:val="n"/>
+        </w:rPr>
+        <w:t>auto</w:t>
+      </w:r>
+      <w:r>
+        <w:rPr>
+          <w:rStyle w:val="p"/>
+        </w:rPr>
         <w:t>]</w:t>
       </w:r>
     </w:p>
@@ -8253,14 +8568,12 @@
       <w:r>
         <w:t xml:space="preserve"> </w:t>
       </w:r>
-      <w:proofErr w:type="spellStart"/>
       <w:r>
         <w:rPr>
           <w:rStyle w:val="n"/>
         </w:rPr>
-        <w:t>nb_channels</w:t>
-      </w:r>
-      <w:proofErr w:type="spellEnd"/>
+        <w:t>gain</w:t>
+      </w:r>
       <w:r>
         <w:t xml:space="preserve"> </w:t>
       </w:r>
@@ -8292,399 +8605,7 @@
         <w:rPr>
           <w:rStyle w:val="s1"/>
         </w:rPr>
-        <w:t>'</w:t>
-      </w:r>
-      <w:proofErr w:type="spellStart"/>
-      <w:r>
-        <w:rPr>
-          <w:rStyle w:val="s1"/>
-        </w:rPr>
-        <w:t>int</w:t>
-      </w:r>
-      <w:proofErr w:type="spellEnd"/>
-      <w:r>
-        <w:rPr>
-          <w:rStyle w:val="s1"/>
-        </w:rPr>
-        <w:t>'</w:t>
-      </w:r>
-      <w:r>
-        <w:rPr>
-          <w:rStyle w:val="o"/>
-        </w:rPr>
-        <w:t>&gt;</w:t>
-      </w:r>
-      <w:r>
-        <w:t xml:space="preserve"> </w:t>
-      </w:r>
-      <w:r>
-        <w:rPr>
-          <w:rStyle w:val="p"/>
-        </w:rPr>
-        <w:t>[</w:t>
-      </w:r>
-      <w:r>
-        <w:rPr>
-          <w:rStyle w:val="o"/>
-        </w:rPr>
-        <w:t>**</w:t>
-      </w:r>
-      <w:r>
-        <w:t xml:space="preserve"> </w:t>
-      </w:r>
-      <w:r>
-        <w:rPr>
-          <w:rStyle w:val="n"/>
-        </w:rPr>
-        <w:t>mandatory</w:t>
-      </w:r>
-      <w:r>
-        <w:t xml:space="preserve"> </w:t>
-      </w:r>
-      <w:r>
-        <w:rPr>
-          <w:rStyle w:val="o"/>
-        </w:rPr>
-        <w:t>**</w:t>
-      </w:r>
-      <w:r>
-        <w:rPr>
-          <w:rStyle w:val="p"/>
-        </w:rPr>
-        <w:t>]</w:t>
-      </w:r>
-    </w:p>
-    <w:p>
-      <w:pPr>
-        <w:pStyle w:val="HTMLPreformatted"/>
-      </w:pPr>
-      <w:r>
-        <w:rPr>
-          <w:rStyle w:val="o"/>
-        </w:rPr>
-        <w:t>|</w:t>
-      </w:r>
-    </w:p>
-    <w:p>
-      <w:pPr>
-        <w:pStyle w:val="HTMLPreformatted"/>
-      </w:pPr>
-      <w:r>
-        <w:rPr>
-          <w:rStyle w:val="o"/>
-        </w:rPr>
-        <w:t>|</w:t>
-      </w:r>
-      <w:r>
-        <w:t xml:space="preserve"> </w:t>
-      </w:r>
-      <w:r>
-        <w:rPr>
-          <w:rStyle w:val="o"/>
-        </w:rPr>
-        <w:t>--</w:t>
-      </w:r>
-      <w:r>
-        <w:t xml:space="preserve"> </w:t>
-      </w:r>
-      <w:proofErr w:type="spellStart"/>
-      <w:r>
-        <w:rPr>
-          <w:rStyle w:val="n"/>
-        </w:rPr>
-        <w:t>data_offset</w:t>
-      </w:r>
-      <w:proofErr w:type="spellEnd"/>
-      <w:r>
-        <w:t xml:space="preserve"> </w:t>
-      </w:r>
-      <w:r>
-        <w:rPr>
-          <w:rStyle w:val="o"/>
-        </w:rPr>
-        <w:t>--</w:t>
-      </w:r>
-      <w:r>
-        <w:t xml:space="preserve"> </w:t>
-      </w:r>
-      <w:r>
-        <w:rPr>
-          <w:rStyle w:val="o"/>
-        </w:rPr>
-        <w:t>&lt;</w:t>
-      </w:r>
-      <w:r>
-        <w:rPr>
-          <w:rStyle w:val="nb"/>
-        </w:rPr>
-        <w:t>type</w:t>
-      </w:r>
-      <w:r>
-        <w:t xml:space="preserve"> </w:t>
-      </w:r>
-      <w:r>
-        <w:rPr>
-          <w:rStyle w:val="s1"/>
-        </w:rPr>
-        <w:t>'</w:t>
-      </w:r>
-      <w:proofErr w:type="spellStart"/>
-      <w:r>
-        <w:rPr>
-          <w:rStyle w:val="s1"/>
-        </w:rPr>
-        <w:t>int</w:t>
-      </w:r>
-      <w:proofErr w:type="spellEnd"/>
-      <w:r>
-        <w:rPr>
-          <w:rStyle w:val="s1"/>
-        </w:rPr>
-        <w:t>'</w:t>
-      </w:r>
-      <w:r>
-        <w:rPr>
-          <w:rStyle w:val="o"/>
-        </w:rPr>
-        <w:t>&gt;</w:t>
-      </w:r>
-      <w:r>
-        <w:t xml:space="preserve"> </w:t>
-      </w:r>
-      <w:r>
-        <w:rPr>
-          <w:rStyle w:val="p"/>
-        </w:rPr>
-        <w:t>[</w:t>
-      </w:r>
-      <w:r>
-        <w:rPr>
-          <w:rStyle w:val="n"/>
-        </w:rPr>
-        <w:t>default</w:t>
-      </w:r>
-      <w:r>
-        <w:t xml:space="preserve"> </w:t>
-      </w:r>
-      <w:r>
-        <w:rPr>
-          <w:rStyle w:val="ow"/>
-        </w:rPr>
-        <w:t>is</w:t>
-      </w:r>
-      <w:r>
-        <w:t xml:space="preserve"> </w:t>
-      </w:r>
-      <w:r>
-        <w:rPr>
-          <w:rStyle w:val="mi"/>
-        </w:rPr>
-        <w:t>0</w:t>
-      </w:r>
-      <w:r>
-        <w:rPr>
-          <w:rStyle w:val="p"/>
-        </w:rPr>
-        <w:t>]</w:t>
-      </w:r>
-    </w:p>
-    <w:p>
-      <w:pPr>
-        <w:pStyle w:val="HTMLPreformatted"/>
-      </w:pPr>
-      <w:r>
-        <w:rPr>
-          <w:rStyle w:val="o"/>
-        </w:rPr>
-        <w:t>|</w:t>
-      </w:r>
-      <w:r>
-        <w:t xml:space="preserve"> </w:t>
-      </w:r>
-      <w:r>
-        <w:rPr>
-          <w:rStyle w:val="o"/>
-        </w:rPr>
-        <w:t>--</w:t>
-      </w:r>
-      <w:r>
-        <w:t xml:space="preserve"> </w:t>
-      </w:r>
-      <w:proofErr w:type="spellStart"/>
-      <w:r>
-        <w:rPr>
-          <w:rStyle w:val="n"/>
-        </w:rPr>
-        <w:t>dtype_offset</w:t>
-      </w:r>
-      <w:proofErr w:type="spellEnd"/>
-      <w:r>
-        <w:t xml:space="preserve"> </w:t>
-      </w:r>
-      <w:r>
-        <w:rPr>
-          <w:rStyle w:val="o"/>
-        </w:rPr>
-        <w:t>--</w:t>
-      </w:r>
-      <w:r>
-        <w:t xml:space="preserve"> </w:t>
-      </w:r>
-      <w:r>
-        <w:rPr>
-          <w:rStyle w:val="o"/>
-        </w:rPr>
-        <w:t>&lt;</w:t>
-      </w:r>
-      <w:r>
-        <w:rPr>
-          <w:rStyle w:val="nb"/>
-        </w:rPr>
-        <w:t>type</w:t>
-      </w:r>
-      <w:r>
-        <w:t xml:space="preserve"> </w:t>
-      </w:r>
-      <w:r>
-        <w:rPr>
-          <w:rStyle w:val="s1"/>
-        </w:rPr>
-        <w:t>'</w:t>
-      </w:r>
-      <w:proofErr w:type="spellStart"/>
-      <w:r>
-        <w:rPr>
-          <w:rStyle w:val="s1"/>
-        </w:rPr>
-        <w:t>str</w:t>
-      </w:r>
-      <w:proofErr w:type="spellEnd"/>
-      <w:r>
-        <w:rPr>
-          <w:rStyle w:val="s1"/>
-        </w:rPr>
-        <w:t>'</w:t>
-      </w:r>
-      <w:r>
-        <w:rPr>
-          <w:rStyle w:val="o"/>
-        </w:rPr>
-        <w:t>&gt;</w:t>
-      </w:r>
-      <w:r>
-        <w:t xml:space="preserve"> </w:t>
-      </w:r>
-      <w:r>
-        <w:rPr>
-          <w:rStyle w:val="p"/>
-        </w:rPr>
-        <w:t>[</w:t>
-      </w:r>
-      <w:r>
-        <w:rPr>
-          <w:rStyle w:val="n"/>
-        </w:rPr>
-        <w:t>default</w:t>
-      </w:r>
-      <w:r>
-        <w:t xml:space="preserve"> </w:t>
-      </w:r>
-      <w:r>
-        <w:rPr>
-          <w:rStyle w:val="ow"/>
-        </w:rPr>
-        <w:t>is</w:t>
-      </w:r>
-      <w:r>
-        <w:t xml:space="preserve"> </w:t>
-      </w:r>
-      <w:r>
-        <w:rPr>
-          <w:rStyle w:val="n"/>
-        </w:rPr>
-        <w:t>auto</w:t>
-      </w:r>
-      <w:r>
-        <w:rPr>
-          <w:rStyle w:val="p"/>
-        </w:rPr>
-        <w:t>]</w:t>
-      </w:r>
-    </w:p>
-    <w:p>
-      <w:pPr>
-        <w:pStyle w:val="HTMLPreformatted"/>
-      </w:pPr>
-      <w:r>
-        <w:rPr>
-          <w:rStyle w:val="o"/>
-        </w:rPr>
-        <w:t>|</w:t>
-      </w:r>
-      <w:r>
-        <w:t xml:space="preserve"> </w:t>
-      </w:r>
-      <w:r>
-        <w:rPr>
-          <w:rStyle w:val="o"/>
-        </w:rPr>
-        <w:t>--</w:t>
-      </w:r>
-      <w:r>
-        <w:t xml:space="preserve"> </w:t>
-      </w:r>
-      <w:r>
-        <w:rPr>
-          <w:rStyle w:val="n"/>
-        </w:rPr>
-        <w:t>gain</w:t>
-      </w:r>
-      <w:r>
-        <w:t xml:space="preserve"> </w:t>
-      </w:r>
-      <w:r>
-        <w:rPr>
-          <w:rStyle w:val="o"/>
-        </w:rPr>
-        <w:t>--</w:t>
-      </w:r>
-      <w:r>
-        <w:t xml:space="preserve"> </w:t>
-      </w:r>
-      <w:r>
-        <w:rPr>
-          <w:rStyle w:val="o"/>
-        </w:rPr>
-        <w:t>&lt;</w:t>
-      </w:r>
-      <w:r>
-        <w:rPr>
-          <w:rStyle w:val="nb"/>
-        </w:rPr>
-        <w:t>type</w:t>
-      </w:r>
-      <w:r>
-        <w:t xml:space="preserve"> </w:t>
-      </w:r>
-      <w:r>
-        <w:rPr>
-          <w:rStyle w:val="s1"/>
-        </w:rPr>
-        <w:t>'</w:t>
-      </w:r>
-      <w:proofErr w:type="spellStart"/>
-      <w:r>
-        <w:rPr>
-          <w:rStyle w:val="s1"/>
-        </w:rPr>
-        <w:t>int</w:t>
-      </w:r>
-      <w:proofErr w:type="spellEnd"/>
-      <w:r>
-        <w:rPr>
-          <w:rStyle w:val="s1"/>
-        </w:rPr>
-        <w:t>'</w:t>
+        <w:t>'int'</w:t>
       </w:r>
       <w:r>
         <w:rPr>
@@ -8816,7 +8737,15 @@
       </w:r>
       <w:proofErr w:type="spellEnd"/>
       <w:r>
-        <w:t xml:space="preserve">. The remaining parameters are optional, i.e. if not provided, default values written there will be used. So the </w:t>
+        <w:t xml:space="preserve">. The remaining parameters are optional, i.e. if not provided, default values written there will be used. </w:t>
+      </w:r>
+      <w:proofErr w:type="gramStart"/>
+      <w:r>
+        <w:t>So</w:t>
+      </w:r>
+      <w:proofErr w:type="gramEnd"/>
+      <w:r>
+        <w:t xml:space="preserve"> the </w:t>
       </w:r>
       <w:proofErr w:type="spellStart"/>
       <w:r>
@@ -8842,15 +8771,7 @@
         <w:t>mydata.dat</w:t>
       </w:r>
       <w:r>
-        <w:t xml:space="preserve"> raw binary file will have the following </w:t>
-      </w:r>
-      <w:proofErr w:type="spellStart"/>
-      <w:r>
-        <w:t>params</w:t>
-      </w:r>
-      <w:proofErr w:type="spellEnd"/>
-      <w:r>
-        <w:t xml:space="preserve"> in the </w:t>
+        <w:t xml:space="preserve"> raw binary file will have the following params in the </w:t>
       </w:r>
       <w:r>
         <w:rPr>
@@ -9263,6 +9184,7 @@
         <w:pStyle w:val="Heading2"/>
       </w:pPr>
       <w:r>
+        <w:lastRenderedPageBreak/>
         <w:t>Configuration File</w:t>
       </w:r>
     </w:p>
@@ -9340,7 +9262,6 @@
         <w:pStyle w:val="Heading1"/>
       </w:pPr>
       <w:r>
-        <w:lastRenderedPageBreak/>
         <w:t>Configuration File</w:t>
       </w:r>
     </w:p>
@@ -9349,8 +9270,13 @@
         <w:pStyle w:val="NormalWeb"/>
       </w:pPr>
       <w:r>
-        <w:t>This is the core of the algorithm, so this file has to be filled properly based on your data. Even if all key parameters of the algorithm are listed in the file, only few are likely to be modified by a non-advanced user. The configuration file is divided in several sections. For all those sections, we will review the parameters, and tell you what are the most important ones</w:t>
-      </w:r>
+        <w:t xml:space="preserve">This is the core of the algorithm, so this file has to be filled properly based on your data. Even if all key parameters of the algorithm are listed in the file, only few are likely to be modified by a non-advanced user. The configuration file is divided in several sections. For all those sections, we will review the parameters, and tell you what </w:t>
+      </w:r>
+      <w:proofErr w:type="gramStart"/>
+      <w:r>
+        <w:t>are the most important ones</w:t>
+      </w:r>
+      <w:proofErr w:type="gramEnd"/>
     </w:p>
     <w:p>
       <w:pPr>
@@ -9884,10 +9810,19 @@
           <w:sz w:val="20"/>
           <w:szCs w:val="20"/>
         </w:rPr>
+        <w:lastRenderedPageBreak/>
         <w:t>overwrite</w:t>
       </w:r>
       <w:r>
-        <w:t xml:space="preserve"> If True, data are overwritten during filtering, assuming the file format has write access. Otherwise, an external </w:t>
+        <w:t xml:space="preserve"> If True, data are overwritten during filtering, assuming the file format has </w:t>
+      </w:r>
+      <w:proofErr w:type="gramStart"/>
+      <w:r>
+        <w:t>write</w:t>
+      </w:r>
+      <w:proofErr w:type="gramEnd"/>
+      <w:r>
+        <w:t xml:space="preserve"> access. Otherwise, an external </w:t>
       </w:r>
       <w:proofErr w:type="spellStart"/>
       <w:r>
@@ -9970,7 +9905,6 @@
         <w:pStyle w:val="Heading2"/>
       </w:pPr>
       <w:r>
-        <w:lastRenderedPageBreak/>
         <w:t>Detection</w:t>
       </w:r>
     </w:p>
@@ -10071,21 +10005,7 @@
         <w:rPr>
           <w:rStyle w:val="c1"/>
         </w:rPr>
-        <w:t xml:space="preserve"># Width of the templates [in </w:t>
-      </w:r>
-      <w:proofErr w:type="spellStart"/>
-      <w:r>
-        <w:rPr>
-          <w:rStyle w:val="c1"/>
-        </w:rPr>
-        <w:t>ms</w:t>
-      </w:r>
-      <w:proofErr w:type="spellEnd"/>
-      <w:r>
-        <w:rPr>
-          <w:rStyle w:val="c1"/>
-        </w:rPr>
-        <w:t>]</w:t>
+        <w:t># Width of the templates [in ms]</w:t>
       </w:r>
     </w:p>
     <w:p>
@@ -10251,7 +10171,15 @@
       </w:r>
       <w:proofErr w:type="spellEnd"/>
       <w:r>
-        <w:t xml:space="preserve"> The temporal width of the templates. For </w:t>
+        <w:t xml:space="preserve"> </w:t>
+      </w:r>
+      <w:proofErr w:type="gramStart"/>
+      <w:r>
+        <w:t>The</w:t>
+      </w:r>
+      <w:proofErr w:type="gramEnd"/>
+      <w:r>
+        <w:t xml:space="preserve"> temporal width of the templates. For </w:t>
       </w:r>
       <w:r>
         <w:rPr>
@@ -10291,7 +10219,15 @@
         <w:t>radius</w:t>
       </w:r>
       <w:r>
-        <w:t xml:space="preserve"> The spatial width of the templates. By default, this value is read from the probe file. However, if you want to specify a larger or a smaller value [in um], you can do it here</w:t>
+        <w:t xml:space="preserve"> </w:t>
+      </w:r>
+      <w:proofErr w:type="gramStart"/>
+      <w:r>
+        <w:t>The</w:t>
+      </w:r>
+      <w:proofErr w:type="gramEnd"/>
+      <w:r>
+        <w:t xml:space="preserve"> spatial width of the templates. By default, this value is read from the probe file. However, if you want to specify a larger or a smaller value [in um], you can do it here</w:t>
       </w:r>
     </w:p>
     <w:p>
@@ -10315,7 +10251,15 @@
       </w:r>
       <w:proofErr w:type="spellEnd"/>
       <w:r>
-        <w:t xml:space="preserve"> The threshold for spike detection. 6-7 are good values</w:t>
+        <w:t xml:space="preserve"> </w:t>
+      </w:r>
+      <w:proofErr w:type="gramStart"/>
+      <w:r>
+        <w:t>The</w:t>
+      </w:r>
+      <w:proofErr w:type="gramEnd"/>
+      <w:r>
+        <w:t xml:space="preserve"> threshold for spike detection. 6-7 are good values</w:t>
       </w:r>
     </w:p>
     <w:p>
@@ -10337,7 +10281,15 @@
         <w:t>peaks</w:t>
       </w:r>
       <w:r>
-        <w:t xml:space="preserve"> By default, the code detects only negative peaks, but you can search for positive peaks, or both</w:t>
+        <w:t xml:space="preserve"> </w:t>
+      </w:r>
+      <w:proofErr w:type="gramStart"/>
+      <w:r>
+        <w:t>By</w:t>
+      </w:r>
+      <w:proofErr w:type="gramEnd"/>
+      <w:r>
+        <w:t xml:space="preserve"> default, the code detects only negative peaks, but you can search for positive peaks, or both</w:t>
       </w:r>
     </w:p>
     <w:p>
@@ -10594,7 +10546,21 @@
         <w:rPr>
           <w:rStyle w:val="c1"/>
         </w:rPr>
-        <w:t xml:space="preserve"> to each channels (movement artefacts)</w:t>
+        <w:t xml:space="preserve"> to each </w:t>
+      </w:r>
+      <w:proofErr w:type="gramStart"/>
+      <w:r>
+        <w:rPr>
+          <w:rStyle w:val="c1"/>
+        </w:rPr>
+        <w:t>channels</w:t>
+      </w:r>
+      <w:proofErr w:type="gramEnd"/>
+      <w:r>
+        <w:rPr>
+          <w:rStyle w:val="c1"/>
+        </w:rPr>
+        <w:t xml:space="preserve"> (movement artefacts)</w:t>
       </w:r>
     </w:p>
     <w:p>
@@ -10641,6 +10607,7 @@
         <w:pStyle w:val="last"/>
       </w:pPr>
       <w:r>
+        <w:lastRenderedPageBreak/>
         <w:t xml:space="preserve">The code performs the filtering of your data writing on the file itself. Therefore, you </w:t>
       </w:r>
       <w:r>
@@ -10700,12 +10667,19 @@
           <w:sz w:val="20"/>
           <w:szCs w:val="20"/>
         </w:rPr>
-        <w:lastRenderedPageBreak/>
         <w:t>cut_off</w:t>
       </w:r>
       <w:proofErr w:type="spellEnd"/>
       <w:r>
-        <w:t xml:space="preserve"> The default value of 500Hz has been used in various recordings, but you can change it if needed. You can also specify the upper bound of the Butterworth filter</w:t>
+        <w:t xml:space="preserve"> </w:t>
+      </w:r>
+      <w:proofErr w:type="gramStart"/>
+      <w:r>
+        <w:t>The</w:t>
+      </w:r>
+      <w:proofErr w:type="gramEnd"/>
+      <w:r>
+        <w:t xml:space="preserve"> default value of 500Hz has been used in various recordings, but you can change it if needed. You can also specify the upper bound of the Butterworth filter</w:t>
       </w:r>
     </w:p>
     <w:p>
@@ -10800,7 +10774,15 @@
       </w:r>
       <w:proofErr w:type="spellEnd"/>
       <w:r>
-        <w:t xml:space="preserve"> If you want to use a particular channel as a reference, and subtract its activity from all others. Note that the activity on this particular channel will thus be </w:t>
+        <w:t xml:space="preserve"> If you want to use a particular channel as a </w:t>
+      </w:r>
+      <w:proofErr w:type="gramStart"/>
+      <w:r>
+        <w:t>reference, and</w:t>
+      </w:r>
+      <w:proofErr w:type="gramEnd"/>
+      <w:r>
+        <w:t xml:space="preserve"> subtract its activity from all others. Note that the activity on this particular channel will thus be </w:t>
       </w:r>
       <w:proofErr w:type="spellStart"/>
       <w:r>
@@ -10910,14 +10892,12 @@
       <w:r>
         <w:t xml:space="preserve"> </w:t>
       </w:r>
-      <w:proofErr w:type="spellStart"/>
       <w:r>
         <w:rPr>
           <w:rStyle w:val="n"/>
         </w:rPr>
         <w:t>ms</w:t>
       </w:r>
-      <w:proofErr w:type="spellEnd"/>
       <w:r>
         <w:t xml:space="preserve">         </w:t>
       </w:r>
@@ -10925,148 +10905,118 @@
         <w:rPr>
           <w:rStyle w:val="c1"/>
         </w:rPr>
-        <w:t xml:space="preserve"># The unit in which times are expressed: can be </w:t>
-      </w:r>
-      <w:proofErr w:type="spellStart"/>
+        <w:t># The unit in which times are expressed: can be ms or timestep</w:t>
+      </w:r>
+    </w:p>
+    <w:p>
+      <w:pPr>
+        <w:pStyle w:val="HTMLPreformatted"/>
+      </w:pPr>
+      <w:proofErr w:type="spellStart"/>
+      <w:r>
+        <w:rPr>
+          <w:rStyle w:val="n"/>
+        </w:rPr>
+        <w:t>clean_artefact</w:t>
+      </w:r>
+      <w:proofErr w:type="spellEnd"/>
+      <w:r>
+        <w:t xml:space="preserve"> </w:t>
+      </w:r>
+      <w:r>
+        <w:rPr>
+          <w:rStyle w:val="o"/>
+        </w:rPr>
+        <w:t>=</w:t>
+      </w:r>
+      <w:r>
+        <w:t xml:space="preserve"> </w:t>
+      </w:r>
+      <w:r>
+        <w:rPr>
+          <w:rStyle w:val="kc"/>
+        </w:rPr>
+        <w:t>False</w:t>
+      </w:r>
+      <w:r>
+        <w:t xml:space="preserve">      </w:t>
+      </w:r>
       <w:r>
         <w:rPr>
           <w:rStyle w:val="c1"/>
         </w:rPr>
+        <w:t># If True, external artefacts induced by triggers will be suppressed from data</w:t>
+      </w:r>
+    </w:p>
+    <w:p>
+      <w:pPr>
+        <w:pStyle w:val="HTMLPreformatted"/>
+      </w:pPr>
+      <w:proofErr w:type="spellStart"/>
+      <w:r>
+        <w:rPr>
+          <w:rStyle w:val="n"/>
+        </w:rPr>
+        <w:t>dead_file</w:t>
+      </w:r>
+      <w:proofErr w:type="spellEnd"/>
+      <w:r>
+        <w:t xml:space="preserve">      </w:t>
+      </w:r>
+      <w:r>
+        <w:rPr>
+          <w:rStyle w:val="o"/>
+        </w:rPr>
+        <w:t>=</w:t>
+      </w:r>
+      <w:r>
+        <w:t xml:space="preserve">            </w:t>
+      </w:r>
+      <w:r>
+        <w:rPr>
+          <w:rStyle w:val="c1"/>
+        </w:rPr>
+        <w:t># Portion of the signals that should be excluded from the analysis [in dead units]</w:t>
+      </w:r>
+    </w:p>
+    <w:p>
+      <w:pPr>
+        <w:pStyle w:val="HTMLPreformatted"/>
+      </w:pPr>
+      <w:proofErr w:type="spellStart"/>
+      <w:r>
+        <w:rPr>
+          <w:rStyle w:val="n"/>
+        </w:rPr>
+        <w:t>dead_unit</w:t>
+      </w:r>
+      <w:proofErr w:type="spellEnd"/>
+      <w:r>
+        <w:t xml:space="preserve">      </w:t>
+      </w:r>
+      <w:r>
+        <w:rPr>
+          <w:rStyle w:val="o"/>
+        </w:rPr>
+        <w:t>=</w:t>
+      </w:r>
+      <w:r>
+        <w:t xml:space="preserve"> </w:t>
+      </w:r>
+      <w:r>
+        <w:rPr>
+          <w:rStyle w:val="n"/>
+        </w:rPr>
         <w:t>ms</w:t>
       </w:r>
-      <w:proofErr w:type="spellEnd"/>
+      <w:r>
+        <w:t xml:space="preserve">         </w:t>
+      </w:r>
       <w:r>
         <w:rPr>
           <w:rStyle w:val="c1"/>
         </w:rPr>
-        <w:t xml:space="preserve"> or timestep</w:t>
-      </w:r>
-    </w:p>
-    <w:p>
-      <w:pPr>
-        <w:pStyle w:val="HTMLPreformatted"/>
-      </w:pPr>
-      <w:proofErr w:type="spellStart"/>
-      <w:r>
-        <w:rPr>
-          <w:rStyle w:val="n"/>
-        </w:rPr>
-        <w:t>clean_artefact</w:t>
-      </w:r>
-      <w:proofErr w:type="spellEnd"/>
-      <w:r>
-        <w:t xml:space="preserve"> </w:t>
-      </w:r>
-      <w:r>
-        <w:rPr>
-          <w:rStyle w:val="o"/>
-        </w:rPr>
-        <w:t>=</w:t>
-      </w:r>
-      <w:r>
-        <w:t xml:space="preserve"> </w:t>
-      </w:r>
-      <w:r>
-        <w:rPr>
-          <w:rStyle w:val="kc"/>
-        </w:rPr>
-        <w:t>False</w:t>
-      </w:r>
-      <w:r>
-        <w:t xml:space="preserve">      </w:t>
-      </w:r>
-      <w:r>
-        <w:rPr>
-          <w:rStyle w:val="c1"/>
-        </w:rPr>
-        <w:t># If True, external artefacts induced by triggers will be suppressed from data</w:t>
-      </w:r>
-    </w:p>
-    <w:p>
-      <w:pPr>
-        <w:pStyle w:val="HTMLPreformatted"/>
-      </w:pPr>
-      <w:proofErr w:type="spellStart"/>
-      <w:r>
-        <w:rPr>
-          <w:rStyle w:val="n"/>
-        </w:rPr>
-        <w:t>dead_file</w:t>
-      </w:r>
-      <w:proofErr w:type="spellEnd"/>
-      <w:r>
-        <w:t xml:space="preserve">      </w:t>
-      </w:r>
-      <w:r>
-        <w:rPr>
-          <w:rStyle w:val="o"/>
-        </w:rPr>
-        <w:t>=</w:t>
-      </w:r>
-      <w:r>
-        <w:t xml:space="preserve">            </w:t>
-      </w:r>
-      <w:r>
-        <w:rPr>
-          <w:rStyle w:val="c1"/>
-        </w:rPr>
-        <w:t># Portion of the signals that should be excluded from the analysis [in dead units]</w:t>
-      </w:r>
-    </w:p>
-    <w:p>
-      <w:pPr>
-        <w:pStyle w:val="HTMLPreformatted"/>
-      </w:pPr>
-      <w:proofErr w:type="spellStart"/>
-      <w:r>
-        <w:rPr>
-          <w:rStyle w:val="n"/>
-        </w:rPr>
-        <w:t>dead_unit</w:t>
-      </w:r>
-      <w:proofErr w:type="spellEnd"/>
-      <w:r>
-        <w:t xml:space="preserve">      </w:t>
-      </w:r>
-      <w:r>
-        <w:rPr>
-          <w:rStyle w:val="o"/>
-        </w:rPr>
-        <w:t>=</w:t>
-      </w:r>
-      <w:r>
-        <w:t xml:space="preserve"> </w:t>
-      </w:r>
-      <w:proofErr w:type="spellStart"/>
-      <w:r>
-        <w:rPr>
-          <w:rStyle w:val="n"/>
-        </w:rPr>
-        <w:t>ms</w:t>
-      </w:r>
-      <w:proofErr w:type="spellEnd"/>
-      <w:r>
-        <w:t xml:space="preserve">         </w:t>
-      </w:r>
-      <w:r>
-        <w:rPr>
-          <w:rStyle w:val="c1"/>
-        </w:rPr>
-        <w:t xml:space="preserve"># The unit in which times for dead regions are expressed: can be </w:t>
-      </w:r>
-      <w:proofErr w:type="spellStart"/>
-      <w:r>
-        <w:rPr>
-          <w:rStyle w:val="c1"/>
-        </w:rPr>
-        <w:t>ms</w:t>
-      </w:r>
-      <w:proofErr w:type="spellEnd"/>
-      <w:r>
-        <w:rPr>
-          <w:rStyle w:val="c1"/>
-        </w:rPr>
-        <w:t xml:space="preserve"> or timestep</w:t>
+        <w:t># The unit in which times for dead regions are expressed: can be ms or timestep</w:t>
       </w:r>
     </w:p>
     <w:p>
@@ -11166,7 +11116,15 @@
       </w:r>
       <w:proofErr w:type="spellEnd"/>
       <w:r>
-        <w:t xml:space="preserve"> The path to the file where your artefact times and labels. See </w:t>
+        <w:t xml:space="preserve"> </w:t>
+      </w:r>
+      <w:proofErr w:type="gramStart"/>
+      <w:r>
+        <w:t>The</w:t>
+      </w:r>
+      <w:proofErr w:type="gramEnd"/>
+      <w:r>
+        <w:t xml:space="preserve"> path to the file where your artefact times and labels. See </w:t>
       </w:r>
       <w:hyperlink r:id="rId18" w:history="1">
         <w:r>
@@ -11200,7 +11158,15 @@
       </w:r>
       <w:proofErr w:type="spellEnd"/>
       <w:r>
-        <w:t xml:space="preserve"> The path to file where your artefact temporal windows. See </w:t>
+        <w:t xml:space="preserve"> </w:t>
+      </w:r>
+      <w:proofErr w:type="gramStart"/>
+      <w:r>
+        <w:t>The</w:t>
+      </w:r>
+      <w:proofErr w:type="gramEnd"/>
+      <w:r>
+        <w:t xml:space="preserve"> path to file where your artefact temporal windows. See </w:t>
       </w:r>
       <w:hyperlink r:id="rId19" w:history="1">
         <w:r>
@@ -11268,7 +11234,15 @@
       </w:r>
       <w:proofErr w:type="spellEnd"/>
       <w:r>
-        <w:t xml:space="preserve"> The default format to save the plots of the artefacts, one per artefact, showing all channels. You can set it to None if you do not want any</w:t>
+        <w:t xml:space="preserve"> </w:t>
+      </w:r>
+      <w:proofErr w:type="gramStart"/>
+      <w:r>
+        <w:t>The</w:t>
+      </w:r>
+      <w:proofErr w:type="gramEnd"/>
+      <w:r>
+        <w:t xml:space="preserve"> default format to save the plots of the artefacts, one per artefact, showing all channels. You can set it to None if you do not want any</w:t>
       </w:r>
     </w:p>
     <w:p>
@@ -11288,6 +11262,7 @@
           <w:sz w:val="20"/>
           <w:szCs w:val="20"/>
         </w:rPr>
+        <w:lastRenderedPageBreak/>
         <w:t>trig_unit</w:t>
       </w:r>
       <w:proofErr w:type="spellEnd"/>
@@ -11320,13 +11295,8 @@
       </w:r>
       <w:proofErr w:type="spellEnd"/>
       <w:r>
-        <w:t xml:space="preserve"> to be in timestep or </w:t>
-      </w:r>
-      <w:proofErr w:type="spellStart"/>
-      <w:r>
-        <w:t>ms</w:t>
-      </w:r>
-      <w:proofErr w:type="spellEnd"/>
+        <w:t xml:space="preserve"> to be in timestep or ms</w:t>
+      </w:r>
     </w:p>
     <w:p>
       <w:pPr>
@@ -11349,7 +11319,15 @@
       </w:r>
       <w:proofErr w:type="spellEnd"/>
       <w:r>
-        <w:t xml:space="preserve"> The path to the file where the dead portions of the recording, that should be excluded from the analysis, are specified. . See </w:t>
+        <w:t xml:space="preserve"> </w:t>
+      </w:r>
+      <w:proofErr w:type="gramStart"/>
+      <w:r>
+        <w:t>The</w:t>
+      </w:r>
+      <w:proofErr w:type="gramEnd"/>
+      <w:r>
+        <w:t xml:space="preserve"> path to the file where the dead portions of the recording, that should be excluded from the analysis, are specified. . See </w:t>
       </w:r>
       <w:hyperlink r:id="rId21" w:history="1">
         <w:r>
@@ -11397,13 +11375,8 @@
       </w:r>
       <w:proofErr w:type="spellEnd"/>
       <w:r>
-        <w:t xml:space="preserve"> to be in timestep or </w:t>
-      </w:r>
-      <w:proofErr w:type="spellStart"/>
-      <w:r>
-        <w:t>ms</w:t>
-      </w:r>
-      <w:proofErr w:type="spellEnd"/>
+        <w:t xml:space="preserve"> to be in timestep or ms</w:t>
+      </w:r>
     </w:p>
     <w:p>
       <w:pPr>
@@ -11422,7 +11395,6 @@
           <w:sz w:val="20"/>
           <w:szCs w:val="20"/>
         </w:rPr>
-        <w:lastRenderedPageBreak/>
         <w:t>ignore_times</w:t>
       </w:r>
       <w:proofErr w:type="spellEnd"/>
@@ -11653,21 +11625,7 @@
         <w:rPr>
           <w:rStyle w:val="c1"/>
         </w:rPr>
-        <w:t xml:space="preserve"># Can be in percent of variance explain, or </w:t>
-      </w:r>
-      <w:proofErr w:type="spellStart"/>
-      <w:r>
-        <w:rPr>
-          <w:rStyle w:val="c1"/>
-        </w:rPr>
-        <w:t>num</w:t>
-      </w:r>
-      <w:proofErr w:type="spellEnd"/>
-      <w:r>
-        <w:rPr>
-          <w:rStyle w:val="c1"/>
-        </w:rPr>
-        <w:t xml:space="preserve"> of dimensions for PCA on waveforms</w:t>
+        <w:t># Can be in percent of variance explain, or num of dimensions for PCA on waveforms</w:t>
       </w:r>
     </w:p>
     <w:p>
@@ -11696,7 +11654,15 @@
       </w:r>
       <w:proofErr w:type="spellEnd"/>
       <w:r>
-        <w:t xml:space="preserve"> If you want to save some memory usage, you can reduce the number of features kept to describe a waveform.</w:t>
+        <w:t xml:space="preserve"> If you want to save some memory usage, you can reduce the number of features kept </w:t>
+      </w:r>
+      <w:proofErr w:type="gramStart"/>
+      <w:r>
+        <w:t>to describe</w:t>
+      </w:r>
+      <w:proofErr w:type="gramEnd"/>
+      <w:r>
+        <w:t xml:space="preserve"> a waveform.</w:t>
       </w:r>
     </w:p>
     <w:p>
@@ -12336,6 +12302,7 @@
         <w:pStyle w:val="first"/>
       </w:pPr>
       <w:r>
+        <w:lastRenderedPageBreak/>
         <w:t>Note</w:t>
       </w:r>
     </w:p>
@@ -12344,7 +12311,15 @@
         <w:pStyle w:val="last"/>
       </w:pPr>
       <w:r>
-        <w:t>This is the a key section, as bad clustering will implies bad results. However, the code is very robust to parameters changes.</w:t>
+        <w:t xml:space="preserve">This is </w:t>
+      </w:r>
+      <w:proofErr w:type="gramStart"/>
+      <w:r>
+        <w:t>the a</w:t>
+      </w:r>
+      <w:proofErr w:type="gramEnd"/>
+      <w:r>
+        <w:t xml:space="preserve"> key section, as bad clustering will implies bad results. However, the code is very robust to parameters changes.</w:t>
       </w:r>
     </w:p>
     <w:p>
@@ -12368,11 +12343,18 @@
           <w:sz w:val="20"/>
           <w:szCs w:val="20"/>
         </w:rPr>
-        <w:lastRenderedPageBreak/>
         <w:t>extraction</w:t>
       </w:r>
       <w:r>
-        <w:t xml:space="preserve"> The method to estimate the templates. </w:t>
+        <w:t xml:space="preserve"> </w:t>
+      </w:r>
+      <w:proofErr w:type="gramStart"/>
+      <w:r>
+        <w:t>The</w:t>
+      </w:r>
+      <w:proofErr w:type="gramEnd"/>
+      <w:r>
+        <w:t xml:space="preserve"> method to estimate the templates. </w:t>
       </w:r>
       <w:r>
         <w:rPr>
@@ -12408,7 +12390,15 @@
         <w:t>Quadratic</w:t>
       </w:r>
       <w:r>
-        <w:t xml:space="preserve"> is slower, and should not be used.</w:t>
+        <w:t xml:space="preserve"> is </w:t>
+      </w:r>
+      <w:proofErr w:type="gramStart"/>
+      <w:r>
+        <w:t>slower, and</w:t>
+      </w:r>
+      <w:proofErr w:type="gramEnd"/>
+      <w:r>
+        <w:t xml:space="preserve"> should not be used.</w:t>
       </w:r>
     </w:p>
     <w:p>
@@ -12432,7 +12422,15 @@
       </w:r>
       <w:proofErr w:type="spellEnd"/>
       <w:r>
-        <w:t xml:space="preserve"> The number of elements that every electrode will try to collect, in order to perform the clustering</w:t>
+        <w:t xml:space="preserve"> </w:t>
+      </w:r>
+      <w:proofErr w:type="gramStart"/>
+      <w:r>
+        <w:t>The</w:t>
+      </w:r>
+      <w:proofErr w:type="gramEnd"/>
+      <w:r>
+        <w:t xml:space="preserve"> number of elements that every electrode will try to collect, in order to perform the clustering</w:t>
       </w:r>
     </w:p>
     <w:p>
@@ -12456,7 +12454,15 @@
       </w:r>
       <w:proofErr w:type="spellEnd"/>
       <w:r>
-        <w:t xml:space="preserve"> The number of passes performed by the algorithm to refine the density landscape</w:t>
+        <w:t xml:space="preserve"> </w:t>
+      </w:r>
+      <w:proofErr w:type="gramStart"/>
+      <w:r>
+        <w:t>The</w:t>
+      </w:r>
+      <w:proofErr w:type="gramEnd"/>
+      <w:r>
+        <w:t xml:space="preserve"> number of passes performed by the algorithm to refine the density landscape</w:t>
       </w:r>
     </w:p>
     <w:p>
@@ -12480,7 +12486,23 @@
       </w:r>
       <w:proofErr w:type="spellEnd"/>
       <w:r>
-        <w:t xml:space="preserve"> By default, the code will collect only a subset of spikes, randomly, on all electrodes. However, for long recordings, or if you have low thresholds, you may want to select them in a smarter manner, in order to avoid missing the large ones, under represented. If the smart search is activated, the code will first sample the distribution of amplitudes, on all channels, and then implement a rejection algorithm such that it will try to select spikes in order to make the distribution of amplitudes more uniform.</w:t>
+        <w:t xml:space="preserve"> </w:t>
+      </w:r>
+      <w:proofErr w:type="gramStart"/>
+      <w:r>
+        <w:t>By</w:t>
+      </w:r>
+      <w:proofErr w:type="gramEnd"/>
+      <w:r>
+        <w:t xml:space="preserve"> default, the code will collect only a subset of spikes, randomly, on all electrodes. However, for long recordings, or if you have low thresholds, you may want to select them in a smarter manner, in order to avoid missing the large ones, </w:t>
+      </w:r>
+      <w:proofErr w:type="gramStart"/>
+      <w:r>
+        <w:t>under represented</w:t>
+      </w:r>
+      <w:proofErr w:type="gramEnd"/>
+      <w:r>
+        <w:t>. If the smart search is activated, the code will first sample the distribution of amplitudes, on all channels, and then implement a rejection algorithm such that it will try to select spikes in order to make the distribution of amplitudes more uniform.</w:t>
       </w:r>
     </w:p>
     <w:p>
@@ -12528,7 +12550,15 @@
       </w:r>
       <w:proofErr w:type="spellEnd"/>
       <w:r>
-        <w:t xml:space="preserve"> Several methods can be used to perform greedy local merges on each electrodes. Each of the method has a parameter, defined by </w:t>
+        <w:t xml:space="preserve"> Several methods can be used to perform greedy local merges on each </w:t>
+      </w:r>
+      <w:proofErr w:type="gramStart"/>
+      <w:r>
+        <w:t>electrodes</w:t>
+      </w:r>
+      <w:proofErr w:type="gramEnd"/>
+      <w:r>
+        <w:t xml:space="preserve">. Each of the method has a parameter, defined by </w:t>
       </w:r>
       <w:proofErr w:type="spellStart"/>
       <w:r>
@@ -12589,7 +12619,15 @@
         <w:t>dispersion</w:t>
       </w:r>
       <w:r>
-        <w:t xml:space="preserve"> The spread of the amplitudes allowed, for every templates, around the centroid.</w:t>
+        <w:t xml:space="preserve"> </w:t>
+      </w:r>
+      <w:proofErr w:type="gramStart"/>
+      <w:r>
+        <w:t>The</w:t>
+      </w:r>
+      <w:proofErr w:type="gramEnd"/>
+      <w:r>
+        <w:t xml:space="preserve"> spread of the amplitudes allowed, for every templates, around the centroid.</w:t>
       </w:r>
     </w:p>
     <w:p>
@@ -12613,7 +12651,15 @@
       </w:r>
       <w:proofErr w:type="spellEnd"/>
       <w:r>
-        <w:t xml:space="preserve"> By default, the code generates sanity plots of the clustering, one per electrode.</w:t>
+        <w:t xml:space="preserve"> </w:t>
+      </w:r>
+      <w:proofErr w:type="gramStart"/>
+      <w:r>
+        <w:t>By</w:t>
+      </w:r>
+      <w:proofErr w:type="gramEnd"/>
+      <w:r>
+        <w:t xml:space="preserve"> default, the code generates sanity plots of the clustering, one per electrode.</w:t>
       </w:r>
     </w:p>
     <w:p>
@@ -12736,8 +12782,16 @@
         <w:rPr>
           <w:rStyle w:val="c1"/>
         </w:rPr>
-        <w:t># True if amplitudes are adjusted automatically for every templates</w:t>
-      </w:r>
+        <w:t xml:space="preserve"># True if amplitudes are adjusted automatically for every </w:t>
+      </w:r>
+      <w:proofErr w:type="gramStart"/>
+      <w:r>
+        <w:rPr>
+          <w:rStyle w:val="c1"/>
+        </w:rPr>
+        <w:t>templates</w:t>
+      </w:r>
+      <w:proofErr w:type="gramEnd"/>
     </w:p>
     <w:p>
       <w:pPr>
@@ -12788,6 +12842,7 @@
         <w:rPr>
           <w:rStyle w:val="n"/>
         </w:rPr>
+        <w:lastRenderedPageBreak/>
         <w:t>ratio_thresh</w:t>
       </w:r>
       <w:proofErr w:type="spellEnd"/>
@@ -12879,12 +12934,19 @@
           <w:sz w:val="20"/>
           <w:szCs w:val="20"/>
         </w:rPr>
-        <w:lastRenderedPageBreak/>
         <w:t>ratio_thresh</w:t>
       </w:r>
       <w:proofErr w:type="spellEnd"/>
       <w:r>
-        <w:t xml:space="preserve"> If you want to get more spikes for the low amplitudes templates, you can decrease this value. It will slow down the fitting procedure, but collect more spikes for the templates with</w:t>
+        <w:t xml:space="preserve"> If you want to get more spikes for the low </w:t>
+      </w:r>
+      <w:proofErr w:type="gramStart"/>
+      <w:r>
+        <w:t>amplitudes</w:t>
+      </w:r>
+      <w:proofErr w:type="gramEnd"/>
+      <w:r>
+        <w:t xml:space="preserve"> templates, you can decrease this value. It will slow down the fitting procedure, but collect more spikes for the templates with</w:t>
       </w:r>
     </w:p>
     <w:p>
@@ -13043,21 +13105,87 @@
         <w:rPr>
           <w:rStyle w:val="c1"/>
         </w:rPr>
-        <w:t xml:space="preserve"># Bin size for computing CC [in </w:t>
-      </w:r>
-      <w:proofErr w:type="spellStart"/>
+        <w:t># Bin size for computing CC [in ms]</w:t>
+      </w:r>
+    </w:p>
+    <w:p>
+      <w:pPr>
+        <w:pStyle w:val="HTMLPreformatted"/>
+      </w:pPr>
+      <w:proofErr w:type="spellStart"/>
+      <w:r>
+        <w:rPr>
+          <w:rStyle w:val="n"/>
+        </w:rPr>
+        <w:t>default_lag</w:t>
+      </w:r>
+      <w:proofErr w:type="spellEnd"/>
+      <w:r>
+        <w:t xml:space="preserve">    </w:t>
+      </w:r>
+      <w:r>
+        <w:rPr>
+          <w:rStyle w:val="o"/>
+        </w:rPr>
+        <w:t>=</w:t>
+      </w:r>
+      <w:r>
+        <w:t xml:space="preserve"> </w:t>
+      </w:r>
+      <w:r>
+        <w:rPr>
+          <w:rStyle w:val="mi"/>
+        </w:rPr>
+        <w:t>5</w:t>
+      </w:r>
+      <w:r>
+        <w:t xml:space="preserve">          </w:t>
+      </w:r>
       <w:r>
         <w:rPr>
           <w:rStyle w:val="c1"/>
         </w:rPr>
-        <w:t>ms</w:t>
-      </w:r>
-      <w:proofErr w:type="spellEnd"/>
+        <w:t># Default length of the period to compute dip in the CC [ms]</w:t>
+      </w:r>
+    </w:p>
+    <w:p>
+      <w:pPr>
+        <w:pStyle w:val="HTMLPreformatted"/>
+      </w:pPr>
+      <w:proofErr w:type="spellStart"/>
+      <w:r>
+        <w:rPr>
+          <w:rStyle w:val="n"/>
+        </w:rPr>
+        <w:t>auto_mode</w:t>
+      </w:r>
+      <w:proofErr w:type="spellEnd"/>
+      <w:r>
+        <w:t xml:space="preserve">      </w:t>
+      </w:r>
+      <w:r>
+        <w:rPr>
+          <w:rStyle w:val="o"/>
+        </w:rPr>
+        <w:t>=</w:t>
+      </w:r>
+      <w:r>
+        <w:t xml:space="preserve"> </w:t>
+      </w:r>
+      <w:r>
+        <w:rPr>
+          <w:rStyle w:val="mf"/>
+        </w:rPr>
+        <w:t>0.75</w:t>
+      </w:r>
+      <w:r>
+        <w:t xml:space="preserve">       </w:t>
+      </w:r>
       <w:r>
         <w:rPr>
           <w:rStyle w:val="c1"/>
         </w:rPr>
-        <w:t>]</w:t>
+        <w:t># Between 0 (aggressive) and 1 (no merging). If empty, GUI is launched</w:t>
       </w:r>
     </w:p>
     <w:p>
@@ -13069,7 +13197,47 @@
         <w:rPr>
           <w:rStyle w:val="n"/>
         </w:rPr>
-        <w:t>default_lag</w:t>
+        <w:t>remove_noise</w:t>
+      </w:r>
+      <w:proofErr w:type="spellEnd"/>
+      <w:r>
+        <w:t xml:space="preserve">   </w:t>
+      </w:r>
+      <w:r>
+        <w:rPr>
+          <w:rStyle w:val="o"/>
+        </w:rPr>
+        <w:t>=</w:t>
+      </w:r>
+      <w:r>
+        <w:t xml:space="preserve"> </w:t>
+      </w:r>
+      <w:r>
+        <w:rPr>
+          <w:rStyle w:val="kc"/>
+        </w:rPr>
+        <w:t>False</w:t>
+      </w:r>
+      <w:r>
+        <w:t xml:space="preserve">      </w:t>
+      </w:r>
+      <w:r>
+        <w:rPr>
+          <w:rStyle w:val="c1"/>
+        </w:rPr>
+        <w:t># If True, meta merging will remove obvious noise templates (weak amplitudes)</w:t>
+      </w:r>
+    </w:p>
+    <w:p>
+      <w:pPr>
+        <w:pStyle w:val="HTMLPreformatted"/>
+      </w:pPr>
+      <w:proofErr w:type="spellStart"/>
+      <w:r>
+        <w:rPr>
+          <w:rStyle w:val="n"/>
+        </w:rPr>
+        <w:t>noise_limit</w:t>
       </w:r>
       <w:proofErr w:type="spellEnd"/>
       <w:r>
@@ -13086,6 +13254,86 @@
       </w:r>
       <w:r>
         <w:rPr>
+          <w:rStyle w:val="mf"/>
+        </w:rPr>
+        <w:t>0.75</w:t>
+      </w:r>
+      <w:r>
+        <w:t xml:space="preserve">       </w:t>
+      </w:r>
+      <w:r>
+        <w:rPr>
+          <w:rStyle w:val="c1"/>
+        </w:rPr>
+        <w:t># Amplitude at which templates are classified as noise</w:t>
+      </w:r>
+    </w:p>
+    <w:p>
+      <w:pPr>
+        <w:pStyle w:val="HTMLPreformatted"/>
+      </w:pPr>
+      <w:proofErr w:type="spellStart"/>
+      <w:r>
+        <w:rPr>
+          <w:rStyle w:val="n"/>
+        </w:rPr>
+        <w:t>sparsity_limit</w:t>
+      </w:r>
+      <w:proofErr w:type="spellEnd"/>
+      <w:r>
+        <w:t xml:space="preserve"> </w:t>
+      </w:r>
+      <w:r>
+        <w:rPr>
+          <w:rStyle w:val="o"/>
+        </w:rPr>
+        <w:t>=</w:t>
+      </w:r>
+      <w:r>
+        <w:t xml:space="preserve"> </w:t>
+      </w:r>
+      <w:r>
+        <w:rPr>
+          <w:rStyle w:val="mf"/>
+        </w:rPr>
+        <w:t>0.75</w:t>
+      </w:r>
+      <w:r>
+        <w:t xml:space="preserve">       </w:t>
+      </w:r>
+      <w:r>
+        <w:rPr>
+          <w:rStyle w:val="c1"/>
+        </w:rPr>
+        <w:t># Sparsity level (in percentage) for selecting templates as putative noise (in [0, 1])</w:t>
+      </w:r>
+    </w:p>
+    <w:p>
+      <w:pPr>
+        <w:pStyle w:val="HTMLPreformatted"/>
+      </w:pPr>
+      <w:proofErr w:type="spellStart"/>
+      <w:r>
+        <w:rPr>
+          <w:rStyle w:val="n"/>
+        </w:rPr>
+        <w:t>time_rpv</w:t>
+      </w:r>
+      <w:proofErr w:type="spellEnd"/>
+      <w:r>
+        <w:t xml:space="preserve">       </w:t>
+      </w:r>
+      <w:r>
+        <w:rPr>
+          <w:rStyle w:val="o"/>
+        </w:rPr>
+        <w:t>=</w:t>
+      </w:r>
+      <w:r>
+        <w:t xml:space="preserve"> </w:t>
+      </w:r>
+      <w:r>
+        <w:rPr>
           <w:rStyle w:val="mi"/>
         </w:rPr>
         <w:t>5</w:t>
@@ -13097,235 +13345,7 @@
         <w:rPr>
           <w:rStyle w:val="c1"/>
         </w:rPr>
-        <w:t># Default length of the period to compute dip in the CC [</w:t>
-      </w:r>
-      <w:proofErr w:type="spellStart"/>
-      <w:r>
-        <w:rPr>
-          <w:rStyle w:val="c1"/>
-        </w:rPr>
-        <w:t>ms</w:t>
-      </w:r>
-      <w:proofErr w:type="spellEnd"/>
-      <w:r>
-        <w:rPr>
-          <w:rStyle w:val="c1"/>
-        </w:rPr>
-        <w:t>]</w:t>
-      </w:r>
-    </w:p>
-    <w:p>
-      <w:pPr>
-        <w:pStyle w:val="HTMLPreformatted"/>
-      </w:pPr>
-      <w:proofErr w:type="spellStart"/>
-      <w:r>
-        <w:rPr>
-          <w:rStyle w:val="n"/>
-        </w:rPr>
-        <w:t>auto_mode</w:t>
-      </w:r>
-      <w:proofErr w:type="spellEnd"/>
-      <w:r>
-        <w:t xml:space="preserve">      </w:t>
-      </w:r>
-      <w:r>
-        <w:rPr>
-          <w:rStyle w:val="o"/>
-        </w:rPr>
-        <w:t>=</w:t>
-      </w:r>
-      <w:r>
-        <w:t xml:space="preserve"> </w:t>
-      </w:r>
-      <w:r>
-        <w:rPr>
-          <w:rStyle w:val="mf"/>
-        </w:rPr>
-        <w:t>0.75</w:t>
-      </w:r>
-      <w:r>
-        <w:t xml:space="preserve">       </w:t>
-      </w:r>
-      <w:r>
-        <w:rPr>
-          <w:rStyle w:val="c1"/>
-        </w:rPr>
-        <w:t># Between 0 (aggressive) and 1 (no merging). If empty, GUI is launched</w:t>
-      </w:r>
-    </w:p>
-    <w:p>
-      <w:pPr>
-        <w:pStyle w:val="HTMLPreformatted"/>
-      </w:pPr>
-      <w:proofErr w:type="spellStart"/>
-      <w:r>
-        <w:rPr>
-          <w:rStyle w:val="n"/>
-        </w:rPr>
-        <w:t>remove_noise</w:t>
-      </w:r>
-      <w:proofErr w:type="spellEnd"/>
-      <w:r>
-        <w:t xml:space="preserve">   </w:t>
-      </w:r>
-      <w:r>
-        <w:rPr>
-          <w:rStyle w:val="o"/>
-        </w:rPr>
-        <w:t>=</w:t>
-      </w:r>
-      <w:r>
-        <w:t xml:space="preserve"> </w:t>
-      </w:r>
-      <w:r>
-        <w:rPr>
-          <w:rStyle w:val="kc"/>
-        </w:rPr>
-        <w:t>False</w:t>
-      </w:r>
-      <w:r>
-        <w:t xml:space="preserve">      </w:t>
-      </w:r>
-      <w:r>
-        <w:rPr>
-          <w:rStyle w:val="c1"/>
-        </w:rPr>
-        <w:t># If True, meta merging will remove obvious noise templates (weak amplitudes)</w:t>
-      </w:r>
-    </w:p>
-    <w:p>
-      <w:pPr>
-        <w:pStyle w:val="HTMLPreformatted"/>
-      </w:pPr>
-      <w:proofErr w:type="spellStart"/>
-      <w:r>
-        <w:rPr>
-          <w:rStyle w:val="n"/>
-        </w:rPr>
-        <w:t>noise_limit</w:t>
-      </w:r>
-      <w:proofErr w:type="spellEnd"/>
-      <w:r>
-        <w:t xml:space="preserve">    </w:t>
-      </w:r>
-      <w:r>
-        <w:rPr>
-          <w:rStyle w:val="o"/>
-        </w:rPr>
-        <w:t>=</w:t>
-      </w:r>
-      <w:r>
-        <w:t xml:space="preserve"> </w:t>
-      </w:r>
-      <w:r>
-        <w:rPr>
-          <w:rStyle w:val="mf"/>
-        </w:rPr>
-        <w:t>0.75</w:t>
-      </w:r>
-      <w:r>
-        <w:t xml:space="preserve">       </w:t>
-      </w:r>
-      <w:r>
-        <w:rPr>
-          <w:rStyle w:val="c1"/>
-        </w:rPr>
-        <w:t># Amplitude at which templates are classified as noise</w:t>
-      </w:r>
-    </w:p>
-    <w:p>
-      <w:pPr>
-        <w:pStyle w:val="HTMLPreformatted"/>
-      </w:pPr>
-      <w:proofErr w:type="spellStart"/>
-      <w:r>
-        <w:rPr>
-          <w:rStyle w:val="n"/>
-        </w:rPr>
-        <w:t>sparsity_limit</w:t>
-      </w:r>
-      <w:proofErr w:type="spellEnd"/>
-      <w:r>
-        <w:t xml:space="preserve"> </w:t>
-      </w:r>
-      <w:r>
-        <w:rPr>
-          <w:rStyle w:val="o"/>
-        </w:rPr>
-        <w:t>=</w:t>
-      </w:r>
-      <w:r>
-        <w:t xml:space="preserve"> </w:t>
-      </w:r>
-      <w:r>
-        <w:rPr>
-          <w:rStyle w:val="mf"/>
-        </w:rPr>
-        <w:t>0.75</w:t>
-      </w:r>
-      <w:r>
-        <w:t xml:space="preserve">       </w:t>
-      </w:r>
-      <w:r>
-        <w:rPr>
-          <w:rStyle w:val="c1"/>
-        </w:rPr>
-        <w:t># Sparsity level (in percentage) for selecting templates as putative noise (in [0, 1])</w:t>
-      </w:r>
-    </w:p>
-    <w:p>
-      <w:pPr>
-        <w:pStyle w:val="HTMLPreformatted"/>
-      </w:pPr>
-      <w:proofErr w:type="spellStart"/>
-      <w:r>
-        <w:rPr>
-          <w:rStyle w:val="n"/>
-        </w:rPr>
-        <w:t>time_rpv</w:t>
-      </w:r>
-      <w:proofErr w:type="spellEnd"/>
-      <w:r>
-        <w:t xml:space="preserve">       </w:t>
-      </w:r>
-      <w:r>
-        <w:rPr>
-          <w:rStyle w:val="o"/>
-        </w:rPr>
-        <w:t>=</w:t>
-      </w:r>
-      <w:r>
-        <w:t xml:space="preserve"> </w:t>
-      </w:r>
-      <w:r>
-        <w:rPr>
-          <w:rStyle w:val="mi"/>
-        </w:rPr>
-        <w:t>5</w:t>
-      </w:r>
-      <w:r>
-        <w:t xml:space="preserve">          </w:t>
-      </w:r>
-      <w:r>
-        <w:rPr>
-          <w:rStyle w:val="c1"/>
-        </w:rPr>
-        <w:t xml:space="preserve"># Time [in </w:t>
-      </w:r>
-      <w:proofErr w:type="spellStart"/>
-      <w:r>
-        <w:rPr>
-          <w:rStyle w:val="c1"/>
-        </w:rPr>
-        <w:t>ms</w:t>
-      </w:r>
-      <w:proofErr w:type="spellEnd"/>
-      <w:r>
-        <w:rPr>
-          <w:rStyle w:val="c1"/>
-        </w:rPr>
-        <w:t>] to consider for Refraction Period Violations (RPV) (0 to disable)</w:t>
+        <w:t># Time [in ms] to consider for Refraction Period Violations (RPV) (0 to disable)</w:t>
       </w:r>
     </w:p>
     <w:p>
@@ -13552,6 +13572,7 @@
           <w:sz w:val="20"/>
           <w:szCs w:val="20"/>
         </w:rPr>
+        <w:lastRenderedPageBreak/>
         <w:t>remove_noise</w:t>
       </w:r>
       <w:proofErr w:type="spellEnd"/>
@@ -13604,11 +13625,23 @@
       </w:r>
       <w:proofErr w:type="spellEnd"/>
       <w:r>
-        <w:t xml:space="preserve"> To be considered as noisy templates, sparsity level that must be achieved by the templates. Internally, the code sets to 0 channels without any useful information. So the sparsity is the ratio between the number of channels </w:t>
-      </w:r>
-      <w:r>
-        <w:lastRenderedPageBreak/>
-        <w:t>with non-zero values divided by the number of channels that should have had a signal. Usually, noise tends to only be defined on few channels (if not only one)</w:t>
+        <w:t xml:space="preserve"> </w:t>
+      </w:r>
+      <w:proofErr w:type="gramStart"/>
+      <w:r>
+        <w:t>To</w:t>
+      </w:r>
+      <w:proofErr w:type="gramEnd"/>
+      <w:r>
+        <w:t xml:space="preserve"> be considered as noisy templates, sparsity level that must be achieved by the templates. Internally, the code sets to 0 channels without any useful information. </w:t>
+      </w:r>
+      <w:proofErr w:type="gramStart"/>
+      <w:r>
+        <w:t>So</w:t>
+      </w:r>
+      <w:proofErr w:type="gramEnd"/>
+      <w:r>
+        <w:t xml:space="preserve"> the sparsity is the ratio between the number of channels with non-zero values divided by the number of channels that should have had a signal. Usually, noise tends to only be defined on few channels (if not only one)</w:t>
       </w:r>
     </w:p>
     <w:p>
@@ -13688,7 +13721,15 @@
       </w:r>
       <w:proofErr w:type="spellEnd"/>
       <w:r>
-        <w:t xml:space="preserve"> To assess if a unit is drifting or not, we compute distances between the histograms of the spike times, for a given pair of cells, and assess how much do they overlap. For drifting units, they should not overlap by much, and the threshold can be set by this value. The higher, the more histograms should be distinct to be merged.</w:t>
+        <w:t xml:space="preserve"> </w:t>
+      </w:r>
+      <w:proofErr w:type="gramStart"/>
+      <w:r>
+        <w:t>To</w:t>
+      </w:r>
+      <w:proofErr w:type="gramEnd"/>
+      <w:r>
+        <w:t xml:space="preserve"> assess if a unit is drifting or not, we compute distances between the histograms of the spike times, for a given pair of cells, and assess how much do they overlap. For drifting units, they should not overlap by much, and the threshold can be set by this value. The higher, the more histograms should be distinct to be merged.</w:t>
       </w:r>
     </w:p>
     <w:p>
@@ -13939,7 +13980,15 @@
       </w:r>
       <w:proofErr w:type="spellEnd"/>
       <w:r>
-        <w:t xml:space="preserve"> If you have a large number of templates or a very high density probe, you should use the sparse format for </w:t>
+        <w:t xml:space="preserve"> If you have a large number of templates or a very </w:t>
+      </w:r>
+      <w:proofErr w:type="gramStart"/>
+      <w:r>
+        <w:t>high density</w:t>
+      </w:r>
+      <w:proofErr w:type="gramEnd"/>
+      <w:r>
+        <w:t xml:space="preserve"> probe, you should use the sparse format for </w:t>
       </w:r>
       <w:proofErr w:type="spellStart"/>
       <w:r>
@@ -14060,6 +14109,7 @@
     <w:p/>
     <w:p>
       <w:r>
+        <w:lastRenderedPageBreak/>
         <w:t xml:space="preserve">Issue: </w:t>
       </w:r>
       <w:proofErr w:type="spellStart"/>
@@ -14122,7 +14172,6 @@
     </w:p>
     <w:p>
       <w:r>
-        <w:lastRenderedPageBreak/>
         <w:t xml:space="preserve">Probably best to deal with resampling of data in </w:t>
       </w:r>
       <w:proofErr w:type="spellStart"/>
@@ -14858,15 +14907,7 @@
     <w:p>
       <w:r>
         <w:tab/>
-        <w:t xml:space="preserve">Has 1ms dur spikes at every stimulus onset (100 </w:t>
-      </w:r>
-      <w:proofErr w:type="spellStart"/>
-      <w:r>
-        <w:t>ms</w:t>
-      </w:r>
-      <w:proofErr w:type="spellEnd"/>
-      <w:r>
-        <w:t xml:space="preserve"> stim delay)</w:t>
+        <w:t>Has 1ms dur spikes at every stimulus onset (100 ms stim delay)</w:t>
       </w:r>
     </w:p>
     <w:p>
@@ -14952,7 +14993,6 @@
         </w:numPr>
       </w:pPr>
       <w:r>
-        <w:lastRenderedPageBreak/>
         <w:t>a graphical way to scroll through reps and identify bad trials</w:t>
       </w:r>
     </w:p>
@@ -15353,6 +15393,7 @@
       </w:pPr>
       <w:proofErr w:type="spellStart"/>
       <w:r>
+        <w:lastRenderedPageBreak/>
         <w:t>rawPath</w:t>
       </w:r>
       <w:proofErr w:type="spellEnd"/>
@@ -15437,7 +15478,6 @@
     <w:p>
       <w:proofErr w:type="spellStart"/>
       <w:r>
-        <w:lastRenderedPageBreak/>
         <w:t>getSpikesByStim</w:t>
       </w:r>
       <w:proofErr w:type="spellEnd"/>
@@ -15534,7 +15574,15 @@
     </w:p>
     <w:p>
       <w:r>
-        <w:t>Not sure.. bra</w:t>
+        <w:t xml:space="preserve">Not </w:t>
+      </w:r>
+      <w:proofErr w:type="gramStart"/>
+      <w:r>
+        <w:t>sure..</w:t>
+      </w:r>
+      <w:proofErr w:type="gramEnd"/>
+      <w:r>
+        <w:t xml:space="preserve"> bra</w:t>
       </w:r>
       <w:r>
         <w:t xml:space="preserve">nching to work on </w:t>
@@ -15882,7 +15930,6 @@
     </w:p>
     <w:p>
       <w:r>
-        <w:lastRenderedPageBreak/>
         <w:t xml:space="preserve">Algorithm for stim timestamps implemented for </w:t>
       </w:r>
       <w:proofErr w:type="spellStart"/>
@@ -15892,6 +15939,30 @@
       <w:proofErr w:type="spellEnd"/>
       <w:r>
         <w:t>, need to duplicate and migrate to subclasses</w:t>
+      </w:r>
+    </w:p>
+    <w:p/>
+    <w:p>
+      <w:r>
+        <w:t>1 July 2020</w:t>
+      </w:r>
+    </w:p>
+    <w:p>
+      <w:r>
+        <w:t xml:space="preserve">Added code for </w:t>
+      </w:r>
+      <w:proofErr w:type="spellStart"/>
+      <w:r>
+        <w:t>freq</w:t>
+      </w:r>
+      <w:proofErr w:type="spellEnd"/>
+      <w:r>
+        <w:t>, wav.  For FRA, there will be 252 event types. Too many???</w:t>
+      </w:r>
+    </w:p>
+    <w:p>
+      <w:r>
+        <w:t>Add as is for now then test in plexon….</w:t>
       </w:r>
       <w:bookmarkStart w:id="0" w:name="_GoBack"/>
       <w:bookmarkEnd w:id="0"/>
@@ -18178,7 +18249,7 @@
     </w:rPrDefault>
     <w:pPrDefault/>
   </w:docDefaults>
-  <w:latentStyles w:defLockedState="0" w:defUIPriority="99" w:defSemiHidden="0" w:defUnhideWhenUsed="0" w:defQFormat="0" w:count="375">
+  <w:latentStyles w:defLockedState="0" w:defUIPriority="99" w:defSemiHidden="0" w:defUnhideWhenUsed="0" w:defQFormat="0" w:count="377">
     <w:lsdException w:name="Normal" w:uiPriority="0" w:qFormat="1"/>
     <w:lsdException w:name="heading 1" w:uiPriority="9" w:qFormat="1"/>
     <w:lsdException w:name="heading 2" w:semiHidden="1" w:uiPriority="9" w:unhideWhenUsed="1" w:qFormat="1"/>
@@ -18284,7 +18355,6 @@
     <w:lsdException w:name="HTML Sample" w:semiHidden="1" w:unhideWhenUsed="1"/>
     <w:lsdException w:name="HTML Typewriter" w:semiHidden="1" w:unhideWhenUsed="1"/>
     <w:lsdException w:name="HTML Variable" w:semiHidden="1" w:unhideWhenUsed="1"/>
-    <w:lsdException w:name="Normal Table" w:semiHidden="1" w:unhideWhenUsed="1"/>
     <w:lsdException w:name="annotation subject" w:semiHidden="1" w:unhideWhenUsed="1"/>
     <w:lsdException w:name="No List" w:semiHidden="1" w:unhideWhenUsed="1"/>
     <w:lsdException w:name="Outline List 1" w:semiHidden="1" w:unhideWhenUsed="1"/>
@@ -18330,11 +18400,9 @@
     <w:lsdException w:name="Table Subtle 1" w:semiHidden="1" w:unhideWhenUsed="1"/>
     <w:lsdException w:name="Table Subtle 2" w:semiHidden="1" w:unhideWhenUsed="1"/>
     <w:lsdException w:name="Table Web 1" w:semiHidden="1" w:unhideWhenUsed="1"/>
-    <w:lsdException w:name="Table Web 2" w:semiHidden="1" w:unhideWhenUsed="1"/>
     <w:lsdException w:name="Table Web 3" w:semiHidden="1" w:unhideWhenUsed="1"/>
     <w:lsdException w:name="Balloon Text" w:semiHidden="1" w:unhideWhenUsed="1"/>
     <w:lsdException w:name="Table Grid" w:uiPriority="39"/>
-    <w:lsdException w:name="Table Theme" w:semiHidden="1" w:unhideWhenUsed="1"/>
     <w:lsdException w:name="Placeholder Text" w:semiHidden="1"/>
     <w:lsdException w:name="No Spacing" w:uiPriority="1" w:qFormat="1"/>
     <w:lsdException w:name="Light Shading" w:uiPriority="60"/>
@@ -18552,6 +18620,8 @@
     <w:lsdException w:name="List Table 7 Colorful Accent 6" w:uiPriority="52"/>
     <w:lsdException w:name="Mention" w:semiHidden="1" w:unhideWhenUsed="1"/>
     <w:lsdException w:name="Smart Hyperlink" w:semiHidden="1" w:unhideWhenUsed="1"/>
+    <w:lsdException w:name="Smart Link" w:semiHidden="1" w:unhideWhenUsed="1"/>
+    <w:lsdException w:name="Smart Link Error" w:semiHidden="1" w:unhideWhenUsed="1"/>
   </w:latentStyles>
   <w:style w:type="paragraph" w:default="1" w:styleId="Normal">
     <w:name w:val="Normal"/>

</xml_diff>

<commit_message>
saving of plots enabled
</commit_message>
<xml_diff>
--- a/OptoPlexon_Steps.docx
+++ b/OptoPlexon_Steps.docx
@@ -15864,6 +15864,38 @@
       <w:proofErr w:type="spellEnd"/>
       <w:r>
         <w:t xml:space="preserve"> class</w:t>
+      </w:r>
+    </w:p>
+    <w:p/>
+    <w:p>
+      <w:r>
+        <w:t>8 Jul 2020</w:t>
+      </w:r>
+    </w:p>
+    <w:p>
+      <w:r>
+        <w:t xml:space="preserve">Plotting implemented in </w:t>
+      </w:r>
+      <w:proofErr w:type="spellStart"/>
+      <w:r>
+        <w:t>SpikeData.plotAllData</w:t>
+      </w:r>
+      <w:proofErr w:type="spellEnd"/>
+      <w:r>
+        <w:t xml:space="preserve"> method (separate file)</w:t>
+      </w:r>
+    </w:p>
+    <w:p>
+      <w:r>
+        <w:t xml:space="preserve">Final thing: implementing saving of plot files. See </w:t>
+      </w:r>
+      <w:proofErr w:type="spellStart"/>
+      <w:r>
+        <w:t>optoproc</w:t>
+      </w:r>
+      <w:proofErr w:type="spellEnd"/>
+      <w:r>
+        <w:t xml:space="preserve"> for possible code to pull in</w:t>
       </w:r>
       <w:bookmarkStart w:id="0" w:name="_GoBack"/>
       <w:bookmarkEnd w:id="0"/>

</xml_diff>

<commit_message>
finally got spyking circus running on linux
</commit_message>
<xml_diff>
--- a/OptoPlexon_Steps.docx
+++ b/OptoPlexon_Steps.docx
@@ -16456,9 +16456,232 @@
     </w:p>
     <w:p/>
     <w:p>
+      <w:r>
+        <w:t>Configuration file:</w:t>
+      </w:r>
+    </w:p>
+    <w:p>
+      <w:hyperlink r:id="rId30" w:history="1">
+        <w:r>
+          <w:rPr>
+            <w:rStyle w:val="Hyperlink"/>
+          </w:rPr>
+          <w:t>https://spyking-circus.readthedocs.io/en/latest/code/config.html</w:t>
+        </w:r>
+      </w:hyperlink>
+    </w:p>
+    <w:p/>
+    <w:p>
+      <w:r>
+        <w:t>11 Aug 2020</w:t>
+      </w:r>
+    </w:p>
+    <w:p>
+      <w:r>
+        <w:lastRenderedPageBreak/>
+        <w:t xml:space="preserve">Working with 1429_20200707_01_01_2942_BBN dataset and </w:t>
+      </w:r>
+      <w:proofErr w:type="spellStart"/>
+      <w:r>
+        <w:t>spyking</w:t>
+      </w:r>
+      <w:proofErr w:type="spellEnd"/>
+      <w:r>
+        <w:t xml:space="preserve"> circus</w:t>
+      </w:r>
+    </w:p>
+    <w:p/>
+    <w:p>
+      <w:r>
+        <w:t xml:space="preserve">Tried using </w:t>
+      </w:r>
+      <w:proofErr w:type="spellStart"/>
+      <w:r>
+        <w:t>params</w:t>
+      </w:r>
+      <w:proofErr w:type="spellEnd"/>
+      <w:r>
+        <w:t xml:space="preserve"> file generated but needed other fields defined. Copied default settings from </w:t>
+      </w:r>
+      <w:proofErr w:type="spellStart"/>
+      <w:r>
+        <w:t>config.params</w:t>
+      </w:r>
+      <w:proofErr w:type="spellEnd"/>
+      <w:r>
+        <w:t xml:space="preserve"> in ~/</w:t>
+      </w:r>
+      <w:proofErr w:type="spellStart"/>
+      <w:r>
+        <w:t>spyking</w:t>
+      </w:r>
+      <w:proofErr w:type="spellEnd"/>
+      <w:r>
+        <w:t>-circus directory and pasted in the 1429….</w:t>
+      </w:r>
+      <w:proofErr w:type="spellStart"/>
+      <w:r>
+        <w:t>params</w:t>
+      </w:r>
+      <w:proofErr w:type="spellEnd"/>
+      <w:r>
+        <w:t xml:space="preserve"> file and was able to run algorithm.</w:t>
+      </w:r>
+    </w:p>
+    <w:p>
+      <w:r>
+        <w:t>Need to double-check that the channel info on probe is correct when using:</w:t>
+      </w:r>
+    </w:p>
+    <w:p/>
+    <w:p>
+      <w:r>
+        <w:t xml:space="preserve">Had to rename </w:t>
+      </w:r>
+      <w:proofErr w:type="spellStart"/>
+      <w:r>
+        <w:t>libs</w:t>
+      </w:r>
+      <w:r>
+        <w:t>tdc</w:t>
+      </w:r>
+      <w:proofErr w:type="spellEnd"/>
+      <w:r>
+        <w:t xml:space="preserve">++.so.6 in </w:t>
+      </w:r>
+      <w:proofErr w:type="spellStart"/>
+      <w:r>
+        <w:t>Matab</w:t>
+      </w:r>
+      <w:proofErr w:type="spellEnd"/>
+      <w:r>
+        <w:t xml:space="preserve"> install </w:t>
+      </w:r>
+      <w:proofErr w:type="spellStart"/>
+      <w:r>
+        <w:t>dir</w:t>
+      </w:r>
+      <w:proofErr w:type="spellEnd"/>
+      <w:r>
+        <w:t xml:space="preserve"> on petrol </w:t>
+      </w:r>
+      <w:proofErr w:type="spellStart"/>
+      <w:r>
+        <w:t>linux</w:t>
+      </w:r>
+      <w:proofErr w:type="spellEnd"/>
+      <w:r>
+        <w:t xml:space="preserve"> installation to avoid errors</w:t>
+      </w:r>
       <w:bookmarkStart w:id="0" w:name="_GoBack"/>
       <w:bookmarkEnd w:id="0"/>
     </w:p>
+    <w:p/>
+    <w:p>
+      <w:r>
+        <w:t xml:space="preserve">&gt;&gt; </w:t>
+      </w:r>
+      <w:r>
+        <w:t xml:space="preserve"> </w:t>
+      </w:r>
+      <w:proofErr w:type="spellStart"/>
+      <w:r>
+        <w:t>spyking</w:t>
+      </w:r>
+      <w:proofErr w:type="spellEnd"/>
+      <w:r>
+        <w:t>-circus</w:t>
+      </w:r>
+      <w:r>
+        <w:t xml:space="preserve"> &lt;filename&gt; </w:t>
+      </w:r>
+      <w:r>
+        <w:t>-p</w:t>
+      </w:r>
+      <w:r>
+        <w:t xml:space="preserve"> </w:t>
+      </w:r>
+    </w:p>
+    <w:p/>
+    <w:p>
+      <w:r>
+        <w:t xml:space="preserve">command to show inputs </w:t>
+      </w:r>
+    </w:p>
+    <w:p/>
+    <w:p>
+      <w:r>
+        <w:t>to look at results, can use</w:t>
+      </w:r>
+    </w:p>
+    <w:p/>
+    <w:p>
+      <w:r>
+        <w:t xml:space="preserve">&gt;&gt; </w:t>
+      </w:r>
+      <w:r>
+        <w:t xml:space="preserve"> </w:t>
+      </w:r>
+      <w:proofErr w:type="spellStart"/>
+      <w:r>
+        <w:t>spyking</w:t>
+      </w:r>
+      <w:proofErr w:type="spellEnd"/>
+      <w:r>
+        <w:t xml:space="preserve">-circus </w:t>
+      </w:r>
+      <w:r>
+        <w:t>&lt;filename&gt;</w:t>
+      </w:r>
+      <w:r>
+        <w:t xml:space="preserve"> -</w:t>
+      </w:r>
+      <w:r>
+        <w:t>r</w:t>
+      </w:r>
+    </w:p>
+    <w:p/>
+    <w:p>
+      <w:r>
+        <w:t xml:space="preserve">Use </w:t>
+      </w:r>
+      <w:proofErr w:type="spellStart"/>
+      <w:r>
+        <w:t>phy</w:t>
+      </w:r>
+      <w:proofErr w:type="spellEnd"/>
+      <w:r>
+        <w:t>:</w:t>
+      </w:r>
+    </w:p>
+    <w:p/>
+    <w:p>
+      <w:r>
+        <w:t>circus-</w:t>
+      </w:r>
+      <w:proofErr w:type="spellStart"/>
+      <w:r>
+        <w:t>gui</w:t>
+      </w:r>
+      <w:proofErr w:type="spellEnd"/>
+      <w:r>
+        <w:t>-python</w:t>
+      </w:r>
+      <w:r>
+        <w:t xml:space="preserve"> &lt;filename&gt;</w:t>
+      </w:r>
+    </w:p>
+    <w:p/>
+    <w:p/>
+    <w:p/>
+    <w:p/>
+    <w:p>
+      <w:r>
+        <w:t>Probe sites seem ok</w:t>
+      </w:r>
+    </w:p>
+    <w:p/>
+    <w:p/>
     <w:sectPr>
       <w:pgSz w:w="12240" w:h="15840"/>
       <w:pgMar w:top="1440" w:right="1440" w:bottom="1440" w:left="1440" w:header="720" w:footer="720" w:gutter="0"/>

</xml_diff>